<commit_message>
Avance TP2 (Pulidos los análisis de las secciones)
Faltaria hacer los calculos y verificar que los analsiis que supuse son
correctos y la conclusion ahora la veo
</commit_message>
<xml_diff>
--- a/Análisis Numérico I - TP2.docx
+++ b/Análisis Numérico I - TP2.docx
@@ -42,7 +42,7 @@
             <v:imagedata r:id="rId6" o:title=""/>
             <w10:wrap anchory="page"/>
           </v:shape>
-          <o:OLEObject Type="Embed" ProgID="Word.Picture.8" ShapeID="_x0000_s1026" DrawAspect="Content" ObjectID="_1527353583" r:id="rId7"/>
+          <o:OLEObject Type="Embed" ProgID="Word.Picture.8" ShapeID="_x0000_s1026" DrawAspect="Content" ObjectID="_1527441965" r:id="rId7"/>
         </w:pict>
       </w:r>
       <w:r>
@@ -1335,34 +1335,7 @@
                 <w:szCs w:val="28"/>
                 <w:lang w:val="es-ES"/>
               </w:rPr>
-              <w:t xml:space="preserve"> </w:t>
-            </w:r>
-            <w:r>
-              <w:rPr>
-                <w:rFonts w:ascii="Courier New" w:hAnsi="Courier New" w:cs="Courier New"/>
-                <w:sz w:val="28"/>
-                <w:szCs w:val="28"/>
-                <w:lang w:val="es-ES"/>
-              </w:rPr>
-              <w:t>la resolución</w:t>
-            </w:r>
-            <w:r>
-              <w:rPr>
-                <w:rFonts w:ascii="Courier New" w:hAnsi="Courier New" w:cs="Courier New"/>
-                <w:sz w:val="28"/>
-                <w:szCs w:val="28"/>
-                <w:lang w:val="es-ES"/>
-              </w:rPr>
-              <w:t xml:space="preserve"> </w:t>
-            </w:r>
-            <w:r>
-              <w:rPr>
-                <w:rFonts w:ascii="Courier New" w:hAnsi="Courier New" w:cs="Courier New"/>
-                <w:sz w:val="28"/>
-                <w:szCs w:val="28"/>
-                <w:lang w:val="es-ES"/>
-              </w:rPr>
-              <w:t xml:space="preserve">de un mismo </w:t>
+              <w:t xml:space="preserve"> la resolución de un mismo </w:t>
             </w:r>
           </w:p>
         </w:tc>
@@ -1459,28 +1432,8 @@
                 <w:szCs w:val="28"/>
                 <w:lang w:val="es-ES"/>
               </w:rPr>
-              <w:t xml:space="preserve"> p</w:t>
-            </w:r>
-            <w:r>
-              <w:rPr>
-                <w:rFonts w:ascii="Courier New" w:hAnsi="Courier New" w:cs="Courier New"/>
-                <w:sz w:val="28"/>
-                <w:szCs w:val="28"/>
-                <w:lang w:val="es-ES"/>
-              </w:rPr>
-              <w:t>roblema</w:t>
-            </w:r>
-            <w:r>
-              <w:rPr>
-                <w:rFonts w:ascii="Courier New" w:hAnsi="Courier New" w:cs="Courier New"/>
-                <w:sz w:val="28"/>
-                <w:szCs w:val="28"/>
-                <w:lang w:val="es-ES"/>
-              </w:rPr>
-              <w:t xml:space="preserve"> a partir de un nuevo modelo</w:t>
-            </w:r>
-            <w:bookmarkStart w:id="0" w:name="_GoBack"/>
-            <w:bookmarkEnd w:id="0"/>
+              <w:t xml:space="preserve"> problema a partir de un nuevo modelo</w:t>
+            </w:r>
           </w:p>
         </w:tc>
       </w:tr>
@@ -1618,8 +1571,8 @@
                 <w:lang w:val="es-ES"/>
               </w:rPr>
             </w:pPr>
-            <w:bookmarkStart w:id="1" w:name="OLE_LINK1"/>
-            <w:bookmarkStart w:id="2" w:name="OLE_LINK2"/>
+            <w:bookmarkStart w:id="0" w:name="OLE_LINK1"/>
+            <w:bookmarkStart w:id="1" w:name="OLE_LINK2"/>
             <w:r>
               <w:rPr>
                 <w:rFonts w:ascii="Courier New" w:hAnsi="Courier New" w:cs="Courier New"/>
@@ -2358,8 +2311,8 @@
           </w:p>
         </w:tc>
       </w:tr>
+      <w:bookmarkEnd w:id="0"/>
       <w:bookmarkEnd w:id="1"/>
-      <w:bookmarkEnd w:id="2"/>
       <w:tr>
         <w:trPr>
           <w:trHeight w:val="317"/>
@@ -9451,29 +9404,1047 @@
           <w:lang w:val="es-AR"/>
         </w:rPr>
       </w:pPr>
+      <w:r>
+        <w:rPr>
+          <w:lang w:val="es-AR"/>
+        </w:rPr>
+        <w:t>Cálculos del semieje menor de la órbita Mustafar a partir de los resultados del TP1:</w:t>
+      </w:r>
+    </w:p>
+    <w:tbl>
+      <w:tblPr>
+        <w:tblStyle w:val="Tablaconcuadrcula"/>
+        <w:tblW w:w="8884" w:type="dxa"/>
+        <w:jc w:val="center"/>
+        <w:tblLook w:val="04A0" w:firstRow="1" w:lastRow="0" w:firstColumn="1" w:lastColumn="0" w:noHBand="0" w:noVBand="1"/>
+      </w:tblPr>
+      <w:tblGrid>
+        <w:gridCol w:w="2625"/>
+        <w:gridCol w:w="2419"/>
+        <w:gridCol w:w="1920"/>
+        <w:gridCol w:w="1920"/>
+      </w:tblGrid>
+      <w:tr>
+        <w:trPr>
+          <w:trHeight w:val="677"/>
+          <w:jc w:val="center"/>
+        </w:trPr>
+        <w:tc>
+          <w:tcPr>
+            <w:tcW w:w="2625" w:type="dxa"/>
+          </w:tcPr>
+          <w:p>
+            <w:pPr>
+              <w:jc w:val="center"/>
+              <w:rPr>
+                <w:rFonts w:eastAsia="Times New Roman"/>
+                <w:b/>
+                <w:color w:val="000000"/>
+                <w:lang w:val="es-AR" w:eastAsia="es-AR"/>
+              </w:rPr>
+            </w:pPr>
+            <w:r>
+              <w:rPr>
+                <w:b/>
+                <w:lang w:val="es-ES"/>
+              </w:rPr>
+              <w:t>PASOS (N)</w:t>
+            </w:r>
+          </w:p>
+        </w:tc>
+        <w:tc>
+          <w:tcPr>
+            <w:tcW w:w="2419" w:type="dxa"/>
+          </w:tcPr>
+          <w:p>
+            <w:pPr>
+              <w:jc w:val="center"/>
+              <w:rPr>
+                <w:b/>
+                <w:lang w:val="es-ES"/>
+              </w:rPr>
+            </w:pPr>
+            <w:r>
+              <w:rPr>
+                <w:b/>
+                <w:lang w:val="es-ES"/>
+              </w:rPr>
+              <w:t xml:space="preserve">Semieje menor aproximado </w:t>
+            </w:r>
+            <w:r>
+              <w:rPr>
+                <w:b/>
+                <w:lang w:val="es-ES"/>
+              </w:rPr>
+              <w:t>(</w:t>
+            </w:r>
+            <m:oMath>
+              <m:acc>
+                <m:accPr>
+                  <m:chr m:val="̃"/>
+                  <m:ctrlPr>
+                    <w:rPr>
+                      <w:rFonts w:ascii="Cambria Math" w:hAnsi="Cambria Math"/>
+                      <w:b/>
+                      <w:i/>
+                      <w:lang w:val="es-ES"/>
+                    </w:rPr>
+                  </m:ctrlPr>
+                </m:accPr>
+                <m:e>
+                  <m:r>
+                    <m:rPr>
+                      <m:sty m:val="bi"/>
+                    </m:rPr>
+                    <w:rPr>
+                      <w:rFonts w:ascii="Cambria Math" w:hAnsi="Cambria Math"/>
+                      <w:lang w:val="es-ES"/>
+                    </w:rPr>
+                    <m:t>b</m:t>
+                  </m:r>
+                </m:e>
+              </m:acc>
+            </m:oMath>
+            <w:r>
+              <w:rPr>
+                <w:b/>
+                <w:lang w:val="es-ES"/>
+              </w:rPr>
+              <w:t>)</w:t>
+            </w:r>
+          </w:p>
+        </w:tc>
+        <w:tc>
+          <w:tcPr>
+            <w:tcW w:w="1920" w:type="dxa"/>
+          </w:tcPr>
+          <w:p>
+            <w:pPr>
+              <w:autoSpaceDE w:val="0"/>
+              <w:autoSpaceDN w:val="0"/>
+              <w:adjustRightInd w:val="0"/>
+              <w:jc w:val="center"/>
+              <w:rPr>
+                <w:rFonts w:ascii="MS Shell Dlg 2" w:eastAsiaTheme="minorHAnsi" w:hAnsi="MS Shell Dlg 2" w:cs="MS Shell Dlg 2"/>
+                <w:b/>
+                <w:sz w:val="21"/>
+                <w:szCs w:val="17"/>
+                <w:lang w:val="es-AR"/>
+              </w:rPr>
+            </w:pPr>
+            <w:r>
+              <w:rPr>
+                <w:b/>
+                <w:lang w:val="es-ES"/>
+              </w:rPr>
+              <w:t xml:space="preserve">Error del semieje </w:t>
+            </w:r>
+            <w:r>
+              <w:rPr>
+                <w:b/>
+                <w:lang w:val="es-ES"/>
+              </w:rPr>
+              <w:t>menor</w:t>
+            </w:r>
+            <w:r>
+              <w:rPr>
+                <w:b/>
+                <w:lang w:val="es-ES"/>
+              </w:rPr>
+              <w:t xml:space="preserve"> </w:t>
+            </w:r>
+            <w:r>
+              <w:rPr>
+                <w:b/>
+                <w:lang w:val="es-ES"/>
+              </w:rPr>
+              <w:t>(</w:t>
+            </w:r>
+            <w:r>
+              <w:rPr>
+                <w:rFonts w:ascii="Arial" w:eastAsiaTheme="minorHAnsi" w:hAnsi="Arial" w:cs="Arial"/>
+                <w:b/>
+                <w:szCs w:val="26"/>
+                <w:lang w:val="es-AR"/>
+              </w:rPr>
+              <w:t>∆</w:t>
+            </w:r>
+            <w:r>
+              <w:rPr>
+                <w:rFonts w:ascii="Arial" w:eastAsiaTheme="minorHAnsi" w:hAnsi="Arial" w:cs="Arial"/>
+                <w:b/>
+                <w:szCs w:val="26"/>
+                <w:lang w:val="es-AR"/>
+              </w:rPr>
+              <w:t>b</w:t>
+            </w:r>
+            <w:r>
+              <w:rPr>
+                <w:rFonts w:ascii="Arial" w:eastAsiaTheme="minorHAnsi" w:hAnsi="Arial" w:cs="Arial"/>
+                <w:b/>
+                <w:szCs w:val="26"/>
+                <w:lang w:val="es-AR"/>
+              </w:rPr>
+              <w:t>)</w:t>
+            </w:r>
+          </w:p>
+          <w:p>
+            <w:pPr>
+              <w:jc w:val="center"/>
+              <w:rPr>
+                <w:b/>
+                <w:lang w:val="es-ES"/>
+              </w:rPr>
+            </w:pPr>
+          </w:p>
+        </w:tc>
+        <w:tc>
+          <w:tcPr>
+            <w:tcW w:w="1920" w:type="dxa"/>
+          </w:tcPr>
+          <w:p>
+            <w:pPr>
+              <w:jc w:val="center"/>
+              <w:rPr>
+                <w:b/>
+                <w:lang w:val="es-ES"/>
+              </w:rPr>
+            </w:pPr>
+            <w:r>
+              <w:rPr>
+                <w:b/>
+                <w:lang w:val="es-ES"/>
+              </w:rPr>
+              <w:t xml:space="preserve">Semieje </w:t>
+            </w:r>
+            <w:r>
+              <w:rPr>
+                <w:b/>
+                <w:lang w:val="es-ES"/>
+              </w:rPr>
+              <w:t>menor</w:t>
+            </w:r>
+            <w:r>
+              <w:rPr>
+                <w:b/>
+                <w:lang w:val="es-ES"/>
+              </w:rPr>
+              <w:t xml:space="preserve"> (b)</w:t>
+            </w:r>
+          </w:p>
+          <w:p>
+            <w:pPr>
+              <w:autoSpaceDE w:val="0"/>
+              <w:autoSpaceDN w:val="0"/>
+              <w:adjustRightInd w:val="0"/>
+              <w:jc w:val="center"/>
+              <w:rPr>
+                <w:rFonts w:ascii="MS Shell Dlg 2" w:eastAsiaTheme="minorHAnsi" w:hAnsi="MS Shell Dlg 2" w:cs="MS Shell Dlg 2"/>
+                <w:sz w:val="17"/>
+                <w:szCs w:val="17"/>
+                <w:lang w:val="es-AR"/>
+              </w:rPr>
+            </w:pPr>
+            <w:r>
+              <w:rPr>
+                <w:b/>
+                <w:lang w:val="es-ES"/>
+              </w:rPr>
+              <w:t xml:space="preserve">(b = </w:t>
+            </w:r>
+            <m:oMath>
+              <m:acc>
+                <m:accPr>
+                  <m:chr m:val="̃"/>
+                  <m:ctrlPr>
+                    <w:rPr>
+                      <w:rFonts w:ascii="Cambria Math" w:hAnsi="Cambria Math"/>
+                      <w:b/>
+                      <w:i/>
+                      <w:lang w:val="es-ES"/>
+                    </w:rPr>
+                  </m:ctrlPr>
+                </m:accPr>
+                <m:e>
+                  <m:r>
+                    <m:rPr>
+                      <m:sty m:val="bi"/>
+                    </m:rPr>
+                    <w:rPr>
+                      <w:rFonts w:ascii="Cambria Math" w:hAnsi="Cambria Math"/>
+                      <w:lang w:val="es-ES"/>
+                    </w:rPr>
+                    <m:t>b</m:t>
+                  </m:r>
+                </m:e>
+              </m:acc>
+            </m:oMath>
+            <w:r>
+              <w:rPr>
+                <w:b/>
+                <w:lang w:val="es-ES"/>
+              </w:rPr>
+              <w:t xml:space="preserve"> </w:t>
+            </w:r>
+            <w:r>
+              <w:rPr>
+                <w:rFonts w:ascii="Arial" w:eastAsiaTheme="minorHAnsi" w:hAnsi="Arial" w:cs="Arial"/>
+                <w:sz w:val="26"/>
+                <w:szCs w:val="26"/>
+                <w:lang w:val="es-AR"/>
+              </w:rPr>
+              <w:t>±</w:t>
+            </w:r>
+            <w:r>
+              <w:rPr>
+                <w:rFonts w:ascii="MS Shell Dlg 2" w:eastAsiaTheme="minorHAnsi" w:hAnsi="MS Shell Dlg 2" w:cs="MS Shell Dlg 2"/>
+                <w:sz w:val="17"/>
+                <w:szCs w:val="17"/>
+                <w:lang w:val="es-AR"/>
+              </w:rPr>
+              <w:t xml:space="preserve"> </w:t>
+            </w:r>
+            <w:r>
+              <w:rPr>
+                <w:rFonts w:ascii="Arial" w:eastAsiaTheme="minorHAnsi" w:hAnsi="Arial" w:cs="Arial"/>
+                <w:b/>
+                <w:szCs w:val="26"/>
+                <w:lang w:val="es-AR"/>
+              </w:rPr>
+              <w:t>∆</w:t>
+            </w:r>
+            <w:r>
+              <w:rPr>
+                <w:rFonts w:ascii="Arial" w:eastAsiaTheme="minorHAnsi" w:hAnsi="Arial" w:cs="Arial"/>
+                <w:b/>
+                <w:szCs w:val="26"/>
+                <w:lang w:val="es-AR"/>
+              </w:rPr>
+              <w:t>b</w:t>
+            </w:r>
+            <w:r>
+              <w:rPr>
+                <w:rFonts w:ascii="Arial" w:eastAsiaTheme="minorHAnsi" w:hAnsi="Arial" w:cs="Arial"/>
+                <w:b/>
+                <w:szCs w:val="26"/>
+                <w:lang w:val="es-AR"/>
+              </w:rPr>
+              <w:t>)</w:t>
+            </w:r>
+          </w:p>
+        </w:tc>
+      </w:tr>
+      <w:tr>
+        <w:trPr>
+          <w:trHeight w:val="497"/>
+          <w:jc w:val="center"/>
+        </w:trPr>
+        <w:tc>
+          <w:tcPr>
+            <w:tcW w:w="2625" w:type="dxa"/>
+            <w:vAlign w:val="center"/>
+          </w:tcPr>
+          <w:p>
+            <w:pPr>
+              <w:jc w:val="center"/>
+              <w:rPr>
+                <w:color w:val="000000"/>
+              </w:rPr>
+            </w:pPr>
+            <w:r>
+              <w:rPr>
+                <w:color w:val="000000"/>
+              </w:rPr>
+              <w:t>1,00E+02</w:t>
+            </w:r>
+          </w:p>
+        </w:tc>
+        <w:tc>
+          <w:tcPr>
+            <w:tcW w:w="2419" w:type="dxa"/>
+            <w:vAlign w:val="center"/>
+          </w:tcPr>
+          <w:p>
+            <w:pPr>
+              <w:jc w:val="center"/>
+              <w:rPr>
+                <w:color w:val="000000"/>
+              </w:rPr>
+            </w:pPr>
+          </w:p>
+        </w:tc>
+        <w:tc>
+          <w:tcPr>
+            <w:tcW w:w="1920" w:type="dxa"/>
+            <w:vAlign w:val="center"/>
+          </w:tcPr>
+          <w:p>
+            <w:pPr>
+              <w:jc w:val="center"/>
+              <w:rPr>
+                <w:color w:val="000000"/>
+              </w:rPr>
+            </w:pPr>
+          </w:p>
+        </w:tc>
+        <w:tc>
+          <w:tcPr>
+            <w:tcW w:w="1920" w:type="dxa"/>
+            <w:vAlign w:val="center"/>
+          </w:tcPr>
+          <w:p>
+            <w:pPr>
+              <w:jc w:val="center"/>
+              <w:rPr>
+                <w:color w:val="000000"/>
+              </w:rPr>
+            </w:pPr>
+          </w:p>
+        </w:tc>
+      </w:tr>
+      <w:tr>
+        <w:trPr>
+          <w:trHeight w:val="471"/>
+          <w:jc w:val="center"/>
+        </w:trPr>
+        <w:tc>
+          <w:tcPr>
+            <w:tcW w:w="2625" w:type="dxa"/>
+            <w:vAlign w:val="center"/>
+          </w:tcPr>
+          <w:p>
+            <w:pPr>
+              <w:jc w:val="center"/>
+              <w:rPr>
+                <w:color w:val="000000"/>
+              </w:rPr>
+            </w:pPr>
+            <w:r>
+              <w:rPr>
+                <w:color w:val="000000"/>
+              </w:rPr>
+              <w:t>1,00E+03</w:t>
+            </w:r>
+          </w:p>
+        </w:tc>
+        <w:tc>
+          <w:tcPr>
+            <w:tcW w:w="2419" w:type="dxa"/>
+            <w:vAlign w:val="center"/>
+          </w:tcPr>
+          <w:p>
+            <w:pPr>
+              <w:jc w:val="center"/>
+              <w:rPr>
+                <w:color w:val="000000"/>
+              </w:rPr>
+            </w:pPr>
+          </w:p>
+        </w:tc>
+        <w:tc>
+          <w:tcPr>
+            <w:tcW w:w="1920" w:type="dxa"/>
+            <w:vAlign w:val="center"/>
+          </w:tcPr>
+          <w:p>
+            <w:pPr>
+              <w:jc w:val="center"/>
+              <w:rPr>
+                <w:color w:val="000000"/>
+              </w:rPr>
+            </w:pPr>
+          </w:p>
+        </w:tc>
+        <w:tc>
+          <w:tcPr>
+            <w:tcW w:w="1920" w:type="dxa"/>
+            <w:vAlign w:val="center"/>
+          </w:tcPr>
+          <w:p>
+            <w:pPr>
+              <w:jc w:val="center"/>
+              <w:rPr>
+                <w:color w:val="000000"/>
+              </w:rPr>
+            </w:pPr>
+          </w:p>
+        </w:tc>
+      </w:tr>
+      <w:tr>
+        <w:trPr>
+          <w:trHeight w:val="497"/>
+          <w:jc w:val="center"/>
+        </w:trPr>
+        <w:tc>
+          <w:tcPr>
+            <w:tcW w:w="2625" w:type="dxa"/>
+            <w:vAlign w:val="center"/>
+          </w:tcPr>
+          <w:p>
+            <w:pPr>
+              <w:jc w:val="center"/>
+              <w:rPr>
+                <w:color w:val="000000"/>
+              </w:rPr>
+            </w:pPr>
+            <w:r>
+              <w:rPr>
+                <w:color w:val="000000"/>
+              </w:rPr>
+              <w:t>1,00E+04</w:t>
+            </w:r>
+          </w:p>
+        </w:tc>
+        <w:tc>
+          <w:tcPr>
+            <w:tcW w:w="2419" w:type="dxa"/>
+            <w:vAlign w:val="center"/>
+          </w:tcPr>
+          <w:p>
+            <w:pPr>
+              <w:jc w:val="center"/>
+              <w:rPr>
+                <w:color w:val="000000"/>
+              </w:rPr>
+            </w:pPr>
+          </w:p>
+        </w:tc>
+        <w:tc>
+          <w:tcPr>
+            <w:tcW w:w="1920" w:type="dxa"/>
+            <w:vAlign w:val="center"/>
+          </w:tcPr>
+          <w:p>
+            <w:pPr>
+              <w:jc w:val="center"/>
+              <w:rPr>
+                <w:color w:val="000000"/>
+              </w:rPr>
+            </w:pPr>
+          </w:p>
+        </w:tc>
+        <w:tc>
+          <w:tcPr>
+            <w:tcW w:w="1920" w:type="dxa"/>
+            <w:vAlign w:val="center"/>
+          </w:tcPr>
+          <w:p>
+            <w:pPr>
+              <w:jc w:val="center"/>
+              <w:rPr>
+                <w:color w:val="000000"/>
+              </w:rPr>
+            </w:pPr>
+          </w:p>
+        </w:tc>
+      </w:tr>
+      <w:tr>
+        <w:trPr>
+          <w:trHeight w:val="471"/>
+          <w:jc w:val="center"/>
+        </w:trPr>
+        <w:tc>
+          <w:tcPr>
+            <w:tcW w:w="2625" w:type="dxa"/>
+            <w:vAlign w:val="center"/>
+          </w:tcPr>
+          <w:p>
+            <w:pPr>
+              <w:jc w:val="center"/>
+              <w:rPr>
+                <w:color w:val="000000"/>
+              </w:rPr>
+            </w:pPr>
+            <w:r>
+              <w:rPr>
+                <w:color w:val="000000"/>
+              </w:rPr>
+              <w:t>1,00E+05</w:t>
+            </w:r>
+          </w:p>
+        </w:tc>
+        <w:tc>
+          <w:tcPr>
+            <w:tcW w:w="2419" w:type="dxa"/>
+            <w:vAlign w:val="center"/>
+          </w:tcPr>
+          <w:p>
+            <w:pPr>
+              <w:jc w:val="center"/>
+              <w:rPr>
+                <w:color w:val="000000"/>
+              </w:rPr>
+            </w:pPr>
+          </w:p>
+        </w:tc>
+        <w:tc>
+          <w:tcPr>
+            <w:tcW w:w="1920" w:type="dxa"/>
+            <w:vAlign w:val="center"/>
+          </w:tcPr>
+          <w:p>
+            <w:pPr>
+              <w:jc w:val="center"/>
+              <w:rPr>
+                <w:color w:val="000000"/>
+              </w:rPr>
+            </w:pPr>
+          </w:p>
+        </w:tc>
+        <w:tc>
+          <w:tcPr>
+            <w:tcW w:w="1920" w:type="dxa"/>
+            <w:vAlign w:val="center"/>
+          </w:tcPr>
+          <w:p>
+            <w:pPr>
+              <w:jc w:val="center"/>
+              <w:rPr>
+                <w:color w:val="000000"/>
+              </w:rPr>
+            </w:pPr>
+          </w:p>
+        </w:tc>
+      </w:tr>
+      <w:tr>
+        <w:trPr>
+          <w:trHeight w:val="497"/>
+          <w:jc w:val="center"/>
+        </w:trPr>
+        <w:tc>
+          <w:tcPr>
+            <w:tcW w:w="2625" w:type="dxa"/>
+            <w:vAlign w:val="center"/>
+          </w:tcPr>
+          <w:p>
+            <w:pPr>
+              <w:jc w:val="center"/>
+              <w:rPr>
+                <w:color w:val="000000"/>
+              </w:rPr>
+            </w:pPr>
+            <w:r>
+              <w:rPr>
+                <w:color w:val="000000"/>
+              </w:rPr>
+              <w:t>1,00E+06</w:t>
+            </w:r>
+          </w:p>
+        </w:tc>
+        <w:tc>
+          <w:tcPr>
+            <w:tcW w:w="2419" w:type="dxa"/>
+            <w:vAlign w:val="center"/>
+          </w:tcPr>
+          <w:p>
+            <w:pPr>
+              <w:jc w:val="center"/>
+              <w:rPr>
+                <w:color w:val="000000"/>
+              </w:rPr>
+            </w:pPr>
+          </w:p>
+        </w:tc>
+        <w:tc>
+          <w:tcPr>
+            <w:tcW w:w="1920" w:type="dxa"/>
+            <w:vAlign w:val="center"/>
+          </w:tcPr>
+          <w:p>
+            <w:pPr>
+              <w:jc w:val="center"/>
+              <w:rPr>
+                <w:color w:val="000000"/>
+              </w:rPr>
+            </w:pPr>
+          </w:p>
+        </w:tc>
+        <w:tc>
+          <w:tcPr>
+            <w:tcW w:w="1920" w:type="dxa"/>
+            <w:vAlign w:val="center"/>
+          </w:tcPr>
+          <w:p>
+            <w:pPr>
+              <w:jc w:val="center"/>
+              <w:rPr>
+                <w:color w:val="000000"/>
+              </w:rPr>
+            </w:pPr>
+          </w:p>
+        </w:tc>
+      </w:tr>
+      <w:tr>
+        <w:trPr>
+          <w:trHeight w:val="471"/>
+          <w:jc w:val="center"/>
+        </w:trPr>
+        <w:tc>
+          <w:tcPr>
+            <w:tcW w:w="2625" w:type="dxa"/>
+            <w:vAlign w:val="center"/>
+          </w:tcPr>
+          <w:p>
+            <w:pPr>
+              <w:jc w:val="center"/>
+              <w:rPr>
+                <w:b/>
+                <w:color w:val="000000"/>
+              </w:rPr>
+            </w:pPr>
+            <w:r>
+              <w:rPr>
+                <w:b/>
+                <w:color w:val="000000"/>
+              </w:rPr>
+              <w:t>1,00E+07</w:t>
+            </w:r>
+          </w:p>
+        </w:tc>
+        <w:tc>
+          <w:tcPr>
+            <w:tcW w:w="2419" w:type="dxa"/>
+            <w:vAlign w:val="center"/>
+          </w:tcPr>
+          <w:p>
+            <w:pPr>
+              <w:jc w:val="center"/>
+              <w:rPr>
+                <w:b/>
+                <w:color w:val="000000"/>
+              </w:rPr>
+            </w:pPr>
+          </w:p>
+        </w:tc>
+        <w:tc>
+          <w:tcPr>
+            <w:tcW w:w="1920" w:type="dxa"/>
+            <w:vAlign w:val="center"/>
+          </w:tcPr>
+          <w:p>
+            <w:pPr>
+              <w:jc w:val="center"/>
+              <w:rPr>
+                <w:b/>
+                <w:color w:val="000000"/>
+              </w:rPr>
+            </w:pPr>
+          </w:p>
+        </w:tc>
+        <w:tc>
+          <w:tcPr>
+            <w:tcW w:w="1920" w:type="dxa"/>
+            <w:vAlign w:val="center"/>
+          </w:tcPr>
+          <w:p>
+            <w:pPr>
+              <w:jc w:val="center"/>
+              <w:rPr>
+                <w:b/>
+                <w:color w:val="000000"/>
+              </w:rPr>
+            </w:pPr>
+          </w:p>
+        </w:tc>
+      </w:tr>
+      <w:tr>
+        <w:trPr>
+          <w:trHeight w:val="497"/>
+          <w:jc w:val="center"/>
+        </w:trPr>
+        <w:tc>
+          <w:tcPr>
+            <w:tcW w:w="2625" w:type="dxa"/>
+            <w:vAlign w:val="center"/>
+          </w:tcPr>
+          <w:p>
+            <w:pPr>
+              <w:jc w:val="center"/>
+              <w:rPr>
+                <w:color w:val="000000"/>
+              </w:rPr>
+            </w:pPr>
+            <w:r>
+              <w:rPr>
+                <w:color w:val="000000"/>
+              </w:rPr>
+              <w:lastRenderedPageBreak/>
+              <w:t>1,00E+08</w:t>
+            </w:r>
+          </w:p>
+        </w:tc>
+        <w:tc>
+          <w:tcPr>
+            <w:tcW w:w="2419" w:type="dxa"/>
+            <w:vAlign w:val="center"/>
+          </w:tcPr>
+          <w:p>
+            <w:pPr>
+              <w:jc w:val="center"/>
+              <w:rPr>
+                <w:color w:val="000000"/>
+              </w:rPr>
+            </w:pPr>
+          </w:p>
+        </w:tc>
+        <w:tc>
+          <w:tcPr>
+            <w:tcW w:w="1920" w:type="dxa"/>
+            <w:vAlign w:val="center"/>
+          </w:tcPr>
+          <w:p>
+            <w:pPr>
+              <w:jc w:val="center"/>
+              <w:rPr>
+                <w:color w:val="000000"/>
+              </w:rPr>
+            </w:pPr>
+          </w:p>
+        </w:tc>
+        <w:tc>
+          <w:tcPr>
+            <w:tcW w:w="1920" w:type="dxa"/>
+            <w:vAlign w:val="center"/>
+          </w:tcPr>
+          <w:p>
+            <w:pPr>
+              <w:jc w:val="center"/>
+              <w:rPr>
+                <w:color w:val="000000"/>
+              </w:rPr>
+            </w:pPr>
+          </w:p>
+        </w:tc>
+      </w:tr>
+      <w:tr>
+        <w:trPr>
+          <w:trHeight w:val="471"/>
+          <w:jc w:val="center"/>
+        </w:trPr>
+        <w:tc>
+          <w:tcPr>
+            <w:tcW w:w="2625" w:type="dxa"/>
+            <w:vAlign w:val="center"/>
+          </w:tcPr>
+          <w:p>
+            <w:pPr>
+              <w:jc w:val="center"/>
+              <w:rPr>
+                <w:color w:val="000000"/>
+              </w:rPr>
+            </w:pPr>
+            <w:r>
+              <w:rPr>
+                <w:color w:val="000000"/>
+              </w:rPr>
+              <w:t>1,00E+09</w:t>
+            </w:r>
+          </w:p>
+        </w:tc>
+        <w:tc>
+          <w:tcPr>
+            <w:tcW w:w="2419" w:type="dxa"/>
+            <w:vAlign w:val="center"/>
+          </w:tcPr>
+          <w:p>
+            <w:pPr>
+              <w:jc w:val="center"/>
+              <w:rPr>
+                <w:color w:val="000000"/>
+              </w:rPr>
+            </w:pPr>
+          </w:p>
+        </w:tc>
+        <w:tc>
+          <w:tcPr>
+            <w:tcW w:w="1920" w:type="dxa"/>
+            <w:vAlign w:val="center"/>
+          </w:tcPr>
+          <w:p>
+            <w:pPr>
+              <w:jc w:val="center"/>
+              <w:rPr>
+                <w:color w:val="000000"/>
+              </w:rPr>
+            </w:pPr>
+          </w:p>
+        </w:tc>
+        <w:tc>
+          <w:tcPr>
+            <w:tcW w:w="1920" w:type="dxa"/>
+            <w:vAlign w:val="center"/>
+          </w:tcPr>
+          <w:p>
+            <w:pPr>
+              <w:jc w:val="center"/>
+              <w:rPr>
+                <w:color w:val="000000"/>
+              </w:rPr>
+            </w:pPr>
+          </w:p>
+        </w:tc>
+      </w:tr>
+      <w:tr>
+        <w:trPr>
+          <w:trHeight w:val="497"/>
+          <w:jc w:val="center"/>
+        </w:trPr>
+        <w:tc>
+          <w:tcPr>
+            <w:tcW w:w="2625" w:type="dxa"/>
+            <w:vAlign w:val="center"/>
+          </w:tcPr>
+          <w:p>
+            <w:pPr>
+              <w:jc w:val="center"/>
+              <w:rPr>
+                <w:color w:val="000000"/>
+              </w:rPr>
+            </w:pPr>
+            <w:r>
+              <w:rPr>
+                <w:color w:val="000000"/>
+              </w:rPr>
+              <w:t>1,00E+10</w:t>
+            </w:r>
+          </w:p>
+        </w:tc>
+        <w:tc>
+          <w:tcPr>
+            <w:tcW w:w="2419" w:type="dxa"/>
+            <w:vAlign w:val="center"/>
+          </w:tcPr>
+          <w:p>
+            <w:pPr>
+              <w:jc w:val="center"/>
+              <w:rPr>
+                <w:color w:val="000000"/>
+              </w:rPr>
+            </w:pPr>
+          </w:p>
+        </w:tc>
+        <w:tc>
+          <w:tcPr>
+            <w:tcW w:w="1920" w:type="dxa"/>
+            <w:vAlign w:val="center"/>
+          </w:tcPr>
+          <w:p>
+            <w:pPr>
+              <w:jc w:val="center"/>
+              <w:rPr>
+                <w:color w:val="000000"/>
+              </w:rPr>
+            </w:pPr>
+          </w:p>
+        </w:tc>
+        <w:tc>
+          <w:tcPr>
+            <w:tcW w:w="1920" w:type="dxa"/>
+            <w:vAlign w:val="center"/>
+          </w:tcPr>
+          <w:p>
+            <w:pPr>
+              <w:jc w:val="center"/>
+              <w:rPr>
+                <w:color w:val="000000"/>
+              </w:rPr>
+            </w:pPr>
+          </w:p>
+        </w:tc>
+      </w:tr>
+      <w:tr>
+        <w:trPr>
+          <w:trHeight w:val="497"/>
+          <w:jc w:val="center"/>
+        </w:trPr>
+        <w:tc>
+          <w:tcPr>
+            <w:tcW w:w="2625" w:type="dxa"/>
+            <w:vAlign w:val="center"/>
+          </w:tcPr>
+          <w:p>
+            <w:pPr>
+              <w:jc w:val="center"/>
+              <w:rPr>
+                <w:color w:val="000000"/>
+              </w:rPr>
+            </w:pPr>
+            <w:r>
+              <w:rPr>
+                <w:color w:val="000000"/>
+              </w:rPr>
+              <w:t>1,00E+11</w:t>
+            </w:r>
+          </w:p>
+        </w:tc>
+        <w:tc>
+          <w:tcPr>
+            <w:tcW w:w="2419" w:type="dxa"/>
+            <w:vAlign w:val="center"/>
+          </w:tcPr>
+          <w:p>
+            <w:pPr>
+              <w:jc w:val="center"/>
+              <w:rPr>
+                <w:color w:val="000000"/>
+              </w:rPr>
+            </w:pPr>
+          </w:p>
+        </w:tc>
+        <w:tc>
+          <w:tcPr>
+            <w:tcW w:w="1920" w:type="dxa"/>
+            <w:vAlign w:val="center"/>
+          </w:tcPr>
+          <w:p>
+            <w:pPr>
+              <w:jc w:val="center"/>
+              <w:rPr>
+                <w:color w:val="000000"/>
+              </w:rPr>
+            </w:pPr>
+          </w:p>
+        </w:tc>
+        <w:tc>
+          <w:tcPr>
+            <w:tcW w:w="1920" w:type="dxa"/>
+            <w:vAlign w:val="center"/>
+          </w:tcPr>
+          <w:p>
+            <w:pPr>
+              <w:jc w:val="center"/>
+              <w:rPr>
+                <w:color w:val="000000"/>
+              </w:rPr>
+            </w:pPr>
+          </w:p>
+        </w:tc>
+      </w:tr>
+    </w:tbl>
+    <w:p>
+      <w:pPr>
+        <w:jc w:val="both"/>
+        <w:rPr>
+          <w:lang w:val="es-AR"/>
+        </w:rPr>
+      </w:pPr>
     </w:p>
     <w:p>
       <w:pPr>
         <w:jc w:val="both"/>
         <w:rPr>
-          <w:lang w:val="es-AR"/>
-        </w:rPr>
-      </w:pPr>
-      <w:r>
-        <w:rPr>
           <w:b/>
           <w:bCs/>
           <w:lang w:val="es-AR"/>
         </w:rPr>
-        <w:t>Análisis y orden de</w:t>
-      </w:r>
+      </w:pPr>
       <w:r>
         <w:rPr>
           <w:b/>
           <w:bCs/>
           <w:lang w:val="es-AR"/>
         </w:rPr>
-        <w:t xml:space="preserve"> la</w:t>
+        <w:t xml:space="preserve">Análisis y orden de </w:t>
       </w:r>
       <w:r>
         <w:rPr>
@@ -9481,7 +10452,15 @@
           <w:bCs/>
           <w:lang w:val="es-AR"/>
         </w:rPr>
-        <w:t xml:space="preserve"> convergencia</w:t>
+        <w:t xml:space="preserve">la </w:t>
+      </w:r>
+      <w:r>
+        <w:rPr>
+          <w:b/>
+          <w:bCs/>
+          <w:lang w:val="es-AR"/>
+        </w:rPr>
+        <w:t>convergencia</w:t>
       </w:r>
     </w:p>
     <w:p>
@@ -9899,7 +10878,8 @@
       <w:pPr>
         <w:jc w:val="both"/>
         <w:rPr>
-          <w:rFonts w:asciiTheme="minorHAnsi" w:hAnsiTheme="minorHAnsi"/>
+          <w:rFonts w:asciiTheme="minorHAnsi" w:eastAsiaTheme="minorHAnsi" w:hAnsiTheme="minorHAnsi" w:cs="Arial"/>
+          <w:szCs w:val="26"/>
           <w:lang w:val="es-AR"/>
         </w:rPr>
       </w:pPr>
@@ -9948,31 +10928,7 @@
           <w:szCs w:val="26"/>
           <w:lang w:val="es-AR"/>
         </w:rPr>
-        <w:t xml:space="preserve"> </w:t>
-      </w:r>
-      <w:r>
-        <w:rPr>
-          <w:rFonts w:asciiTheme="minorHAnsi" w:eastAsiaTheme="minorHAnsi" w:hAnsiTheme="minorHAnsi" w:cs="Arial"/>
-          <w:szCs w:val="26"/>
-          <w:lang w:val="es-AR"/>
-        </w:rPr>
-        <w:t>(</w:t>
-      </w:r>
-      <w:r>
-        <w:rPr>
-          <w:rFonts w:asciiTheme="minorHAnsi" w:eastAsiaTheme="minorHAnsi" w:hAnsiTheme="minorHAnsi" w:cs="Arial"/>
-          <w:szCs w:val="26"/>
-          <w:lang w:val="es-AR"/>
-        </w:rPr>
-        <w:t>últimos resultados</w:t>
-      </w:r>
-      <w:r>
-        <w:rPr>
-          <w:rFonts w:asciiTheme="minorHAnsi" w:eastAsiaTheme="minorHAnsi" w:hAnsiTheme="minorHAnsi" w:cs="Arial"/>
-          <w:szCs w:val="26"/>
-          <w:lang w:val="es-AR"/>
-        </w:rPr>
-        <w:t>)</w:t>
+        <w:t xml:space="preserve"> (últimos resultados)</w:t>
       </w:r>
       <w:r>
         <w:rPr>
@@ -9987,1138 +10943,187 @@
       <w:pPr>
         <w:jc w:val="both"/>
         <w:rPr>
+          <w:rFonts w:asciiTheme="minorHAnsi" w:hAnsiTheme="minorHAnsi"/>
           <w:lang w:val="es-AR"/>
         </w:rPr>
       </w:pPr>
       <w:r>
         <w:rPr>
-          <w:lang w:val="es-AR"/>
-        </w:rPr>
-        <w:lastRenderedPageBreak/>
-        <w:t>Cálculos del semieje menor de la órbita Mustafar a partir de los resultados del TP1:</w:t>
-      </w:r>
-    </w:p>
-    <w:tbl>
-      <w:tblPr>
-        <w:tblStyle w:val="Tablaconcuadrcula"/>
-        <w:tblW w:w="8884" w:type="dxa"/>
-        <w:jc w:val="center"/>
-        <w:tblLook w:val="04A0" w:firstRow="1" w:lastRow="0" w:firstColumn="1" w:lastColumn="0" w:noHBand="0" w:noVBand="1"/>
-      </w:tblPr>
-      <w:tblGrid>
-        <w:gridCol w:w="2625"/>
-        <w:gridCol w:w="2419"/>
-        <w:gridCol w:w="1920"/>
-        <w:gridCol w:w="1920"/>
-      </w:tblGrid>
-      <w:tr>
-        <w:trPr>
-          <w:trHeight w:val="677"/>
-          <w:jc w:val="center"/>
-        </w:trPr>
-        <w:tc>
-          <w:tcPr>
-            <w:tcW w:w="2625" w:type="dxa"/>
-          </w:tcPr>
-          <w:p>
-            <w:pPr>
-              <w:jc w:val="center"/>
-              <w:rPr>
-                <w:rFonts w:eastAsia="Times New Roman"/>
-                <w:b/>
-                <w:color w:val="000000"/>
-                <w:lang w:val="es-AR" w:eastAsia="es-AR"/>
-              </w:rPr>
-            </w:pPr>
-            <w:r>
-              <w:rPr>
-                <w:b/>
-                <w:lang w:val="es-ES"/>
-              </w:rPr>
-              <w:t>PASOS (N)</w:t>
-            </w:r>
-          </w:p>
-        </w:tc>
-        <w:tc>
-          <w:tcPr>
-            <w:tcW w:w="2419" w:type="dxa"/>
-          </w:tcPr>
-          <w:p>
-            <w:pPr>
-              <w:jc w:val="center"/>
-              <w:rPr>
-                <w:b/>
-                <w:lang w:val="es-ES"/>
-              </w:rPr>
-            </w:pPr>
-            <w:r>
-              <w:rPr>
-                <w:b/>
-                <w:lang w:val="es-ES"/>
-              </w:rPr>
-              <w:t xml:space="preserve">Semieje menor aproximado </w:t>
-            </w:r>
-            <w:r>
-              <w:rPr>
-                <w:b/>
-                <w:lang w:val="es-ES"/>
-              </w:rPr>
-              <w:t>(</w:t>
-            </w:r>
-            <m:oMath>
-              <m:acc>
-                <m:accPr>
-                  <m:chr m:val="̃"/>
-                  <m:ctrlPr>
-                    <w:rPr>
-                      <w:rFonts w:ascii="Cambria Math" w:hAnsi="Cambria Math"/>
-                      <w:b/>
-                      <w:i/>
-                      <w:lang w:val="es-ES"/>
-                    </w:rPr>
-                  </m:ctrlPr>
-                </m:accPr>
-                <m:e>
-                  <m:r>
-                    <m:rPr>
-                      <m:sty m:val="bi"/>
-                    </m:rPr>
-                    <w:rPr>
-                      <w:rFonts w:ascii="Cambria Math" w:hAnsi="Cambria Math"/>
-                      <w:lang w:val="es-ES"/>
-                    </w:rPr>
-                    <m:t>b</m:t>
-                  </m:r>
-                </m:e>
-              </m:acc>
-            </m:oMath>
-            <w:r>
-              <w:rPr>
-                <w:b/>
-                <w:lang w:val="es-ES"/>
-              </w:rPr>
-              <w:t>)</w:t>
-            </w:r>
-          </w:p>
-        </w:tc>
-        <w:tc>
-          <w:tcPr>
-            <w:tcW w:w="1920" w:type="dxa"/>
-          </w:tcPr>
-          <w:p>
-            <w:pPr>
-              <w:autoSpaceDE w:val="0"/>
-              <w:autoSpaceDN w:val="0"/>
-              <w:adjustRightInd w:val="0"/>
-              <w:jc w:val="center"/>
-              <w:rPr>
-                <w:rFonts w:ascii="MS Shell Dlg 2" w:eastAsiaTheme="minorHAnsi" w:hAnsi="MS Shell Dlg 2" w:cs="MS Shell Dlg 2"/>
-                <w:b/>
-                <w:sz w:val="21"/>
-                <w:szCs w:val="17"/>
-                <w:lang w:val="es-AR"/>
-              </w:rPr>
-            </w:pPr>
-            <w:r>
-              <w:rPr>
-                <w:b/>
-                <w:lang w:val="es-ES"/>
-              </w:rPr>
-              <w:t xml:space="preserve">Error del semieje </w:t>
-            </w:r>
-            <w:r>
-              <w:rPr>
-                <w:b/>
-                <w:lang w:val="es-ES"/>
-              </w:rPr>
-              <w:t>menor</w:t>
-            </w:r>
-            <w:r>
-              <w:rPr>
-                <w:b/>
-                <w:lang w:val="es-ES"/>
-              </w:rPr>
-              <w:t xml:space="preserve"> </w:t>
-            </w:r>
-            <w:r>
-              <w:rPr>
-                <w:b/>
-                <w:lang w:val="es-ES"/>
-              </w:rPr>
-              <w:t>(</w:t>
-            </w:r>
-            <w:r>
-              <w:rPr>
-                <w:rFonts w:ascii="Arial" w:eastAsiaTheme="minorHAnsi" w:hAnsi="Arial" w:cs="Arial"/>
-                <w:b/>
-                <w:szCs w:val="26"/>
-                <w:lang w:val="es-AR"/>
-              </w:rPr>
-              <w:t>∆</w:t>
-            </w:r>
-            <w:r>
-              <w:rPr>
-                <w:rFonts w:ascii="Arial" w:eastAsiaTheme="minorHAnsi" w:hAnsi="Arial" w:cs="Arial"/>
-                <w:b/>
-                <w:szCs w:val="26"/>
-                <w:lang w:val="es-AR"/>
-              </w:rPr>
-              <w:t>b</w:t>
-            </w:r>
-            <w:r>
-              <w:rPr>
-                <w:rFonts w:ascii="Arial" w:eastAsiaTheme="minorHAnsi" w:hAnsi="Arial" w:cs="Arial"/>
-                <w:b/>
-                <w:szCs w:val="26"/>
-                <w:lang w:val="es-AR"/>
-              </w:rPr>
-              <w:t>)</w:t>
-            </w:r>
-          </w:p>
-          <w:p>
-            <w:pPr>
-              <w:jc w:val="center"/>
-              <w:rPr>
-                <w:b/>
-                <w:lang w:val="es-ES"/>
-              </w:rPr>
-            </w:pPr>
-          </w:p>
-        </w:tc>
-        <w:tc>
-          <w:tcPr>
-            <w:tcW w:w="1920" w:type="dxa"/>
-          </w:tcPr>
-          <w:p>
-            <w:pPr>
-              <w:jc w:val="center"/>
-              <w:rPr>
-                <w:b/>
-                <w:lang w:val="es-ES"/>
-              </w:rPr>
-            </w:pPr>
-            <w:r>
-              <w:rPr>
-                <w:b/>
-                <w:lang w:val="es-ES"/>
-              </w:rPr>
-              <w:t xml:space="preserve">Semieje </w:t>
-            </w:r>
-            <w:r>
-              <w:rPr>
-                <w:b/>
-                <w:lang w:val="es-ES"/>
-              </w:rPr>
-              <w:t>menor</w:t>
-            </w:r>
-            <w:r>
-              <w:rPr>
-                <w:b/>
-                <w:lang w:val="es-ES"/>
-              </w:rPr>
-              <w:t xml:space="preserve"> (b)</w:t>
-            </w:r>
-          </w:p>
-          <w:p>
-            <w:pPr>
-              <w:autoSpaceDE w:val="0"/>
-              <w:autoSpaceDN w:val="0"/>
-              <w:adjustRightInd w:val="0"/>
-              <w:jc w:val="center"/>
-              <w:rPr>
-                <w:rFonts w:ascii="MS Shell Dlg 2" w:eastAsiaTheme="minorHAnsi" w:hAnsi="MS Shell Dlg 2" w:cs="MS Shell Dlg 2"/>
-                <w:sz w:val="17"/>
-                <w:szCs w:val="17"/>
-                <w:lang w:val="es-AR"/>
-              </w:rPr>
-            </w:pPr>
-            <w:r>
-              <w:rPr>
-                <w:b/>
-                <w:lang w:val="es-ES"/>
-              </w:rPr>
-              <w:t xml:space="preserve">(b = </w:t>
-            </w:r>
-            <m:oMath>
-              <m:acc>
-                <m:accPr>
-                  <m:chr m:val="̃"/>
-                  <m:ctrlPr>
-                    <w:rPr>
-                      <w:rFonts w:ascii="Cambria Math" w:hAnsi="Cambria Math"/>
-                      <w:b/>
-                      <w:i/>
-                      <w:lang w:val="es-ES"/>
-                    </w:rPr>
-                  </m:ctrlPr>
-                </m:accPr>
-                <m:e>
-                  <m:r>
-                    <m:rPr>
-                      <m:sty m:val="bi"/>
-                    </m:rPr>
-                    <w:rPr>
-                      <w:rFonts w:ascii="Cambria Math" w:hAnsi="Cambria Math"/>
-                      <w:lang w:val="es-ES"/>
-                    </w:rPr>
-                    <m:t>b</m:t>
-                  </m:r>
-                </m:e>
-              </m:acc>
-            </m:oMath>
-            <w:r>
-              <w:rPr>
-                <w:b/>
-                <w:lang w:val="es-ES"/>
-              </w:rPr>
-              <w:t xml:space="preserve"> </w:t>
-            </w:r>
-            <w:r>
-              <w:rPr>
-                <w:rFonts w:ascii="Arial" w:eastAsiaTheme="minorHAnsi" w:hAnsi="Arial" w:cs="Arial"/>
-                <w:sz w:val="26"/>
-                <w:szCs w:val="26"/>
-                <w:lang w:val="es-AR"/>
-              </w:rPr>
-              <w:t>±</w:t>
-            </w:r>
-            <w:r>
-              <w:rPr>
-                <w:rFonts w:ascii="MS Shell Dlg 2" w:eastAsiaTheme="minorHAnsi" w:hAnsi="MS Shell Dlg 2" w:cs="MS Shell Dlg 2"/>
-                <w:sz w:val="17"/>
-                <w:szCs w:val="17"/>
-                <w:lang w:val="es-AR"/>
-              </w:rPr>
-              <w:t xml:space="preserve"> </w:t>
-            </w:r>
-            <w:r>
-              <w:rPr>
-                <w:rFonts w:ascii="Arial" w:eastAsiaTheme="minorHAnsi" w:hAnsi="Arial" w:cs="Arial"/>
-                <w:b/>
-                <w:szCs w:val="26"/>
-                <w:lang w:val="es-AR"/>
-              </w:rPr>
-              <w:t>∆</w:t>
-            </w:r>
-            <w:r>
-              <w:rPr>
-                <w:rFonts w:ascii="Arial" w:eastAsiaTheme="minorHAnsi" w:hAnsi="Arial" w:cs="Arial"/>
-                <w:b/>
-                <w:szCs w:val="26"/>
-                <w:lang w:val="es-AR"/>
-              </w:rPr>
-              <w:t>b</w:t>
-            </w:r>
-            <w:r>
-              <w:rPr>
-                <w:rFonts w:ascii="Arial" w:eastAsiaTheme="minorHAnsi" w:hAnsi="Arial" w:cs="Arial"/>
-                <w:b/>
-                <w:szCs w:val="26"/>
-                <w:lang w:val="es-AR"/>
-              </w:rPr>
-              <w:t>)</w:t>
-            </w:r>
-          </w:p>
-        </w:tc>
-      </w:tr>
-      <w:tr>
-        <w:trPr>
-          <w:trHeight w:val="497"/>
-          <w:jc w:val="center"/>
-        </w:trPr>
-        <w:tc>
-          <w:tcPr>
-            <w:tcW w:w="2625" w:type="dxa"/>
-            <w:vAlign w:val="center"/>
-          </w:tcPr>
-          <w:p>
-            <w:pPr>
-              <w:jc w:val="center"/>
-              <w:rPr>
-                <w:color w:val="000000"/>
-              </w:rPr>
-            </w:pPr>
-            <w:r>
-              <w:rPr>
-                <w:color w:val="000000"/>
-              </w:rPr>
-              <w:t>1,00E+02</w:t>
-            </w:r>
-          </w:p>
-        </w:tc>
-        <w:tc>
-          <w:tcPr>
-            <w:tcW w:w="2419" w:type="dxa"/>
-            <w:vAlign w:val="center"/>
-          </w:tcPr>
-          <w:p>
-            <w:pPr>
-              <w:jc w:val="center"/>
-              <w:rPr>
-                <w:color w:val="000000"/>
-              </w:rPr>
-            </w:pPr>
-          </w:p>
-        </w:tc>
-        <w:tc>
-          <w:tcPr>
-            <w:tcW w:w="1920" w:type="dxa"/>
-            <w:vAlign w:val="center"/>
-          </w:tcPr>
-          <w:p>
-            <w:pPr>
-              <w:jc w:val="center"/>
-              <w:rPr>
-                <w:color w:val="000000"/>
-              </w:rPr>
-            </w:pPr>
-          </w:p>
-        </w:tc>
-        <w:tc>
-          <w:tcPr>
-            <w:tcW w:w="1920" w:type="dxa"/>
-            <w:vAlign w:val="center"/>
-          </w:tcPr>
-          <w:p>
-            <w:pPr>
-              <w:jc w:val="center"/>
-              <w:rPr>
-                <w:color w:val="000000"/>
-              </w:rPr>
-            </w:pPr>
-          </w:p>
-        </w:tc>
-      </w:tr>
-      <w:tr>
-        <w:trPr>
-          <w:trHeight w:val="471"/>
-          <w:jc w:val="center"/>
-        </w:trPr>
-        <w:tc>
-          <w:tcPr>
-            <w:tcW w:w="2625" w:type="dxa"/>
-            <w:vAlign w:val="center"/>
-          </w:tcPr>
-          <w:p>
-            <w:pPr>
-              <w:jc w:val="center"/>
-              <w:rPr>
-                <w:color w:val="000000"/>
-              </w:rPr>
-            </w:pPr>
-            <w:r>
-              <w:rPr>
-                <w:color w:val="000000"/>
-              </w:rPr>
-              <w:t>1,00E+03</w:t>
-            </w:r>
-          </w:p>
-        </w:tc>
-        <w:tc>
-          <w:tcPr>
-            <w:tcW w:w="2419" w:type="dxa"/>
-            <w:vAlign w:val="center"/>
-          </w:tcPr>
-          <w:p>
-            <w:pPr>
-              <w:jc w:val="center"/>
-              <w:rPr>
-                <w:color w:val="000000"/>
-              </w:rPr>
-            </w:pPr>
-          </w:p>
-        </w:tc>
-        <w:tc>
-          <w:tcPr>
-            <w:tcW w:w="1920" w:type="dxa"/>
-            <w:vAlign w:val="center"/>
-          </w:tcPr>
-          <w:p>
-            <w:pPr>
-              <w:jc w:val="center"/>
-              <w:rPr>
-                <w:color w:val="000000"/>
-              </w:rPr>
-            </w:pPr>
-          </w:p>
-        </w:tc>
-        <w:tc>
-          <w:tcPr>
-            <w:tcW w:w="1920" w:type="dxa"/>
-            <w:vAlign w:val="center"/>
-          </w:tcPr>
-          <w:p>
-            <w:pPr>
-              <w:jc w:val="center"/>
-              <w:rPr>
-                <w:color w:val="000000"/>
-              </w:rPr>
-            </w:pPr>
-          </w:p>
-        </w:tc>
-      </w:tr>
-      <w:tr>
-        <w:trPr>
-          <w:trHeight w:val="497"/>
-          <w:jc w:val="center"/>
-        </w:trPr>
-        <w:tc>
-          <w:tcPr>
-            <w:tcW w:w="2625" w:type="dxa"/>
-            <w:vAlign w:val="center"/>
-          </w:tcPr>
-          <w:p>
-            <w:pPr>
-              <w:jc w:val="center"/>
-              <w:rPr>
-                <w:color w:val="000000"/>
-              </w:rPr>
-            </w:pPr>
-            <w:r>
-              <w:rPr>
-                <w:color w:val="000000"/>
-              </w:rPr>
-              <w:t>1,00E+04</w:t>
-            </w:r>
-          </w:p>
-        </w:tc>
-        <w:tc>
-          <w:tcPr>
-            <w:tcW w:w="2419" w:type="dxa"/>
-            <w:vAlign w:val="center"/>
-          </w:tcPr>
-          <w:p>
-            <w:pPr>
-              <w:jc w:val="center"/>
-              <w:rPr>
-                <w:color w:val="000000"/>
-              </w:rPr>
-            </w:pPr>
-          </w:p>
-        </w:tc>
-        <w:tc>
-          <w:tcPr>
-            <w:tcW w:w="1920" w:type="dxa"/>
-            <w:vAlign w:val="center"/>
-          </w:tcPr>
-          <w:p>
-            <w:pPr>
-              <w:jc w:val="center"/>
-              <w:rPr>
-                <w:color w:val="000000"/>
-              </w:rPr>
-            </w:pPr>
-          </w:p>
-        </w:tc>
-        <w:tc>
-          <w:tcPr>
-            <w:tcW w:w="1920" w:type="dxa"/>
-            <w:vAlign w:val="center"/>
-          </w:tcPr>
-          <w:p>
-            <w:pPr>
-              <w:jc w:val="center"/>
-              <w:rPr>
-                <w:color w:val="000000"/>
-              </w:rPr>
-            </w:pPr>
-          </w:p>
-        </w:tc>
-      </w:tr>
-      <w:tr>
-        <w:trPr>
-          <w:trHeight w:val="471"/>
-          <w:jc w:val="center"/>
-        </w:trPr>
-        <w:tc>
-          <w:tcPr>
-            <w:tcW w:w="2625" w:type="dxa"/>
-            <w:vAlign w:val="center"/>
-          </w:tcPr>
-          <w:p>
-            <w:pPr>
-              <w:jc w:val="center"/>
-              <w:rPr>
-                <w:color w:val="000000"/>
-              </w:rPr>
-            </w:pPr>
-            <w:r>
-              <w:rPr>
-                <w:color w:val="000000"/>
-              </w:rPr>
-              <w:t>1,00E+05</w:t>
-            </w:r>
-          </w:p>
-        </w:tc>
-        <w:tc>
-          <w:tcPr>
-            <w:tcW w:w="2419" w:type="dxa"/>
-            <w:vAlign w:val="center"/>
-          </w:tcPr>
-          <w:p>
-            <w:pPr>
-              <w:jc w:val="center"/>
-              <w:rPr>
-                <w:color w:val="000000"/>
-              </w:rPr>
-            </w:pPr>
-          </w:p>
-        </w:tc>
-        <w:tc>
-          <w:tcPr>
-            <w:tcW w:w="1920" w:type="dxa"/>
-            <w:vAlign w:val="center"/>
-          </w:tcPr>
-          <w:p>
-            <w:pPr>
-              <w:jc w:val="center"/>
-              <w:rPr>
-                <w:color w:val="000000"/>
-              </w:rPr>
-            </w:pPr>
-          </w:p>
-        </w:tc>
-        <w:tc>
-          <w:tcPr>
-            <w:tcW w:w="1920" w:type="dxa"/>
-            <w:vAlign w:val="center"/>
-          </w:tcPr>
-          <w:p>
-            <w:pPr>
-              <w:jc w:val="center"/>
-              <w:rPr>
-                <w:color w:val="000000"/>
-              </w:rPr>
-            </w:pPr>
-          </w:p>
-        </w:tc>
-      </w:tr>
-      <w:tr>
-        <w:trPr>
-          <w:trHeight w:val="497"/>
-          <w:jc w:val="center"/>
-        </w:trPr>
-        <w:tc>
-          <w:tcPr>
-            <w:tcW w:w="2625" w:type="dxa"/>
-            <w:vAlign w:val="center"/>
-          </w:tcPr>
-          <w:p>
-            <w:pPr>
-              <w:jc w:val="center"/>
-              <w:rPr>
-                <w:color w:val="000000"/>
-              </w:rPr>
-            </w:pPr>
-            <w:r>
-              <w:rPr>
-                <w:color w:val="000000"/>
-              </w:rPr>
-              <w:t>1,00E+06</w:t>
-            </w:r>
-          </w:p>
-        </w:tc>
-        <w:tc>
-          <w:tcPr>
-            <w:tcW w:w="2419" w:type="dxa"/>
-            <w:vAlign w:val="center"/>
-          </w:tcPr>
-          <w:p>
-            <w:pPr>
-              <w:jc w:val="center"/>
-              <w:rPr>
-                <w:color w:val="000000"/>
-              </w:rPr>
-            </w:pPr>
-          </w:p>
-        </w:tc>
-        <w:tc>
-          <w:tcPr>
-            <w:tcW w:w="1920" w:type="dxa"/>
-            <w:vAlign w:val="center"/>
-          </w:tcPr>
-          <w:p>
-            <w:pPr>
-              <w:jc w:val="center"/>
-              <w:rPr>
-                <w:color w:val="000000"/>
-              </w:rPr>
-            </w:pPr>
-          </w:p>
-        </w:tc>
-        <w:tc>
-          <w:tcPr>
-            <w:tcW w:w="1920" w:type="dxa"/>
-            <w:vAlign w:val="center"/>
-          </w:tcPr>
-          <w:p>
-            <w:pPr>
-              <w:jc w:val="center"/>
-              <w:rPr>
-                <w:color w:val="000000"/>
-              </w:rPr>
-            </w:pPr>
-          </w:p>
-        </w:tc>
-      </w:tr>
-      <w:tr>
-        <w:trPr>
-          <w:trHeight w:val="471"/>
-          <w:jc w:val="center"/>
-        </w:trPr>
-        <w:tc>
-          <w:tcPr>
-            <w:tcW w:w="2625" w:type="dxa"/>
-            <w:vAlign w:val="center"/>
-          </w:tcPr>
-          <w:p>
-            <w:pPr>
-              <w:jc w:val="center"/>
-              <w:rPr>
-                <w:b/>
-                <w:color w:val="000000"/>
-              </w:rPr>
-            </w:pPr>
-            <w:r>
-              <w:rPr>
-                <w:b/>
-                <w:color w:val="000000"/>
-              </w:rPr>
-              <w:t>1,00E+07</w:t>
-            </w:r>
-          </w:p>
-        </w:tc>
-        <w:tc>
-          <w:tcPr>
-            <w:tcW w:w="2419" w:type="dxa"/>
-            <w:vAlign w:val="center"/>
-          </w:tcPr>
-          <w:p>
-            <w:pPr>
-              <w:jc w:val="center"/>
-              <w:rPr>
-                <w:b/>
-                <w:color w:val="000000"/>
-              </w:rPr>
-            </w:pPr>
-          </w:p>
-        </w:tc>
-        <w:tc>
-          <w:tcPr>
-            <w:tcW w:w="1920" w:type="dxa"/>
-            <w:vAlign w:val="center"/>
-          </w:tcPr>
-          <w:p>
-            <w:pPr>
-              <w:jc w:val="center"/>
-              <w:rPr>
-                <w:b/>
-                <w:color w:val="000000"/>
-              </w:rPr>
-            </w:pPr>
-          </w:p>
-        </w:tc>
-        <w:tc>
-          <w:tcPr>
-            <w:tcW w:w="1920" w:type="dxa"/>
-            <w:vAlign w:val="center"/>
-          </w:tcPr>
-          <w:p>
-            <w:pPr>
-              <w:jc w:val="center"/>
-              <w:rPr>
-                <w:b/>
-                <w:color w:val="000000"/>
-              </w:rPr>
-            </w:pPr>
-          </w:p>
-        </w:tc>
-      </w:tr>
-      <w:tr>
-        <w:trPr>
-          <w:trHeight w:val="497"/>
-          <w:jc w:val="center"/>
-        </w:trPr>
-        <w:tc>
-          <w:tcPr>
-            <w:tcW w:w="2625" w:type="dxa"/>
-            <w:vAlign w:val="center"/>
-          </w:tcPr>
-          <w:p>
-            <w:pPr>
-              <w:jc w:val="center"/>
-              <w:rPr>
-                <w:color w:val="000000"/>
-              </w:rPr>
-            </w:pPr>
-            <w:r>
-              <w:rPr>
-                <w:color w:val="000000"/>
-              </w:rPr>
-              <w:t>1,00E+08</w:t>
-            </w:r>
-          </w:p>
-        </w:tc>
-        <w:tc>
-          <w:tcPr>
-            <w:tcW w:w="2419" w:type="dxa"/>
-            <w:vAlign w:val="center"/>
-          </w:tcPr>
-          <w:p>
-            <w:pPr>
-              <w:jc w:val="center"/>
-              <w:rPr>
-                <w:color w:val="000000"/>
-              </w:rPr>
-            </w:pPr>
-          </w:p>
-        </w:tc>
-        <w:tc>
-          <w:tcPr>
-            <w:tcW w:w="1920" w:type="dxa"/>
-            <w:vAlign w:val="center"/>
-          </w:tcPr>
-          <w:p>
-            <w:pPr>
-              <w:jc w:val="center"/>
-              <w:rPr>
-                <w:color w:val="000000"/>
-              </w:rPr>
-            </w:pPr>
-          </w:p>
-        </w:tc>
-        <w:tc>
-          <w:tcPr>
-            <w:tcW w:w="1920" w:type="dxa"/>
-            <w:vAlign w:val="center"/>
-          </w:tcPr>
-          <w:p>
-            <w:pPr>
-              <w:jc w:val="center"/>
-              <w:rPr>
-                <w:color w:val="000000"/>
-              </w:rPr>
-            </w:pPr>
-          </w:p>
-        </w:tc>
-      </w:tr>
-      <w:tr>
-        <w:trPr>
-          <w:trHeight w:val="471"/>
-          <w:jc w:val="center"/>
-        </w:trPr>
-        <w:tc>
-          <w:tcPr>
-            <w:tcW w:w="2625" w:type="dxa"/>
-            <w:vAlign w:val="center"/>
-          </w:tcPr>
-          <w:p>
-            <w:pPr>
-              <w:jc w:val="center"/>
-              <w:rPr>
-                <w:color w:val="000000"/>
-              </w:rPr>
-            </w:pPr>
-            <w:r>
-              <w:rPr>
-                <w:color w:val="000000"/>
-              </w:rPr>
-              <w:t>1,00E+09</w:t>
-            </w:r>
-          </w:p>
-        </w:tc>
-        <w:tc>
-          <w:tcPr>
-            <w:tcW w:w="2419" w:type="dxa"/>
-            <w:vAlign w:val="center"/>
-          </w:tcPr>
-          <w:p>
-            <w:pPr>
-              <w:jc w:val="center"/>
-              <w:rPr>
-                <w:color w:val="000000"/>
-              </w:rPr>
-            </w:pPr>
-          </w:p>
-        </w:tc>
-        <w:tc>
-          <w:tcPr>
-            <w:tcW w:w="1920" w:type="dxa"/>
-            <w:vAlign w:val="center"/>
-          </w:tcPr>
-          <w:p>
-            <w:pPr>
-              <w:jc w:val="center"/>
-              <w:rPr>
-                <w:color w:val="000000"/>
-              </w:rPr>
-            </w:pPr>
-          </w:p>
-        </w:tc>
-        <w:tc>
-          <w:tcPr>
-            <w:tcW w:w="1920" w:type="dxa"/>
-            <w:vAlign w:val="center"/>
-          </w:tcPr>
-          <w:p>
-            <w:pPr>
-              <w:jc w:val="center"/>
-              <w:rPr>
-                <w:color w:val="000000"/>
-              </w:rPr>
-            </w:pPr>
-          </w:p>
-        </w:tc>
-      </w:tr>
-      <w:tr>
-        <w:trPr>
-          <w:trHeight w:val="497"/>
-          <w:jc w:val="center"/>
-        </w:trPr>
-        <w:tc>
-          <w:tcPr>
-            <w:tcW w:w="2625" w:type="dxa"/>
-            <w:vAlign w:val="center"/>
-          </w:tcPr>
-          <w:p>
-            <w:pPr>
-              <w:jc w:val="center"/>
-              <w:rPr>
-                <w:color w:val="000000"/>
-              </w:rPr>
-            </w:pPr>
-            <w:r>
-              <w:rPr>
-                <w:color w:val="000000"/>
-              </w:rPr>
-              <w:t>1,00E+10</w:t>
-            </w:r>
-          </w:p>
-        </w:tc>
-        <w:tc>
-          <w:tcPr>
-            <w:tcW w:w="2419" w:type="dxa"/>
-            <w:vAlign w:val="center"/>
-          </w:tcPr>
-          <w:p>
-            <w:pPr>
-              <w:jc w:val="center"/>
-              <w:rPr>
-                <w:color w:val="000000"/>
-              </w:rPr>
-            </w:pPr>
-          </w:p>
-        </w:tc>
-        <w:tc>
-          <w:tcPr>
-            <w:tcW w:w="1920" w:type="dxa"/>
-            <w:vAlign w:val="center"/>
-          </w:tcPr>
-          <w:p>
-            <w:pPr>
-              <w:jc w:val="center"/>
-              <w:rPr>
-                <w:color w:val="000000"/>
-              </w:rPr>
-            </w:pPr>
-          </w:p>
-        </w:tc>
-        <w:tc>
-          <w:tcPr>
-            <w:tcW w:w="1920" w:type="dxa"/>
-            <w:vAlign w:val="center"/>
-          </w:tcPr>
-          <w:p>
-            <w:pPr>
-              <w:jc w:val="center"/>
-              <w:rPr>
-                <w:color w:val="000000"/>
-              </w:rPr>
-            </w:pPr>
-          </w:p>
-        </w:tc>
-      </w:tr>
-      <w:tr>
-        <w:trPr>
-          <w:trHeight w:val="497"/>
-          <w:jc w:val="center"/>
-        </w:trPr>
-        <w:tc>
-          <w:tcPr>
-            <w:tcW w:w="2625" w:type="dxa"/>
-            <w:vAlign w:val="center"/>
-          </w:tcPr>
-          <w:p>
-            <w:pPr>
-              <w:jc w:val="center"/>
-              <w:rPr>
-                <w:color w:val="000000"/>
-              </w:rPr>
-            </w:pPr>
-            <w:r>
-              <w:rPr>
-                <w:color w:val="000000"/>
-              </w:rPr>
-              <w:t>1,00E+11</w:t>
-            </w:r>
-          </w:p>
-        </w:tc>
-        <w:tc>
-          <w:tcPr>
-            <w:tcW w:w="2419" w:type="dxa"/>
-            <w:vAlign w:val="center"/>
-          </w:tcPr>
-          <w:p>
-            <w:pPr>
-              <w:jc w:val="center"/>
-              <w:rPr>
-                <w:color w:val="000000"/>
-              </w:rPr>
-            </w:pPr>
-          </w:p>
-        </w:tc>
-        <w:tc>
-          <w:tcPr>
-            <w:tcW w:w="1920" w:type="dxa"/>
-            <w:vAlign w:val="center"/>
-          </w:tcPr>
-          <w:p>
-            <w:pPr>
-              <w:jc w:val="center"/>
-              <w:rPr>
-                <w:color w:val="000000"/>
-              </w:rPr>
-            </w:pPr>
-          </w:p>
-        </w:tc>
-        <w:tc>
-          <w:tcPr>
-            <w:tcW w:w="1920" w:type="dxa"/>
-            <w:vAlign w:val="center"/>
-          </w:tcPr>
-          <w:p>
-            <w:pPr>
-              <w:jc w:val="center"/>
-              <w:rPr>
-                <w:color w:val="000000"/>
-              </w:rPr>
-            </w:pPr>
-          </w:p>
-        </w:tc>
-      </w:tr>
-    </w:tbl>
-    <w:p>
-      <w:pPr>
-        <w:jc w:val="both"/>
-        <w:rPr>
-          <w:lang w:val="es-AR"/>
-        </w:rPr>
-      </w:pPr>
+          <w:rFonts w:asciiTheme="minorHAnsi" w:hAnsiTheme="minorHAnsi"/>
+          <w:highlight w:val="yellow"/>
+          <w:lang w:val="es-AR"/>
+        </w:rPr>
+        <w:t xml:space="preserve">A partir de los resultados obtenidos se ve que el método </w:t>
+      </w:r>
+      <w:r>
+        <w:rPr>
+          <w:rFonts w:asciiTheme="minorHAnsi" w:hAnsiTheme="minorHAnsi"/>
+          <w:highlight w:val="yellow"/>
+          <w:lang w:val="es-AR"/>
+        </w:rPr>
+        <w:t>converge</w:t>
+      </w:r>
+      <w:r>
+        <w:rPr>
+          <w:rFonts w:asciiTheme="minorHAnsi" w:hAnsiTheme="minorHAnsi"/>
+          <w:highlight w:val="yellow"/>
+          <w:lang w:val="es-AR"/>
+        </w:rPr>
+        <w:t>,</w:t>
+      </w:r>
+      <w:r>
+        <w:rPr>
+          <w:rFonts w:asciiTheme="minorHAnsi" w:hAnsiTheme="minorHAnsi"/>
+          <w:highlight w:val="yellow"/>
+          <w:lang w:val="es-AR"/>
+        </w:rPr>
+        <w:t xml:space="preserve"> pero es notable la diferencia entre los pasos pequeños con los pasos grandes, tal como se vio gráficamente en el TP1, hay una separación considerable en lo que refiere a semiejes entre el último paso (el que más se acerca a la solución real) con el primer paso mostrado</w:t>
+      </w:r>
+      <w:r>
+        <w:rPr>
+          <w:rFonts w:asciiTheme="minorHAnsi" w:hAnsiTheme="minorHAnsi"/>
+          <w:highlight w:val="yellow"/>
+          <w:lang w:val="es-AR"/>
+        </w:rPr>
+        <w:t>, esto tiene que ver con el método utilizado</w:t>
+      </w:r>
+      <w:r>
+        <w:rPr>
+          <w:rFonts w:asciiTheme="minorHAnsi" w:hAnsiTheme="minorHAnsi"/>
+          <w:highlight w:val="yellow"/>
+          <w:lang w:val="es-AR"/>
+        </w:rPr>
+        <w:t xml:space="preserve"> (ahora se sabe que es un Euler </w:t>
+      </w:r>
+      <w:proofErr w:type="spellStart"/>
+      <w:r>
+        <w:rPr>
+          <w:rFonts w:asciiTheme="minorHAnsi" w:hAnsiTheme="minorHAnsi"/>
+          <w:highlight w:val="yellow"/>
+          <w:lang w:val="es-AR"/>
+        </w:rPr>
+        <w:t>implicito</w:t>
+      </w:r>
+      <w:proofErr w:type="spellEnd"/>
+      <w:r>
+        <w:rPr>
+          <w:rFonts w:asciiTheme="minorHAnsi" w:hAnsiTheme="minorHAnsi"/>
+          <w:highlight w:val="yellow"/>
+          <w:lang w:val="es-AR"/>
+        </w:rPr>
+        <w:t xml:space="preserve"> por las clases vistas)</w:t>
+      </w:r>
+      <w:r>
+        <w:rPr>
+          <w:rFonts w:asciiTheme="minorHAnsi" w:hAnsiTheme="minorHAnsi"/>
+          <w:highlight w:val="yellow"/>
+          <w:lang w:val="es-AR"/>
+        </w:rPr>
+        <w:t xml:space="preserve"> y su orden. </w:t>
+      </w:r>
+      <w:r>
+        <w:rPr>
+          <w:rFonts w:asciiTheme="minorHAnsi" w:hAnsiTheme="minorHAnsi"/>
+          <w:highlight w:val="green"/>
+          <w:lang w:val="es-AR"/>
+        </w:rPr>
+        <w:t>S</w:t>
+      </w:r>
+      <w:r>
+        <w:rPr>
+          <w:rFonts w:asciiTheme="minorHAnsi" w:hAnsiTheme="minorHAnsi"/>
+          <w:highlight w:val="green"/>
+          <w:lang w:val="es-AR"/>
+        </w:rPr>
+        <w:t xml:space="preserve">i </w:t>
+      </w:r>
+      <w:r>
+        <w:rPr>
+          <w:rFonts w:asciiTheme="minorHAnsi" w:hAnsiTheme="minorHAnsi"/>
+          <w:highlight w:val="green"/>
+          <w:lang w:val="es-AR"/>
+        </w:rPr>
+        <w:t>analizáramos</w:t>
+      </w:r>
+      <w:r>
+        <w:rPr>
+          <w:rFonts w:asciiTheme="minorHAnsi" w:hAnsiTheme="minorHAnsi"/>
+          <w:highlight w:val="green"/>
+          <w:lang w:val="es-AR"/>
+        </w:rPr>
+        <w:t xml:space="preserve"> el orden de convergencia</w:t>
+      </w:r>
+      <w:r>
+        <w:rPr>
+          <w:rFonts w:asciiTheme="minorHAnsi" w:hAnsiTheme="minorHAnsi"/>
+          <w:highlight w:val="green"/>
+          <w:lang w:val="es-AR"/>
+        </w:rPr>
+        <w:t xml:space="preserve"> para estas variables</w:t>
+      </w:r>
+      <w:r>
+        <w:rPr>
+          <w:rFonts w:asciiTheme="minorHAnsi" w:hAnsiTheme="minorHAnsi"/>
+          <w:highlight w:val="green"/>
+          <w:lang w:val="es-AR"/>
+        </w:rPr>
+        <w:t xml:space="preserve">, converge en el orden de </w:t>
+      </w:r>
+      <m:oMath>
+        <m:r>
+          <w:rPr>
+            <w:rFonts w:ascii="Cambria Math" w:hAnsi="Cambria Math"/>
+            <w:highlight w:val="green"/>
+            <w:lang w:val="es-AR"/>
+          </w:rPr>
+          <m:t xml:space="preserve">ρ= </m:t>
+        </m:r>
+      </m:oMath>
+      <w:r>
+        <w:rPr>
+          <w:rFonts w:asciiTheme="minorHAnsi" w:hAnsiTheme="minorHAnsi"/>
+          <w:highlight w:val="green"/>
+          <w:lang w:val="es-AR"/>
+        </w:rPr>
+        <w:t xml:space="preserve">(debería ser </w:t>
+      </w:r>
+      <w:r>
+        <w:rPr>
+          <w:rFonts w:asciiTheme="minorHAnsi" w:hAnsiTheme="minorHAnsi"/>
+          <w:highlight w:val="green"/>
+          <w:lang w:val="es-AR"/>
+        </w:rPr>
+        <w:t xml:space="preserve">1 </w:t>
+      </w:r>
+      <w:r>
+        <w:rPr>
+          <w:rFonts w:asciiTheme="minorHAnsi" w:hAnsiTheme="minorHAnsi"/>
+          <w:highlight w:val="green"/>
+          <w:lang w:val="es-AR"/>
+        </w:rPr>
+        <w:t>por el método</w:t>
+      </w:r>
+      <w:r>
+        <w:rPr>
+          <w:rFonts w:asciiTheme="minorHAnsi" w:hAnsiTheme="minorHAnsi"/>
+          <w:highlight w:val="green"/>
+          <w:lang w:val="es-AR"/>
+        </w:rPr>
+        <w:t xml:space="preserve"> utilizado</w:t>
+      </w:r>
+      <w:r>
+        <w:rPr>
+          <w:rFonts w:asciiTheme="minorHAnsi" w:hAnsiTheme="minorHAnsi"/>
+          <w:highlight w:val="green"/>
+          <w:lang w:val="es-AR"/>
+        </w:rPr>
+        <w:t>).</w:t>
+      </w:r>
     </w:p>
     <w:p>
       <w:pPr>
         <w:jc w:val="both"/>
         <w:rPr>
-          <w:b/>
-          <w:bCs/>
-          <w:lang w:val="es-AR"/>
-        </w:rPr>
-      </w:pPr>
-      <w:r>
-        <w:rPr>
-          <w:b/>
-          <w:bCs/>
-          <w:lang w:val="es-AR"/>
-        </w:rPr>
-        <w:t xml:space="preserve">Análisis y orden de </w:t>
-      </w:r>
-      <w:r>
-        <w:rPr>
-          <w:b/>
-          <w:bCs/>
-          <w:lang w:val="es-AR"/>
-        </w:rPr>
-        <w:t xml:space="preserve">la </w:t>
-      </w:r>
-      <w:r>
-        <w:rPr>
-          <w:b/>
-          <w:bCs/>
-          <w:lang w:val="es-AR"/>
-        </w:rPr>
-        <w:t>convergencia</w:t>
-      </w:r>
-    </w:p>
-    <w:p>
-      <w:pPr>
-        <w:jc w:val="both"/>
-        <w:rPr>
-          <w:rFonts w:asciiTheme="minorHAnsi" w:hAnsiTheme="minorHAnsi"/>
-          <w:lang w:val="es-AR"/>
-        </w:rPr>
-      </w:pPr>
-      <w:r>
-        <w:rPr>
-          <w:rFonts w:asciiTheme="minorHAnsi" w:hAnsiTheme="minorHAnsi"/>
-          <w:highlight w:val="yellow"/>
-          <w:lang w:val="es-AR"/>
-        </w:rPr>
-        <w:t xml:space="preserve">A partir de los resultados obtenidos se ve que el método </w:t>
-      </w:r>
-      <w:r>
-        <w:rPr>
-          <w:rFonts w:asciiTheme="minorHAnsi" w:hAnsiTheme="minorHAnsi"/>
-          <w:highlight w:val="yellow"/>
-          <w:lang w:val="es-AR"/>
-        </w:rPr>
-        <w:t>converge</w:t>
-      </w:r>
-      <w:r>
-        <w:rPr>
-          <w:rFonts w:asciiTheme="minorHAnsi" w:hAnsiTheme="minorHAnsi"/>
-          <w:highlight w:val="yellow"/>
-          <w:lang w:val="es-AR"/>
-        </w:rPr>
-        <w:t xml:space="preserve">, y si </w:t>
-      </w:r>
-      <w:r>
-        <w:rPr>
-          <w:rFonts w:asciiTheme="minorHAnsi" w:hAnsiTheme="minorHAnsi"/>
-          <w:highlight w:val="yellow"/>
-          <w:lang w:val="es-AR"/>
-        </w:rPr>
-        <w:t>analizáramos</w:t>
-      </w:r>
-      <w:r>
-        <w:rPr>
-          <w:rFonts w:asciiTheme="minorHAnsi" w:hAnsiTheme="minorHAnsi"/>
-          <w:highlight w:val="yellow"/>
-          <w:lang w:val="es-AR"/>
-        </w:rPr>
-        <w:t xml:space="preserve"> el orden de convergencia, converge en el orden de </w:t>
-      </w:r>
-      <m:oMath>
-        <m:r>
-          <w:rPr>
-            <w:rFonts w:ascii="Cambria Math" w:hAnsi="Cambria Math"/>
-            <w:highlight w:val="yellow"/>
-            <w:lang w:val="es-AR"/>
-          </w:rPr>
-          <m:t>ρ=</m:t>
-        </m:r>
-        <m:r>
-          <w:rPr>
-            <w:rFonts w:ascii="Cambria Math" w:hAnsi="Cambria Math"/>
-            <w:lang w:val="es-AR"/>
-          </w:rPr>
-          <m:t xml:space="preserve"> </m:t>
-        </m:r>
-      </m:oMath>
-    </w:p>
-    <w:p>
-      <w:pPr>
-        <w:jc w:val="both"/>
-        <w:rPr>
           <w:rFonts w:asciiTheme="minorHAnsi" w:hAnsiTheme="minorHAnsi"/>
           <w:b/>
           <w:lang w:val="es-AR"/>
@@ -11131,7 +11136,7 @@
           <w:highlight w:val="yellow"/>
           <w:lang w:val="es-AR"/>
         </w:rPr>
-        <w:t xml:space="preserve">FINALMENTE: </w:t>
+        <w:t>Entonces, ¿</w:t>
       </w:r>
       <w:r>
         <w:rPr>
@@ -11140,15 +11145,7 @@
           <w:highlight w:val="yellow"/>
           <w:lang w:val="es-AR"/>
         </w:rPr>
-        <w:t>¿CUMPLE LA PRIMERA LEY?</w:t>
-      </w:r>
-      <w:r>
-        <w:rPr>
-          <w:rFonts w:asciiTheme="minorHAnsi" w:hAnsiTheme="minorHAnsi"/>
-          <w:b/>
-          <w:lang w:val="es-AR"/>
-        </w:rPr>
-        <w:t xml:space="preserve"> </w:t>
+        <w:t>Se cumple la primera l</w:t>
       </w:r>
       <w:r>
         <w:rPr>
@@ -11157,15 +11154,114 @@
           <w:highlight w:val="yellow"/>
           <w:lang w:val="es-AR"/>
         </w:rPr>
-        <w:t>Debería ser parecido pero no exactamente elíptica según el paso y el algoritmo</w:t>
+        <w:t>ey de Kepler? La realidad es que como se mencionó recientemente para pasos grandes la órbita si se podría parecer a la real  de la forma elíptica y cerrada, incluso para pasos pequeños tiene una forma elíptica, pero también en este caso se ve un desfasaje notable en el lugar en el que la órbita finaliza, en relación al punto inicial y final el cual no debería ocurrir</w:t>
       </w:r>
       <w:r>
         <w:rPr>
           <w:rFonts w:asciiTheme="minorHAnsi" w:hAnsiTheme="minorHAnsi"/>
           <w:b/>
+          <w:highlight w:val="yellow"/>
+          <w:lang w:val="es-AR"/>
+        </w:rPr>
+        <w:t>, como también la mencionada diferencia entre los semiejes</w:t>
+      </w:r>
+      <w:r>
+        <w:rPr>
+          <w:rFonts w:asciiTheme="minorHAnsi" w:hAnsiTheme="minorHAnsi"/>
+          <w:b/>
+          <w:highlight w:val="yellow"/>
+          <w:lang w:val="es-AR"/>
+        </w:rPr>
+        <w:t>.</w:t>
+      </w:r>
+      <w:r>
+        <w:rPr>
+          <w:rFonts w:asciiTheme="minorHAnsi" w:hAnsiTheme="minorHAnsi"/>
+          <w:b/>
+          <w:highlight w:val="yellow"/>
+          <w:lang w:val="es-AR"/>
+        </w:rPr>
+        <w:t xml:space="preserve"> En cuanto a que el Sol se encuentra en uno de los focos no interesa para este caso ya que </w:t>
+      </w:r>
+      <w:r>
+        <w:rPr>
+          <w:rFonts w:asciiTheme="minorHAnsi" w:hAnsiTheme="minorHAnsi"/>
+          <w:b/>
+          <w:highlight w:val="yellow"/>
+          <w:lang w:val="es-AR"/>
+        </w:rPr>
+        <w:t>un</w:t>
+      </w:r>
+      <w:r>
+        <w:rPr>
+          <w:rFonts w:asciiTheme="minorHAnsi" w:hAnsiTheme="minorHAnsi"/>
+          <w:b/>
+          <w:highlight w:val="yellow"/>
           <w:lang w:val="es-AR"/>
         </w:rPr>
         <w:t xml:space="preserve"> </w:t>
+      </w:r>
+      <w:r>
+        <w:rPr>
+          <w:rFonts w:asciiTheme="minorHAnsi" w:hAnsiTheme="minorHAnsi"/>
+          <w:b/>
+          <w:highlight w:val="yellow"/>
+          <w:lang w:val="es-AR"/>
+        </w:rPr>
+        <w:t>c</w:t>
+      </w:r>
+      <w:r>
+        <w:rPr>
+          <w:rFonts w:asciiTheme="minorHAnsi" w:hAnsiTheme="minorHAnsi"/>
+          <w:b/>
+          <w:highlight w:val="yellow"/>
+          <w:lang w:val="es-AR"/>
+        </w:rPr>
+        <w:t>aso</w:t>
+      </w:r>
+      <w:r>
+        <w:rPr>
+          <w:rFonts w:asciiTheme="minorHAnsi" w:hAnsiTheme="minorHAnsi"/>
+          <w:b/>
+          <w:highlight w:val="yellow"/>
+          <w:lang w:val="es-AR"/>
+        </w:rPr>
+        <w:t xml:space="preserve"> especial entre dos cuerpos</w:t>
+      </w:r>
+      <w:r>
+        <w:rPr>
+          <w:rFonts w:asciiTheme="minorHAnsi" w:hAnsiTheme="minorHAnsi"/>
+          <w:b/>
+          <w:highlight w:val="yellow"/>
+          <w:lang w:val="es-AR"/>
+        </w:rPr>
+        <w:t xml:space="preserve">, </w:t>
+      </w:r>
+      <w:r>
+        <w:rPr>
+          <w:rFonts w:asciiTheme="minorHAnsi" w:hAnsiTheme="minorHAnsi"/>
+          <w:b/>
+          <w:highlight w:val="yellow"/>
+          <w:lang w:val="es-AR"/>
+        </w:rPr>
+        <w:t xml:space="preserve">aquello </w:t>
+      </w:r>
+      <w:r>
+        <w:rPr>
+          <w:rFonts w:asciiTheme="minorHAnsi" w:hAnsiTheme="minorHAnsi"/>
+          <w:b/>
+          <w:highlight w:val="yellow"/>
+          <w:lang w:val="es-AR"/>
+        </w:rPr>
+        <w:t>se verá en la parte B.1 de este trabajo</w:t>
+      </w:r>
+      <w:r>
+        <w:rPr>
+          <w:rFonts w:asciiTheme="minorHAnsi" w:hAnsiTheme="minorHAnsi"/>
+          <w:b/>
+          <w:lang w:val="es-AR"/>
+        </w:rPr>
+        <w:t>.</w:t>
       </w:r>
     </w:p>
     <w:p>
@@ -11386,6 +11482,7 @@
           <w:color w:val="000000"/>
           <w:lang w:val="es-AR"/>
         </w:rPr>
+        <w:lastRenderedPageBreak/>
         <w:t>Donde</w:t>
       </w:r>
       <w:r>
@@ -11976,21 +12073,7 @@
         <w:rPr>
           <w:lang w:val="es-AR"/>
         </w:rPr>
-        <w:t xml:space="preserve">Considerando </w:t>
-      </w:r>
-      <w:proofErr w:type="spellStart"/>
-      <w:r>
-        <w:rPr>
-          <w:lang w:val="es-AR"/>
-        </w:rPr>
-        <w:t>dr</w:t>
-      </w:r>
-      <w:proofErr w:type="spellEnd"/>
-      <w:r>
-        <w:rPr>
-          <w:lang w:val="es-AR"/>
-        </w:rPr>
-        <w:t xml:space="preserve"> chico y </w:t>
+        <w:t xml:space="preserve">Considerando dr chico y </w:t>
       </w:r>
       <m:oMath>
         <m:func>
@@ -12066,7 +12149,21 @@
         <w:rPr>
           <w:lang w:val="es-AR"/>
         </w:rPr>
-        <w:t xml:space="preserve">el algoritmo uno programa el método de Euler Inverso de </w:t>
+        <w:t xml:space="preserve">el algoritmo uno programa el método de Euler </w:t>
+      </w:r>
+      <w:proofErr w:type="spellStart"/>
+      <w:r>
+        <w:rPr>
+          <w:lang w:val="es-AR"/>
+        </w:rPr>
+        <w:t>implicito</w:t>
+      </w:r>
+      <w:proofErr w:type="spellEnd"/>
+      <w:r>
+        <w:rPr>
+          <w:lang w:val="es-AR"/>
+        </w:rPr>
+        <w:t xml:space="preserve"> de </w:t>
       </w:r>
       <m:oMath>
         <m:r>
@@ -12083,11 +12180,19 @@
         </w:rPr>
         <w:t xml:space="preserve"> (orden uno), se podrán usar métodos de cuadratura numérica para la resolución re</w:t>
       </w:r>
-      <w:r>
-        <w:rPr>
-          <w:lang w:val="es-AR"/>
-        </w:rPr>
-        <w:t>specto al orden correspondiente, por lo cual sería coincidente utilizar cuadratura numérica por medio de intervalos regulares estrechos a través del método de rectángulo.</w:t>
+      <w:proofErr w:type="spellStart"/>
+      <w:r>
+        <w:rPr>
+          <w:lang w:val="es-AR"/>
+        </w:rPr>
+        <w:t>specto</w:t>
+      </w:r>
+      <w:proofErr w:type="spellEnd"/>
+      <w:r>
+        <w:rPr>
+          <w:lang w:val="es-AR"/>
+        </w:rPr>
+        <w:t xml:space="preserve"> al orden correspondiente, por lo cual sería coincidente utilizar cuadratura numérica por medio de intervalos regulares estrechos a través del método de rectángulo.</w:t>
       </w:r>
     </w:p>
     <w:p>
@@ -13147,41 +13252,6 @@
           </w:p>
         </w:tc>
       </w:tr>
-    </w:tbl>
-    <w:p>
-      <w:pPr>
-        <w:rPr>
-          <w:lang w:val="es-AR"/>
-        </w:rPr>
-      </w:pPr>
-    </w:p>
-    <w:p>
-      <w:pPr>
-        <w:rPr>
-          <w:lang w:val="es-AR"/>
-        </w:rPr>
-      </w:pPr>
-    </w:p>
-    <w:p>
-      <w:pPr>
-        <w:rPr>
-          <w:lang w:val="es-AR"/>
-        </w:rPr>
-      </w:pPr>
-    </w:p>
-    <w:tbl>
-      <w:tblPr>
-        <w:tblStyle w:val="Tablaconcuadrcula"/>
-        <w:tblW w:w="8884" w:type="dxa"/>
-        <w:jc w:val="center"/>
-        <w:tblLook w:val="04A0" w:firstRow="1" w:lastRow="0" w:firstColumn="1" w:lastColumn="0" w:noHBand="0" w:noVBand="1"/>
-      </w:tblPr>
-      <w:tblGrid>
-        <w:gridCol w:w="2625"/>
-        <w:gridCol w:w="2419"/>
-        <w:gridCol w:w="1920"/>
-        <w:gridCol w:w="1920"/>
-      </w:tblGrid>
       <w:tr>
         <w:trPr>
           <w:trHeight w:val="677"/>
@@ -14260,13 +14330,62 @@
           <w:highlight w:val="yellow"/>
           <w:lang w:val="es-AR"/>
         </w:rPr>
-        <w:t xml:space="preserve">y si analizáramos el orden de convergencia, converge en el orden de </w:t>
+        <w:t>a una solución.</w:t>
+      </w:r>
+      <w:r>
+        <w:rPr>
+          <w:rFonts w:asciiTheme="minorHAnsi" w:hAnsiTheme="minorHAnsi"/>
+          <w:highlight w:val="yellow"/>
+          <w:lang w:val="es-AR"/>
+        </w:rPr>
+        <w:t xml:space="preserve"> </w:t>
+      </w:r>
+      <w:r>
+        <w:rPr>
+          <w:rFonts w:asciiTheme="minorHAnsi" w:hAnsiTheme="minorHAnsi"/>
+          <w:b/>
+          <w:highlight w:val="yellow"/>
+          <w:lang w:val="es-AR"/>
+        </w:rPr>
+        <w:t>LO QUE SIGUE ASUMO QUE DEBERIA SER ASI</w:t>
+      </w:r>
+      <w:r>
+        <w:rPr>
+          <w:rFonts w:asciiTheme="minorHAnsi" w:hAnsiTheme="minorHAnsi"/>
+          <w:highlight w:val="yellow"/>
+          <w:lang w:val="es-AR"/>
+        </w:rPr>
+        <w:t>. Sin embargo,  al igual que sucedió con el cálculo de los semiejes, se nota una diferencia notable entre las áreas calculadas y los periodos calculadas respecto de pasos chicos y grandes.</w:t>
+      </w:r>
+      <w:r>
+        <w:rPr>
+          <w:rFonts w:asciiTheme="minorHAnsi" w:hAnsiTheme="minorHAnsi"/>
+          <w:highlight w:val="yellow"/>
+          <w:lang w:val="es-AR"/>
+        </w:rPr>
+        <w:t xml:space="preserve"> </w:t>
+      </w:r>
+      <w:r>
+        <w:rPr>
+          <w:rFonts w:asciiTheme="minorHAnsi" w:hAnsiTheme="minorHAnsi"/>
+          <w:highlight w:val="green"/>
+          <w:lang w:val="es-AR"/>
+        </w:rPr>
+        <w:t>S</w:t>
+      </w:r>
+      <w:r>
+        <w:rPr>
+          <w:rFonts w:asciiTheme="minorHAnsi" w:hAnsiTheme="minorHAnsi"/>
+          <w:highlight w:val="green"/>
+          <w:lang w:val="es-AR"/>
+        </w:rPr>
+        <w:t xml:space="preserve">i analizáramos el orden de convergencia, converge en el orden de </w:t>
       </w:r>
       <m:oMath>
         <m:r>
           <w:rPr>
             <w:rFonts w:ascii="Cambria Math" w:hAnsi="Cambria Math"/>
-            <w:highlight w:val="yellow"/>
+            <w:highlight w:val="green"/>
             <w:lang w:val="es-AR"/>
           </w:rPr>
           <m:t>ρ=</m:t>
@@ -14279,6 +14398,14 @@
           <m:t xml:space="preserve"> </m:t>
         </m:r>
       </m:oMath>
+      <w:r>
+        <w:rPr>
+          <w:rFonts w:asciiTheme="minorHAnsi" w:hAnsiTheme="minorHAnsi"/>
+          <w:highlight w:val="green"/>
+          <w:lang w:val="es-AR"/>
+        </w:rPr>
+        <w:t>(debería dar uno por el método)</w:t>
+      </w:r>
     </w:p>
     <w:p>
       <w:pPr>
@@ -14296,7 +14423,7 @@
           <w:highlight w:val="yellow"/>
           <w:lang w:val="es-AR"/>
         </w:rPr>
-        <w:t xml:space="preserve">FINALMENTE: ¿CUMPLE LA </w:t>
+        <w:t>Entonces,</w:t>
       </w:r>
       <w:r>
         <w:rPr>
@@ -14305,7 +14432,106 @@
           <w:highlight w:val="yellow"/>
           <w:lang w:val="es-AR"/>
         </w:rPr>
-        <w:t>SEGUNDA LEY? No debería, por lo menos no exactamente</w:t>
+        <w:t xml:space="preserve"> ¿</w:t>
+      </w:r>
+      <w:r>
+        <w:rPr>
+          <w:rFonts w:asciiTheme="minorHAnsi" w:hAnsiTheme="minorHAnsi"/>
+          <w:b/>
+          <w:highlight w:val="yellow"/>
+          <w:lang w:val="es-AR"/>
+        </w:rPr>
+        <w:t>Se cumple la segunda ley de Kepler</w:t>
+      </w:r>
+      <w:r>
+        <w:rPr>
+          <w:rFonts w:asciiTheme="minorHAnsi" w:hAnsiTheme="minorHAnsi"/>
+          <w:b/>
+          <w:highlight w:val="yellow"/>
+          <w:lang w:val="es-AR"/>
+        </w:rPr>
+        <w:t xml:space="preserve">? </w:t>
+      </w:r>
+      <w:r>
+        <w:rPr>
+          <w:rFonts w:asciiTheme="minorHAnsi" w:hAnsiTheme="minorHAnsi"/>
+          <w:b/>
+          <w:highlight w:val="yellow"/>
+          <w:lang w:val="es-AR"/>
+        </w:rPr>
+        <w:t>Como este ítem es más específico y menos visible, en un comienzo se puede decir que no se cumple, al menos no exactamente lo esperado en esta segunda ley, principalmente por todo aquello mencionado en el TP1 acerca de los errores, en este ítem influye significativamente la propagación de errores, el método utilizado</w:t>
+      </w:r>
+      <w:r>
+        <w:rPr>
+          <w:rFonts w:asciiTheme="minorHAnsi" w:hAnsiTheme="minorHAnsi"/>
+          <w:b/>
+          <w:highlight w:val="yellow"/>
+          <w:lang w:val="es-AR"/>
+        </w:rPr>
+        <w:t>, tanto el de Euler como el de cuadratura</w:t>
+      </w:r>
+      <w:r>
+        <w:rPr>
+          <w:rFonts w:asciiTheme="minorHAnsi" w:hAnsiTheme="minorHAnsi"/>
+          <w:b/>
+          <w:highlight w:val="yellow"/>
+          <w:lang w:val="es-AR"/>
+        </w:rPr>
+        <w:t xml:space="preserve"> utilizado</w:t>
+      </w:r>
+      <w:r>
+        <w:rPr>
+          <w:rFonts w:asciiTheme="minorHAnsi" w:hAnsiTheme="minorHAnsi"/>
+          <w:b/>
+          <w:highlight w:val="yellow"/>
+          <w:lang w:val="es-AR"/>
+        </w:rPr>
+        <w:t xml:space="preserve"> obligado a </w:t>
+      </w:r>
+      <w:r>
+        <w:rPr>
+          <w:rFonts w:asciiTheme="minorHAnsi" w:hAnsiTheme="minorHAnsi"/>
+          <w:b/>
+          <w:highlight w:val="yellow"/>
+          <w:lang w:val="es-AR"/>
+        </w:rPr>
+        <w:t>tener</w:t>
+      </w:r>
+      <w:r>
+        <w:rPr>
+          <w:rFonts w:asciiTheme="minorHAnsi" w:hAnsiTheme="minorHAnsi"/>
+          <w:b/>
+          <w:highlight w:val="yellow"/>
+          <w:lang w:val="es-AR"/>
+        </w:rPr>
+        <w:t xml:space="preserve"> un orden similar</w:t>
+      </w:r>
+      <w:r>
+        <w:rPr>
+          <w:rFonts w:asciiTheme="minorHAnsi" w:hAnsiTheme="minorHAnsi"/>
+          <w:b/>
+          <w:highlight w:val="yellow"/>
+          <w:lang w:val="es-AR"/>
+        </w:rPr>
+        <w:t xml:space="preserve"> y lento</w:t>
+      </w:r>
+      <w:r>
+        <w:rPr>
+          <w:rFonts w:asciiTheme="minorHAnsi" w:hAnsiTheme="minorHAnsi"/>
+          <w:b/>
+          <w:highlight w:val="yellow"/>
+          <w:lang w:val="es-AR"/>
+        </w:rPr>
+        <w:t>,</w:t>
+      </w:r>
+      <w:r>
+        <w:rPr>
+          <w:rFonts w:asciiTheme="minorHAnsi" w:hAnsiTheme="minorHAnsi"/>
+          <w:b/>
+          <w:highlight w:val="yellow"/>
+          <w:lang w:val="es-AR"/>
+        </w:rPr>
+        <w:t xml:space="preserve"> entre otros factores como por ejemplo un modelo matemático incorrecto (ya que luego se descubrió lo propuesto por Einstein), como también las limitaciones. </w:t>
       </w:r>
     </w:p>
     <w:p>
@@ -14544,6 +14770,7 @@
         <w:rPr>
           <w:lang w:val="es-AR"/>
         </w:rPr>
+        <w:lastRenderedPageBreak/>
         <w:t xml:space="preserve">Donde </w:t>
       </w:r>
       <m:oMath>
@@ -14731,43 +14958,10 @@
           <w:lang w:val="es-AR"/>
         </w:rPr>
       </w:pPr>
-    </w:p>
-    <w:p>
-      <w:pPr>
-        <w:jc w:val="both"/>
-        <w:rPr>
-          <w:lang w:val="es-AR"/>
-        </w:rPr>
-      </w:pPr>
-    </w:p>
-    <w:p>
-      <w:pPr>
-        <w:jc w:val="both"/>
-        <w:rPr>
-          <w:lang w:val="es-AR"/>
-        </w:rPr>
-      </w:pPr>
-    </w:p>
-    <w:p>
-      <w:pPr>
-        <w:jc w:val="both"/>
-        <w:rPr>
-          <w:lang w:val="es-AR"/>
-        </w:rPr>
-      </w:pPr>
-    </w:p>
-    <w:p>
-      <w:pPr>
-        <w:jc w:val="both"/>
-        <w:rPr>
-          <w:lang w:val="es-AR"/>
-        </w:rPr>
-      </w:pPr>
-      <w:r>
-        <w:rPr>
-          <w:lang w:val="es-AR"/>
-        </w:rPr>
-        <w:lastRenderedPageBreak/>
+      <w:r>
+        <w:rPr>
+          <w:lang w:val="es-AR"/>
+        </w:rPr>
         <w:t>Se llega a los siguientes resultados:</w:t>
       </w:r>
     </w:p>
@@ -15291,16 +15485,7 @@
           <w:highlight w:val="yellow"/>
           <w:lang w:val="es-AR"/>
         </w:rPr>
-        <w:t xml:space="preserve"> </w:t>
-      </w:r>
-      <w:r>
-        <w:rPr>
-          <w:rFonts w:asciiTheme="minorHAnsi" w:hAnsiTheme="minorHAnsi"/>
-          <w:b/>
-          <w:highlight w:val="yellow"/>
-          <w:lang w:val="es-AR"/>
-        </w:rPr>
-        <w:t>(A UNA CONSTANTE)</w:t>
+        <w:t xml:space="preserve"> a una constante, por lo cual la tercera ley se cumple, pero es principalmente visible una convergencia lenta por el  método utilizado, aunque ayuda el cálculo en este caso la presencia de esta elevados las variables </w:t>
       </w:r>
       <w:r>
         <w:rPr>
@@ -15316,13 +15501,21 @@
           <w:highlight w:val="yellow"/>
           <w:lang w:val="es-AR"/>
         </w:rPr>
-        <w:t xml:space="preserve">y si analizáramos el orden de convergencia, converge en el orden de </w:t>
+        <w:t xml:space="preserve">y </w:t>
+      </w:r>
+      <w:r>
+        <w:rPr>
+          <w:rFonts w:asciiTheme="minorHAnsi" w:hAnsiTheme="minorHAnsi"/>
+          <w:highlight w:val="green"/>
+          <w:lang w:val="es-AR"/>
+        </w:rPr>
+        <w:t xml:space="preserve">si analizáramos el orden de convergencia, converge en el orden de </w:t>
       </w:r>
       <m:oMath>
         <m:r>
           <w:rPr>
             <w:rFonts w:ascii="Cambria Math" w:hAnsi="Cambria Math"/>
-            <w:highlight w:val="yellow"/>
+            <w:highlight w:val="green"/>
             <w:lang w:val="es-AR"/>
           </w:rPr>
           <m:t>ρ=</m:t>
@@ -15335,60 +15528,13 @@
           <m:t xml:space="preserve"> </m:t>
         </m:r>
       </m:oMath>
-    </w:p>
-    <w:p>
-      <w:pPr>
-        <w:jc w:val="both"/>
+      <w:r>
         <w:rPr>
           <w:rFonts w:asciiTheme="minorHAnsi" w:hAnsiTheme="minorHAnsi"/>
-          <w:b/>
-          <w:lang w:val="es-AR"/>
-        </w:rPr>
-      </w:pPr>
-      <w:r>
-        <w:rPr>
-          <w:rFonts w:asciiTheme="minorHAnsi" w:hAnsiTheme="minorHAnsi"/>
-          <w:b/>
-          <w:highlight w:val="yellow"/>
-          <w:lang w:val="es-AR"/>
-        </w:rPr>
-        <w:t xml:space="preserve">FINALMENTE: ¿CUMPLE LA </w:t>
-      </w:r>
-      <w:r>
-        <w:rPr>
-          <w:rFonts w:asciiTheme="minorHAnsi" w:hAnsiTheme="minorHAnsi"/>
-          <w:b/>
-          <w:highlight w:val="yellow"/>
-          <w:lang w:val="es-AR"/>
-        </w:rPr>
-        <w:t>TERCERA</w:t>
-      </w:r>
-      <w:r>
-        <w:rPr>
-          <w:rFonts w:asciiTheme="minorHAnsi" w:hAnsiTheme="minorHAnsi"/>
-          <w:b/>
-          <w:highlight w:val="yellow"/>
-          <w:lang w:val="es-AR"/>
-        </w:rPr>
-        <w:t xml:space="preserve"> </w:t>
-      </w:r>
-      <w:r>
-        <w:rPr>
-          <w:rFonts w:asciiTheme="minorHAnsi" w:hAnsiTheme="minorHAnsi"/>
-          <w:b/>
-          <w:highlight w:val="yellow"/>
-          <w:lang w:val="es-AR"/>
-        </w:rPr>
-        <w:t>LEY</w:t>
-      </w:r>
-      <w:r>
-        <w:rPr>
-          <w:rFonts w:asciiTheme="minorHAnsi" w:hAnsiTheme="minorHAnsi"/>
-          <w:b/>
-          <w:highlight w:val="yellow"/>
-          <w:lang w:val="es-AR"/>
-        </w:rPr>
-        <w:t>? Si debería</w:t>
+          <w:highlight w:val="green"/>
+          <w:lang w:val="es-AR"/>
+        </w:rPr>
+        <w:t>(debería dar uno por el método)</w:t>
       </w:r>
     </w:p>
     <w:p>
@@ -16089,6 +16235,7 @@
         <w:rPr>
           <w:lang w:val="es-AR"/>
         </w:rPr>
+        <w:lastRenderedPageBreak/>
         <w:t xml:space="preserve">Como ya fue mencionado en la sección A.2, este algoritmo posee orden uno, por lo cual deberá realizarse una diferenciación numérica </w:t>
       </w:r>
       <w:r>
@@ -16165,7 +16312,6 @@
                 <w:b/>
                 <w:lang w:val="es-ES"/>
               </w:rPr>
-              <w:lastRenderedPageBreak/>
               <w:t>PASOS (N)</w:t>
             </w:r>
           </w:p>
@@ -17450,6 +17596,7 @@
                 <w:b/>
                 <w:color w:val="000000"/>
               </w:rPr>
+              <w:lastRenderedPageBreak/>
               <w:t>1,00E+07</w:t>
             </w:r>
           </w:p>
@@ -17657,7 +17804,6 @@
               <w:rPr>
                 <w:color w:val="000000"/>
               </w:rPr>
-              <w:lastRenderedPageBreak/>
               <w:t>1,00E+10</w:t>
             </w:r>
           </w:p>
@@ -18809,25 +18955,130 @@
           <w:highlight w:val="yellow"/>
           <w:lang w:val="es-AR"/>
         </w:rPr>
-        <w:t xml:space="preserve">, y si analizáramos el orden de convergencia, converge en el orden de </w:t>
+        <w:t>,</w:t>
+      </w:r>
+      <w:r>
+        <w:rPr>
+          <w:rFonts w:asciiTheme="minorHAnsi" w:hAnsiTheme="minorHAnsi"/>
+          <w:highlight w:val="yellow"/>
+          <w:lang w:val="es-AR"/>
+        </w:rPr>
+        <w:t xml:space="preserve"> pero </w:t>
+      </w:r>
+      <w:r>
+        <w:rPr>
+          <w:rFonts w:asciiTheme="minorHAnsi" w:hAnsiTheme="minorHAnsi"/>
+          <w:highlight w:val="yellow"/>
+          <w:lang w:val="es-AR"/>
+        </w:rPr>
+        <w:t xml:space="preserve">a diferencia del primer algoritmo, la diferencia </w:t>
+      </w:r>
+      <w:r>
+        <w:rPr>
+          <w:rFonts w:asciiTheme="minorHAnsi" w:hAnsiTheme="minorHAnsi"/>
+          <w:highlight w:val="yellow"/>
+          <w:lang w:val="es-AR"/>
+        </w:rPr>
+        <w:t xml:space="preserve">entre los pasos pequeños con los pasos grandes, tal como se vio gráficamente en el TP1, </w:t>
+      </w:r>
+      <w:r>
+        <w:rPr>
+          <w:rFonts w:asciiTheme="minorHAnsi" w:hAnsiTheme="minorHAnsi"/>
+          <w:highlight w:val="yellow"/>
+          <w:lang w:val="es-AR"/>
+        </w:rPr>
+        <w:t xml:space="preserve">no es </w:t>
+      </w:r>
+      <w:r>
+        <w:rPr>
+          <w:rFonts w:asciiTheme="minorHAnsi" w:hAnsiTheme="minorHAnsi"/>
+          <w:highlight w:val="yellow"/>
+          <w:lang w:val="es-AR"/>
+        </w:rPr>
+        <w:t>considerable</w:t>
+      </w:r>
+      <w:r>
+        <w:rPr>
+          <w:rFonts w:asciiTheme="minorHAnsi" w:hAnsiTheme="minorHAnsi"/>
+          <w:highlight w:val="yellow"/>
+          <w:lang w:val="es-AR"/>
+        </w:rPr>
+        <w:t>, son bastante similares</w:t>
+      </w:r>
+      <w:r>
+        <w:rPr>
+          <w:rFonts w:asciiTheme="minorHAnsi" w:hAnsiTheme="minorHAnsi"/>
+          <w:highlight w:val="yellow"/>
+          <w:lang w:val="es-AR"/>
+        </w:rPr>
+        <w:t xml:space="preserve"> en lo que refiere a semiejes entre el último paso (el que más se acerca a la solución real) con el primer paso mostrado, esto tiene que ver con el método utilizado (ahora se sabe que es un </w:t>
+      </w:r>
+      <w:r>
+        <w:rPr>
+          <w:rFonts w:asciiTheme="minorHAnsi" w:hAnsiTheme="minorHAnsi"/>
+          <w:highlight w:val="yellow"/>
+          <w:lang w:val="es-AR"/>
+        </w:rPr>
+        <w:t>RK4</w:t>
+      </w:r>
+      <w:r>
+        <w:rPr>
+          <w:rFonts w:asciiTheme="minorHAnsi" w:hAnsiTheme="minorHAnsi"/>
+          <w:highlight w:val="yellow"/>
+          <w:lang w:val="es-AR"/>
+        </w:rPr>
+        <w:t xml:space="preserve"> por las clases vistas) y su orden. </w:t>
+      </w:r>
+      <w:r>
+        <w:rPr>
+          <w:rFonts w:asciiTheme="minorHAnsi" w:hAnsiTheme="minorHAnsi"/>
+          <w:highlight w:val="green"/>
+          <w:lang w:val="es-AR"/>
+        </w:rPr>
+        <w:t>S</w:t>
+      </w:r>
+      <w:r>
+        <w:rPr>
+          <w:rFonts w:asciiTheme="minorHAnsi" w:hAnsiTheme="minorHAnsi"/>
+          <w:highlight w:val="green"/>
+          <w:lang w:val="es-AR"/>
+        </w:rPr>
+        <w:t xml:space="preserve">i analizáramos el orden de convergencia para estas variables, converge en el orden de </w:t>
       </w:r>
       <m:oMath>
         <m:r>
           <w:rPr>
             <w:rFonts w:ascii="Cambria Math" w:hAnsi="Cambria Math"/>
-            <w:highlight w:val="yellow"/>
+            <w:highlight w:val="green"/>
             <w:lang w:val="es-AR"/>
           </w:rPr>
-          <m:t>ρ=</m:t>
-        </m:r>
-        <m:r>
-          <w:rPr>
-            <w:rFonts w:ascii="Cambria Math" w:hAnsi="Cambria Math"/>
-            <w:lang w:val="es-AR"/>
-          </w:rPr>
-          <m:t xml:space="preserve"> </m:t>
+          <m:t xml:space="preserve">ρ= </m:t>
         </m:r>
       </m:oMath>
+      <w:r>
+        <w:rPr>
+          <w:rFonts w:asciiTheme="minorHAnsi" w:hAnsiTheme="minorHAnsi"/>
+          <w:highlight w:val="green"/>
+          <w:lang w:val="es-AR"/>
+        </w:rPr>
+        <w:t xml:space="preserve">(debería ser </w:t>
+      </w:r>
+      <w:r>
+        <w:rPr>
+          <w:rFonts w:asciiTheme="minorHAnsi" w:hAnsiTheme="minorHAnsi"/>
+          <w:highlight w:val="green"/>
+          <w:lang w:val="es-AR"/>
+        </w:rPr>
+        <w:t>4</w:t>
+      </w:r>
+      <w:r>
+        <w:rPr>
+          <w:rFonts w:asciiTheme="minorHAnsi" w:hAnsiTheme="minorHAnsi"/>
+          <w:highlight w:val="green"/>
+          <w:lang w:val="es-AR"/>
+        </w:rPr>
+        <w:t xml:space="preserve"> por el método utilizado).</w:t>
+      </w:r>
     </w:p>
     <w:p>
       <w:pPr>
@@ -18845,7 +19096,7 @@
           <w:highlight w:val="yellow"/>
           <w:lang w:val="es-AR"/>
         </w:rPr>
-        <w:t xml:space="preserve">FINALMENTE: </w:t>
+        <w:t xml:space="preserve">Entonces, ¿Se cumple la primera ley de Kepler? </w:t>
       </w:r>
       <w:r>
         <w:rPr>
@@ -18854,15 +19105,7 @@
           <w:highlight w:val="yellow"/>
           <w:lang w:val="es-AR"/>
         </w:rPr>
-        <w:t>¿CUMPLE LA PRIMERA LEY?</w:t>
-      </w:r>
-      <w:r>
-        <w:rPr>
-          <w:rFonts w:asciiTheme="minorHAnsi" w:hAnsiTheme="minorHAnsi"/>
-          <w:b/>
-          <w:lang w:val="es-AR"/>
-        </w:rPr>
-        <w:t xml:space="preserve"> </w:t>
+        <w:t xml:space="preserve">Claramente se ve que el orden del método ayuda mucho a obtener hasta con un paso pequeño una solución efectiva buscada para cualquier paso utilizado, y el sistema cumple realiza una órbita elíptica y cerrada. En cuanto </w:t>
       </w:r>
       <w:r>
         <w:rPr>
@@ -18871,7 +19114,7 @@
           <w:highlight w:val="yellow"/>
           <w:lang w:val="es-AR"/>
         </w:rPr>
-        <w:t>Debería ser parecido pero no exactamente elípt</w:t>
+        <w:t xml:space="preserve">la referencia al Sol, presenta el mismo </w:t>
       </w:r>
       <w:r>
         <w:rPr>
@@ -18880,7 +19123,7 @@
           <w:highlight w:val="yellow"/>
           <w:lang w:val="es-AR"/>
         </w:rPr>
-        <w:t xml:space="preserve">ica </w:t>
+        <w:t>análisis</w:t>
       </w:r>
       <w:r>
         <w:rPr>
@@ -18889,9 +19132,8 @@
           <w:highlight w:val="yellow"/>
           <w:lang w:val="es-AR"/>
         </w:rPr>
-        <w:t xml:space="preserve">según el paso y el algoritmo y para este caso, una mejor aproximación porque es un </w:t>
-      </w:r>
-      <w:proofErr w:type="spellStart"/>
+        <w:t xml:space="preserve"> que el punto A.1</w:t>
+      </w:r>
       <w:r>
         <w:rPr>
           <w:rFonts w:asciiTheme="minorHAnsi" w:hAnsiTheme="minorHAnsi"/>
@@ -18899,37 +19141,7 @@
           <w:highlight w:val="yellow"/>
           <w:lang w:val="es-AR"/>
         </w:rPr>
-        <w:t>runge</w:t>
-      </w:r>
-      <w:proofErr w:type="spellEnd"/>
-      <w:r>
-        <w:rPr>
-          <w:rFonts w:asciiTheme="minorHAnsi" w:hAnsiTheme="minorHAnsi"/>
-          <w:b/>
-          <w:highlight w:val="yellow"/>
-          <w:lang w:val="es-AR"/>
-        </w:rPr>
-        <w:t xml:space="preserve"> </w:t>
-      </w:r>
-      <w:proofErr w:type="spellStart"/>
-      <w:r>
-        <w:rPr>
-          <w:rFonts w:asciiTheme="minorHAnsi" w:hAnsiTheme="minorHAnsi"/>
-          <w:b/>
-          <w:highlight w:val="yellow"/>
-          <w:lang w:val="es-AR"/>
-        </w:rPr>
-        <w:t>kutta</w:t>
-      </w:r>
-      <w:proofErr w:type="spellEnd"/>
-      <w:r>
-        <w:rPr>
-          <w:rFonts w:asciiTheme="minorHAnsi" w:hAnsiTheme="minorHAnsi"/>
-          <w:b/>
-          <w:highlight w:val="yellow"/>
-          <w:lang w:val="es-AR"/>
-        </w:rPr>
-        <w:t xml:space="preserve"> 4 de orden 4.</w:t>
+        <w:t>.</w:t>
       </w:r>
     </w:p>
     <w:p>
@@ -18946,6 +19158,7 @@
           <w:sz w:val="28"/>
           <w:lang w:val="es-ES"/>
         </w:rPr>
+        <w:lastRenderedPageBreak/>
         <w:t>A.</w:t>
       </w:r>
       <w:r>
@@ -19057,57 +19270,20 @@
         <w:rPr>
           <w:lang w:val="es-AR"/>
         </w:rPr>
-        <w:t xml:space="preserve">método de Simpson o </w:t>
-      </w:r>
-      <w:proofErr w:type="spellStart"/>
-      <w:r>
-        <w:rPr>
-          <w:lang w:val="es-AR"/>
-        </w:rPr>
-        <w:t>Romberg</w:t>
-      </w:r>
-      <w:proofErr w:type="spellEnd"/>
-      <w:r>
-        <w:rPr>
-          <w:lang w:val="es-AR"/>
-        </w:rPr>
-        <w:t xml:space="preserve"> 2.</w:t>
+        <w:t>método de Simpson o Romberg 2.</w:t>
       </w:r>
     </w:p>
     <w:p>
       <w:pPr>
-        <w:ind w:left="708" w:hanging="708"/>
         <w:rPr>
           <w:lang w:val="es-AR"/>
         </w:rPr>
       </w:pPr>
-    </w:p>
-    <w:p>
-      <w:pPr>
-        <w:rPr>
-          <w:lang w:val="es-AR"/>
-        </w:rPr>
-      </w:pPr>
-    </w:p>
-    <w:p>
-      <w:pPr>
-        <w:rPr>
-          <w:lang w:val="es-AR"/>
-        </w:rPr>
-      </w:pPr>
-    </w:p>
-    <w:p>
-      <w:pPr>
-        <w:rPr>
-          <w:lang w:val="es-AR"/>
-        </w:rPr>
-      </w:pPr>
       <w:r>
         <w:rPr>
           <w:highlight w:val="yellow"/>
           <w:lang w:val="es-AR"/>
         </w:rPr>
-        <w:lastRenderedPageBreak/>
         <w:t xml:space="preserve">Utilizando este </w:t>
       </w:r>
       <w:r>
@@ -21004,6 +21180,7 @@
               <w:rPr>
                 <w:color w:val="000000"/>
               </w:rPr>
+              <w:lastRenderedPageBreak/>
               <w:t>1,00E+10</w:t>
             </w:r>
           </w:p>
@@ -21139,40 +21316,19 @@
           <w:lang w:val="es-AR"/>
         </w:rPr>
       </w:pPr>
+      <w:r>
+        <w:rPr>
+          <w:b/>
+          <w:bCs/>
+          <w:lang w:val="es-AR"/>
+        </w:rPr>
+        <w:t>Análisis y orden de la convergencia</w:t>
+      </w:r>
     </w:p>
     <w:p>
       <w:pPr>
         <w:jc w:val="both"/>
         <w:rPr>
-          <w:b/>
-          <w:bCs/>
-          <w:lang w:val="es-AR"/>
-        </w:rPr>
-      </w:pPr>
-    </w:p>
-    <w:p>
-      <w:pPr>
-        <w:jc w:val="both"/>
-        <w:rPr>
-          <w:b/>
-          <w:bCs/>
-          <w:lang w:val="es-AR"/>
-        </w:rPr>
-      </w:pPr>
-      <w:r>
-        <w:rPr>
-          <w:b/>
-          <w:bCs/>
-          <w:lang w:val="es-AR"/>
-        </w:rPr>
-        <w:lastRenderedPageBreak/>
-        <w:t>Análisis y orden de la convergencia</w:t>
-      </w:r>
-    </w:p>
-    <w:p>
-      <w:pPr>
-        <w:jc w:val="both"/>
-        <w:rPr>
           <w:rFonts w:asciiTheme="minorHAnsi" w:hAnsiTheme="minorHAnsi"/>
           <w:lang w:val="es-AR"/>
         </w:rPr>
@@ -21191,7 +21347,7 @@
           <w:highlight w:val="yellow"/>
           <w:lang w:val="es-AR"/>
         </w:rPr>
-        <w:t xml:space="preserve"> </w:t>
+        <w:t xml:space="preserve"> a una solución.</w:t>
       </w:r>
       <w:r>
         <w:rPr>
@@ -21199,13 +21355,21 @@
           <w:highlight w:val="yellow"/>
           <w:lang w:val="es-AR"/>
         </w:rPr>
-        <w:t xml:space="preserve">y si analizáramos el orden de convergencia, converge en el orden de </w:t>
+        <w:t xml:space="preserve"> Si bien este método posee una mayor aproximación debido a su orden y metodología, los resultados siguen sin ser exactos. </w:t>
+      </w:r>
+      <w:r>
+        <w:rPr>
+          <w:rFonts w:asciiTheme="minorHAnsi" w:hAnsiTheme="minorHAnsi"/>
+          <w:highlight w:val="green"/>
+          <w:lang w:val="es-AR"/>
+        </w:rPr>
+        <w:t xml:space="preserve">Si analizáramos el orden de convergencia, converge en el orden de </w:t>
       </w:r>
       <m:oMath>
         <m:r>
           <w:rPr>
             <w:rFonts w:ascii="Cambria Math" w:hAnsi="Cambria Math"/>
-            <w:highlight w:val="yellow"/>
+            <w:highlight w:val="green"/>
             <w:lang w:val="es-AR"/>
           </w:rPr>
           <m:t>ρ=</m:t>
@@ -21218,6 +21382,30 @@
           <m:t xml:space="preserve"> </m:t>
         </m:r>
       </m:oMath>
+      <w:r>
+        <w:rPr>
+          <w:rFonts w:asciiTheme="minorHAnsi" w:hAnsiTheme="minorHAnsi"/>
+          <w:highlight w:val="green"/>
+          <w:lang w:val="es-AR"/>
+        </w:rPr>
+        <w:t xml:space="preserve">(debería dar </w:t>
+      </w:r>
+      <w:r>
+        <w:rPr>
+          <w:rFonts w:asciiTheme="minorHAnsi" w:hAnsiTheme="minorHAnsi"/>
+          <w:highlight w:val="green"/>
+          <w:lang w:val="es-AR"/>
+        </w:rPr>
+        <w:t>cuatro</w:t>
+      </w:r>
+      <w:r>
+        <w:rPr>
+          <w:rFonts w:asciiTheme="minorHAnsi" w:hAnsiTheme="minorHAnsi"/>
+          <w:highlight w:val="green"/>
+          <w:lang w:val="es-AR"/>
+        </w:rPr>
+        <w:t xml:space="preserve"> por el método)</w:t>
+      </w:r>
     </w:p>
     <w:p>
       <w:pPr>
@@ -21235,7 +21423,51 @@
           <w:highlight w:val="yellow"/>
           <w:lang w:val="es-AR"/>
         </w:rPr>
-        <w:t>FINALMENTE: ¿CUMPLE LA SEGUNDA LEY? No debería, por lo menos no exactamente</w:t>
+        <w:t>Entonces,</w:t>
+      </w:r>
+      <w:r>
+        <w:rPr>
+          <w:rFonts w:asciiTheme="minorHAnsi" w:hAnsiTheme="minorHAnsi"/>
+          <w:b/>
+          <w:highlight w:val="yellow"/>
+          <w:lang w:val="es-AR"/>
+        </w:rPr>
+        <w:t xml:space="preserve"> ¿</w:t>
+      </w:r>
+      <w:r>
+        <w:rPr>
+          <w:rFonts w:asciiTheme="minorHAnsi" w:hAnsiTheme="minorHAnsi"/>
+          <w:b/>
+          <w:highlight w:val="yellow"/>
+          <w:lang w:val="es-AR"/>
+        </w:rPr>
+        <w:t>Se cumple la segunda ley de Kepler</w:t>
+      </w:r>
+      <w:r>
+        <w:rPr>
+          <w:rFonts w:asciiTheme="minorHAnsi" w:hAnsiTheme="minorHAnsi"/>
+          <w:b/>
+          <w:highlight w:val="yellow"/>
+          <w:lang w:val="es-AR"/>
+        </w:rPr>
+        <w:t>?</w:t>
+      </w:r>
+      <w:r>
+        <w:rPr>
+          <w:rFonts w:asciiTheme="minorHAnsi" w:hAnsiTheme="minorHAnsi"/>
+          <w:b/>
+          <w:highlight w:val="yellow"/>
+          <w:lang w:val="es-AR"/>
+        </w:rPr>
+        <w:t xml:space="preserve"> Con un análisis similar al ítem A.2, para este problema numérico posiblemente nunca se llegue exactamente a una solución exacta, aunque sí bastante aproximada en este caso para cualquier paso.</w:t>
+      </w:r>
+      <w:r>
+        <w:rPr>
+          <w:rFonts w:asciiTheme="minorHAnsi" w:hAnsiTheme="minorHAnsi"/>
+          <w:b/>
+          <w:lang w:val="es-AR"/>
+        </w:rPr>
+        <w:t xml:space="preserve"> </w:t>
       </w:r>
     </w:p>
     <w:p>
@@ -21833,16 +22065,7 @@
           <w:highlight w:val="yellow"/>
           <w:lang w:val="es-AR"/>
         </w:rPr>
-        <w:t xml:space="preserve"> </w:t>
-      </w:r>
-      <w:r>
-        <w:rPr>
-          <w:rFonts w:asciiTheme="minorHAnsi" w:hAnsiTheme="minorHAnsi"/>
-          <w:b/>
-          <w:highlight w:val="yellow"/>
-          <w:lang w:val="es-AR"/>
-        </w:rPr>
-        <w:t>(A UNA CONSTANTE)</w:t>
+        <w:t xml:space="preserve"> a una constante, por lo cual la tercera ley se cumple, pero </w:t>
       </w:r>
       <w:r>
         <w:rPr>
@@ -21850,7 +22073,7 @@
           <w:highlight w:val="yellow"/>
           <w:lang w:val="es-AR"/>
         </w:rPr>
-        <w:t xml:space="preserve"> </w:t>
+        <w:t>en este caso la</w:t>
       </w:r>
       <w:r>
         <w:rPr>
@@ -21858,13 +22081,64 @@
           <w:highlight w:val="yellow"/>
           <w:lang w:val="es-AR"/>
         </w:rPr>
-        <w:t xml:space="preserve">y si analizáramos el orden de convergencia, converge en el orden de </w:t>
+        <w:t xml:space="preserve"> convergencia </w:t>
+      </w:r>
+      <w:r>
+        <w:rPr>
+          <w:rFonts w:asciiTheme="minorHAnsi" w:hAnsiTheme="minorHAnsi"/>
+          <w:highlight w:val="yellow"/>
+          <w:lang w:val="es-AR"/>
+        </w:rPr>
+        <w:t xml:space="preserve">es más </w:t>
+      </w:r>
+      <w:proofErr w:type="spellStart"/>
+      <w:r>
+        <w:rPr>
+          <w:rFonts w:asciiTheme="minorHAnsi" w:hAnsiTheme="minorHAnsi"/>
+          <w:highlight w:val="yellow"/>
+          <w:lang w:val="es-AR"/>
+        </w:rPr>
+        <w:t>rapida</w:t>
+      </w:r>
+      <w:proofErr w:type="spellEnd"/>
+      <w:r>
+        <w:rPr>
+          <w:rFonts w:asciiTheme="minorHAnsi" w:hAnsiTheme="minorHAnsi"/>
+          <w:highlight w:val="yellow"/>
+          <w:lang w:val="es-AR"/>
+        </w:rPr>
+        <w:t xml:space="preserve"> por el  método </w:t>
+      </w:r>
+      <w:r>
+        <w:rPr>
+          <w:rFonts w:asciiTheme="minorHAnsi" w:hAnsiTheme="minorHAnsi"/>
+          <w:highlight w:val="yellow"/>
+          <w:lang w:val="es-AR"/>
+        </w:rPr>
+        <w:lastRenderedPageBreak/>
+        <w:t xml:space="preserve">utilizado, </w:t>
+      </w:r>
+      <w:r>
+        <w:rPr>
+          <w:rFonts w:asciiTheme="minorHAnsi" w:hAnsiTheme="minorHAnsi"/>
+          <w:highlight w:val="yellow"/>
+          <w:lang w:val="es-AR"/>
+        </w:rPr>
+        <w:t xml:space="preserve"> </w:t>
+      </w:r>
+      <w:r>
+        <w:rPr>
+          <w:rFonts w:asciiTheme="minorHAnsi" w:hAnsiTheme="minorHAnsi"/>
+          <w:highlight w:val="green"/>
+          <w:lang w:val="es-AR"/>
+        </w:rPr>
+        <w:t xml:space="preserve">si analizáramos el orden de convergencia, converge en el orden de </w:t>
       </w:r>
       <m:oMath>
         <m:r>
           <w:rPr>
             <w:rFonts w:ascii="Cambria Math" w:hAnsi="Cambria Math"/>
-            <w:highlight w:val="yellow"/>
+            <w:highlight w:val="green"/>
             <w:lang w:val="es-AR"/>
           </w:rPr>
           <m:t>ρ=</m:t>
@@ -21877,51 +22151,29 @@
           <m:t xml:space="preserve"> </m:t>
         </m:r>
       </m:oMath>
-    </w:p>
-    <w:p>
-      <w:pPr>
-        <w:jc w:val="both"/>
+      <w:r>
         <w:rPr>
           <w:rFonts w:asciiTheme="minorHAnsi" w:hAnsiTheme="minorHAnsi"/>
-          <w:b/>
-          <w:lang w:val="es-AR"/>
-        </w:rPr>
-      </w:pPr>
+          <w:highlight w:val="green"/>
+          <w:lang w:val="es-AR"/>
+        </w:rPr>
+        <w:t xml:space="preserve">(debería dar </w:t>
+      </w:r>
       <w:r>
         <w:rPr>
           <w:rFonts w:asciiTheme="minorHAnsi" w:hAnsiTheme="minorHAnsi"/>
-          <w:b/>
-          <w:highlight w:val="yellow"/>
-          <w:lang w:val="es-AR"/>
-        </w:rPr>
-        <w:t xml:space="preserve">FINALMENTE: ¿CUMPLE LA </w:t>
+          <w:highlight w:val="green"/>
+          <w:lang w:val="es-AR"/>
+        </w:rPr>
+        <w:t>cuatro</w:t>
       </w:r>
       <w:r>
         <w:rPr>
           <w:rFonts w:asciiTheme="minorHAnsi" w:hAnsiTheme="minorHAnsi"/>
-          <w:b/>
-          <w:highlight w:val="yellow"/>
-          <w:lang w:val="es-AR"/>
-        </w:rPr>
-        <w:t>TERCERA</w:t>
-      </w:r>
-      <w:r>
-        <w:rPr>
-          <w:rFonts w:asciiTheme="minorHAnsi" w:hAnsiTheme="minorHAnsi"/>
-          <w:b/>
-          <w:highlight w:val="yellow"/>
-          <w:lang w:val="es-AR"/>
-        </w:rPr>
-        <w:t xml:space="preserve"> </w:t>
-      </w:r>
-      <w:r>
-        <w:rPr>
-          <w:rFonts w:asciiTheme="minorHAnsi" w:hAnsiTheme="minorHAnsi"/>
-          <w:b/>
-          <w:highlight w:val="yellow"/>
-          <w:lang w:val="es-AR"/>
-        </w:rPr>
-        <w:t>LEY? Si debería</w:t>
+          <w:highlight w:val="green"/>
+          <w:lang w:val="es-AR"/>
+        </w:rPr>
+        <w:t xml:space="preserve"> por el método)</w:t>
       </w:r>
     </w:p>
     <w:p>
@@ -22032,7 +22284,6 @@
         <w:rPr>
           <w:lang w:val="es-AR"/>
         </w:rPr>
-        <w:lastRenderedPageBreak/>
         <w:t>Se llega a los siguientes resultados:</w:t>
       </w:r>
     </w:p>
@@ -22864,6 +23115,7 @@
         <w:rPr>
           <w:lang w:val="es-ES"/>
         </w:rPr>
+        <w:lastRenderedPageBreak/>
         <w:t>La ley  de gravitación de Newton propone una solución al problema del movimiento de cuerpos celestes,</w:t>
       </w:r>
       <w:r>
@@ -23366,7 +23618,6 @@
             <w:rFonts w:ascii="Cambria Math" w:hAnsi="Cambria Math"/>
             <w:lang w:val="es-AR"/>
           </w:rPr>
-          <w:lastRenderedPageBreak/>
           <m:t>θ=0</m:t>
         </m:r>
       </m:oMath>
@@ -25196,6 +25447,7 @@
           <w:highlight w:val="yellow"/>
           <w:lang w:val="es-AR"/>
         </w:rPr>
+        <w:lastRenderedPageBreak/>
         <w:t>¿</w:t>
       </w:r>
       <w:r>
@@ -25677,7 +25929,6 @@
               <w:rPr>
                 <w:color w:val="000000"/>
               </w:rPr>
-              <w:lastRenderedPageBreak/>
               <w:t>1,00E+02</w:t>
             </w:r>
           </w:p>
@@ -26898,6 +27149,7 @@
                 <w:b/>
                 <w:color w:val="000000"/>
               </w:rPr>
+              <w:lastRenderedPageBreak/>
               <w:t>1,00E+07</w:t>
             </w:r>
           </w:p>
@@ -27169,7 +27421,6 @@
           <w:highlight w:val="yellow"/>
           <w:lang w:val="es-AR"/>
         </w:rPr>
-        <w:lastRenderedPageBreak/>
         <w:t xml:space="preserve">Realizar grafico En vs </w:t>
       </w:r>
       <w:proofErr w:type="spellStart"/>
@@ -27188,7 +27439,15 @@
           <w:highlight w:val="yellow"/>
           <w:lang w:val="es-AR"/>
         </w:rPr>
-        <w:t xml:space="preserve"> y comparar con el resultado clásico.</w:t>
+        <w:t xml:space="preserve"> y co</w:t>
+      </w:r>
+      <w:r>
+        <w:rPr>
+          <w:b/>
+          <w:highlight w:val="yellow"/>
+          <w:lang w:val="es-AR"/>
+        </w:rPr>
+        <w:t>mparar con el resultado clásico. Debería haber una diferencia en la llegada, la famosa precesión.</w:t>
       </w:r>
     </w:p>
     <w:p>
@@ -27252,7 +27511,41 @@
           <w:highlight w:val="yellow"/>
           <w:lang w:val="es-ES"/>
         </w:rPr>
-        <w:t xml:space="preserve"> que se debe tener mucho en cuenta la precesión ya que es de orden 1 este algoritmo y podría no ser eficiente para este caso.</w:t>
+        <w:t xml:space="preserve"> que se debe tener mucho en cuenta la precesión ya que es de orden 1 este algoritmo y podría </w:t>
+      </w:r>
+      <w:r>
+        <w:rPr>
+          <w:b/>
+          <w:highlight w:val="yellow"/>
+          <w:lang w:val="es-ES"/>
+        </w:rPr>
+        <w:t xml:space="preserve">no ser eficiente para este </w:t>
+      </w:r>
+      <w:r>
+        <w:rPr>
+          <w:b/>
+          <w:highlight w:val="yellow"/>
+          <w:lang w:val="es-ES"/>
+        </w:rPr>
+        <w:t xml:space="preserve">caso, dando una diferencia gigante o una diferencia muy pequeña a la </w:t>
+      </w:r>
+      <w:proofErr w:type="spellStart"/>
+      <w:r>
+        <w:rPr>
+          <w:b/>
+          <w:highlight w:val="yellow"/>
+          <w:lang w:val="es-ES"/>
+        </w:rPr>
+        <w:t>formula</w:t>
+      </w:r>
+      <w:proofErr w:type="spellEnd"/>
+      <w:r>
+        <w:rPr>
+          <w:b/>
+          <w:highlight w:val="yellow"/>
+          <w:lang w:val="es-ES"/>
+        </w:rPr>
+        <w:t xml:space="preserve"> de Newton original.</w:t>
       </w:r>
     </w:p>
     <w:p>
@@ -27328,12 +27621,13 @@
           <w:noProof/>
           <w:lang w:val="es-AR" w:eastAsia="es-AR"/>
         </w:rPr>
+        <w:lastRenderedPageBreak/>
         <mc:AlternateContent>
           <mc:Choice Requires="wps">
             <w:drawing>
               <wp:inline distT="0" distB="0" distL="0" distR="0" wp14:anchorId="18DA457C" wp14:editId="08A875ED">
-                <wp:extent cx="4667250" cy="4433978"/>
-                <wp:effectExtent l="0" t="0" r="19050" b="24130"/>
+                <wp:extent cx="4667250" cy="4399472"/>
+                <wp:effectExtent l="0" t="0" r="19050" b="20320"/>
                 <wp:docPr id="4" name="4 Cuadro de texto"/>
                 <wp:cNvGraphicFramePr/>
                 <a:graphic xmlns:a="http://schemas.openxmlformats.org/drawingml/2006/main">
@@ -27343,7 +27637,7 @@
                       <wps:spPr>
                         <a:xfrm>
                           <a:off x="0" y="0"/>
-                          <a:ext cx="4667250" cy="4433978"/>
+                          <a:ext cx="4667250" cy="4399472"/>
                         </a:xfrm>
                         <a:prstGeom prst="rect">
                           <a:avLst/>
@@ -29109,7 +29403,11 @@
           </mc:Choice>
           <mc:Fallback>
             <w:pict>
-              <v:shape id="4 Cuadro de texto" o:spid="_x0000_s1027" type="#_x0000_t202" style="width:367.5pt;height:349.15pt;visibility:visible;mso-wrap-style:square;mso-left-percent:-10001;mso-top-percent:-10001;mso-position-horizontal:absolute;mso-position-horizontal-relative:char;mso-position-vertical:absolute;mso-position-vertical-relative:line;mso-left-percent:-10001;mso-top-percent:-10001;v-text-anchor:top" o:gfxdata="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" fillcolor="window" strokeweight=".5pt">
+              <v:shapetype id="_x0000_t202" coordsize="21600,21600" o:spt="202" path="m,l,21600r21600,l21600,xe">
+                <v:stroke joinstyle="miter"/>
+                <v:path gradientshapeok="t" o:connecttype="rect"/>
+              </v:shapetype>
+              <v:shape id="4 Cuadro de texto" o:spid="_x0000_s1027" type="#_x0000_t202" style="width:367.5pt;height:346.4pt;visibility:visible;mso-wrap-style:square;mso-left-percent:-10001;mso-top-percent:-10001;mso-position-horizontal:absolute;mso-position-horizontal-relative:char;mso-position-vertical:absolute;mso-position-vertical-relative:line;mso-left-percent:-10001;mso-top-percent:-10001;v-text-anchor:top" o:gfxdata="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" fillcolor="window" strokeweight=".5pt">
                 <v:textbox>
                   <w:txbxContent>
                     <w:p>
@@ -31279,7 +31577,6 @@
               <w:rPr>
                 <w:color w:val="000000"/>
               </w:rPr>
-              <w:lastRenderedPageBreak/>
               <w:t>1,00E+02</w:t>
             </w:r>
           </w:p>
@@ -31829,6 +32126,7 @@
               <w:rPr>
                 <w:color w:val="000000"/>
               </w:rPr>
+              <w:lastRenderedPageBreak/>
               <w:t>1,00E+10</w:t>
             </w:r>
           </w:p>
@@ -32762,6 +33060,22 @@
         </w:rPr>
         <w:t xml:space="preserve"> y comparar con el resultado clásico.</w:t>
       </w:r>
+      <w:r>
+        <w:rPr>
+          <w:b/>
+          <w:highlight w:val="yellow"/>
+          <w:lang w:val="es-AR"/>
+        </w:rPr>
+        <w:t xml:space="preserve"> </w:t>
+      </w:r>
+      <w:r>
+        <w:rPr>
+          <w:b/>
+          <w:highlight w:val="yellow"/>
+          <w:lang w:val="es-AR"/>
+        </w:rPr>
+        <w:t>Debería haber una diferencia en la llegada, la famosa precesión.</w:t>
+      </w:r>
     </w:p>
     <w:p>
       <w:pPr>
@@ -32777,7 +33091,6 @@
           <w:sz w:val="28"/>
           <w:lang w:val="es-ES"/>
         </w:rPr>
-        <w:lastRenderedPageBreak/>
         <w:t>B.8: Análisis de aptitud</w:t>
       </w:r>
       <w:r>
@@ -32811,23 +33124,121 @@
         </w:rPr>
         <w:t xml:space="preserve">Hay que mencionar que el termino nuevo agregado es muy pequeño </w:t>
       </w:r>
-      <w:proofErr w:type="spellStart"/>
       <w:r>
         <w:rPr>
           <w:b/>
           <w:highlight w:val="yellow"/>
           <w:lang w:val="es-ES"/>
         </w:rPr>
-        <w:t>asi</w:t>
-      </w:r>
-      <w:proofErr w:type="spellEnd"/>
+        <w:t>así</w:t>
+      </w:r>
       <w:r>
         <w:rPr>
           <w:b/>
           <w:highlight w:val="yellow"/>
           <w:lang w:val="es-ES"/>
         </w:rPr>
-        <w:t xml:space="preserve"> que se debe tener mucho en cuenta la precesión ya que es de orden 1 este algoritmo y podría no ser eficiente para este caso.</w:t>
+        <w:t xml:space="preserve"> que se debe tener mucho en cuenta l</w:t>
+      </w:r>
+      <w:r>
+        <w:rPr>
+          <w:b/>
+          <w:highlight w:val="yellow"/>
+          <w:lang w:val="es-ES"/>
+        </w:rPr>
+        <w:t>a precesión ya que es de orden 4</w:t>
+      </w:r>
+      <w:r>
+        <w:rPr>
+          <w:b/>
+          <w:highlight w:val="yellow"/>
+          <w:lang w:val="es-ES"/>
+        </w:rPr>
+        <w:t xml:space="preserve"> este algoritmo y </w:t>
+      </w:r>
+      <w:r>
+        <w:rPr>
+          <w:b/>
+          <w:highlight w:val="yellow"/>
+          <w:lang w:val="es-ES"/>
+        </w:rPr>
+        <w:t>debería ser eficaz en este caso</w:t>
+      </w:r>
+      <w:r>
+        <w:rPr>
+          <w:b/>
+          <w:highlight w:val="yellow"/>
+          <w:lang w:val="es-ES"/>
+        </w:rPr>
+        <w:t xml:space="preserve"> </w:t>
+      </w:r>
+      <w:r>
+        <w:rPr>
+          <w:b/>
+          <w:highlight w:val="yellow"/>
+          <w:lang w:val="es-ES"/>
+        </w:rPr>
+        <w:t xml:space="preserve">dando una diferencia gigante o una diferencia muy pequeña a la </w:t>
+      </w:r>
+      <w:r>
+        <w:rPr>
+          <w:b/>
+          <w:highlight w:val="yellow"/>
+          <w:lang w:val="es-ES"/>
+        </w:rPr>
+        <w:t>fórmula</w:t>
+      </w:r>
+      <w:r>
+        <w:rPr>
+          <w:b/>
+          <w:highlight w:val="yellow"/>
+          <w:lang w:val="es-ES"/>
+        </w:rPr>
+        <w:t xml:space="preserve"> de Newton original</w:t>
+      </w:r>
+      <w:r>
+        <w:rPr>
+          <w:b/>
+          <w:highlight w:val="yellow"/>
+          <w:lang w:val="es-ES"/>
+        </w:rPr>
+        <w:t xml:space="preserve">, pero </w:t>
+      </w:r>
+      <w:proofErr w:type="spellStart"/>
+      <w:r>
+        <w:rPr>
+          <w:b/>
+          <w:highlight w:val="yellow"/>
+          <w:lang w:val="es-ES"/>
+        </w:rPr>
+        <w:t>mas</w:t>
+      </w:r>
+      <w:proofErr w:type="spellEnd"/>
+      <w:r>
+        <w:rPr>
+          <w:b/>
+          <w:highlight w:val="yellow"/>
+          <w:lang w:val="es-ES"/>
+        </w:rPr>
+        <w:t xml:space="preserve"> eficaz y precisa en </w:t>
+      </w:r>
+      <w:r>
+        <w:rPr>
+          <w:b/>
+          <w:highlight w:val="yellow"/>
+          <w:lang w:val="es-ES"/>
+        </w:rPr>
+        <w:t>conclusión</w:t>
+      </w:r>
+      <w:bookmarkStart w:id="2" w:name="_GoBack"/>
+      <w:bookmarkEnd w:id="2"/>
+      <w:r>
+        <w:rPr>
+          <w:b/>
+          <w:highlight w:val="yellow"/>
+          <w:lang w:val="es-ES"/>
+        </w:rPr>
+        <w:t>.</w:t>
       </w:r>
     </w:p>
     <w:p>
@@ -32883,6 +33294,7 @@
           <w:sz w:val="28"/>
           <w:lang w:val="es-ES"/>
         </w:rPr>
+        <w:lastRenderedPageBreak/>
         <w:t>Anexo I: Código fuente</w:t>
       </w:r>
     </w:p>

</xml_diff>

<commit_message>
Avance TP2 ("Conclusión" y algunas aclaraciones)
</commit_message>
<xml_diff>
--- a/Análisis Numérico I - TP2.docx
+++ b/Análisis Numérico I - TP2.docx
@@ -42,7 +42,7 @@
             <v:imagedata r:id="rId6" o:title=""/>
             <w10:wrap anchory="page"/>
           </v:shape>
-          <o:OLEObject Type="Embed" ProgID="Word.Picture.8" ShapeID="_x0000_s1026" DrawAspect="Content" ObjectID="_1527441965" r:id="rId7"/>
+          <o:OLEObject Type="Embed" ProgID="Word.Picture.8" ShapeID="_x0000_s1026" DrawAspect="Content" ObjectID="_1527452255" r:id="rId7"/>
         </w:pict>
       </w:r>
       <w:r>
@@ -8044,33 +8044,19 @@
         <w:rPr>
           <w:lang w:val="es-ES"/>
         </w:rPr>
-        <w:t xml:space="preserve"> método de Euler implícito y el algoritmo dos el método de </w:t>
-      </w:r>
-      <w:proofErr w:type="spellStart"/>
+        <w:t xml:space="preserve"> método de Euler implícito y el algoritmo dos el método de Runge</w:t>
+      </w:r>
       <w:r>
         <w:rPr>
           <w:lang w:val="es-ES"/>
         </w:rPr>
-        <w:t>Runge</w:t>
+        <w:t>-</w:t>
       </w:r>
       <w:r>
         <w:rPr>
           <w:lang w:val="es-ES"/>
         </w:rPr>
-        <w:t>-</w:t>
-      </w:r>
-      <w:r>
-        <w:rPr>
-          <w:lang w:val="es-ES"/>
-        </w:rPr>
-        <w:t>Kutta</w:t>
-      </w:r>
-      <w:proofErr w:type="spellEnd"/>
-      <w:r>
-        <w:rPr>
-          <w:lang w:val="es-ES"/>
-        </w:rPr>
-        <w:t xml:space="preserve"> 4. También a partir de diferenciación numérica se analizara la conservación de la energía del sistema.</w:t>
+        <w:t>Kutta 4. También a partir de diferenciación numérica se analizara la conservación de la energía del sistema.</w:t>
       </w:r>
     </w:p>
     <w:p>
@@ -10943,6 +10929,58 @@
       <w:pPr>
         <w:jc w:val="both"/>
         <w:rPr>
+          <w:rFonts w:asciiTheme="minorHAnsi" w:eastAsiaTheme="minorHAnsi" w:hAnsiTheme="minorHAnsi" w:cs="Arial"/>
+          <w:szCs w:val="26"/>
+          <w:lang w:val="es-AR"/>
+        </w:rPr>
+      </w:pPr>
+      <w:r>
+        <w:rPr>
+          <w:rFonts w:asciiTheme="minorHAnsi" w:eastAsiaTheme="minorHAnsi" w:hAnsiTheme="minorHAnsi" w:cs="Arial"/>
+          <w:szCs w:val="26"/>
+          <w:lang w:val="es-AR"/>
+        </w:rPr>
+        <w:t>Si bien ahora se sabe que los métodos son para el algoritmo uno un Euler implícito, y para el algoritmo dos un Runge-Kutta 4, es preferible utilizar esta definición de orden de convergencia y comparar con los órdenes esperados que deberían obtenerse.</w:t>
+      </w:r>
+      <w:r>
+        <w:rPr>
+          <w:rFonts w:asciiTheme="minorHAnsi" w:eastAsiaTheme="minorHAnsi" w:hAnsiTheme="minorHAnsi" w:cs="Arial"/>
+          <w:szCs w:val="26"/>
+          <w:lang w:val="es-AR"/>
+        </w:rPr>
+        <w:t xml:space="preserve"> Esto se aclara porque si el resultado no es esperado quizás se proceda a utilizar un diferente criterio a través de límites</w:t>
+      </w:r>
+      <w:r>
+        <w:rPr>
+          <w:rFonts w:asciiTheme="minorHAnsi" w:eastAsiaTheme="minorHAnsi" w:hAnsiTheme="minorHAnsi" w:cs="Arial"/>
+          <w:szCs w:val="26"/>
+          <w:lang w:val="es-AR"/>
+        </w:rPr>
+        <w:t>, derivadas o perturbaciones quizás en el mejor de los casos,</w:t>
+      </w:r>
+      <w:bookmarkStart w:id="2" w:name="_GoBack"/>
+      <w:bookmarkEnd w:id="2"/>
+      <w:r>
+        <w:rPr>
+          <w:rFonts w:asciiTheme="minorHAnsi" w:eastAsiaTheme="minorHAnsi" w:hAnsiTheme="minorHAnsi" w:cs="Arial"/>
+          <w:szCs w:val="26"/>
+          <w:lang w:val="es-AR"/>
+        </w:rPr>
+        <w:t xml:space="preserve"> por ejemplo, porque especialmente podría producirse una diferencia en cuanto se recurre a los métodos de cuadratura y diferenciación numérica</w:t>
+      </w:r>
+      <w:r>
+        <w:rPr>
+          <w:rFonts w:asciiTheme="minorHAnsi" w:eastAsiaTheme="minorHAnsi" w:hAnsiTheme="minorHAnsi" w:cs="Arial"/>
+          <w:szCs w:val="26"/>
+          <w:lang w:val="es-AR"/>
+        </w:rPr>
+        <w:t>.</w:t>
+      </w:r>
+    </w:p>
+    <w:p>
+      <w:pPr>
+        <w:jc w:val="both"/>
+        <w:rPr>
           <w:rFonts w:asciiTheme="minorHAnsi" w:hAnsiTheme="minorHAnsi"/>
           <w:lang w:val="es-AR"/>
         </w:rPr>
@@ -10995,16 +11033,14 @@
         </w:rPr>
         <w:t xml:space="preserve"> (ahora se sabe que es un Euler </w:t>
       </w:r>
-      <w:proofErr w:type="spellStart"/>
       <w:r>
         <w:rPr>
           <w:rFonts w:asciiTheme="minorHAnsi" w:hAnsiTheme="minorHAnsi"/>
           <w:highlight w:val="yellow"/>
           <w:lang w:val="es-AR"/>
         </w:rPr>
-        <w:t>implicito</w:t>
-      </w:r>
-      <w:proofErr w:type="spellEnd"/>
+        <w:t>implícito</w:t>
+      </w:r>
       <w:r>
         <w:rPr>
           <w:rFonts w:asciiTheme="minorHAnsi" w:hAnsiTheme="minorHAnsi"/>
@@ -11336,6 +11372,7 @@
           <w:bCs/>
           <w:lang w:val="es-AR"/>
         </w:rPr>
+        <w:lastRenderedPageBreak/>
         <w:t>Segunda ley</w:t>
       </w:r>
       <w:r>
@@ -11482,7 +11519,6 @@
           <w:color w:val="000000"/>
           <w:lang w:val="es-AR"/>
         </w:rPr>
-        <w:lastRenderedPageBreak/>
         <w:t>Donde</w:t>
       </w:r>
       <w:r>
@@ -12151,14 +12187,12 @@
         </w:rPr>
         <w:t xml:space="preserve">el algoritmo uno programa el método de Euler </w:t>
       </w:r>
-      <w:proofErr w:type="spellStart"/>
-      <w:r>
-        <w:rPr>
-          <w:lang w:val="es-AR"/>
-        </w:rPr>
-        <w:t>implicito</w:t>
-      </w:r>
-      <w:proofErr w:type="spellEnd"/>
+      <w:r>
+        <w:rPr>
+          <w:lang w:val="es-AR"/>
+        </w:rPr>
+        <w:t>implícito</w:t>
+      </w:r>
       <w:r>
         <w:rPr>
           <w:lang w:val="es-AR"/>
@@ -12180,19 +12214,11 @@
         </w:rPr>
         <w:t xml:space="preserve"> (orden uno), se podrán usar métodos de cuadratura numérica para la resolución re</w:t>
       </w:r>
-      <w:proofErr w:type="spellStart"/>
-      <w:r>
-        <w:rPr>
-          <w:lang w:val="es-AR"/>
-        </w:rPr>
-        <w:t>specto</w:t>
-      </w:r>
-      <w:proofErr w:type="spellEnd"/>
-      <w:r>
-        <w:rPr>
-          <w:lang w:val="es-AR"/>
-        </w:rPr>
-        <w:t xml:space="preserve"> al orden correspondiente, por lo cual sería coincidente utilizar cuadratura numérica por medio de intervalos regulares estrechos a través del método de rectángulo.</w:t>
+      <w:r>
+        <w:rPr>
+          <w:lang w:val="es-AR"/>
+        </w:rPr>
+        <w:t>specto al orden correspondiente, por lo cual sería coincidente utilizar cuadratura numérica por medio de intervalos regulares estrechos a través del método de rectángulo.</w:t>
       </w:r>
     </w:p>
     <w:p>
@@ -12930,6 +12956,7 @@
                 <w:b/>
                 <w:color w:val="000000"/>
               </w:rPr>
+              <w:lastRenderedPageBreak/>
               <w:t>1,00E+07</w:t>
             </w:r>
           </w:p>
@@ -13276,7 +13303,6 @@
                 <w:b/>
                 <w:lang w:val="es-ES"/>
               </w:rPr>
-              <w:lastRenderedPageBreak/>
               <w:t>PASOS (N)</w:t>
             </w:r>
           </w:p>
@@ -14571,6 +14597,7 @@
           <w:bCs/>
           <w:lang w:val="es-AR"/>
         </w:rPr>
+        <w:lastRenderedPageBreak/>
         <w:t>Tercera ley</w:t>
       </w:r>
       <w:r>
@@ -14770,7 +14797,6 @@
         <w:rPr>
           <w:lang w:val="es-AR"/>
         </w:rPr>
-        <w:lastRenderedPageBreak/>
         <w:t xml:space="preserve">Donde </w:t>
       </w:r>
       <m:oMath>
@@ -14968,12 +14994,14 @@
     <w:tbl>
       <w:tblPr>
         <w:tblStyle w:val="Tablaconcuadrcula"/>
-        <w:tblW w:w="4545" w:type="dxa"/>
+        <w:tblW w:w="8385" w:type="dxa"/>
         <w:jc w:val="center"/>
         <w:tblLook w:val="04A0" w:firstRow="1" w:lastRow="0" w:firstColumn="1" w:lastColumn="0" w:noHBand="0" w:noVBand="1"/>
       </w:tblPr>
       <w:tblGrid>
         <w:gridCol w:w="2625"/>
+        <w:gridCol w:w="1920"/>
+        <w:gridCol w:w="1920"/>
         <w:gridCol w:w="1920"/>
       </w:tblGrid>
       <w:tr>
@@ -15010,9 +15038,70 @@
           </w:tcPr>
           <w:p>
             <w:pPr>
+              <w:jc w:val="center"/>
+              <w:rPr>
+                <w:b/>
+                <w:lang w:val="es-ES"/>
+              </w:rPr>
+            </w:pPr>
+            <w:r>
+              <w:rPr>
+                <w:b/>
+                <w:lang w:val="es-ES"/>
+              </w:rPr>
+              <w:t>Cociente apro</w:t>
+            </w:r>
+            <w:r>
+              <w:rPr>
+                <w:b/>
+                <w:lang w:val="es-ES"/>
+              </w:rPr>
+              <w:t>ximado</w:t>
+            </w:r>
+          </w:p>
+        </w:tc>
+        <w:tc>
+          <w:tcPr>
+            <w:tcW w:w="1920" w:type="dxa"/>
+          </w:tcPr>
+          <w:p>
+            <w:pPr>
               <w:autoSpaceDE w:val="0"/>
               <w:autoSpaceDN w:val="0"/>
               <w:adjustRightInd w:val="0"/>
+              <w:jc w:val="center"/>
+              <w:rPr>
+                <w:rFonts w:ascii="MS Shell Dlg 2" w:eastAsiaTheme="minorHAnsi" w:hAnsi="MS Shell Dlg 2" w:cs="MS Shell Dlg 2"/>
+                <w:b/>
+                <w:sz w:val="21"/>
+                <w:szCs w:val="17"/>
+                <w:lang w:val="es-AR"/>
+              </w:rPr>
+            </w:pPr>
+            <w:r>
+              <w:rPr>
+                <w:b/>
+                <w:lang w:val="es-ES"/>
+              </w:rPr>
+              <w:t>Error del cociente</w:t>
+            </w:r>
+          </w:p>
+          <w:p>
+            <w:pPr>
+              <w:jc w:val="center"/>
+              <w:rPr>
+                <w:b/>
+                <w:lang w:val="es-ES"/>
+              </w:rPr>
+            </w:pPr>
+          </w:p>
+        </w:tc>
+        <w:tc>
+          <w:tcPr>
+            <w:tcW w:w="1920" w:type="dxa"/>
+          </w:tcPr>
+          <w:p>
+            <w:pPr>
               <w:jc w:val="center"/>
               <w:rPr>
                 <w:rFonts w:ascii="MS Shell Dlg 2" w:eastAsiaTheme="minorHAnsi" w:hAnsi="MS Shell Dlg 2" w:cs="MS Shell Dlg 2"/>
@@ -15028,6 +15117,20 @@
               </w:rPr>
               <w:t>Cociente</w:t>
             </w:r>
+          </w:p>
+          <w:p>
+            <w:pPr>
+              <w:autoSpaceDE w:val="0"/>
+              <w:autoSpaceDN w:val="0"/>
+              <w:adjustRightInd w:val="0"/>
+              <w:jc w:val="center"/>
+              <w:rPr>
+                <w:rFonts w:ascii="MS Shell Dlg 2" w:eastAsiaTheme="minorHAnsi" w:hAnsi="MS Shell Dlg 2" w:cs="MS Shell Dlg 2"/>
+                <w:sz w:val="17"/>
+                <w:szCs w:val="17"/>
+                <w:lang w:val="es-AR"/>
+              </w:rPr>
+            </w:pPr>
           </w:p>
         </w:tc>
       </w:tr>
@@ -15070,6 +15173,32 @@
             </w:pPr>
           </w:p>
         </w:tc>
+        <w:tc>
+          <w:tcPr>
+            <w:tcW w:w="1920" w:type="dxa"/>
+          </w:tcPr>
+          <w:p>
+            <w:pPr>
+              <w:jc w:val="center"/>
+              <w:rPr>
+                <w:color w:val="000000"/>
+              </w:rPr>
+            </w:pPr>
+          </w:p>
+        </w:tc>
+        <w:tc>
+          <w:tcPr>
+            <w:tcW w:w="1920" w:type="dxa"/>
+          </w:tcPr>
+          <w:p>
+            <w:pPr>
+              <w:jc w:val="center"/>
+              <w:rPr>
+                <w:color w:val="000000"/>
+              </w:rPr>
+            </w:pPr>
+          </w:p>
+        </w:tc>
       </w:tr>
       <w:tr>
         <w:trPr>
@@ -15110,6 +15239,32 @@
             </w:pPr>
           </w:p>
         </w:tc>
+        <w:tc>
+          <w:tcPr>
+            <w:tcW w:w="1920" w:type="dxa"/>
+          </w:tcPr>
+          <w:p>
+            <w:pPr>
+              <w:jc w:val="center"/>
+              <w:rPr>
+                <w:color w:val="000000"/>
+              </w:rPr>
+            </w:pPr>
+          </w:p>
+        </w:tc>
+        <w:tc>
+          <w:tcPr>
+            <w:tcW w:w="1920" w:type="dxa"/>
+          </w:tcPr>
+          <w:p>
+            <w:pPr>
+              <w:jc w:val="center"/>
+              <w:rPr>
+                <w:color w:val="000000"/>
+              </w:rPr>
+            </w:pPr>
+          </w:p>
+        </w:tc>
       </w:tr>
       <w:tr>
         <w:trPr>
@@ -15150,6 +15305,32 @@
             </w:pPr>
           </w:p>
         </w:tc>
+        <w:tc>
+          <w:tcPr>
+            <w:tcW w:w="1920" w:type="dxa"/>
+          </w:tcPr>
+          <w:p>
+            <w:pPr>
+              <w:jc w:val="center"/>
+              <w:rPr>
+                <w:color w:val="000000"/>
+              </w:rPr>
+            </w:pPr>
+          </w:p>
+        </w:tc>
+        <w:tc>
+          <w:tcPr>
+            <w:tcW w:w="1920" w:type="dxa"/>
+          </w:tcPr>
+          <w:p>
+            <w:pPr>
+              <w:jc w:val="center"/>
+              <w:rPr>
+                <w:color w:val="000000"/>
+              </w:rPr>
+            </w:pPr>
+          </w:p>
+        </w:tc>
       </w:tr>
       <w:tr>
         <w:trPr>
@@ -15190,6 +15371,32 @@
             </w:pPr>
           </w:p>
         </w:tc>
+        <w:tc>
+          <w:tcPr>
+            <w:tcW w:w="1920" w:type="dxa"/>
+          </w:tcPr>
+          <w:p>
+            <w:pPr>
+              <w:jc w:val="center"/>
+              <w:rPr>
+                <w:color w:val="000000"/>
+              </w:rPr>
+            </w:pPr>
+          </w:p>
+        </w:tc>
+        <w:tc>
+          <w:tcPr>
+            <w:tcW w:w="1920" w:type="dxa"/>
+          </w:tcPr>
+          <w:p>
+            <w:pPr>
+              <w:jc w:val="center"/>
+              <w:rPr>
+                <w:color w:val="000000"/>
+              </w:rPr>
+            </w:pPr>
+          </w:p>
+        </w:tc>
       </w:tr>
       <w:tr>
         <w:trPr>
@@ -15230,6 +15437,32 @@
             </w:pPr>
           </w:p>
         </w:tc>
+        <w:tc>
+          <w:tcPr>
+            <w:tcW w:w="1920" w:type="dxa"/>
+          </w:tcPr>
+          <w:p>
+            <w:pPr>
+              <w:jc w:val="center"/>
+              <w:rPr>
+                <w:color w:val="000000"/>
+              </w:rPr>
+            </w:pPr>
+          </w:p>
+        </w:tc>
+        <w:tc>
+          <w:tcPr>
+            <w:tcW w:w="1920" w:type="dxa"/>
+          </w:tcPr>
+          <w:p>
+            <w:pPr>
+              <w:jc w:val="center"/>
+              <w:rPr>
+                <w:color w:val="000000"/>
+              </w:rPr>
+            </w:pPr>
+          </w:p>
+        </w:tc>
       </w:tr>
       <w:tr>
         <w:trPr>
@@ -15273,6 +15506,34 @@
             </w:pPr>
           </w:p>
         </w:tc>
+        <w:tc>
+          <w:tcPr>
+            <w:tcW w:w="1920" w:type="dxa"/>
+          </w:tcPr>
+          <w:p>
+            <w:pPr>
+              <w:jc w:val="center"/>
+              <w:rPr>
+                <w:b/>
+                <w:color w:val="000000"/>
+              </w:rPr>
+            </w:pPr>
+          </w:p>
+        </w:tc>
+        <w:tc>
+          <w:tcPr>
+            <w:tcW w:w="1920" w:type="dxa"/>
+          </w:tcPr>
+          <w:p>
+            <w:pPr>
+              <w:jc w:val="center"/>
+              <w:rPr>
+                <w:b/>
+                <w:color w:val="000000"/>
+              </w:rPr>
+            </w:pPr>
+          </w:p>
+        </w:tc>
       </w:tr>
       <w:tr>
         <w:trPr>
@@ -15313,6 +15574,32 @@
             </w:pPr>
           </w:p>
         </w:tc>
+        <w:tc>
+          <w:tcPr>
+            <w:tcW w:w="1920" w:type="dxa"/>
+          </w:tcPr>
+          <w:p>
+            <w:pPr>
+              <w:jc w:val="center"/>
+              <w:rPr>
+                <w:color w:val="000000"/>
+              </w:rPr>
+            </w:pPr>
+          </w:p>
+        </w:tc>
+        <w:tc>
+          <w:tcPr>
+            <w:tcW w:w="1920" w:type="dxa"/>
+          </w:tcPr>
+          <w:p>
+            <w:pPr>
+              <w:jc w:val="center"/>
+              <w:rPr>
+                <w:color w:val="000000"/>
+              </w:rPr>
+            </w:pPr>
+          </w:p>
+        </w:tc>
       </w:tr>
       <w:tr>
         <w:trPr>
@@ -15353,6 +15640,32 @@
             </w:pPr>
           </w:p>
         </w:tc>
+        <w:tc>
+          <w:tcPr>
+            <w:tcW w:w="1920" w:type="dxa"/>
+          </w:tcPr>
+          <w:p>
+            <w:pPr>
+              <w:jc w:val="center"/>
+              <w:rPr>
+                <w:color w:val="000000"/>
+              </w:rPr>
+            </w:pPr>
+          </w:p>
+        </w:tc>
+        <w:tc>
+          <w:tcPr>
+            <w:tcW w:w="1920" w:type="dxa"/>
+          </w:tcPr>
+          <w:p>
+            <w:pPr>
+              <w:jc w:val="center"/>
+              <w:rPr>
+                <w:color w:val="000000"/>
+              </w:rPr>
+            </w:pPr>
+          </w:p>
+        </w:tc>
       </w:tr>
       <w:tr>
         <w:trPr>
@@ -15393,6 +15706,32 @@
             </w:pPr>
           </w:p>
         </w:tc>
+        <w:tc>
+          <w:tcPr>
+            <w:tcW w:w="1920" w:type="dxa"/>
+          </w:tcPr>
+          <w:p>
+            <w:pPr>
+              <w:jc w:val="center"/>
+              <w:rPr>
+                <w:color w:val="000000"/>
+              </w:rPr>
+            </w:pPr>
+          </w:p>
+        </w:tc>
+        <w:tc>
+          <w:tcPr>
+            <w:tcW w:w="1920" w:type="dxa"/>
+          </w:tcPr>
+          <w:p>
+            <w:pPr>
+              <w:jc w:val="center"/>
+              <w:rPr>
+                <w:color w:val="000000"/>
+              </w:rPr>
+            </w:pPr>
+          </w:p>
+        </w:tc>
       </w:tr>
       <w:tr>
         <w:trPr>
@@ -15423,6 +15762,32 @@
           <w:tcPr>
             <w:tcW w:w="1920" w:type="dxa"/>
             <w:vAlign w:val="center"/>
+          </w:tcPr>
+          <w:p>
+            <w:pPr>
+              <w:jc w:val="center"/>
+              <w:rPr>
+                <w:color w:val="000000"/>
+              </w:rPr>
+            </w:pPr>
+          </w:p>
+        </w:tc>
+        <w:tc>
+          <w:tcPr>
+            <w:tcW w:w="1920" w:type="dxa"/>
+          </w:tcPr>
+          <w:p>
+            <w:pPr>
+              <w:jc w:val="center"/>
+              <w:rPr>
+                <w:color w:val="000000"/>
+              </w:rPr>
+            </w:pPr>
+          </w:p>
+        </w:tc>
+        <w:tc>
+          <w:tcPr>
+            <w:tcW w:w="1920" w:type="dxa"/>
           </w:tcPr>
           <w:p>
             <w:pPr>
@@ -16235,7 +16600,6 @@
         <w:rPr>
           <w:lang w:val="es-AR"/>
         </w:rPr>
-        <w:lastRenderedPageBreak/>
         <w:t xml:space="preserve">Como ya fue mencionado en la sección A.2, este algoritmo posee orden uno, por lo cual deberá realizarse una diferenciación numérica </w:t>
       </w:r>
       <w:r>
@@ -16835,26 +17199,16 @@
           <w:highlight w:val="yellow"/>
           <w:lang w:val="es-AR"/>
         </w:rPr>
-        <w:t xml:space="preserve"> de energía para las primeras 3 </w:t>
-      </w:r>
-      <w:proofErr w:type="spellStart"/>
+        <w:t xml:space="preserve"> de energía para las primeras 3 N</w:t>
+      </w:r>
       <w:r>
         <w:rPr>
           <w:b/>
           <w:highlight w:val="yellow"/>
           <w:lang w:val="es-AR"/>
         </w:rPr>
-        <w:t>N</w:t>
-      </w:r>
-      <w:r>
-        <w:rPr>
-          <w:b/>
-          <w:highlight w:val="yellow"/>
-          <w:lang w:val="es-AR"/>
-        </w:rPr>
         <w:t>s</w:t>
       </w:r>
-      <w:proofErr w:type="spellEnd"/>
       <w:r>
         <w:rPr>
           <w:b/>
@@ -17322,6 +17676,7 @@
               <w:rPr>
                 <w:color w:val="000000"/>
               </w:rPr>
+              <w:lastRenderedPageBreak/>
               <w:t>1,00E+03</w:t>
             </w:r>
           </w:p>
@@ -17596,7 +17951,6 @@
                 <w:b/>
                 <w:color w:val="000000"/>
               </w:rPr>
-              <w:lastRenderedPageBreak/>
               <w:t>1,00E+07</w:t>
             </w:r>
           </w:p>
@@ -19096,6 +19450,7 @@
           <w:highlight w:val="yellow"/>
           <w:lang w:val="es-AR"/>
         </w:rPr>
+        <w:lastRenderedPageBreak/>
         <w:t xml:space="preserve">Entonces, ¿Se cumple la primera ley de Kepler? </w:t>
       </w:r>
       <w:r>
@@ -19158,7 +19513,6 @@
           <w:sz w:val="28"/>
           <w:lang w:val="es-ES"/>
         </w:rPr>
-        <w:lastRenderedPageBreak/>
         <w:t>A.</w:t>
       </w:r>
       <w:r>
@@ -19219,19 +19573,11 @@
         </w:rPr>
         <w:t xml:space="preserve">programa el método de </w:t>
       </w:r>
-      <w:proofErr w:type="spellStart"/>
-      <w:r>
-        <w:rPr>
-          <w:lang w:val="es-AR"/>
-        </w:rPr>
-        <w:t>Runge-Kutta</w:t>
-      </w:r>
-      <w:proofErr w:type="spellEnd"/>
-      <w:r>
-        <w:rPr>
-          <w:lang w:val="es-AR"/>
-        </w:rPr>
-        <w:t xml:space="preserve"> 4 </w:t>
+      <w:r>
+        <w:rPr>
+          <w:lang w:val="es-AR"/>
+        </w:rPr>
+        <w:t xml:space="preserve">Runge-Kutta 4 </w:t>
       </w:r>
       <w:r>
         <w:rPr>
@@ -20973,6 +21319,7 @@
                 <w:b/>
                 <w:color w:val="000000"/>
               </w:rPr>
+              <w:lastRenderedPageBreak/>
               <w:t>1,00E+07</w:t>
             </w:r>
           </w:p>
@@ -21180,7 +21527,6 @@
               <w:rPr>
                 <w:color w:val="000000"/>
               </w:rPr>
-              <w:lastRenderedPageBreak/>
               <w:t>1,00E+10</w:t>
             </w:r>
           </w:p>
@@ -21347,15 +21693,7 @@
           <w:highlight w:val="yellow"/>
           <w:lang w:val="es-AR"/>
         </w:rPr>
-        <w:t xml:space="preserve"> a una solución.</w:t>
-      </w:r>
-      <w:r>
-        <w:rPr>
-          <w:rFonts w:asciiTheme="minorHAnsi" w:hAnsiTheme="minorHAnsi"/>
-          <w:highlight w:val="yellow"/>
-          <w:lang w:val="es-AR"/>
-        </w:rPr>
-        <w:t xml:space="preserve"> Si bien este método posee una mayor aproximación debido a su orden y metodología, los resultados siguen sin ser exactos. </w:t>
+        <w:t xml:space="preserve"> a una solución. Si bien este método posee una mayor aproximación debido a su orden y metodología, los resultados siguen sin ser exactos. </w:t>
       </w:r>
       <w:r>
         <w:rPr>
@@ -21548,13 +21886,16 @@
     <w:tbl>
       <w:tblPr>
         <w:tblStyle w:val="Tablaconcuadrcula"/>
-        <w:tblW w:w="4545" w:type="dxa"/>
+        <w:tblW w:w="0" w:type="auto"/>
         <w:jc w:val="center"/>
+        <w:tblLayout w:type="fixed"/>
         <w:tblLook w:val="04A0" w:firstRow="1" w:lastRow="0" w:firstColumn="1" w:lastColumn="0" w:noHBand="0" w:noVBand="1"/>
       </w:tblPr>
       <w:tblGrid>
-        <w:gridCol w:w="2625"/>
-        <w:gridCol w:w="1920"/>
+        <w:gridCol w:w="1637"/>
+        <w:gridCol w:w="3054"/>
+        <w:gridCol w:w="2595"/>
+        <w:gridCol w:w="1435"/>
       </w:tblGrid>
       <w:tr>
         <w:trPr>
@@ -21563,7 +21904,7 @@
         </w:trPr>
         <w:tc>
           <w:tcPr>
-            <w:tcW w:w="2625" w:type="dxa"/>
+            <w:tcW w:w="1637" w:type="dxa"/>
           </w:tcPr>
           <w:p>
             <w:pPr>
@@ -21586,13 +21927,67 @@
         </w:tc>
         <w:tc>
           <w:tcPr>
-            <w:tcW w:w="1920" w:type="dxa"/>
+            <w:tcW w:w="3054" w:type="dxa"/>
+          </w:tcPr>
+          <w:p>
+            <w:pPr>
+              <w:jc w:val="center"/>
+              <w:rPr>
+                <w:b/>
+                <w:lang w:val="es-ES"/>
+              </w:rPr>
+            </w:pPr>
+            <w:r>
+              <w:rPr>
+                <w:b/>
+                <w:lang w:val="es-ES"/>
+              </w:rPr>
+              <w:t>Cociente aproximado</w:t>
+            </w:r>
+          </w:p>
+        </w:tc>
+        <w:tc>
+          <w:tcPr>
+            <w:tcW w:w="2595" w:type="dxa"/>
           </w:tcPr>
           <w:p>
             <w:pPr>
               <w:autoSpaceDE w:val="0"/>
               <w:autoSpaceDN w:val="0"/>
               <w:adjustRightInd w:val="0"/>
+              <w:jc w:val="center"/>
+              <w:rPr>
+                <w:rFonts w:ascii="MS Shell Dlg 2" w:eastAsiaTheme="minorHAnsi" w:hAnsi="MS Shell Dlg 2" w:cs="MS Shell Dlg 2"/>
+                <w:b/>
+                <w:sz w:val="21"/>
+                <w:szCs w:val="17"/>
+                <w:lang w:val="es-AR"/>
+              </w:rPr>
+            </w:pPr>
+            <w:r>
+              <w:rPr>
+                <w:b/>
+                <w:lang w:val="es-ES"/>
+              </w:rPr>
+              <w:t>Error del cociente</w:t>
+            </w:r>
+          </w:p>
+          <w:p>
+            <w:pPr>
+              <w:jc w:val="center"/>
+              <w:rPr>
+                <w:b/>
+                <w:lang w:val="es-ES"/>
+              </w:rPr>
+            </w:pPr>
+          </w:p>
+        </w:tc>
+        <w:tc>
+          <w:tcPr>
+            <w:tcW w:w="1435" w:type="dxa"/>
+          </w:tcPr>
+          <w:p>
+            <w:pPr>
               <w:jc w:val="center"/>
               <w:rPr>
                 <w:rFonts w:ascii="MS Shell Dlg 2" w:eastAsiaTheme="minorHAnsi" w:hAnsi="MS Shell Dlg 2" w:cs="MS Shell Dlg 2"/>
@@ -21608,6 +22003,20 @@
               </w:rPr>
               <w:t>Cociente</w:t>
             </w:r>
+          </w:p>
+          <w:p>
+            <w:pPr>
+              <w:autoSpaceDE w:val="0"/>
+              <w:autoSpaceDN w:val="0"/>
+              <w:adjustRightInd w:val="0"/>
+              <w:jc w:val="center"/>
+              <w:rPr>
+                <w:rFonts w:ascii="MS Shell Dlg 2" w:eastAsiaTheme="minorHAnsi" w:hAnsi="MS Shell Dlg 2" w:cs="MS Shell Dlg 2"/>
+                <w:sz w:val="17"/>
+                <w:szCs w:val="17"/>
+                <w:lang w:val="es-AR"/>
+              </w:rPr>
+            </w:pPr>
           </w:p>
         </w:tc>
       </w:tr>
@@ -21618,7 +22027,7 @@
         </w:trPr>
         <w:tc>
           <w:tcPr>
-            <w:tcW w:w="2625" w:type="dxa"/>
+            <w:tcW w:w="1637" w:type="dxa"/>
             <w:vAlign w:val="center"/>
           </w:tcPr>
           <w:p>
@@ -21638,8 +22047,34 @@
         </w:tc>
         <w:tc>
           <w:tcPr>
-            <w:tcW w:w="1920" w:type="dxa"/>
-            <w:vAlign w:val="center"/>
+            <w:tcW w:w="3054" w:type="dxa"/>
+            <w:vAlign w:val="center"/>
+          </w:tcPr>
+          <w:p>
+            <w:pPr>
+              <w:jc w:val="center"/>
+              <w:rPr>
+                <w:color w:val="000000"/>
+              </w:rPr>
+            </w:pPr>
+          </w:p>
+        </w:tc>
+        <w:tc>
+          <w:tcPr>
+            <w:tcW w:w="2595" w:type="dxa"/>
+          </w:tcPr>
+          <w:p>
+            <w:pPr>
+              <w:jc w:val="center"/>
+              <w:rPr>
+                <w:color w:val="000000"/>
+              </w:rPr>
+            </w:pPr>
+          </w:p>
+        </w:tc>
+        <w:tc>
+          <w:tcPr>
+            <w:tcW w:w="1435" w:type="dxa"/>
           </w:tcPr>
           <w:p>
             <w:pPr>
@@ -21658,7 +22093,7 @@
         </w:trPr>
         <w:tc>
           <w:tcPr>
-            <w:tcW w:w="2625" w:type="dxa"/>
+            <w:tcW w:w="1637" w:type="dxa"/>
             <w:vAlign w:val="center"/>
           </w:tcPr>
           <w:p>
@@ -21678,8 +22113,34 @@
         </w:tc>
         <w:tc>
           <w:tcPr>
-            <w:tcW w:w="1920" w:type="dxa"/>
-            <w:vAlign w:val="center"/>
+            <w:tcW w:w="3054" w:type="dxa"/>
+            <w:vAlign w:val="center"/>
+          </w:tcPr>
+          <w:p>
+            <w:pPr>
+              <w:jc w:val="center"/>
+              <w:rPr>
+                <w:color w:val="000000"/>
+              </w:rPr>
+            </w:pPr>
+          </w:p>
+        </w:tc>
+        <w:tc>
+          <w:tcPr>
+            <w:tcW w:w="2595" w:type="dxa"/>
+          </w:tcPr>
+          <w:p>
+            <w:pPr>
+              <w:jc w:val="center"/>
+              <w:rPr>
+                <w:color w:val="000000"/>
+              </w:rPr>
+            </w:pPr>
+          </w:p>
+        </w:tc>
+        <w:tc>
+          <w:tcPr>
+            <w:tcW w:w="1435" w:type="dxa"/>
           </w:tcPr>
           <w:p>
             <w:pPr>
@@ -21698,7 +22159,7 @@
         </w:trPr>
         <w:tc>
           <w:tcPr>
-            <w:tcW w:w="2625" w:type="dxa"/>
+            <w:tcW w:w="1637" w:type="dxa"/>
             <w:vAlign w:val="center"/>
           </w:tcPr>
           <w:p>
@@ -21718,8 +22179,34 @@
         </w:tc>
         <w:tc>
           <w:tcPr>
-            <w:tcW w:w="1920" w:type="dxa"/>
-            <w:vAlign w:val="center"/>
+            <w:tcW w:w="3054" w:type="dxa"/>
+            <w:vAlign w:val="center"/>
+          </w:tcPr>
+          <w:p>
+            <w:pPr>
+              <w:jc w:val="center"/>
+              <w:rPr>
+                <w:color w:val="000000"/>
+              </w:rPr>
+            </w:pPr>
+          </w:p>
+        </w:tc>
+        <w:tc>
+          <w:tcPr>
+            <w:tcW w:w="2595" w:type="dxa"/>
+          </w:tcPr>
+          <w:p>
+            <w:pPr>
+              <w:jc w:val="center"/>
+              <w:rPr>
+                <w:color w:val="000000"/>
+              </w:rPr>
+            </w:pPr>
+          </w:p>
+        </w:tc>
+        <w:tc>
+          <w:tcPr>
+            <w:tcW w:w="1435" w:type="dxa"/>
           </w:tcPr>
           <w:p>
             <w:pPr>
@@ -21738,7 +22225,7 @@
         </w:trPr>
         <w:tc>
           <w:tcPr>
-            <w:tcW w:w="2625" w:type="dxa"/>
+            <w:tcW w:w="1637" w:type="dxa"/>
             <w:vAlign w:val="center"/>
           </w:tcPr>
           <w:p>
@@ -21758,8 +22245,34 @@
         </w:tc>
         <w:tc>
           <w:tcPr>
-            <w:tcW w:w="1920" w:type="dxa"/>
-            <w:vAlign w:val="center"/>
+            <w:tcW w:w="3054" w:type="dxa"/>
+            <w:vAlign w:val="center"/>
+          </w:tcPr>
+          <w:p>
+            <w:pPr>
+              <w:jc w:val="center"/>
+              <w:rPr>
+                <w:color w:val="000000"/>
+              </w:rPr>
+            </w:pPr>
+          </w:p>
+        </w:tc>
+        <w:tc>
+          <w:tcPr>
+            <w:tcW w:w="2595" w:type="dxa"/>
+          </w:tcPr>
+          <w:p>
+            <w:pPr>
+              <w:jc w:val="center"/>
+              <w:rPr>
+                <w:color w:val="000000"/>
+              </w:rPr>
+            </w:pPr>
+          </w:p>
+        </w:tc>
+        <w:tc>
+          <w:tcPr>
+            <w:tcW w:w="1435" w:type="dxa"/>
           </w:tcPr>
           <w:p>
             <w:pPr>
@@ -21778,7 +22291,7 @@
         </w:trPr>
         <w:tc>
           <w:tcPr>
-            <w:tcW w:w="2625" w:type="dxa"/>
+            <w:tcW w:w="1637" w:type="dxa"/>
             <w:vAlign w:val="center"/>
           </w:tcPr>
           <w:p>
@@ -21798,8 +22311,34 @@
         </w:tc>
         <w:tc>
           <w:tcPr>
-            <w:tcW w:w="1920" w:type="dxa"/>
-            <w:vAlign w:val="center"/>
+            <w:tcW w:w="3054" w:type="dxa"/>
+            <w:vAlign w:val="center"/>
+          </w:tcPr>
+          <w:p>
+            <w:pPr>
+              <w:jc w:val="center"/>
+              <w:rPr>
+                <w:color w:val="000000"/>
+              </w:rPr>
+            </w:pPr>
+          </w:p>
+        </w:tc>
+        <w:tc>
+          <w:tcPr>
+            <w:tcW w:w="2595" w:type="dxa"/>
+          </w:tcPr>
+          <w:p>
+            <w:pPr>
+              <w:jc w:val="center"/>
+              <w:rPr>
+                <w:color w:val="000000"/>
+              </w:rPr>
+            </w:pPr>
+          </w:p>
+        </w:tc>
+        <w:tc>
+          <w:tcPr>
+            <w:tcW w:w="1435" w:type="dxa"/>
           </w:tcPr>
           <w:p>
             <w:pPr>
@@ -21818,7 +22357,7 @@
         </w:trPr>
         <w:tc>
           <w:tcPr>
-            <w:tcW w:w="2625" w:type="dxa"/>
+            <w:tcW w:w="1637" w:type="dxa"/>
             <w:vAlign w:val="center"/>
           </w:tcPr>
           <w:p>
@@ -21840,8 +22379,36 @@
         </w:tc>
         <w:tc>
           <w:tcPr>
-            <w:tcW w:w="1920" w:type="dxa"/>
-            <w:vAlign w:val="center"/>
+            <w:tcW w:w="3054" w:type="dxa"/>
+            <w:vAlign w:val="center"/>
+          </w:tcPr>
+          <w:p>
+            <w:pPr>
+              <w:jc w:val="center"/>
+              <w:rPr>
+                <w:b/>
+                <w:color w:val="000000"/>
+              </w:rPr>
+            </w:pPr>
+          </w:p>
+        </w:tc>
+        <w:tc>
+          <w:tcPr>
+            <w:tcW w:w="2595" w:type="dxa"/>
+          </w:tcPr>
+          <w:p>
+            <w:pPr>
+              <w:jc w:val="center"/>
+              <w:rPr>
+                <w:b/>
+                <w:color w:val="000000"/>
+              </w:rPr>
+            </w:pPr>
+          </w:p>
+        </w:tc>
+        <w:tc>
+          <w:tcPr>
+            <w:tcW w:w="1435" w:type="dxa"/>
           </w:tcPr>
           <w:p>
             <w:pPr>
@@ -21861,7 +22428,7 @@
         </w:trPr>
         <w:tc>
           <w:tcPr>
-            <w:tcW w:w="2625" w:type="dxa"/>
+            <w:tcW w:w="1637" w:type="dxa"/>
             <w:vAlign w:val="center"/>
           </w:tcPr>
           <w:p>
@@ -21881,8 +22448,34 @@
         </w:tc>
         <w:tc>
           <w:tcPr>
-            <w:tcW w:w="1920" w:type="dxa"/>
-            <w:vAlign w:val="center"/>
+            <w:tcW w:w="3054" w:type="dxa"/>
+            <w:vAlign w:val="center"/>
+          </w:tcPr>
+          <w:p>
+            <w:pPr>
+              <w:jc w:val="center"/>
+              <w:rPr>
+                <w:color w:val="000000"/>
+              </w:rPr>
+            </w:pPr>
+          </w:p>
+        </w:tc>
+        <w:tc>
+          <w:tcPr>
+            <w:tcW w:w="2595" w:type="dxa"/>
+          </w:tcPr>
+          <w:p>
+            <w:pPr>
+              <w:jc w:val="center"/>
+              <w:rPr>
+                <w:color w:val="000000"/>
+              </w:rPr>
+            </w:pPr>
+          </w:p>
+        </w:tc>
+        <w:tc>
+          <w:tcPr>
+            <w:tcW w:w="1435" w:type="dxa"/>
           </w:tcPr>
           <w:p>
             <w:pPr>
@@ -21901,7 +22494,7 @@
         </w:trPr>
         <w:tc>
           <w:tcPr>
-            <w:tcW w:w="2625" w:type="dxa"/>
+            <w:tcW w:w="1637" w:type="dxa"/>
             <w:vAlign w:val="center"/>
           </w:tcPr>
           <w:p>
@@ -21921,8 +22514,34 @@
         </w:tc>
         <w:tc>
           <w:tcPr>
-            <w:tcW w:w="1920" w:type="dxa"/>
-            <w:vAlign w:val="center"/>
+            <w:tcW w:w="3054" w:type="dxa"/>
+            <w:vAlign w:val="center"/>
+          </w:tcPr>
+          <w:p>
+            <w:pPr>
+              <w:jc w:val="center"/>
+              <w:rPr>
+                <w:color w:val="000000"/>
+              </w:rPr>
+            </w:pPr>
+          </w:p>
+        </w:tc>
+        <w:tc>
+          <w:tcPr>
+            <w:tcW w:w="2595" w:type="dxa"/>
+          </w:tcPr>
+          <w:p>
+            <w:pPr>
+              <w:jc w:val="center"/>
+              <w:rPr>
+                <w:color w:val="000000"/>
+              </w:rPr>
+            </w:pPr>
+          </w:p>
+        </w:tc>
+        <w:tc>
+          <w:tcPr>
+            <w:tcW w:w="1435" w:type="dxa"/>
           </w:tcPr>
           <w:p>
             <w:pPr>
@@ -21941,7 +22560,7 @@
         </w:trPr>
         <w:tc>
           <w:tcPr>
-            <w:tcW w:w="2625" w:type="dxa"/>
+            <w:tcW w:w="1637" w:type="dxa"/>
             <w:vAlign w:val="center"/>
           </w:tcPr>
           <w:p>
@@ -21961,8 +22580,34 @@
         </w:tc>
         <w:tc>
           <w:tcPr>
-            <w:tcW w:w="1920" w:type="dxa"/>
-            <w:vAlign w:val="center"/>
+            <w:tcW w:w="3054" w:type="dxa"/>
+            <w:vAlign w:val="center"/>
+          </w:tcPr>
+          <w:p>
+            <w:pPr>
+              <w:jc w:val="center"/>
+              <w:rPr>
+                <w:color w:val="000000"/>
+              </w:rPr>
+            </w:pPr>
+          </w:p>
+        </w:tc>
+        <w:tc>
+          <w:tcPr>
+            <w:tcW w:w="2595" w:type="dxa"/>
+          </w:tcPr>
+          <w:p>
+            <w:pPr>
+              <w:jc w:val="center"/>
+              <w:rPr>
+                <w:color w:val="000000"/>
+              </w:rPr>
+            </w:pPr>
+          </w:p>
+        </w:tc>
+        <w:tc>
+          <w:tcPr>
+            <w:tcW w:w="1435" w:type="dxa"/>
           </w:tcPr>
           <w:p>
             <w:pPr>
@@ -21981,7 +22626,7 @@
         </w:trPr>
         <w:tc>
           <w:tcPr>
-            <w:tcW w:w="2625" w:type="dxa"/>
+            <w:tcW w:w="1637" w:type="dxa"/>
             <w:vAlign w:val="center"/>
           </w:tcPr>
           <w:p>
@@ -22001,8 +22646,34 @@
         </w:tc>
         <w:tc>
           <w:tcPr>
-            <w:tcW w:w="1920" w:type="dxa"/>
-            <w:vAlign w:val="center"/>
+            <w:tcW w:w="3054" w:type="dxa"/>
+            <w:vAlign w:val="center"/>
+          </w:tcPr>
+          <w:p>
+            <w:pPr>
+              <w:jc w:val="center"/>
+              <w:rPr>
+                <w:color w:val="000000"/>
+              </w:rPr>
+            </w:pPr>
+          </w:p>
+        </w:tc>
+        <w:tc>
+          <w:tcPr>
+            <w:tcW w:w="2595" w:type="dxa"/>
+          </w:tcPr>
+          <w:p>
+            <w:pPr>
+              <w:jc w:val="center"/>
+              <w:rPr>
+                <w:color w:val="000000"/>
+              </w:rPr>
+            </w:pPr>
+          </w:p>
+        </w:tc>
+        <w:tc>
+          <w:tcPr>
+            <w:tcW w:w="1435" w:type="dxa"/>
           </w:tcPr>
           <w:p>
             <w:pPr>
@@ -22040,6 +22711,7 @@
           <w:bCs/>
           <w:lang w:val="es-AR"/>
         </w:rPr>
+        <w:lastRenderedPageBreak/>
         <w:t>Análisis y orden de la convergencia</w:t>
       </w:r>
     </w:p>
@@ -22091,32 +22763,21 @@
         </w:rPr>
         <w:t xml:space="preserve">es más </w:t>
       </w:r>
-      <w:proofErr w:type="spellStart"/>
       <w:r>
         <w:rPr>
           <w:rFonts w:asciiTheme="minorHAnsi" w:hAnsiTheme="minorHAnsi"/>
           <w:highlight w:val="yellow"/>
           <w:lang w:val="es-AR"/>
         </w:rPr>
-        <w:t>rapida</w:t>
-      </w:r>
-      <w:proofErr w:type="spellEnd"/>
+        <w:t>rápida</w:t>
+      </w:r>
       <w:r>
         <w:rPr>
           <w:rFonts w:asciiTheme="minorHAnsi" w:hAnsiTheme="minorHAnsi"/>
           <w:highlight w:val="yellow"/>
           <w:lang w:val="es-AR"/>
         </w:rPr>
-        <w:t xml:space="preserve"> por el  método </w:t>
-      </w:r>
-      <w:r>
-        <w:rPr>
-          <w:rFonts w:asciiTheme="minorHAnsi" w:hAnsiTheme="minorHAnsi"/>
-          <w:highlight w:val="yellow"/>
-          <w:lang w:val="es-AR"/>
-        </w:rPr>
-        <w:lastRenderedPageBreak/>
-        <w:t xml:space="preserve">utilizado, </w:t>
+        <w:t xml:space="preserve"> por el  método utilizado, </w:t>
       </w:r>
       <w:r>
         <w:rPr>
@@ -22845,26 +23506,16 @@
           <w:highlight w:val="yellow"/>
           <w:lang w:val="es-AR"/>
         </w:rPr>
-        <w:t xml:space="preserve"> de energía para las primeras 3 </w:t>
-      </w:r>
-      <w:proofErr w:type="spellStart"/>
+        <w:t xml:space="preserve"> de energía para las primeras 3 N</w:t>
+      </w:r>
       <w:r>
         <w:rPr>
           <w:b/>
           <w:highlight w:val="yellow"/>
           <w:lang w:val="es-AR"/>
         </w:rPr>
-        <w:t>N</w:t>
-      </w:r>
-      <w:r>
-        <w:rPr>
-          <w:b/>
-          <w:highlight w:val="yellow"/>
-          <w:lang w:val="es-AR"/>
-        </w:rPr>
         <w:t>s</w:t>
       </w:r>
-      <w:proofErr w:type="spellEnd"/>
       <w:r>
         <w:rPr>
           <w:b/>
@@ -23073,6 +23724,7 @@
           <w:sz w:val="28"/>
           <w:lang w:val="es-ES"/>
         </w:rPr>
+        <w:lastRenderedPageBreak/>
         <w:t>B.1: Algoritmo 1-GR</w:t>
       </w:r>
       <w:r>
@@ -23115,7 +23767,6 @@
         <w:rPr>
           <w:lang w:val="es-ES"/>
         </w:rPr>
-        <w:lastRenderedPageBreak/>
         <w:t>La ley  de gravitación de Newton propone una solución al problema del movimiento de cuerpos celestes,</w:t>
       </w:r>
       <w:r>
@@ -25059,35 +25710,7 @@
                             <w:rFonts w:ascii="Cambria Math" w:hAnsi="Cambria Math"/>
                             <w:lang w:val="es-AR"/>
                           </w:rPr>
-                          <m:t>k</m:t>
-                        </m:r>
-                        <m:r>
-                          <w:rPr>
-                            <w:rFonts w:ascii="Cambria Math" w:hAnsi="Cambria Math"/>
-                            <w:lang w:val="es-AR"/>
-                          </w:rPr>
-                          <m:t xml:space="preserve"> 3</m:t>
-                        </m:r>
-                        <m:r>
-                          <w:rPr>
-                            <w:rFonts w:ascii="Cambria Math" w:hAnsi="Cambria Math"/>
-                            <w:lang w:val="es-AR"/>
-                          </w:rPr>
-                          <m:t xml:space="preserve"> </m:t>
-                        </m:r>
-                        <m:r>
-                          <w:rPr>
-                            <w:rFonts w:ascii="Cambria Math" w:hAnsi="Cambria Math"/>
-                            <w:lang w:val="es-AR"/>
-                          </w:rPr>
-                          <m:t>GM</m:t>
-                        </m:r>
-                        <m:r>
-                          <w:rPr>
-                            <w:rFonts w:ascii="Cambria Math" w:hAnsi="Cambria Math"/>
-                            <w:lang w:val="es-AR"/>
-                          </w:rPr>
-                          <m:t xml:space="preserve"> </m:t>
+                          <m:t xml:space="preserve">k 3 GM </m:t>
                         </m:r>
                         <m:sSup>
                           <m:sSupPr>
@@ -25361,17 +25984,8 @@
           <w:color w:val="000000"/>
           <w:lang w:val="es-AR"/>
         </w:rPr>
-        <w:t xml:space="preserve"> Se modificará únicamente para este caso el valor de la </w:t>
-      </w:r>
-      <w:proofErr w:type="gramStart"/>
-      <w:r>
-        <w:rPr>
-          <w:color w:val="000000"/>
-          <w:lang w:val="es-AR"/>
-        </w:rPr>
-        <w:t xml:space="preserve">variable </w:t>
-      </w:r>
-      <w:proofErr w:type="gramEnd"/>
+        <w:t xml:space="preserve"> Se modificará únicamente para este caso el valor de la variable </w:t>
+      </w:r>
       <m:oMath>
         <m:r>
           <m:rPr>
@@ -25421,7 +26035,15 @@
           <w:color w:val="000000"/>
           <w:lang w:val="es-AR"/>
         </w:rPr>
-        <w:t xml:space="preserve"> También, por la misma razón del corrimiento se deberá realizar una interpolación </w:t>
+        <w:t xml:space="preserve"> También, por la misma </w:t>
+      </w:r>
+      <w:r>
+        <w:rPr>
+          <w:color w:val="000000"/>
+          <w:lang w:val="es-AR"/>
+        </w:rPr>
+        <w:lastRenderedPageBreak/>
+        <w:t xml:space="preserve">razón del corrimiento se deberá realizar una interpolación </w:t>
       </w:r>
       <w:r>
         <w:rPr>
@@ -25447,7 +26069,6 @@
           <w:highlight w:val="yellow"/>
           <w:lang w:val="es-AR"/>
         </w:rPr>
-        <w:lastRenderedPageBreak/>
         <w:t>¿</w:t>
       </w:r>
       <w:r>
@@ -27041,6 +27662,7 @@
               <w:rPr>
                 <w:color w:val="000000"/>
               </w:rPr>
+              <w:lastRenderedPageBreak/>
               <w:t>1,00E+05</w:t>
             </w:r>
           </w:p>
@@ -27149,7 +27771,6 @@
                 <w:b/>
                 <w:color w:val="000000"/>
               </w:rPr>
-              <w:lastRenderedPageBreak/>
               <w:t>1,00E+07</w:t>
             </w:r>
           </w:p>
@@ -27421,25 +28042,7 @@
           <w:highlight w:val="yellow"/>
           <w:lang w:val="es-AR"/>
         </w:rPr>
-        <w:t xml:space="preserve">Realizar grafico En vs </w:t>
-      </w:r>
-      <w:proofErr w:type="spellStart"/>
-      <w:r>
-        <w:rPr>
-          <w:b/>
-          <w:highlight w:val="yellow"/>
-          <w:lang w:val="es-AR"/>
-        </w:rPr>
-        <w:t>On</w:t>
-      </w:r>
-      <w:proofErr w:type="spellEnd"/>
-      <w:r>
-        <w:rPr>
-          <w:b/>
-          <w:highlight w:val="yellow"/>
-          <w:lang w:val="es-AR"/>
-        </w:rPr>
-        <w:t xml:space="preserve"> y co</w:t>
+        <w:t>Realizar grafico En vs On y co</w:t>
       </w:r>
       <w:r>
         <w:rPr>
@@ -27529,16 +28132,14 @@
         </w:rPr>
         <w:t xml:space="preserve">caso, dando una diferencia gigante o una diferencia muy pequeña a la </w:t>
       </w:r>
-      <w:proofErr w:type="spellStart"/>
       <w:r>
         <w:rPr>
           <w:b/>
           <w:highlight w:val="yellow"/>
           <w:lang w:val="es-ES"/>
         </w:rPr>
-        <w:t>formula</w:t>
-      </w:r>
-      <w:proofErr w:type="spellEnd"/>
+        <w:t>fórmula</w:t>
+      </w:r>
       <w:r>
         <w:rPr>
           <w:b/>
@@ -29403,10 +30004,6 @@
           </mc:Choice>
           <mc:Fallback>
             <w:pict>
-              <v:shapetype id="_x0000_t202" coordsize="21600,21600" o:spt="202" path="m,l,21600r21600,l21600,xe">
-                <v:stroke joinstyle="miter"/>
-                <v:path gradientshapeok="t" o:connecttype="rect"/>
-              </v:shapetype>
               <v:shape id="4 Cuadro de texto" o:spid="_x0000_s1027" type="#_x0000_t202" style="width:367.5pt;height:346.4pt;visibility:visible;mso-wrap-style:square;mso-left-percent:-10001;mso-top-percent:-10001;mso-position-horizontal:absolute;mso-position-horizontal-relative:char;mso-position-vertical:absolute;mso-position-vertical-relative:line;mso-left-percent:-10001;mso-top-percent:-10001;v-text-anchor:top" o:gfxdata="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" fillcolor="window" strokeweight=".5pt">
                 <v:textbox>
                   <w:txbxContent>
@@ -33040,25 +33637,7 @@
           <w:highlight w:val="yellow"/>
           <w:lang w:val="es-AR"/>
         </w:rPr>
-        <w:t xml:space="preserve">Realizar grafico En vs </w:t>
-      </w:r>
-      <w:proofErr w:type="spellStart"/>
-      <w:r>
-        <w:rPr>
-          <w:b/>
-          <w:highlight w:val="yellow"/>
-          <w:lang w:val="es-AR"/>
-        </w:rPr>
-        <w:t>On</w:t>
-      </w:r>
-      <w:proofErr w:type="spellEnd"/>
-      <w:r>
-        <w:rPr>
-          <w:b/>
-          <w:highlight w:val="yellow"/>
-          <w:lang w:val="es-AR"/>
-        </w:rPr>
-        <w:t xml:space="preserve"> y comparar con el resultado clásico.</w:t>
+        <w:t>Realizar grafico En vs On y comparar con el resultado clásico.</w:t>
       </w:r>
       <w:r>
         <w:rPr>
@@ -33170,7 +33749,7 @@
           <w:highlight w:val="yellow"/>
           <w:lang w:val="es-ES"/>
         </w:rPr>
-        <w:t xml:space="preserve"> </w:t>
+        <w:t xml:space="preserve"> dando una diferencia gigante o una diferencia muy pequeña a la fórmula de Newton original</w:t>
       </w:r>
       <w:r>
         <w:rPr>
@@ -33178,7 +33757,7 @@
           <w:highlight w:val="yellow"/>
           <w:lang w:val="es-ES"/>
         </w:rPr>
-        <w:t xml:space="preserve">dando una diferencia gigante o una diferencia muy pequeña a la </w:t>
+        <w:t xml:space="preserve">, pero </w:t>
       </w:r>
       <w:r>
         <w:rPr>
@@ -33186,7 +33765,7 @@
           <w:highlight w:val="yellow"/>
           <w:lang w:val="es-ES"/>
         </w:rPr>
-        <w:t>fórmula</w:t>
+        <w:t>más</w:t>
       </w:r>
       <w:r>
         <w:rPr>
@@ -33194,7 +33773,7 @@
           <w:highlight w:val="yellow"/>
           <w:lang w:val="es-ES"/>
         </w:rPr>
-        <w:t xml:space="preserve"> de Newton original</w:t>
+        <w:t xml:space="preserve"> eficaz y precisa en </w:t>
       </w:r>
       <w:r>
         <w:rPr>
@@ -33202,36 +33781,8 @@
           <w:highlight w:val="yellow"/>
           <w:lang w:val="es-ES"/>
         </w:rPr>
-        <w:t xml:space="preserve">, pero </w:t>
-      </w:r>
-      <w:proofErr w:type="spellStart"/>
-      <w:r>
-        <w:rPr>
-          <w:b/>
-          <w:highlight w:val="yellow"/>
-          <w:lang w:val="es-ES"/>
-        </w:rPr>
-        <w:t>mas</w:t>
-      </w:r>
-      <w:proofErr w:type="spellEnd"/>
-      <w:r>
-        <w:rPr>
-          <w:b/>
-          <w:highlight w:val="yellow"/>
-          <w:lang w:val="es-ES"/>
-        </w:rPr>
-        <w:t xml:space="preserve"> eficaz y precisa en </w:t>
-      </w:r>
-      <w:r>
-        <w:rPr>
-          <w:b/>
-          <w:highlight w:val="yellow"/>
-          <w:lang w:val="es-ES"/>
-        </w:rPr>
         <w:t>conclusión</w:t>
       </w:r>
-      <w:bookmarkStart w:id="2" w:name="_GoBack"/>
-      <w:bookmarkEnd w:id="2"/>
       <w:r>
         <w:rPr>
           <w:b/>
@@ -33247,35 +33798,6 @@
         <w:jc w:val="both"/>
         <w:rPr>
           <w:sz w:val="28"/>
-          <w:lang w:val="es-ES"/>
-        </w:rPr>
-      </w:pPr>
-      <w:r>
-        <w:rPr>
-          <w:sz w:val="28"/>
-          <w:lang w:val="es-ES"/>
-        </w:rPr>
-        <w:t>Conclusi</w:t>
-      </w:r>
-      <w:r>
-        <w:rPr>
-          <w:sz w:val="28"/>
-          <w:lang w:val="es-ES"/>
-        </w:rPr>
-        <w:t>ó</w:t>
-      </w:r>
-      <w:r>
-        <w:rPr>
-          <w:sz w:val="28"/>
-          <w:lang w:val="es-ES"/>
-        </w:rPr>
-        <w:t>n</w:t>
-      </w:r>
-    </w:p>
-    <w:p>
-      <w:pPr>
-        <w:jc w:val="both"/>
-        <w:rPr>
           <w:lang w:val="es-ES"/>
         </w:rPr>
       </w:pPr>
@@ -33289,13 +33811,946 @@
           <w:lang w:val="es-ES"/>
         </w:rPr>
       </w:pPr>
-      <w:r>
+    </w:p>
+    <w:p>
+      <w:pPr>
+        <w:pStyle w:val="Ttulo"/>
+        <w:jc w:val="both"/>
         <w:rPr>
           <w:sz w:val="28"/>
           <w:lang w:val="es-ES"/>
         </w:rPr>
+      </w:pPr>
+    </w:p>
+    <w:p>
+      <w:pPr>
+        <w:pStyle w:val="Ttulo"/>
+        <w:jc w:val="both"/>
+        <w:rPr>
+          <w:sz w:val="28"/>
+          <w:lang w:val="es-ES"/>
+        </w:rPr>
+      </w:pPr>
+      <w:r>
+        <w:rPr>
+          <w:sz w:val="28"/>
+          <w:lang w:val="es-ES"/>
+        </w:rPr>
         <w:lastRenderedPageBreak/>
+        <w:t>Conclusi</w:t>
+      </w:r>
+      <w:r>
+        <w:rPr>
+          <w:sz w:val="28"/>
+          <w:lang w:val="es-ES"/>
+        </w:rPr>
+        <w:t>ó</w:t>
+      </w:r>
+      <w:r>
+        <w:rPr>
+          <w:sz w:val="28"/>
+          <w:lang w:val="es-ES"/>
+        </w:rPr>
+        <w:t>n</w:t>
+      </w:r>
+    </w:p>
+    <w:p>
+      <w:pPr>
+        <w:jc w:val="both"/>
+        <w:rPr>
+          <w:lang w:val="es-ES"/>
+        </w:rPr>
+      </w:pPr>
+      <w:r>
+        <w:rPr>
+          <w:rFonts w:asciiTheme="minorHAnsi" w:hAnsiTheme="minorHAnsi"/>
+          <w:color w:val="000000"/>
+          <w:lang w:val="es-AR"/>
+        </w:rPr>
+        <w:t>El análisis numérico se ocupa de estudiar algoritmos para resolver problemas de la matemática continua. Dado que estos algoritmos son una aproximación al problema matemático, resulta evidente que los resultados obtenidos estarán afectados por algún tipo de error</w:t>
+      </w:r>
+      <w:r>
+        <w:rPr>
+          <w:rFonts w:asciiTheme="minorHAnsi" w:hAnsiTheme="minorHAnsi"/>
+          <w:color w:val="000000"/>
+          <w:lang w:val="es-AR"/>
+        </w:rPr>
+        <w:t>, siendo para este caso el problema matemático el planteado por Newton</w:t>
+      </w:r>
+      <w:r>
+        <w:rPr>
+          <w:rFonts w:asciiTheme="minorHAnsi" w:hAnsiTheme="minorHAnsi"/>
+          <w:color w:val="000000"/>
+          <w:lang w:val="es-AR"/>
+        </w:rPr>
+        <w:t xml:space="preserve"> con la corrección</w:t>
+      </w:r>
+      <w:r>
+        <w:rPr>
+          <w:rFonts w:asciiTheme="minorHAnsi" w:hAnsiTheme="minorHAnsi"/>
+          <w:color w:val="000000"/>
+          <w:lang w:val="es-AR"/>
+        </w:rPr>
+        <w:t xml:space="preserve"> relativista</w:t>
+      </w:r>
+      <w:r>
+        <w:rPr>
+          <w:rFonts w:asciiTheme="minorHAnsi" w:hAnsiTheme="minorHAnsi"/>
+          <w:color w:val="000000"/>
+          <w:lang w:val="es-AR"/>
+        </w:rPr>
+        <w:t xml:space="preserve"> de Einstein</w:t>
+      </w:r>
+      <w:r>
+        <w:rPr>
+          <w:rFonts w:asciiTheme="minorHAnsi" w:hAnsiTheme="minorHAnsi"/>
+          <w:color w:val="000000"/>
+          <w:lang w:val="es-AR"/>
+        </w:rPr>
+        <w:t>, y el problema numérico el resuelto por los algoritmos propuestos</w:t>
+      </w:r>
+      <w:r>
+        <w:rPr>
+          <w:rFonts w:asciiTheme="minorHAnsi" w:hAnsiTheme="minorHAnsi"/>
+          <w:color w:val="000000"/>
+          <w:lang w:val="es-AR"/>
+        </w:rPr>
+        <w:t>.</w:t>
+      </w:r>
+      <w:r>
+        <w:rPr>
+          <w:rFonts w:asciiTheme="minorHAnsi" w:hAnsiTheme="minorHAnsi"/>
+          <w:color w:val="000000"/>
+          <w:lang w:val="es-AR"/>
+        </w:rPr>
+        <w:t xml:space="preserve"> Aquí ya se puede apreciar el primer error cometido con diferencia del TP1, la idea de considerar el modelo propuesto por Newton el correcto, siendo el error no considerar en su modelo el término relativista adicional.</w:t>
+      </w:r>
+      <w:r>
+        <w:rPr>
+          <w:rFonts w:asciiTheme="minorHAnsi" w:hAnsiTheme="minorHAnsi"/>
+          <w:color w:val="000000"/>
+          <w:lang w:val="es-AR"/>
+        </w:rPr>
+        <w:t xml:space="preserve"> Luego tanto como en el TP1 fue mencionado, existe la incidencia de los </w:t>
+      </w:r>
+      <w:r>
+        <w:rPr>
+          <w:rFonts w:asciiTheme="minorHAnsi" w:hAnsiTheme="minorHAnsi"/>
+          <w:i/>
+          <w:color w:val="000000"/>
+          <w:lang w:val="es-AR"/>
+        </w:rPr>
+        <w:t>errores de redondeo</w:t>
+      </w:r>
+      <w:r>
+        <w:rPr>
+          <w:rFonts w:asciiTheme="minorHAnsi" w:hAnsiTheme="minorHAnsi"/>
+          <w:color w:val="000000"/>
+          <w:lang w:val="es-AR"/>
+        </w:rPr>
+        <w:t xml:space="preserve"> como también de </w:t>
+      </w:r>
+      <w:r>
+        <w:rPr>
+          <w:rFonts w:asciiTheme="minorHAnsi" w:hAnsiTheme="minorHAnsi"/>
+          <w:i/>
+          <w:color w:val="000000"/>
+          <w:lang w:val="es-AR"/>
+        </w:rPr>
+        <w:t>truncamiento</w:t>
+      </w:r>
+      <w:r>
+        <w:rPr>
+          <w:rFonts w:asciiTheme="minorHAnsi" w:hAnsiTheme="minorHAnsi"/>
+          <w:color w:val="000000"/>
+          <w:lang w:val="es-AR"/>
+        </w:rPr>
+        <w:t xml:space="preserve"> </w:t>
+      </w:r>
+      <w:r>
+        <w:rPr>
+          <w:rFonts w:asciiTheme="minorHAnsi" w:hAnsiTheme="minorHAnsi"/>
+          <w:color w:val="000000"/>
+          <w:lang w:val="es-AR"/>
+        </w:rPr>
+        <w:t xml:space="preserve">y </w:t>
+      </w:r>
+      <w:r>
+        <w:rPr>
+          <w:rFonts w:asciiTheme="minorHAnsi" w:hAnsiTheme="minorHAnsi"/>
+          <w:i/>
+          <w:color w:val="000000"/>
+          <w:lang w:val="es-AR"/>
+        </w:rPr>
+        <w:t>entrada</w:t>
+      </w:r>
+      <w:r>
+        <w:rPr>
+          <w:rFonts w:asciiTheme="minorHAnsi" w:hAnsiTheme="minorHAnsi"/>
+          <w:color w:val="000000"/>
+          <w:lang w:val="es-AR"/>
+        </w:rPr>
+        <w:t xml:space="preserve">. No vale la pena extenderse tanto en este tema ya que fue analizado en el TP1, </w:t>
+      </w:r>
+      <w:r>
+        <w:rPr>
+          <w:rFonts w:asciiTheme="minorHAnsi" w:hAnsiTheme="minorHAnsi"/>
+          <w:color w:val="000000"/>
+          <w:lang w:val="es-AR"/>
+        </w:rPr>
+        <w:t xml:space="preserve">aunque </w:t>
+      </w:r>
+      <w:r>
+        <w:rPr>
+          <w:rFonts w:asciiTheme="minorHAnsi" w:hAnsiTheme="minorHAnsi"/>
+          <w:color w:val="000000"/>
+          <w:lang w:val="es-AR"/>
+        </w:rPr>
+        <w:t xml:space="preserve">si vale la pena mencionar que </w:t>
+      </w:r>
+      <w:r>
+        <w:rPr>
+          <w:lang w:val="es-ES"/>
+        </w:rPr>
+        <w:t>estos algoritmos contienen tanto error de redondeo, debido a la precisión finita de la máquina, como error de truncamiento, debido a la naturaleza del problema matemático y errores de entrada por los datos de las variables propuestas.</w:t>
+      </w:r>
+    </w:p>
+    <w:p>
+      <w:pPr>
+        <w:jc w:val="both"/>
+        <w:rPr>
+          <w:lang w:val="es-ES"/>
+        </w:rPr>
+      </w:pPr>
+      <w:r>
+        <w:rPr>
+          <w:lang w:val="es-ES"/>
+        </w:rPr>
+        <w:t>Lo que se buscó ver en la sección A es por un lado un análisis más profundo del problema propuesto por Newton, y a través de los cálculos previos, verificar la convergencia de lo que fueron los métodos de Euler implícito y Runge-Kutta 4 (sin saber que eran estos en el TP1), teniendo siempre en cuenta el orden propuesto para la realización de la cuadratura y diferenciación numérica para ser consistente durante todo el proceso</w:t>
+      </w:r>
+      <w:r>
+        <w:rPr>
+          <w:lang w:val="es-ES"/>
+        </w:rPr>
+        <w:t>, como también ver de una manera más sencilla que el problema es conservativo a través del análisis de su energía</w:t>
+      </w:r>
+      <w:r>
+        <w:rPr>
+          <w:lang w:val="es-ES"/>
+        </w:rPr>
+        <w:t>.</w:t>
+      </w:r>
+      <w:r>
+        <w:rPr>
+          <w:lang w:val="es-ES"/>
+        </w:rPr>
+        <w:t xml:space="preserve"> Como este es un PVI la idea de que el sistema converja habla de un problema bien condicionado, aunque sería conveniente verificar esto para ambos casos a través de perturbaciones de Von Neumann.</w:t>
+      </w:r>
+    </w:p>
+    <w:p>
+      <w:pPr>
+        <w:jc w:val="both"/>
+        <w:rPr>
+          <w:lang w:val="es-ES"/>
+        </w:rPr>
+      </w:pPr>
+      <w:r>
+        <w:rPr>
+          <w:lang w:val="es-ES"/>
+        </w:rPr>
+        <w:t>Luego</w:t>
+      </w:r>
+      <w:r>
+        <w:rPr>
+          <w:lang w:val="es-ES"/>
+        </w:rPr>
+        <w:t xml:space="preserve"> </w:t>
+      </w:r>
+      <w:r>
+        <w:rPr>
+          <w:lang w:val="es-ES"/>
+        </w:rPr>
+        <w:t>se puede ver el análisis de estabilidad desde otro punto de vista</w:t>
+      </w:r>
+      <w:r>
+        <w:rPr>
+          <w:lang w:val="es-ES"/>
+        </w:rPr>
+        <w:t xml:space="preserve"> en la sección B</w:t>
+      </w:r>
+      <w:r>
+        <w:rPr>
+          <w:lang w:val="es-ES"/>
+        </w:rPr>
+        <w:t xml:space="preserve">. Debido a la presencia del término nuevo llamado precesión, se buscó validar los resultados teóricos como también </w:t>
+      </w:r>
+      <w:r>
+        <w:rPr>
+          <w:lang w:val="es-ES"/>
+        </w:rPr>
+        <w:t xml:space="preserve">ver los resultados y analizar a partir de aquí si el problema y el algoritmo eran lo suficientemente </w:t>
+      </w:r>
+      <w:r>
+        <w:rPr>
+          <w:lang w:val="es-ES"/>
+        </w:rPr>
+        <w:t>útiles</w:t>
+      </w:r>
+      <w:r>
+        <w:rPr>
+          <w:lang w:val="es-ES"/>
+        </w:rPr>
+        <w:t xml:space="preserve"> para poder resolverlos. </w:t>
+      </w:r>
+      <w:r>
+        <w:rPr>
+          <w:highlight w:val="yellow"/>
+          <w:lang w:val="es-ES"/>
+        </w:rPr>
+        <w:t xml:space="preserve">Generalmente el método de Euler implícito suele ser incondicionalmente estable </w:t>
+      </w:r>
+      <w:r>
+        <w:rPr>
+          <w:b/>
+          <w:highlight w:val="yellow"/>
+          <w:lang w:val="es-ES"/>
+        </w:rPr>
+        <w:t>lo cual aquí se puede ver por los cálculos de la precesión (SUPONGO)</w:t>
+      </w:r>
+      <w:r>
+        <w:rPr>
+          <w:highlight w:val="yellow"/>
+          <w:lang w:val="es-ES"/>
+        </w:rPr>
+        <w:t>, como también tiene la desventaja de ser implícito y de orden uno, por lo cual después de todo lo analizado posiblemente para un problema tan complejo no sea lo mejor el uso de este algoritmo.</w:t>
+      </w:r>
+      <w:r>
+        <w:rPr>
+          <w:lang w:val="es-ES"/>
+        </w:rPr>
+        <w:t xml:space="preserve"> Luego a través del método de RK4, tiene la ventaja de ser explicito por un lado pero la desventaja de tener una condición máxima de estabilidad, aunque si es recomendable para este caso por tener orden 4 para resolver este tipo de problema complejo.</w:t>
+      </w:r>
+    </w:p>
+    <w:p>
+      <w:pPr>
+        <w:rPr>
+          <w:highlight w:val="yellow"/>
+          <w:lang w:val="es-AR"/>
+        </w:rPr>
+      </w:pPr>
+      <w:r>
+        <w:rPr>
+          <w:highlight w:val="yellow"/>
+          <w:lang w:val="es-AR"/>
+        </w:rPr>
+        <w:t>Las principales diferencias  y similitudes entre los algoritmos uno y dos son:</w:t>
+      </w:r>
+    </w:p>
+    <w:p>
+      <w:pPr>
+        <w:pStyle w:val="Prrafodelista"/>
+        <w:numPr>
+          <w:ilvl w:val="0"/>
+          <w:numId w:val="2"/>
+        </w:numPr>
+        <w:rPr>
+          <w:highlight w:val="yellow"/>
+          <w:lang w:val="es-AR"/>
+        </w:rPr>
+      </w:pPr>
+      <w:r>
+        <w:rPr>
+          <w:i/>
+          <w:highlight w:val="yellow"/>
+          <w:lang w:val="es-AR"/>
+        </w:rPr>
+        <w:t>Velocidad de cómputo</w:t>
+      </w:r>
+      <w:r>
+        <w:rPr>
+          <w:highlight w:val="yellow"/>
+          <w:lang w:val="es-AR"/>
+        </w:rPr>
+        <w:t xml:space="preserve">: la del algoritmo dos GR </w:t>
+      </w:r>
+      <w:r>
+        <w:rPr>
+          <w:highlight w:val="yellow"/>
+          <w:lang w:val="es-AR"/>
+        </w:rPr>
+        <w:t>es mayor que la del algoritmo uno</w:t>
+      </w:r>
+      <w:r>
+        <w:rPr>
+          <w:highlight w:val="yellow"/>
+          <w:lang w:val="es-AR"/>
+        </w:rPr>
+        <w:t xml:space="preserve"> GR</w:t>
+      </w:r>
+      <w:r>
+        <w:rPr>
+          <w:highlight w:val="yellow"/>
+          <w:lang w:val="es-AR"/>
+        </w:rPr>
+        <w:t>,</w:t>
+      </w:r>
+      <w:r>
+        <w:rPr>
+          <w:highlight w:val="yellow"/>
+          <w:lang w:val="es-AR"/>
+        </w:rPr>
+        <w:t xml:space="preserve"> </w:t>
+      </w:r>
+      <w:r>
+        <w:rPr>
+          <w:highlight w:val="yellow"/>
+          <w:lang w:val="es-AR"/>
+        </w:rPr>
+        <w:t xml:space="preserve">tomando el máximo tiempo un tiempo de </w:t>
+      </w:r>
+      <w:r>
+        <w:rPr>
+          <w:rFonts w:eastAsia="Times New Roman"/>
+          <w:color w:val="000000"/>
+          <w:highlight w:val="yellow"/>
+          <w:lang w:val="es-AR" w:eastAsia="es-AR"/>
+        </w:rPr>
+        <w:t>(</w:t>
+      </w:r>
+      <w:r>
+        <w:rPr>
+          <w:rFonts w:eastAsia="Times New Roman"/>
+          <w:b/>
+          <w:color w:val="000000"/>
+          <w:highlight w:val="yellow"/>
+          <w:lang w:val="es-AR" w:eastAsia="es-AR"/>
+        </w:rPr>
+        <w:t>PONER MAXIMO TIEMPO</w:t>
+      </w:r>
+      <w:r>
+        <w:rPr>
+          <w:rFonts w:eastAsia="Times New Roman"/>
+          <w:color w:val="000000"/>
+          <w:highlight w:val="yellow"/>
+          <w:lang w:val="es-AR" w:eastAsia="es-AR"/>
+        </w:rPr>
+        <w:t>)</w:t>
+      </w:r>
+      <w:r>
+        <w:rPr>
+          <w:rFonts w:eastAsia="Times New Roman"/>
+          <w:color w:val="000000"/>
+          <w:highlight w:val="yellow"/>
+          <w:lang w:val="es-AR" w:eastAsia="es-AR"/>
+        </w:rPr>
+        <w:t xml:space="preserve"> para la cantidad de pasos de 1,00E+11</w:t>
+      </w:r>
+    </w:p>
+    <w:p>
+      <w:pPr>
+        <w:pStyle w:val="Prrafodelista"/>
+        <w:numPr>
+          <w:ilvl w:val="0"/>
+          <w:numId w:val="2"/>
+        </w:numPr>
+        <w:rPr>
+          <w:highlight w:val="yellow"/>
+          <w:lang w:val="es-AR"/>
+        </w:rPr>
+      </w:pPr>
+      <w:r>
+        <w:rPr>
+          <w:i/>
+          <w:highlight w:val="yellow"/>
+          <w:lang w:val="es-AR"/>
+        </w:rPr>
+        <w:t>Orden</w:t>
+      </w:r>
+      <w:r>
+        <w:rPr>
+          <w:highlight w:val="yellow"/>
+          <w:lang w:val="es-AR"/>
+        </w:rPr>
+        <w:t xml:space="preserve">: el orden del algoritmo 2-GR </w:t>
+      </w:r>
+      <w:r>
+        <w:rPr>
+          <w:highlight w:val="yellow"/>
+          <w:lang w:val="es-AR"/>
+        </w:rPr>
+        <w:t>es mayor que la del algoritmo</w:t>
+      </w:r>
+      <w:r>
+        <w:rPr>
+          <w:highlight w:val="yellow"/>
+          <w:lang w:val="es-AR"/>
+        </w:rPr>
+        <w:t xml:space="preserve"> 1-GR debido que los métodos utilizados son los mismos pero con la variación del término de Einstein</w:t>
+      </w:r>
+      <w:r>
+        <w:rPr>
+          <w:highlight w:val="yellow"/>
+          <w:lang w:val="es-AR"/>
+        </w:rPr>
+        <w:t>.</w:t>
+      </w:r>
+    </w:p>
+    <w:p>
+      <w:pPr>
+        <w:pStyle w:val="Prrafodelista"/>
+        <w:numPr>
+          <w:ilvl w:val="0"/>
+          <w:numId w:val="2"/>
+        </w:numPr>
+        <w:rPr>
+          <w:highlight w:val="yellow"/>
+          <w:lang w:val="es-AR"/>
+        </w:rPr>
+      </w:pPr>
+      <w:r>
+        <w:rPr>
+          <w:i/>
+          <w:highlight w:val="yellow"/>
+          <w:lang w:val="es-AR"/>
+        </w:rPr>
+        <w:t>Precesión</w:t>
+      </w:r>
+      <w:r>
+        <w:rPr>
+          <w:highlight w:val="yellow"/>
+          <w:lang w:val="es-AR"/>
+        </w:rPr>
+        <w:t xml:space="preserve">: </w:t>
+      </w:r>
+    </w:p>
+    <w:p>
+      <w:pPr>
+        <w:pStyle w:val="Prrafodelista"/>
+        <w:numPr>
+          <w:ilvl w:val="0"/>
+          <w:numId w:val="2"/>
+        </w:numPr>
+        <w:rPr>
+          <w:highlight w:val="yellow"/>
+          <w:lang w:val="es-AR"/>
+        </w:rPr>
+      </w:pPr>
+      <w:r>
+        <w:rPr>
+          <w:highlight w:val="yellow"/>
+          <w:lang w:val="es-AR"/>
+        </w:rPr>
+        <w:t xml:space="preserve">Relación </w:t>
+      </w:r>
+      <w:r>
+        <w:rPr>
+          <w:highlight w:val="yellow"/>
+          <w:lang w:val="es-AR"/>
+        </w:rPr>
+        <w:t>de energía</w:t>
+      </w:r>
+    </w:p>
+    <w:p>
+      <w:pPr>
+        <w:pStyle w:val="Prrafodelista"/>
+        <w:numPr>
+          <w:ilvl w:val="0"/>
+          <w:numId w:val="2"/>
+        </w:numPr>
+        <w:rPr>
+          <w:lang w:val="es-AR"/>
+        </w:rPr>
+      </w:pPr>
+      <w:r>
+        <w:rPr>
+          <w:highlight w:val="yellow"/>
+          <w:lang w:val="es-AR"/>
+        </w:rPr>
+        <w:lastRenderedPageBreak/>
+        <w:t xml:space="preserve">El segundo algoritmo-GR está mejor condicionado que el primero, debido a que la solución </w:t>
+      </w:r>
+      <w:r>
+        <w:rPr>
+          <w:highlight w:val="yellow"/>
+          <w:lang w:val="es-AR"/>
+        </w:rPr>
+        <w:t>cuando los pasos son pequeños se parece bastante a la solución con pasos grandes, en cambio para el primero hay una cierta diferencia notable tanto durante la trayectoria como el punto en que finaliza.</w:t>
+      </w:r>
+      <w:r>
+        <w:rPr>
+          <w:highlight w:val="yellow"/>
+          <w:lang w:val="es-AR"/>
+        </w:rPr>
+        <w:t xml:space="preserve"> Como también posee un mayor orden y el método es explicito se puede imponer una condición de estabilidad para este caso, permitiendo una resolución correcta a partir de este análisis.</w:t>
+      </w:r>
+    </w:p>
+    <w:p>
+      <w:pPr>
+        <w:pStyle w:val="Ttulo"/>
+        <w:jc w:val="both"/>
+        <w:rPr>
+          <w:sz w:val="28"/>
+          <w:lang w:val="es-ES"/>
+        </w:rPr>
+      </w:pPr>
+      <w:r>
+        <w:rPr>
+          <w:sz w:val="28"/>
+          <w:lang w:val="es-ES"/>
+        </w:rPr>
         <w:t>Anexo I: Código fuente</w:t>
+      </w:r>
+    </w:p>
+    <w:p>
+      <w:pPr>
+        <w:autoSpaceDE w:val="0"/>
+        <w:autoSpaceDN w:val="0"/>
+        <w:adjustRightInd w:val="0"/>
+        <w:spacing w:after="0" w:line="240" w:lineRule="auto"/>
+        <w:rPr>
+          <w:rFonts w:ascii="Consolas" w:eastAsiaTheme="minorHAnsi" w:hAnsi="Consolas" w:cs="Consolas"/>
+          <w:color w:val="000000"/>
+          <w:sz w:val="19"/>
+          <w:szCs w:val="19"/>
+          <w:highlight w:val="white"/>
+          <w:lang w:val="es-AR"/>
+        </w:rPr>
+      </w:pPr>
+      <w:r>
+        <w:rPr>
+          <w:rFonts w:ascii="Consolas" w:eastAsiaTheme="minorHAnsi" w:hAnsi="Consolas" w:cs="Consolas"/>
+          <w:color w:val="008000"/>
+          <w:sz w:val="19"/>
+          <w:szCs w:val="19"/>
+          <w:highlight w:val="white"/>
+          <w:lang w:val="es-AR"/>
+        </w:rPr>
+        <w:t>/*</w:t>
+      </w:r>
+    </w:p>
+    <w:p>
+      <w:pPr>
+        <w:autoSpaceDE w:val="0"/>
+        <w:autoSpaceDN w:val="0"/>
+        <w:adjustRightInd w:val="0"/>
+        <w:spacing w:after="0" w:line="240" w:lineRule="auto"/>
+        <w:rPr>
+          <w:rFonts w:ascii="Consolas" w:eastAsiaTheme="minorHAnsi" w:hAnsi="Consolas" w:cs="Consolas"/>
+          <w:color w:val="000000"/>
+          <w:sz w:val="19"/>
+          <w:szCs w:val="19"/>
+          <w:highlight w:val="white"/>
+          <w:lang w:val="es-AR"/>
+        </w:rPr>
+      </w:pPr>
+      <w:r>
+        <w:rPr>
+          <w:rFonts w:ascii="Consolas" w:eastAsiaTheme="minorHAnsi" w:hAnsi="Consolas" w:cs="Consolas"/>
+          <w:color w:val="008000"/>
+          <w:sz w:val="19"/>
+          <w:szCs w:val="19"/>
+          <w:highlight w:val="white"/>
+          <w:lang w:val="es-AR"/>
+        </w:rPr>
+        <w:t>**</w:t>
+      </w:r>
+      <w:r>
+        <w:rPr>
+          <w:rFonts w:ascii="Consolas" w:eastAsiaTheme="minorHAnsi" w:hAnsi="Consolas" w:cs="Consolas"/>
+          <w:color w:val="008000"/>
+          <w:sz w:val="19"/>
+          <w:szCs w:val="19"/>
+          <w:highlight w:val="white"/>
+          <w:lang w:val="es-AR"/>
+        </w:rPr>
+        <w:tab/>
+        <w:t>Universidad de Buenos Aires</w:t>
+      </w:r>
+    </w:p>
+    <w:p>
+      <w:pPr>
+        <w:autoSpaceDE w:val="0"/>
+        <w:autoSpaceDN w:val="0"/>
+        <w:adjustRightInd w:val="0"/>
+        <w:spacing w:after="0" w:line="240" w:lineRule="auto"/>
+        <w:rPr>
+          <w:rFonts w:ascii="Consolas" w:eastAsiaTheme="minorHAnsi" w:hAnsi="Consolas" w:cs="Consolas"/>
+          <w:color w:val="000000"/>
+          <w:sz w:val="19"/>
+          <w:szCs w:val="19"/>
+          <w:highlight w:val="white"/>
+          <w:lang w:val="es-AR"/>
+        </w:rPr>
+      </w:pPr>
+      <w:r>
+        <w:rPr>
+          <w:rFonts w:ascii="Consolas" w:eastAsiaTheme="minorHAnsi" w:hAnsi="Consolas" w:cs="Consolas"/>
+          <w:color w:val="008000"/>
+          <w:sz w:val="19"/>
+          <w:szCs w:val="19"/>
+          <w:highlight w:val="white"/>
+          <w:lang w:val="es-AR"/>
+        </w:rPr>
+        <w:t>**</w:t>
+      </w:r>
+      <w:r>
+        <w:rPr>
+          <w:rFonts w:ascii="Consolas" w:eastAsiaTheme="minorHAnsi" w:hAnsi="Consolas" w:cs="Consolas"/>
+          <w:color w:val="008000"/>
+          <w:sz w:val="19"/>
+          <w:szCs w:val="19"/>
+          <w:highlight w:val="white"/>
+          <w:lang w:val="es-AR"/>
+        </w:rPr>
+        <w:tab/>
+        <w:t>Facultad de Ingeniería</w:t>
+      </w:r>
+    </w:p>
+    <w:p>
+      <w:pPr>
+        <w:autoSpaceDE w:val="0"/>
+        <w:autoSpaceDN w:val="0"/>
+        <w:adjustRightInd w:val="0"/>
+        <w:spacing w:after="0" w:line="240" w:lineRule="auto"/>
+        <w:rPr>
+          <w:rFonts w:ascii="Consolas" w:eastAsiaTheme="minorHAnsi" w:hAnsi="Consolas" w:cs="Consolas"/>
+          <w:color w:val="000000"/>
+          <w:sz w:val="19"/>
+          <w:szCs w:val="19"/>
+          <w:highlight w:val="white"/>
+          <w:lang w:val="es-AR"/>
+        </w:rPr>
+      </w:pPr>
+      <w:r>
+        <w:rPr>
+          <w:rFonts w:ascii="Consolas" w:eastAsiaTheme="minorHAnsi" w:hAnsi="Consolas" w:cs="Consolas"/>
+          <w:color w:val="008000"/>
+          <w:sz w:val="19"/>
+          <w:szCs w:val="19"/>
+          <w:highlight w:val="white"/>
+          <w:lang w:val="es-AR"/>
+        </w:rPr>
+        <w:t>**</w:t>
+      </w:r>
+      <w:r>
+        <w:rPr>
+          <w:rFonts w:ascii="Consolas" w:eastAsiaTheme="minorHAnsi" w:hAnsi="Consolas" w:cs="Consolas"/>
+          <w:color w:val="008000"/>
+          <w:sz w:val="19"/>
+          <w:szCs w:val="19"/>
+          <w:highlight w:val="white"/>
+          <w:lang w:val="es-AR"/>
+        </w:rPr>
+        <w:tab/>
+        <w:t>75.12 Análisis Numérico I</w:t>
+      </w:r>
+    </w:p>
+    <w:p>
+      <w:pPr>
+        <w:autoSpaceDE w:val="0"/>
+        <w:autoSpaceDN w:val="0"/>
+        <w:adjustRightInd w:val="0"/>
+        <w:spacing w:after="0" w:line="240" w:lineRule="auto"/>
+        <w:rPr>
+          <w:rFonts w:ascii="Consolas" w:eastAsiaTheme="minorHAnsi" w:hAnsi="Consolas" w:cs="Consolas"/>
+          <w:color w:val="000000"/>
+          <w:sz w:val="19"/>
+          <w:szCs w:val="19"/>
+          <w:highlight w:val="white"/>
+          <w:lang w:val="es-AR"/>
+        </w:rPr>
+      </w:pPr>
+      <w:r>
+        <w:rPr>
+          <w:rFonts w:ascii="Consolas" w:eastAsiaTheme="minorHAnsi" w:hAnsi="Consolas" w:cs="Consolas"/>
+          <w:color w:val="008000"/>
+          <w:sz w:val="19"/>
+          <w:szCs w:val="19"/>
+          <w:highlight w:val="white"/>
+          <w:lang w:val="es-AR"/>
+        </w:rPr>
+        <w:t>**</w:t>
+      </w:r>
+      <w:r>
+        <w:rPr>
+          <w:rFonts w:ascii="Consolas" w:eastAsiaTheme="minorHAnsi" w:hAnsi="Consolas" w:cs="Consolas"/>
+          <w:color w:val="008000"/>
+          <w:sz w:val="19"/>
+          <w:szCs w:val="19"/>
+          <w:highlight w:val="white"/>
+          <w:lang w:val="es-AR"/>
+        </w:rPr>
+        <w:tab/>
+        <w:t>Trabajo Práctico II</w:t>
+      </w:r>
+    </w:p>
+    <w:p>
+      <w:pPr>
+        <w:autoSpaceDE w:val="0"/>
+        <w:autoSpaceDN w:val="0"/>
+        <w:adjustRightInd w:val="0"/>
+        <w:spacing w:after="0" w:line="240" w:lineRule="auto"/>
+        <w:rPr>
+          <w:rFonts w:ascii="Consolas" w:eastAsiaTheme="minorHAnsi" w:hAnsi="Consolas" w:cs="Consolas"/>
+          <w:color w:val="000000"/>
+          <w:sz w:val="19"/>
+          <w:szCs w:val="19"/>
+          <w:highlight w:val="white"/>
+          <w:lang w:val="es-AR"/>
+        </w:rPr>
+      </w:pPr>
+      <w:r>
+        <w:rPr>
+          <w:rFonts w:ascii="Consolas" w:eastAsiaTheme="minorHAnsi" w:hAnsi="Consolas" w:cs="Consolas"/>
+          <w:color w:val="008000"/>
+          <w:sz w:val="19"/>
+          <w:szCs w:val="19"/>
+          <w:highlight w:val="white"/>
+          <w:lang w:val="es-AR"/>
+        </w:rPr>
+        <w:t>**</w:t>
+      </w:r>
+    </w:p>
+    <w:p>
+      <w:pPr>
+        <w:autoSpaceDE w:val="0"/>
+        <w:autoSpaceDN w:val="0"/>
+        <w:adjustRightInd w:val="0"/>
+        <w:spacing w:after="0" w:line="240" w:lineRule="auto"/>
+        <w:rPr>
+          <w:rFonts w:ascii="Consolas" w:eastAsiaTheme="minorHAnsi" w:hAnsi="Consolas" w:cs="Consolas"/>
+          <w:color w:val="000000"/>
+          <w:sz w:val="19"/>
+          <w:szCs w:val="19"/>
+          <w:highlight w:val="white"/>
+          <w:lang w:val="es-AR"/>
+        </w:rPr>
+      </w:pPr>
+      <w:r>
+        <w:rPr>
+          <w:rFonts w:ascii="Consolas" w:eastAsiaTheme="minorHAnsi" w:hAnsi="Consolas" w:cs="Consolas"/>
+          <w:color w:val="008000"/>
+          <w:sz w:val="19"/>
+          <w:szCs w:val="19"/>
+          <w:highlight w:val="white"/>
+          <w:lang w:val="es-AR"/>
+        </w:rPr>
+        <w:t>**</w:t>
+      </w:r>
+      <w:r>
+        <w:rPr>
+          <w:rFonts w:ascii="Consolas" w:eastAsiaTheme="minorHAnsi" w:hAnsi="Consolas" w:cs="Consolas"/>
+          <w:color w:val="008000"/>
+          <w:sz w:val="19"/>
+          <w:szCs w:val="19"/>
+          <w:highlight w:val="white"/>
+          <w:lang w:val="es-AR"/>
+        </w:rPr>
+        <w:tab/>
+        <w:t xml:space="preserve">Merlo Leiva Nahuel –   </w:t>
+      </w:r>
+      <w:proofErr w:type="spellStart"/>
+      <w:r>
+        <w:rPr>
+          <w:rFonts w:ascii="Consolas" w:eastAsiaTheme="minorHAnsi" w:hAnsi="Consolas" w:cs="Consolas"/>
+          <w:color w:val="008000"/>
+          <w:sz w:val="19"/>
+          <w:szCs w:val="19"/>
+          <w:highlight w:val="white"/>
+          <w:lang w:val="es-AR"/>
+        </w:rPr>
+        <w:t>Fabrizio</w:t>
+      </w:r>
+      <w:proofErr w:type="spellEnd"/>
+      <w:r>
+        <w:rPr>
+          <w:rFonts w:ascii="Consolas" w:eastAsiaTheme="minorHAnsi" w:hAnsi="Consolas" w:cs="Consolas"/>
+          <w:color w:val="008000"/>
+          <w:sz w:val="19"/>
+          <w:szCs w:val="19"/>
+          <w:highlight w:val="white"/>
+          <w:lang w:val="es-AR"/>
+        </w:rPr>
+        <w:t xml:space="preserve"> Luis </w:t>
+      </w:r>
+      <w:proofErr w:type="spellStart"/>
+      <w:r>
+        <w:rPr>
+          <w:rFonts w:ascii="Consolas" w:eastAsiaTheme="minorHAnsi" w:hAnsi="Consolas" w:cs="Consolas"/>
+          <w:color w:val="008000"/>
+          <w:sz w:val="19"/>
+          <w:szCs w:val="19"/>
+          <w:highlight w:val="white"/>
+          <w:lang w:val="es-AR"/>
+        </w:rPr>
+        <w:t>Cozza</w:t>
+      </w:r>
+      <w:proofErr w:type="spellEnd"/>
+    </w:p>
+    <w:p>
+      <w:pPr>
+        <w:autoSpaceDE w:val="0"/>
+        <w:autoSpaceDN w:val="0"/>
+        <w:adjustRightInd w:val="0"/>
+        <w:spacing w:after="0" w:line="240" w:lineRule="auto"/>
+        <w:rPr>
+          <w:rFonts w:ascii="Consolas" w:eastAsiaTheme="minorHAnsi" w:hAnsi="Consolas" w:cs="Consolas"/>
+          <w:color w:val="000000"/>
+          <w:sz w:val="19"/>
+          <w:szCs w:val="19"/>
+          <w:highlight w:val="white"/>
+          <w:lang w:val="es-AR"/>
+        </w:rPr>
+      </w:pPr>
+      <w:r>
+        <w:rPr>
+          <w:rFonts w:ascii="Consolas" w:eastAsiaTheme="minorHAnsi" w:hAnsi="Consolas" w:cs="Consolas"/>
+          <w:color w:val="008000"/>
+          <w:sz w:val="19"/>
+          <w:szCs w:val="19"/>
+          <w:highlight w:val="white"/>
+          <w:lang w:val="es-AR"/>
+        </w:rPr>
+        <w:t>**</w:t>
+      </w:r>
+      <w:r>
+        <w:rPr>
+          <w:rFonts w:ascii="Consolas" w:eastAsiaTheme="minorHAnsi" w:hAnsi="Consolas" w:cs="Consolas"/>
+          <w:color w:val="008000"/>
+          <w:sz w:val="19"/>
+          <w:szCs w:val="19"/>
+          <w:highlight w:val="white"/>
+          <w:lang w:val="es-AR"/>
+        </w:rPr>
+        <w:tab/>
+        <w:t>Padrón 92115       -   Padrón 97402</w:t>
+      </w:r>
+    </w:p>
+    <w:p>
+      <w:pPr>
+        <w:autoSpaceDE w:val="0"/>
+        <w:autoSpaceDN w:val="0"/>
+        <w:adjustRightInd w:val="0"/>
+        <w:spacing w:after="0" w:line="240" w:lineRule="auto"/>
+        <w:rPr>
+          <w:rFonts w:ascii="Consolas" w:eastAsiaTheme="minorHAnsi" w:hAnsi="Consolas" w:cs="Consolas"/>
+          <w:color w:val="000000"/>
+          <w:sz w:val="19"/>
+          <w:szCs w:val="19"/>
+          <w:highlight w:val="white"/>
+          <w:lang w:val="es-AR"/>
+        </w:rPr>
+      </w:pPr>
+      <w:r>
+        <w:rPr>
+          <w:rFonts w:ascii="Consolas" w:eastAsiaTheme="minorHAnsi" w:hAnsi="Consolas" w:cs="Consolas"/>
+          <w:color w:val="008000"/>
+          <w:sz w:val="19"/>
+          <w:szCs w:val="19"/>
+          <w:highlight w:val="white"/>
+          <w:lang w:val="es-AR"/>
+        </w:rPr>
+        <w:t>*/</w:t>
       </w:r>
     </w:p>
     <w:p>
@@ -33485,8 +34940,124 @@
       </w:rPr>
     </w:lvl>
   </w:abstractNum>
+  <w:abstractNum w:abstractNumId="1">
+    <w:nsid w:val="7F843F33"/>
+    <w:multiLevelType w:val="hybridMultilevel"/>
+    <w:tmpl w:val="8B780796"/>
+    <w:lvl w:ilvl="0" w:tplc="2C0A0001">
+      <w:start w:val="1"/>
+      <w:numFmt w:val="bullet"/>
+      <w:lvlText w:val=""/>
+      <w:lvlJc w:val="left"/>
+      <w:pPr>
+        <w:ind w:left="720" w:hanging="360"/>
+      </w:pPr>
+      <w:rPr>
+        <w:rFonts w:ascii="Symbol" w:hAnsi="Symbol" w:hint="default"/>
+      </w:rPr>
+    </w:lvl>
+    <w:lvl w:ilvl="1" w:tplc="2C0A0003" w:tentative="1">
+      <w:start w:val="1"/>
+      <w:numFmt w:val="bullet"/>
+      <w:lvlText w:val="o"/>
+      <w:lvlJc w:val="left"/>
+      <w:pPr>
+        <w:ind w:left="1440" w:hanging="360"/>
+      </w:pPr>
+      <w:rPr>
+        <w:rFonts w:ascii="Courier New" w:hAnsi="Courier New" w:cs="Courier New" w:hint="default"/>
+      </w:rPr>
+    </w:lvl>
+    <w:lvl w:ilvl="2" w:tplc="2C0A0005" w:tentative="1">
+      <w:start w:val="1"/>
+      <w:numFmt w:val="bullet"/>
+      <w:lvlText w:val=""/>
+      <w:lvlJc w:val="left"/>
+      <w:pPr>
+        <w:ind w:left="2160" w:hanging="360"/>
+      </w:pPr>
+      <w:rPr>
+        <w:rFonts w:ascii="Wingdings" w:hAnsi="Wingdings" w:hint="default"/>
+      </w:rPr>
+    </w:lvl>
+    <w:lvl w:ilvl="3" w:tplc="2C0A0001" w:tentative="1">
+      <w:start w:val="1"/>
+      <w:numFmt w:val="bullet"/>
+      <w:lvlText w:val=""/>
+      <w:lvlJc w:val="left"/>
+      <w:pPr>
+        <w:ind w:left="2880" w:hanging="360"/>
+      </w:pPr>
+      <w:rPr>
+        <w:rFonts w:ascii="Symbol" w:hAnsi="Symbol" w:hint="default"/>
+      </w:rPr>
+    </w:lvl>
+    <w:lvl w:ilvl="4" w:tplc="2C0A0003" w:tentative="1">
+      <w:start w:val="1"/>
+      <w:numFmt w:val="bullet"/>
+      <w:lvlText w:val="o"/>
+      <w:lvlJc w:val="left"/>
+      <w:pPr>
+        <w:ind w:left="3600" w:hanging="360"/>
+      </w:pPr>
+      <w:rPr>
+        <w:rFonts w:ascii="Courier New" w:hAnsi="Courier New" w:cs="Courier New" w:hint="default"/>
+      </w:rPr>
+    </w:lvl>
+    <w:lvl w:ilvl="5" w:tplc="2C0A0005" w:tentative="1">
+      <w:start w:val="1"/>
+      <w:numFmt w:val="bullet"/>
+      <w:lvlText w:val=""/>
+      <w:lvlJc w:val="left"/>
+      <w:pPr>
+        <w:ind w:left="4320" w:hanging="360"/>
+      </w:pPr>
+      <w:rPr>
+        <w:rFonts w:ascii="Wingdings" w:hAnsi="Wingdings" w:hint="default"/>
+      </w:rPr>
+    </w:lvl>
+    <w:lvl w:ilvl="6" w:tplc="2C0A0001" w:tentative="1">
+      <w:start w:val="1"/>
+      <w:numFmt w:val="bullet"/>
+      <w:lvlText w:val=""/>
+      <w:lvlJc w:val="left"/>
+      <w:pPr>
+        <w:ind w:left="5040" w:hanging="360"/>
+      </w:pPr>
+      <w:rPr>
+        <w:rFonts w:ascii="Symbol" w:hAnsi="Symbol" w:hint="default"/>
+      </w:rPr>
+    </w:lvl>
+    <w:lvl w:ilvl="7" w:tplc="2C0A0003" w:tentative="1">
+      <w:start w:val="1"/>
+      <w:numFmt w:val="bullet"/>
+      <w:lvlText w:val="o"/>
+      <w:lvlJc w:val="left"/>
+      <w:pPr>
+        <w:ind w:left="5760" w:hanging="360"/>
+      </w:pPr>
+      <w:rPr>
+        <w:rFonts w:ascii="Courier New" w:hAnsi="Courier New" w:cs="Courier New" w:hint="default"/>
+      </w:rPr>
+    </w:lvl>
+    <w:lvl w:ilvl="8" w:tplc="2C0A0005" w:tentative="1">
+      <w:start w:val="1"/>
+      <w:numFmt w:val="bullet"/>
+      <w:lvlText w:val=""/>
+      <w:lvlJc w:val="left"/>
+      <w:pPr>
+        <w:ind w:left="6480" w:hanging="360"/>
+      </w:pPr>
+      <w:rPr>
+        <w:rFonts w:ascii="Wingdings" w:hAnsi="Wingdings" w:hint="default"/>
+      </w:rPr>
+    </w:lvl>
+  </w:abstractNum>
   <w:num w:numId="1">
     <w:abstractNumId w:val="0"/>
+  </w:num>
+  <w:num w:numId="2">
+    <w:abstractNumId w:val="1"/>
   </w:num>
 </w:numbering>
 </file>

</xml_diff>

<commit_message>
Actualizado informe (sin tantos comentarios en amarillo)
</commit_message>
<xml_diff>
--- a/Análisis Numérico I - TP2.docx
+++ b/Análisis Numérico I - TP2.docx
@@ -42,7 +42,7 @@
             <v:imagedata r:id="rId6" o:title=""/>
             <w10:wrap anchory="page"/>
           </v:shape>
-          <o:OLEObject Type="Embed" ProgID="Word.Picture.8" ShapeID="_x0000_s1026" DrawAspect="Content" ObjectID="_1527452255" r:id="rId7"/>
+          <o:OLEObject Type="Embed" ProgID="Word.Picture.8" ShapeID="_x0000_s1026" DrawAspect="Content" ObjectID="_1527665551" r:id="rId7"/>
         </w:pict>
       </w:r>
       <w:r>
@@ -8156,13 +8156,13 @@
         <w:rPr>
           <w:lang w:val="es-ES"/>
         </w:rPr>
-        <w:t xml:space="preserve"> para la obtención termino llamado precesión, como también cálculos para la energía </w:t>
+        <w:t xml:space="preserve"> para la obtención termino llamado precesión, como también cálculos para la energía</w:t>
       </w:r>
       <w:r>
         <w:rPr>
           <w:lang w:val="es-ES"/>
         </w:rPr>
-        <w:t>y el tiempo de corrida del algoritmo entre otros parámetros no tan principales como estos, aumentando cada vez el “paso”</w:t>
+        <w:t>, aumentando cada vez el “paso”</w:t>
       </w:r>
       <w:r>
         <w:rPr>
@@ -10460,7 +10460,19 @@
         <w:rPr>
           <w:lang w:val="es-AR"/>
         </w:rPr>
-        <w:t>Como los métodos fueron convergentes en el TP1, se da la siguiente definición para el cálculo de la convergencia según corresponda la variable durante todo el TP2:</w:t>
+        <w:t>Como los métodos fueron convergentes en el TP1, se da la siguiente definición para el cálculo de l</w:t>
+      </w:r>
+      <w:r>
+        <w:rPr>
+          <w:lang w:val="es-AR"/>
+        </w:rPr>
+        <w:t>a convergencia según corresponda</w:t>
+      </w:r>
+      <w:r>
+        <w:rPr>
+          <w:lang w:val="es-AR"/>
+        </w:rPr>
+        <w:t>:</w:t>
       </w:r>
     </w:p>
     <w:p>
@@ -10940,7 +10952,7 @@
           <w:szCs w:val="26"/>
           <w:lang w:val="es-AR"/>
         </w:rPr>
-        <w:t>Si bien ahora se sabe que los métodos son para el algoritmo uno un Euler implícito, y para el algoritmo dos un Runge-Kutta 4, es preferible utilizar esta definición de orden de convergencia y comparar con los órdenes esperados que deberían obtenerse.</w:t>
+        <w:t xml:space="preserve">Si bien ahora se sabe </w:t>
       </w:r>
       <w:r>
         <w:rPr>
@@ -10948,7 +10960,7 @@
           <w:szCs w:val="26"/>
           <w:lang w:val="es-AR"/>
         </w:rPr>
-        <w:t xml:space="preserve"> Esto se aclara porque si el resultado no es esperado quizás se proceda a utilizar un diferente criterio a través de límites</w:t>
+        <w:t>cuáles son</w:t>
       </w:r>
       <w:r>
         <w:rPr>
@@ -10956,17 +10968,119 @@
           <w:szCs w:val="26"/>
           <w:lang w:val="es-AR"/>
         </w:rPr>
-        <w:t>, derivadas o perturbaciones quizás en el mejor de los casos,</w:t>
-      </w:r>
-      <w:bookmarkStart w:id="2" w:name="_GoBack"/>
-      <w:bookmarkEnd w:id="2"/>
+        <w:t xml:space="preserve"> los métodos </w:t>
+      </w:r>
       <w:r>
         <w:rPr>
           <w:rFonts w:asciiTheme="minorHAnsi" w:eastAsiaTheme="minorHAnsi" w:hAnsiTheme="minorHAnsi" w:cs="Arial"/>
           <w:szCs w:val="26"/>
           <w:lang w:val="es-AR"/>
         </w:rPr>
-        <w:t xml:space="preserve"> por ejemplo, porque especialmente podría producirse una diferencia en cuanto se recurre a los métodos de cuadratura y diferenciación numérica</w:t>
+        <w:t>utilizados</w:t>
+      </w:r>
+      <w:r>
+        <w:rPr>
+          <w:rFonts w:asciiTheme="minorHAnsi" w:eastAsiaTheme="minorHAnsi" w:hAnsiTheme="minorHAnsi" w:cs="Arial"/>
+          <w:szCs w:val="26"/>
+          <w:lang w:val="es-AR"/>
+        </w:rPr>
+        <w:t>, es preferible utilizar esta definición de orden de convergencia y comparar con los órdenes esperados que deberían obtenerse.</w:t>
+      </w:r>
+      <w:r>
+        <w:rPr>
+          <w:rFonts w:asciiTheme="minorHAnsi" w:eastAsiaTheme="minorHAnsi" w:hAnsiTheme="minorHAnsi" w:cs="Arial"/>
+          <w:szCs w:val="26"/>
+          <w:lang w:val="es-AR"/>
+        </w:rPr>
+        <w:t>, ya que se presentan mucho los cálculos aproximados de los errores. S</w:t>
+      </w:r>
+      <w:r>
+        <w:rPr>
+          <w:rFonts w:asciiTheme="minorHAnsi" w:eastAsiaTheme="minorHAnsi" w:hAnsiTheme="minorHAnsi" w:cs="Arial"/>
+          <w:szCs w:val="26"/>
+          <w:lang w:val="es-AR"/>
+        </w:rPr>
+        <w:t xml:space="preserve">i el resultado </w:t>
+      </w:r>
+      <w:r>
+        <w:rPr>
+          <w:rFonts w:asciiTheme="minorHAnsi" w:eastAsiaTheme="minorHAnsi" w:hAnsiTheme="minorHAnsi" w:cs="Arial"/>
+          <w:szCs w:val="26"/>
+          <w:lang w:val="es-AR"/>
+        </w:rPr>
+        <w:t xml:space="preserve">no es el esperado, tal vez se </w:t>
+      </w:r>
+      <w:r>
+        <w:rPr>
+          <w:rFonts w:asciiTheme="minorHAnsi" w:eastAsiaTheme="minorHAnsi" w:hAnsiTheme="minorHAnsi" w:cs="Arial"/>
+          <w:szCs w:val="26"/>
+          <w:lang w:val="es-AR"/>
+        </w:rPr>
+        <w:t xml:space="preserve">proceda a utilizar un diferente criterio </w:t>
+      </w:r>
+      <w:r>
+        <w:rPr>
+          <w:rFonts w:asciiTheme="minorHAnsi" w:eastAsiaTheme="minorHAnsi" w:hAnsiTheme="minorHAnsi" w:cs="Arial"/>
+          <w:szCs w:val="26"/>
+          <w:lang w:val="es-AR"/>
+        </w:rPr>
+        <w:t xml:space="preserve">de cálculo del orden ya sea </w:t>
+      </w:r>
+      <w:r>
+        <w:rPr>
+          <w:rFonts w:asciiTheme="minorHAnsi" w:eastAsiaTheme="minorHAnsi" w:hAnsiTheme="minorHAnsi" w:cs="Arial"/>
+          <w:szCs w:val="26"/>
+          <w:lang w:val="es-AR"/>
+        </w:rPr>
+        <w:t>a través de límites</w:t>
+      </w:r>
+      <w:r>
+        <w:rPr>
+          <w:rFonts w:asciiTheme="minorHAnsi" w:eastAsiaTheme="minorHAnsi" w:hAnsiTheme="minorHAnsi" w:cs="Arial"/>
+          <w:szCs w:val="26"/>
+          <w:lang w:val="es-AR"/>
+        </w:rPr>
+        <w:t>, derivadas o perturbaciones</w:t>
+      </w:r>
+      <w:r>
+        <w:rPr>
+          <w:rFonts w:asciiTheme="minorHAnsi" w:eastAsiaTheme="minorHAnsi" w:hAnsiTheme="minorHAnsi" w:cs="Arial"/>
+          <w:szCs w:val="26"/>
+          <w:lang w:val="es-AR"/>
+        </w:rPr>
+        <w:t>,</w:t>
+      </w:r>
+      <w:r>
+        <w:rPr>
+          <w:rFonts w:asciiTheme="minorHAnsi" w:eastAsiaTheme="minorHAnsi" w:hAnsiTheme="minorHAnsi" w:cs="Arial"/>
+          <w:szCs w:val="26"/>
+          <w:lang w:val="es-AR"/>
+        </w:rPr>
+        <w:t xml:space="preserve"> como también se podría utilizar otro criterio similar para el cálculo de errores,</w:t>
+      </w:r>
+      <w:r>
+        <w:rPr>
+          <w:rFonts w:asciiTheme="minorHAnsi" w:eastAsiaTheme="minorHAnsi" w:hAnsiTheme="minorHAnsi" w:cs="Arial"/>
+          <w:szCs w:val="26"/>
+          <w:lang w:val="es-AR"/>
+        </w:rPr>
+        <w:t xml:space="preserve"> especialmente </w:t>
+      </w:r>
+      <w:r>
+        <w:rPr>
+          <w:rFonts w:asciiTheme="minorHAnsi" w:eastAsiaTheme="minorHAnsi" w:hAnsiTheme="minorHAnsi" w:cs="Arial"/>
+          <w:szCs w:val="26"/>
+          <w:lang w:val="es-AR"/>
+        </w:rPr>
+        <w:t xml:space="preserve">cuando </w:t>
+      </w:r>
+      <w:r>
+        <w:rPr>
+          <w:rFonts w:asciiTheme="minorHAnsi" w:eastAsiaTheme="minorHAnsi" w:hAnsiTheme="minorHAnsi" w:cs="Arial"/>
+          <w:szCs w:val="26"/>
+          <w:lang w:val="es-AR"/>
+        </w:rPr>
+        <w:t>se recurre a los métodos de cuadratura y diferenciación numérica</w:t>
       </w:r>
       <w:r>
         <w:rPr>
@@ -10991,7 +11105,7 @@
           <w:highlight w:val="yellow"/>
           <w:lang w:val="es-AR"/>
         </w:rPr>
-        <w:t xml:space="preserve">A partir de los resultados obtenidos se ve que el método </w:t>
+        <w:t>Suponiendo averiguados los datos</w:t>
       </w:r>
       <w:r>
         <w:rPr>
@@ -10999,7 +11113,7 @@
           <w:highlight w:val="yellow"/>
           <w:lang w:val="es-AR"/>
         </w:rPr>
-        <w:t>converge</w:t>
+        <w:t xml:space="preserve"> se ve</w:t>
       </w:r>
       <w:r>
         <w:rPr>
@@ -11007,7 +11121,7 @@
           <w:highlight w:val="yellow"/>
           <w:lang w:val="es-AR"/>
         </w:rPr>
-        <w:t>,</w:t>
+        <w:t>ría</w:t>
       </w:r>
       <w:r>
         <w:rPr>
@@ -11015,7 +11129,7 @@
           <w:highlight w:val="yellow"/>
           <w:lang w:val="es-AR"/>
         </w:rPr>
-        <w:t xml:space="preserve"> pero es notable la diferencia entre los pasos pequeños con los pasos grandes, tal como se vio gráficamente en el TP1, hay una separación considerable en lo que refiere a semiejes entre el último paso (el que más se acerca a la solución real) con el primer paso mostrado</w:t>
+        <w:t xml:space="preserve"> que </w:t>
       </w:r>
       <w:r>
         <w:rPr>
@@ -11023,7 +11137,7 @@
           <w:highlight w:val="yellow"/>
           <w:lang w:val="es-AR"/>
         </w:rPr>
-        <w:t>, esto tiene que ver con el método utilizado</w:t>
+        <w:t xml:space="preserve">los semiejes </w:t>
       </w:r>
       <w:r>
         <w:rPr>
@@ -11031,7 +11145,7 @@
           <w:highlight w:val="yellow"/>
           <w:lang w:val="es-AR"/>
         </w:rPr>
-        <w:t xml:space="preserve"> (ahora se sabe que es un Euler </w:t>
+        <w:t>converge</w:t>
       </w:r>
       <w:r>
         <w:rPr>
@@ -11039,7 +11153,7 @@
           <w:highlight w:val="yellow"/>
           <w:lang w:val="es-AR"/>
         </w:rPr>
-        <w:t>implícito</w:t>
+        <w:t>n a un número</w:t>
       </w:r>
       <w:r>
         <w:rPr>
@@ -11047,7 +11161,7 @@
           <w:highlight w:val="yellow"/>
           <w:lang w:val="es-AR"/>
         </w:rPr>
-        <w:t xml:space="preserve"> por las clases vistas)</w:t>
+        <w:t>,</w:t>
       </w:r>
       <w:r>
         <w:rPr>
@@ -11055,6 +11169,87 @@
           <w:highlight w:val="yellow"/>
           <w:lang w:val="es-AR"/>
         </w:rPr>
+        <w:t xml:space="preserve"> </w:t>
+      </w:r>
+      <w:r>
+        <w:rPr>
+          <w:rFonts w:asciiTheme="minorHAnsi" w:hAnsiTheme="minorHAnsi"/>
+          <w:highlight w:val="yellow"/>
+          <w:lang w:val="es-AR"/>
+        </w:rPr>
+        <w:t>pero</w:t>
+      </w:r>
+      <w:r>
+        <w:rPr>
+          <w:rFonts w:asciiTheme="minorHAnsi" w:hAnsiTheme="minorHAnsi"/>
+          <w:highlight w:val="yellow"/>
+          <w:lang w:val="es-AR"/>
+        </w:rPr>
+        <w:t xml:space="preserve"> sería</w:t>
+      </w:r>
+      <w:r>
+        <w:rPr>
+          <w:rFonts w:asciiTheme="minorHAnsi" w:hAnsiTheme="minorHAnsi"/>
+          <w:lang w:val="es-AR"/>
+        </w:rPr>
+        <w:t xml:space="preserve"> notable la diferencia entre los pasos pequeños con los pasos grandes, tal como se vio gráficamente en el TP1, </w:t>
+      </w:r>
+      <w:r>
+        <w:rPr>
+          <w:rFonts w:asciiTheme="minorHAnsi" w:hAnsiTheme="minorHAnsi"/>
+          <w:highlight w:val="yellow"/>
+          <w:lang w:val="es-AR"/>
+        </w:rPr>
+        <w:t>ha</w:t>
+      </w:r>
+      <w:r>
+        <w:rPr>
+          <w:rFonts w:asciiTheme="minorHAnsi" w:hAnsiTheme="minorHAnsi"/>
+          <w:highlight w:val="yellow"/>
+          <w:lang w:val="es-AR"/>
+        </w:rPr>
+        <w:t>bría</w:t>
+      </w:r>
+      <w:r>
+        <w:rPr>
+          <w:rFonts w:asciiTheme="minorHAnsi" w:hAnsiTheme="minorHAnsi"/>
+          <w:lang w:val="es-AR"/>
+        </w:rPr>
+        <w:t xml:space="preserve"> una separación considerable en lo que refiere a semiejes entre el último paso (el que más se acerca a la solución real) con el primer paso mostrado</w:t>
+      </w:r>
+      <w:r>
+        <w:rPr>
+          <w:rFonts w:asciiTheme="minorHAnsi" w:hAnsiTheme="minorHAnsi"/>
+          <w:lang w:val="es-AR"/>
+        </w:rPr>
+        <w:t>, esto tiene que ver con el método utilizado</w:t>
+      </w:r>
+      <w:r>
+        <w:rPr>
+          <w:rFonts w:asciiTheme="minorHAnsi" w:hAnsiTheme="minorHAnsi"/>
+          <w:lang w:val="es-AR"/>
+        </w:rPr>
+        <w:t xml:space="preserve"> (ahora se sabe que es un Euler </w:t>
+      </w:r>
+      <w:r>
+        <w:rPr>
+          <w:rFonts w:asciiTheme="minorHAnsi" w:hAnsiTheme="minorHAnsi"/>
+          <w:lang w:val="es-AR"/>
+        </w:rPr>
+        <w:t>implícito</w:t>
+      </w:r>
+      <w:r>
+        <w:rPr>
+          <w:rFonts w:asciiTheme="minorHAnsi" w:hAnsiTheme="minorHAnsi"/>
+          <w:lang w:val="es-AR"/>
+        </w:rPr>
+        <w:t xml:space="preserve"> por las clases vistas)</w:t>
+      </w:r>
+      <w:r>
+        <w:rPr>
+          <w:rFonts w:asciiTheme="minorHAnsi" w:hAnsiTheme="minorHAnsi"/>
+          <w:lang w:val="es-AR"/>
+        </w:rPr>
         <w:t xml:space="preserve"> y su orden. </w:t>
       </w:r>
       <w:r>
@@ -11103,7 +11298,15 @@
           <w:highlight w:val="green"/>
           <w:lang w:val="es-AR"/>
         </w:rPr>
-        <w:t xml:space="preserve">, converge en el orden de </w:t>
+        <w:t>, convergía</w:t>
+      </w:r>
+      <w:r>
+        <w:rPr>
+          <w:rFonts w:asciiTheme="minorHAnsi" w:hAnsiTheme="minorHAnsi"/>
+          <w:highlight w:val="green"/>
+          <w:lang w:val="es-AR"/>
+        </w:rPr>
+        <w:t xml:space="preserve"> en el orden de </w:t>
       </w:r>
       <m:oMath>
         <m:r>
@@ -11112,48 +11315,39 @@
             <w:highlight w:val="green"/>
             <w:lang w:val="es-AR"/>
           </w:rPr>
-          <m:t xml:space="preserve">ρ= </m:t>
+          <m:t>ρ</m:t>
+        </m:r>
+        <m:r>
+          <w:rPr>
+            <w:rFonts w:ascii="Cambria Math" w:hAnsi="Cambria Math"/>
+            <w:highlight w:val="green"/>
+            <w:lang w:val="es-AR"/>
+          </w:rPr>
+          <m:t>≅</m:t>
+        </m:r>
+        <m:r>
+          <w:rPr>
+            <w:rFonts w:ascii="Cambria Math" w:hAnsi="Cambria Math"/>
+            <w:highlight w:val="green"/>
+            <w:lang w:val="es-AR"/>
+          </w:rPr>
+          <m:t xml:space="preserve"> </m:t>
+        </m:r>
+        <m:r>
+          <w:rPr>
+            <w:rFonts w:ascii="Cambria Math" w:hAnsi="Cambria Math"/>
+            <w:highlight w:val="green"/>
+            <w:lang w:val="es-AR"/>
+          </w:rPr>
+          <m:t>1</m:t>
         </m:r>
       </m:oMath>
       <w:r>
         <w:rPr>
           <w:rFonts w:asciiTheme="minorHAnsi" w:hAnsiTheme="minorHAnsi"/>
-          <w:highlight w:val="green"/>
-          <w:lang w:val="es-AR"/>
-        </w:rPr>
-        <w:t xml:space="preserve">(debería ser </w:t>
-      </w:r>
-      <w:r>
-        <w:rPr>
-          <w:rFonts w:asciiTheme="minorHAnsi" w:hAnsiTheme="minorHAnsi"/>
-          <w:highlight w:val="green"/>
-          <w:lang w:val="es-AR"/>
-        </w:rPr>
-        <w:t xml:space="preserve">1 </w:t>
-      </w:r>
-      <w:r>
-        <w:rPr>
-          <w:rFonts w:asciiTheme="minorHAnsi" w:hAnsiTheme="minorHAnsi"/>
-          <w:highlight w:val="green"/>
-          <w:lang w:val="es-AR"/>
-        </w:rPr>
-        <w:t>por el método</w:t>
-      </w:r>
-      <w:r>
-        <w:rPr>
-          <w:rFonts w:asciiTheme="minorHAnsi" w:hAnsiTheme="minorHAnsi"/>
-          <w:highlight w:val="green"/>
-          <w:lang w:val="es-AR"/>
-        </w:rPr>
-        <w:t xml:space="preserve"> utilizado</w:t>
-      </w:r>
-      <w:r>
-        <w:rPr>
-          <w:rFonts w:asciiTheme="minorHAnsi" w:hAnsiTheme="minorHAnsi"/>
-          <w:highlight w:val="green"/>
-          <w:lang w:val="es-AR"/>
-        </w:rPr>
-        <w:t>).</w:t>
+          <w:lang w:val="es-AR"/>
+        </w:rPr>
+        <w:t>.</w:t>
       </w:r>
     </w:p>
     <w:p>
@@ -11161,15 +11355,12 @@
         <w:jc w:val="both"/>
         <w:rPr>
           <w:rFonts w:asciiTheme="minorHAnsi" w:hAnsiTheme="minorHAnsi"/>
-          <w:b/>
           <w:lang w:val="es-AR"/>
         </w:rPr>
       </w:pPr>
       <w:r>
         <w:rPr>
           <w:rFonts w:asciiTheme="minorHAnsi" w:hAnsiTheme="minorHAnsi"/>
-          <w:b/>
-          <w:highlight w:val="yellow"/>
           <w:lang w:val="es-AR"/>
         </w:rPr>
         <w:t>Entonces, ¿</w:t>
@@ -11177,8 +11368,6 @@
       <w:r>
         <w:rPr>
           <w:rFonts w:asciiTheme="minorHAnsi" w:hAnsiTheme="minorHAnsi"/>
-          <w:b/>
-          <w:highlight w:val="yellow"/>
           <w:lang w:val="es-AR"/>
         </w:rPr>
         <w:t>Se cumple la primera l</w:t>
@@ -11186,8 +11375,6 @@
       <w:r>
         <w:rPr>
           <w:rFonts w:asciiTheme="minorHAnsi" w:hAnsiTheme="minorHAnsi"/>
-          <w:b/>
-          <w:highlight w:val="yellow"/>
           <w:lang w:val="es-AR"/>
         </w:rPr>
         <w:t>ey de Kepler? La realidad es que como se mencionó recientemente para pasos grandes la órbita si se podría parecer a la real  de la forma elíptica y cerrada, incluso para pasos pequeños tiene una forma elíptica, pero también en este caso se ve un desfasaje notable en el lugar en el que la órbita finaliza, en relación al punto inicial y final el cual no debería ocurrir</w:t>
@@ -11195,8 +11382,6 @@
       <w:r>
         <w:rPr>
           <w:rFonts w:asciiTheme="minorHAnsi" w:hAnsiTheme="minorHAnsi"/>
-          <w:b/>
-          <w:highlight w:val="yellow"/>
           <w:lang w:val="es-AR"/>
         </w:rPr>
         <w:t>, como también la mencionada diferencia entre los semiejes</w:t>
@@ -11204,8 +11389,6 @@
       <w:r>
         <w:rPr>
           <w:rFonts w:asciiTheme="minorHAnsi" w:hAnsiTheme="minorHAnsi"/>
-          <w:b/>
-          <w:highlight w:val="yellow"/>
           <w:lang w:val="es-AR"/>
         </w:rPr>
         <w:t>.</w:t>
@@ -11213,8 +11396,6 @@
       <w:r>
         <w:rPr>
           <w:rFonts w:asciiTheme="minorHAnsi" w:hAnsiTheme="minorHAnsi"/>
-          <w:b/>
-          <w:highlight w:val="yellow"/>
           <w:lang w:val="es-AR"/>
         </w:rPr>
         <w:t xml:space="preserve"> En cuanto a que el Sol se encuentra en uno de los focos no interesa para este caso ya que </w:t>
@@ -11222,8 +11403,6 @@
       <w:r>
         <w:rPr>
           <w:rFonts w:asciiTheme="minorHAnsi" w:hAnsiTheme="minorHAnsi"/>
-          <w:b/>
-          <w:highlight w:val="yellow"/>
           <w:lang w:val="es-AR"/>
         </w:rPr>
         <w:t>un</w:t>
@@ -11231,8 +11410,6 @@
       <w:r>
         <w:rPr>
           <w:rFonts w:asciiTheme="minorHAnsi" w:hAnsiTheme="minorHAnsi"/>
-          <w:b/>
-          <w:highlight w:val="yellow"/>
           <w:lang w:val="es-AR"/>
         </w:rPr>
         <w:t xml:space="preserve"> </w:t>
@@ -11240,8 +11417,6 @@
       <w:r>
         <w:rPr>
           <w:rFonts w:asciiTheme="minorHAnsi" w:hAnsiTheme="minorHAnsi"/>
-          <w:b/>
-          <w:highlight w:val="yellow"/>
           <w:lang w:val="es-AR"/>
         </w:rPr>
         <w:t>c</w:t>
@@ -11249,8 +11424,6 @@
       <w:r>
         <w:rPr>
           <w:rFonts w:asciiTheme="minorHAnsi" w:hAnsiTheme="minorHAnsi"/>
-          <w:b/>
-          <w:highlight w:val="yellow"/>
           <w:lang w:val="es-AR"/>
         </w:rPr>
         <w:t>aso</w:t>
@@ -11258,8 +11431,6 @@
       <w:r>
         <w:rPr>
           <w:rFonts w:asciiTheme="minorHAnsi" w:hAnsiTheme="minorHAnsi"/>
-          <w:b/>
-          <w:highlight w:val="yellow"/>
           <w:lang w:val="es-AR"/>
         </w:rPr>
         <w:t xml:space="preserve"> especial entre dos cuerpos</w:t>
@@ -11267,8 +11438,6 @@
       <w:r>
         <w:rPr>
           <w:rFonts w:asciiTheme="minorHAnsi" w:hAnsiTheme="minorHAnsi"/>
-          <w:b/>
-          <w:highlight w:val="yellow"/>
           <w:lang w:val="es-AR"/>
         </w:rPr>
         <w:t xml:space="preserve">, </w:t>
@@ -11276,8 +11445,6 @@
       <w:r>
         <w:rPr>
           <w:rFonts w:asciiTheme="minorHAnsi" w:hAnsiTheme="minorHAnsi"/>
-          <w:b/>
-          <w:highlight w:val="yellow"/>
           <w:lang w:val="es-AR"/>
         </w:rPr>
         <w:t xml:space="preserve">aquello </w:t>
@@ -11285,19 +11452,9 @@
       <w:r>
         <w:rPr>
           <w:rFonts w:asciiTheme="minorHAnsi" w:hAnsiTheme="minorHAnsi"/>
-          <w:b/>
-          <w:highlight w:val="yellow"/>
-          <w:lang w:val="es-AR"/>
-        </w:rPr>
-        <w:t>se verá en la parte B.1 de este trabajo</w:t>
-      </w:r>
-      <w:r>
-        <w:rPr>
-          <w:rFonts w:asciiTheme="minorHAnsi" w:hAnsiTheme="minorHAnsi"/>
-          <w:b/>
-          <w:lang w:val="es-AR"/>
-        </w:rPr>
-        <w:t>.</w:t>
+          <w:lang w:val="es-AR"/>
+        </w:rPr>
+        <w:t>se verá en la parte B.1 de este trabajo.</w:t>
       </w:r>
     </w:p>
     <w:p>
@@ -12218,7 +12375,19 @@
         <w:rPr>
           <w:lang w:val="es-AR"/>
         </w:rPr>
-        <w:t>specto al orden correspondiente, por lo cual sería coincidente utilizar cuadratura numérica por medio de intervalos regulares estrechos a través del método de rectángulo.</w:t>
+        <w:t>specto al orden correspondiente, por lo cual sería coincidente utilizar cuadratura numérica por medio de intervalos regulares estrechos a través del método de rectángulo</w:t>
+      </w:r>
+      <w:r>
+        <w:rPr>
+          <w:lang w:val="es-AR"/>
+        </w:rPr>
+        <w:t xml:space="preserve"> o punto medio</w:t>
+      </w:r>
+      <w:r>
+        <w:rPr>
+          <w:lang w:val="es-AR"/>
+        </w:rPr>
+        <w:t>.</w:t>
       </w:r>
     </w:p>
     <w:p>
@@ -12229,25 +12398,9 @@
       </w:pPr>
       <w:r>
         <w:rPr>
-          <w:highlight w:val="yellow"/>
-          <w:lang w:val="es-AR"/>
-        </w:rPr>
-        <w:t xml:space="preserve">Utilizando este </w:t>
-      </w:r>
-      <w:r>
-        <w:rPr>
-          <w:b/>
-          <w:highlight w:val="yellow"/>
-          <w:lang w:val="es-AR"/>
-        </w:rPr>
-        <w:t>método</w:t>
-      </w:r>
-      <w:r>
-        <w:rPr>
-          <w:highlight w:val="yellow"/>
-          <w:lang w:val="es-AR"/>
-        </w:rPr>
-        <w:t xml:space="preserve"> se llega a los siguientes resultados:</w:t>
+          <w:lang w:val="es-AR"/>
+        </w:rPr>
+        <w:t>Utilizando este método se llega a los siguientes resultados:</w:t>
       </w:r>
     </w:p>
     <w:tbl>
@@ -14340,7 +14493,7 @@
           <w:highlight w:val="yellow"/>
           <w:lang w:val="es-AR"/>
         </w:rPr>
-        <w:t>A partir de los resultados obtenidos se ve que el método converge</w:t>
+        <w:t>Suponiendo averiguados los datos</w:t>
       </w:r>
       <w:r>
         <w:rPr>
@@ -14348,7 +14501,7 @@
           <w:highlight w:val="yellow"/>
           <w:lang w:val="es-AR"/>
         </w:rPr>
-        <w:t xml:space="preserve"> </w:t>
+        <w:t xml:space="preserve"> se ve</w:t>
       </w:r>
       <w:r>
         <w:rPr>
@@ -14356,7 +14509,7 @@
           <w:highlight w:val="yellow"/>
           <w:lang w:val="es-AR"/>
         </w:rPr>
-        <w:t>a una solución.</w:t>
+        <w:t>ría</w:t>
       </w:r>
       <w:r>
         <w:rPr>
@@ -14364,16 +14517,7 @@
           <w:highlight w:val="yellow"/>
           <w:lang w:val="es-AR"/>
         </w:rPr>
-        <w:t xml:space="preserve"> </w:t>
-      </w:r>
-      <w:r>
-        <w:rPr>
-          <w:rFonts w:asciiTheme="minorHAnsi" w:hAnsiTheme="minorHAnsi"/>
-          <w:b/>
-          <w:highlight w:val="yellow"/>
-          <w:lang w:val="es-AR"/>
-        </w:rPr>
-        <w:t>LO QUE SIGUE ASUMO QUE DEBERIA SER ASI</w:t>
+        <w:t xml:space="preserve"> que</w:t>
       </w:r>
       <w:r>
         <w:rPr>
@@ -14381,7 +14525,7 @@
           <w:highlight w:val="yellow"/>
           <w:lang w:val="es-AR"/>
         </w:rPr>
-        <w:t>. Sin embargo,  al igual que sucedió con el cálculo de los semiejes, se nota una diferencia notable entre las áreas calculadas y los periodos calculadas respecto de pasos chicos y grandes.</w:t>
+        <w:t xml:space="preserve"> el área y periodo</w:t>
       </w:r>
       <w:r>
         <w:rPr>
@@ -14389,6 +14533,107 @@
           <w:highlight w:val="yellow"/>
           <w:lang w:val="es-AR"/>
         </w:rPr>
+        <w:t xml:space="preserve"> convergen a un número</w:t>
+      </w:r>
+      <w:r>
+        <w:rPr>
+          <w:rFonts w:asciiTheme="minorHAnsi" w:hAnsiTheme="minorHAnsi"/>
+          <w:highlight w:val="yellow"/>
+          <w:lang w:val="es-AR"/>
+        </w:rPr>
+        <w:t>.</w:t>
+      </w:r>
+      <w:r>
+        <w:rPr>
+          <w:rFonts w:asciiTheme="minorHAnsi" w:hAnsiTheme="minorHAnsi"/>
+          <w:highlight w:val="yellow"/>
+          <w:lang w:val="es-AR"/>
+        </w:rPr>
+        <w:t xml:space="preserve"> </w:t>
+      </w:r>
+      <w:r>
+        <w:rPr>
+          <w:rFonts w:asciiTheme="minorHAnsi" w:hAnsiTheme="minorHAnsi"/>
+          <w:lang w:val="es-AR"/>
+        </w:rPr>
+        <w:t xml:space="preserve">Sin embargo,  al igual que sucedió con el cálculo de los semiejes, se </w:t>
+      </w:r>
+      <w:r>
+        <w:rPr>
+          <w:rFonts w:asciiTheme="minorHAnsi" w:hAnsiTheme="minorHAnsi"/>
+          <w:highlight w:val="yellow"/>
+          <w:lang w:val="es-AR"/>
+        </w:rPr>
+        <w:t>notaría</w:t>
+      </w:r>
+      <w:r>
+        <w:rPr>
+          <w:rFonts w:asciiTheme="minorHAnsi" w:hAnsiTheme="minorHAnsi"/>
+          <w:lang w:val="es-AR"/>
+        </w:rPr>
+        <w:t xml:space="preserve"> una diferencia notable entre las áreas cal</w:t>
+      </w:r>
+      <w:r>
+        <w:rPr>
+          <w:rFonts w:asciiTheme="minorHAnsi" w:hAnsiTheme="minorHAnsi"/>
+          <w:lang w:val="es-AR"/>
+        </w:rPr>
+        <w:t>culadas y los periodos calculado</w:t>
+      </w:r>
+      <w:r>
+        <w:rPr>
+          <w:rFonts w:asciiTheme="minorHAnsi" w:hAnsiTheme="minorHAnsi"/>
+          <w:lang w:val="es-AR"/>
+        </w:rPr>
+        <w:t>s respecto de pasos chicos y grandes</w:t>
+      </w:r>
+      <w:r>
+        <w:rPr>
+          <w:rFonts w:asciiTheme="minorHAnsi" w:hAnsiTheme="minorHAnsi"/>
+          <w:lang w:val="es-AR"/>
+        </w:rPr>
+        <w:t xml:space="preserve">, especialmente porque en los primeros pasos también hay un </w:t>
+      </w:r>
+      <w:r>
+        <w:rPr>
+          <w:rFonts w:asciiTheme="minorHAnsi" w:hAnsiTheme="minorHAnsi"/>
+          <w:lang w:val="es-AR"/>
+        </w:rPr>
+        <w:t>desvío</w:t>
+      </w:r>
+      <w:r>
+        <w:rPr>
+          <w:rFonts w:asciiTheme="minorHAnsi" w:hAnsiTheme="minorHAnsi"/>
+          <w:lang w:val="es-AR"/>
+        </w:rPr>
+        <w:t xml:space="preserve"> producido por el análisis numérico en cuanto a donde finaliza la elipse (no es el mismo punto</w:t>
+      </w:r>
+      <w:r>
+        <w:rPr>
+          <w:rFonts w:asciiTheme="minorHAnsi" w:hAnsiTheme="minorHAnsi"/>
+          <w:lang w:val="es-AR"/>
+        </w:rPr>
+        <w:t xml:space="preserve"> final</w:t>
+      </w:r>
+      <w:r>
+        <w:rPr>
+          <w:rFonts w:asciiTheme="minorHAnsi" w:hAnsiTheme="minorHAnsi"/>
+          <w:lang w:val="es-AR"/>
+        </w:rPr>
+        <w:t xml:space="preserve"> que el inicial)</w:t>
+      </w:r>
+      <w:r>
+        <w:rPr>
+          <w:rFonts w:asciiTheme="minorHAnsi" w:hAnsiTheme="minorHAnsi"/>
+          <w:lang w:val="es-AR"/>
+        </w:rPr>
+        <w:t>.</w:t>
+      </w:r>
+      <w:r>
+        <w:rPr>
+          <w:rFonts w:asciiTheme="minorHAnsi" w:hAnsiTheme="minorHAnsi"/>
+          <w:lang w:val="es-AR"/>
+        </w:rPr>
         <w:t xml:space="preserve"> </w:t>
       </w:r>
       <w:r>
@@ -14405,7 +14650,23 @@
           <w:highlight w:val="green"/>
           <w:lang w:val="es-AR"/>
         </w:rPr>
-        <w:t xml:space="preserve">i analizáramos el orden de convergencia, converge en el orden de </w:t>
+        <w:t>i analizáramos el orden de convergencia, converge</w:t>
+      </w:r>
+      <w:r>
+        <w:rPr>
+          <w:rFonts w:asciiTheme="minorHAnsi" w:hAnsiTheme="minorHAnsi"/>
+          <w:highlight w:val="green"/>
+          <w:lang w:val="es-AR"/>
+        </w:rPr>
+        <w:t>ría</w:t>
+      </w:r>
+      <w:r>
+        <w:rPr>
+          <w:rFonts w:asciiTheme="minorHAnsi" w:hAnsiTheme="minorHAnsi"/>
+          <w:highlight w:val="green"/>
+          <w:lang w:val="es-AR"/>
+        </w:rPr>
+        <w:t xml:space="preserve"> en el orden de </w:t>
       </w:r>
       <m:oMath>
         <m:r>
@@ -14414,23 +14675,30 @@
             <w:highlight w:val="green"/>
             <w:lang w:val="es-AR"/>
           </w:rPr>
-          <m:t>ρ=</m:t>
+          <m:t>ρ</m:t>
+        </m:r>
+        <m:r>
+          <w:rPr>
+            <w:rFonts w:ascii="Cambria Math" w:hAnsi="Cambria Math"/>
+            <w:highlight w:val="green"/>
+            <w:lang w:val="es-AR"/>
+          </w:rPr>
+          <m:t>≅</m:t>
         </m:r>
         <m:r>
           <w:rPr>
             <w:rFonts w:ascii="Cambria Math" w:hAnsi="Cambria Math"/>
             <w:lang w:val="es-AR"/>
           </w:rPr>
-          <m:t xml:space="preserve"> </m:t>
+          <m:t>1</m:t>
         </m:r>
       </m:oMath>
       <w:r>
         <w:rPr>
           <w:rFonts w:asciiTheme="minorHAnsi" w:hAnsiTheme="minorHAnsi"/>
-          <w:highlight w:val="green"/>
-          <w:lang w:val="es-AR"/>
-        </w:rPr>
-        <w:t>(debería dar uno por el método)</w:t>
+          <w:lang w:val="es-AR"/>
+        </w:rPr>
+        <w:t>.</w:t>
       </w:r>
     </w:p>
     <w:p>
@@ -14438,15 +14706,12 @@
         <w:jc w:val="both"/>
         <w:rPr>
           <w:rFonts w:asciiTheme="minorHAnsi" w:hAnsiTheme="minorHAnsi"/>
-          <w:b/>
           <w:lang w:val="es-AR"/>
         </w:rPr>
       </w:pPr>
       <w:r>
         <w:rPr>
           <w:rFonts w:asciiTheme="minorHAnsi" w:hAnsiTheme="minorHAnsi"/>
-          <w:b/>
-          <w:highlight w:val="yellow"/>
           <w:lang w:val="es-AR"/>
         </w:rPr>
         <w:t>Entonces,</w:t>
@@ -14454,8 +14719,6 @@
       <w:r>
         <w:rPr>
           <w:rFonts w:asciiTheme="minorHAnsi" w:hAnsiTheme="minorHAnsi"/>
-          <w:b/>
-          <w:highlight w:val="yellow"/>
           <w:lang w:val="es-AR"/>
         </w:rPr>
         <w:t xml:space="preserve"> ¿</w:t>
@@ -14463,8 +14726,6 @@
       <w:r>
         <w:rPr>
           <w:rFonts w:asciiTheme="minorHAnsi" w:hAnsiTheme="minorHAnsi"/>
-          <w:b/>
-          <w:highlight w:val="yellow"/>
           <w:lang w:val="es-AR"/>
         </w:rPr>
         <w:t>Se cumple la segunda ley de Kepler</w:t>
@@ -14472,8 +14733,6 @@
       <w:r>
         <w:rPr>
           <w:rFonts w:asciiTheme="minorHAnsi" w:hAnsiTheme="minorHAnsi"/>
-          <w:b/>
-          <w:highlight w:val="yellow"/>
           <w:lang w:val="es-AR"/>
         </w:rPr>
         <w:t xml:space="preserve">? </w:t>
@@ -14481,8 +14740,6 @@
       <w:r>
         <w:rPr>
           <w:rFonts w:asciiTheme="minorHAnsi" w:hAnsiTheme="minorHAnsi"/>
-          <w:b/>
-          <w:highlight w:val="yellow"/>
           <w:lang w:val="es-AR"/>
         </w:rPr>
         <w:t>Como este ítem es más específico y menos visible, en un comienzo se puede decir que no se cumple, al menos no exactamente lo esperado en esta segunda ley, principalmente por todo aquello mencionado en el TP1 acerca de los errores, en este ítem influye significativamente la propagación de errores, el método utilizado</w:t>
@@ -14490,8 +14747,6 @@
       <w:r>
         <w:rPr>
           <w:rFonts w:asciiTheme="minorHAnsi" w:hAnsiTheme="minorHAnsi"/>
-          <w:b/>
-          <w:highlight w:val="yellow"/>
           <w:lang w:val="es-AR"/>
         </w:rPr>
         <w:t>, tanto el de Euler como el de cuadratura</w:t>
@@ -14499,8 +14754,6 @@
       <w:r>
         <w:rPr>
           <w:rFonts w:asciiTheme="minorHAnsi" w:hAnsiTheme="minorHAnsi"/>
-          <w:b/>
-          <w:highlight w:val="yellow"/>
           <w:lang w:val="es-AR"/>
         </w:rPr>
         <w:t xml:space="preserve"> utilizado</w:t>
@@ -14508,8 +14761,6 @@
       <w:r>
         <w:rPr>
           <w:rFonts w:asciiTheme="minorHAnsi" w:hAnsiTheme="minorHAnsi"/>
-          <w:b/>
-          <w:highlight w:val="yellow"/>
           <w:lang w:val="es-AR"/>
         </w:rPr>
         <w:t xml:space="preserve"> obligado a </w:t>
@@ -14517,8 +14768,6 @@
       <w:r>
         <w:rPr>
           <w:rFonts w:asciiTheme="minorHAnsi" w:hAnsiTheme="minorHAnsi"/>
-          <w:b/>
-          <w:highlight w:val="yellow"/>
           <w:lang w:val="es-AR"/>
         </w:rPr>
         <w:t>tener</w:t>
@@ -14526,8 +14775,6 @@
       <w:r>
         <w:rPr>
           <w:rFonts w:asciiTheme="minorHAnsi" w:hAnsiTheme="minorHAnsi"/>
-          <w:b/>
-          <w:highlight w:val="yellow"/>
           <w:lang w:val="es-AR"/>
         </w:rPr>
         <w:t xml:space="preserve"> un orden similar</w:t>
@@ -14535,8 +14782,6 @@
       <w:r>
         <w:rPr>
           <w:rFonts w:asciiTheme="minorHAnsi" w:hAnsiTheme="minorHAnsi"/>
-          <w:b/>
-          <w:highlight w:val="yellow"/>
           <w:lang w:val="es-AR"/>
         </w:rPr>
         <w:t xml:space="preserve"> y lento</w:t>
@@ -14544,8 +14789,6 @@
       <w:r>
         <w:rPr>
           <w:rFonts w:asciiTheme="minorHAnsi" w:hAnsiTheme="minorHAnsi"/>
-          <w:b/>
-          <w:highlight w:val="yellow"/>
           <w:lang w:val="es-AR"/>
         </w:rPr>
         <w:t>,</w:t>
@@ -14553,8 +14796,6 @@
       <w:r>
         <w:rPr>
           <w:rFonts w:asciiTheme="minorHAnsi" w:hAnsiTheme="minorHAnsi"/>
-          <w:b/>
-          <w:highlight w:val="yellow"/>
           <w:lang w:val="es-AR"/>
         </w:rPr>
         <w:t xml:space="preserve"> entre otros factores como por ejemplo un modelo matemático incorrecto (ya que luego se descubrió lo propuesto por Einstein), como también las limitaciones. </w:t>
@@ -14574,6 +14815,7 @@
           <w:sz w:val="28"/>
           <w:lang w:val="es-ES"/>
         </w:rPr>
+        <w:lastRenderedPageBreak/>
         <w:t>A.3: Tercera Ley de Kepler</w:t>
       </w:r>
       <w:r>
@@ -14597,7 +14839,6 @@
           <w:bCs/>
           <w:lang w:val="es-AR"/>
         </w:rPr>
-        <w:lastRenderedPageBreak/>
         <w:t>Tercera ley</w:t>
       </w:r>
       <w:r>
@@ -15842,7 +16083,7 @@
           <w:highlight w:val="yellow"/>
           <w:lang w:val="es-AR"/>
         </w:rPr>
-        <w:t>A partir de los resultados obtenidos se ve que el método converge</w:t>
+        <w:t>Suponiendo averiguados los datos</w:t>
       </w:r>
       <w:r>
         <w:rPr>
@@ -15850,7 +16091,7 @@
           <w:highlight w:val="yellow"/>
           <w:lang w:val="es-AR"/>
         </w:rPr>
-        <w:t xml:space="preserve"> a una constante, por lo cual la tercera ley se cumple, pero es principalmente visible una convergencia lenta por el  método utilizado, aunque ayuda el cálculo en este caso la presencia de esta elevados las variables </w:t>
+        <w:t xml:space="preserve"> se ve</w:t>
       </w:r>
       <w:r>
         <w:rPr>
@@ -15858,7 +16099,7 @@
           <w:highlight w:val="yellow"/>
           <w:lang w:val="es-AR"/>
         </w:rPr>
-        <w:t xml:space="preserve"> </w:t>
+        <w:t>ría</w:t>
       </w:r>
       <w:r>
         <w:rPr>
@@ -15866,7 +16107,104 @@
           <w:highlight w:val="yellow"/>
           <w:lang w:val="es-AR"/>
         </w:rPr>
-        <w:t xml:space="preserve">y </w:t>
+        <w:t xml:space="preserve"> que</w:t>
+      </w:r>
+      <w:r>
+        <w:rPr>
+          <w:rFonts w:asciiTheme="minorHAnsi" w:hAnsiTheme="minorHAnsi"/>
+          <w:highlight w:val="yellow"/>
+          <w:lang w:val="es-AR"/>
+        </w:rPr>
+        <w:t xml:space="preserve"> el área y periodo converge</w:t>
+      </w:r>
+      <w:r>
+        <w:rPr>
+          <w:rFonts w:asciiTheme="minorHAnsi" w:hAnsiTheme="minorHAnsi"/>
+          <w:highlight w:val="yellow"/>
+          <w:lang w:val="es-AR"/>
+        </w:rPr>
+        <w:t xml:space="preserve">n a una constante. </w:t>
+      </w:r>
+      <w:r>
+        <w:rPr>
+          <w:rFonts w:asciiTheme="minorHAnsi" w:hAnsiTheme="minorHAnsi"/>
+          <w:lang w:val="es-AR"/>
+        </w:rPr>
+        <w:t>P</w:t>
+      </w:r>
+      <w:r>
+        <w:rPr>
+          <w:rFonts w:asciiTheme="minorHAnsi" w:hAnsiTheme="minorHAnsi"/>
+          <w:lang w:val="es-AR"/>
+        </w:rPr>
+        <w:t xml:space="preserve">or lo cual la tercera ley se cumple, pero es principalmente visible una convergencia lenta por el  método utilizado, aunque </w:t>
+      </w:r>
+      <w:r>
+        <w:rPr>
+          <w:rFonts w:asciiTheme="minorHAnsi" w:hAnsiTheme="minorHAnsi"/>
+          <w:highlight w:val="yellow"/>
+          <w:lang w:val="es-AR"/>
+        </w:rPr>
+        <w:t>ayuda</w:t>
+      </w:r>
+      <w:r>
+        <w:rPr>
+          <w:rFonts w:asciiTheme="minorHAnsi" w:hAnsiTheme="minorHAnsi"/>
+          <w:highlight w:val="yellow"/>
+          <w:lang w:val="es-AR"/>
+        </w:rPr>
+        <w:t>ría</w:t>
+      </w:r>
+      <w:r>
+        <w:rPr>
+          <w:rFonts w:asciiTheme="minorHAnsi" w:hAnsiTheme="minorHAnsi"/>
+          <w:lang w:val="es-AR"/>
+        </w:rPr>
+        <w:t xml:space="preserve"> el cálculo en este caso la presencia de esta</w:t>
+      </w:r>
+      <w:r>
+        <w:rPr>
+          <w:rFonts w:asciiTheme="minorHAnsi" w:hAnsiTheme="minorHAnsi"/>
+          <w:lang w:val="es-AR"/>
+        </w:rPr>
+        <w:t>r</w:t>
+      </w:r>
+      <w:r>
+        <w:rPr>
+          <w:rFonts w:asciiTheme="minorHAnsi" w:hAnsiTheme="minorHAnsi"/>
+          <w:lang w:val="es-AR"/>
+        </w:rPr>
+        <w:t xml:space="preserve"> </w:t>
+      </w:r>
+      <w:proofErr w:type="gramStart"/>
+      <w:r>
+        <w:rPr>
+          <w:rFonts w:asciiTheme="minorHAnsi" w:hAnsiTheme="minorHAnsi"/>
+          <w:lang w:val="es-AR"/>
+        </w:rPr>
+        <w:t>elevados</w:t>
+      </w:r>
+      <w:proofErr w:type="gramEnd"/>
+      <w:r>
+        <w:rPr>
+          <w:rFonts w:asciiTheme="minorHAnsi" w:hAnsiTheme="minorHAnsi"/>
+          <w:lang w:val="es-AR"/>
+        </w:rPr>
+        <w:t xml:space="preserve"> las variables</w:t>
+      </w:r>
+      <w:r>
+        <w:rPr>
+          <w:rFonts w:asciiTheme="minorHAnsi" w:hAnsiTheme="minorHAnsi"/>
+          <w:lang w:val="es-AR"/>
+        </w:rPr>
+        <w:t>, como también sería contraproducente en el cálculo del error.</w:t>
+      </w:r>
+      <w:r>
+        <w:rPr>
+          <w:rFonts w:asciiTheme="minorHAnsi" w:hAnsiTheme="minorHAnsi"/>
+          <w:lang w:val="es-AR"/>
+        </w:rPr>
+        <w:t xml:space="preserve"> </w:t>
       </w:r>
       <w:r>
         <w:rPr>
@@ -15874,7 +16212,23 @@
           <w:highlight w:val="green"/>
           <w:lang w:val="es-AR"/>
         </w:rPr>
-        <w:t xml:space="preserve">si analizáramos el orden de convergencia, converge en el orden de </w:t>
+        <w:t>S</w:t>
+      </w:r>
+      <w:r>
+        <w:rPr>
+          <w:rFonts w:asciiTheme="minorHAnsi" w:hAnsiTheme="minorHAnsi"/>
+          <w:highlight w:val="green"/>
+          <w:lang w:val="es-AR"/>
+        </w:rPr>
+        <w:t>i</w:t>
+      </w:r>
+      <w:r>
+        <w:rPr>
+          <w:rFonts w:asciiTheme="minorHAnsi" w:hAnsiTheme="minorHAnsi"/>
+          <w:highlight w:val="green"/>
+          <w:lang w:val="es-AR"/>
+        </w:rPr>
+        <w:t xml:space="preserve"> analizáramos el orden de convergencia, converge en el orden de </w:t>
       </w:r>
       <m:oMath>
         <m:r>
@@ -15883,7 +16237,22 @@
             <w:highlight w:val="green"/>
             <w:lang w:val="es-AR"/>
           </w:rPr>
-          <m:t>ρ=</m:t>
+          <m:t>ρ</m:t>
+        </m:r>
+        <m:r>
+          <w:rPr>
+            <w:rFonts w:ascii="Cambria Math" w:hAnsi="Cambria Math"/>
+            <w:highlight w:val="green"/>
+            <w:lang w:val="es-AR"/>
+          </w:rPr>
+          <m:t>≅</m:t>
+        </m:r>
+        <m:r>
+          <w:rPr>
+            <w:rFonts w:ascii="Cambria Math" w:hAnsi="Cambria Math"/>
+            <w:lang w:val="es-AR"/>
+          </w:rPr>
+          <m:t>1.</m:t>
         </m:r>
         <m:r>
           <w:rPr>
@@ -15893,14 +16262,6 @@
           <m:t xml:space="preserve"> </m:t>
         </m:r>
       </m:oMath>
-      <w:r>
-        <w:rPr>
-          <w:rFonts w:asciiTheme="minorHAnsi" w:hAnsiTheme="minorHAnsi"/>
-          <w:highlight w:val="green"/>
-          <w:lang w:val="es-AR"/>
-        </w:rPr>
-        <w:t>(debería dar uno por el método)</w:t>
-      </w:r>
     </w:p>
     <w:p>
       <w:pPr>
@@ -15944,6 +16305,7 @@
         <w:rPr>
           <w:lang w:val="es-AR"/>
         </w:rPr>
+        <w:lastRenderedPageBreak/>
         <w:t>Se analizará la conservación de la energía del sistema a través de su fórmula correspondiente</w:t>
       </w:r>
       <w:r>
@@ -16624,7 +16986,7 @@
         <w:rPr>
           <w:lang w:val="es-AR"/>
         </w:rPr>
-        <w:t>.</w:t>
+        <w:t>, a partir de la conversión de la segunda derivada en una derivada primera, de otra manera se utilizaría un método directo para la segunda derivada.</w:t>
       </w:r>
     </w:p>
     <w:p>
@@ -17157,80 +17519,97 @@
       <w:pPr>
         <w:jc w:val="both"/>
         <w:rPr>
-          <w:b/>
           <w:lang w:val="es-AR"/>
         </w:rPr>
       </w:pPr>
       <w:r>
         <w:rPr>
-          <w:b/>
           <w:highlight w:val="yellow"/>
           <w:lang w:val="es-AR"/>
         </w:rPr>
-        <w:t xml:space="preserve">Realizar un gráfico superpuesto de la </w:t>
-      </w:r>
-      <w:r>
-        <w:rPr>
-          <w:b/>
+        <w:t>Si se realizaran los cálculos y los gráficos correspondientes, se vería</w:t>
+      </w:r>
+      <w:r>
+        <w:rPr>
+          <w:lang w:val="es-AR"/>
+        </w:rPr>
+        <w:t xml:space="preserve"> </w:t>
+      </w:r>
+      <w:r>
+        <w:rPr>
+          <w:lang w:val="es-AR"/>
+        </w:rPr>
+        <w:t xml:space="preserve">que el método </w:t>
+      </w:r>
+      <w:r>
+        <w:rPr>
           <w:highlight w:val="yellow"/>
           <w:lang w:val="es-AR"/>
         </w:rPr>
-        <w:t>solucio</w:t>
-      </w:r>
-      <w:r>
-        <w:rPr>
-          <w:b/>
+        <w:t>convergería</w:t>
+      </w:r>
+      <w:r>
+        <w:rPr>
+          <w:lang w:val="es-AR"/>
+        </w:rPr>
+        <w:t xml:space="preserve"> a un número </w:t>
+      </w:r>
+      <w:r>
+        <w:rPr>
+          <w:lang w:val="es-AR"/>
+        </w:rPr>
+        <w:t xml:space="preserve">y se </w:t>
+      </w:r>
+      <w:r>
+        <w:rPr>
           <w:highlight w:val="yellow"/>
           <w:lang w:val="es-AR"/>
         </w:rPr>
-        <w:t>n</w:t>
-      </w:r>
-      <w:r>
-        <w:rPr>
-          <w:b/>
+        <w:t>observaría</w:t>
+      </w:r>
+      <w:r>
+        <w:rPr>
+          <w:lang w:val="es-AR"/>
+        </w:rPr>
+        <w:t xml:space="preserve"> </w:t>
+      </w:r>
+      <w:r>
+        <w:rPr>
+          <w:lang w:val="es-AR"/>
+        </w:rPr>
+        <w:t xml:space="preserve">una diferencia entre los primeros 3 pasos en lo que respecta a la energía, pero </w:t>
+      </w:r>
+      <w:r>
+        <w:rPr>
           <w:highlight w:val="yellow"/>
           <w:lang w:val="es-AR"/>
         </w:rPr>
-        <w:t>es</w:t>
-      </w:r>
-      <w:r>
-        <w:rPr>
-          <w:b/>
+        <w:t>se obtendría</w:t>
+      </w:r>
+      <w:r>
+        <w:rPr>
+          <w:lang w:val="es-AR"/>
+        </w:rPr>
+        <w:t xml:space="preserve"> un gráfico similar al fin y acabo, por lo cual se podría decir que el problema, con este método, en un principio, </w:t>
+      </w:r>
+      <w:r>
+        <w:rPr>
           <w:highlight w:val="yellow"/>
           <w:lang w:val="es-AR"/>
         </w:rPr>
-        <w:t xml:space="preserve"> de energía para las primeras 3 N</w:t>
-      </w:r>
-      <w:r>
-        <w:rPr>
-          <w:b/>
-          <w:highlight w:val="yellow"/>
-          <w:lang w:val="es-AR"/>
-        </w:rPr>
-        <w:t>s</w:t>
-      </w:r>
-      <w:r>
-        <w:rPr>
-          <w:b/>
-          <w:highlight w:val="yellow"/>
-          <w:lang w:val="es-AR"/>
-        </w:rPr>
-        <w:t>. ¿SE CONSERVA En?</w:t>
-      </w:r>
-      <w:r>
-        <w:rPr>
-          <w:b/>
+        <w:t>tendería</w:t>
+      </w:r>
+      <w:r>
+        <w:rPr>
           <w:lang w:val="es-AR"/>
         </w:rPr>
         <w:t xml:space="preserve"> </w:t>
       </w:r>
       <w:r>
         <w:rPr>
-          <w:b/>
-          <w:highlight w:val="yellow"/>
-          <w:lang w:val="es-AR"/>
-        </w:rPr>
-        <w:t>Si debería y explicar resultados</w:t>
+          <w:lang w:val="es-AR"/>
+        </w:rPr>
+        <w:t>a ser conservativo, aunque no sería correcto afirmarlo.</w:t>
       </w:r>
     </w:p>
     <w:p>
@@ -17296,6 +17675,7 @@
         <w:rPr>
           <w:lang w:val="es-AR"/>
         </w:rPr>
+        <w:lastRenderedPageBreak/>
         <w:t>Cálculos del semieje mayor de la órbita Mustafar a partir de los resultados del TP1:</w:t>
       </w:r>
     </w:p>
@@ -17676,7 +18056,6 @@
               <w:rPr>
                 <w:color w:val="000000"/>
               </w:rPr>
-              <w:lastRenderedPageBreak/>
               <w:t>1,00E+03</w:t>
             </w:r>
           </w:p>
@@ -19276,7 +19655,7 @@
           <w:bCs/>
           <w:lang w:val="es-AR"/>
         </w:rPr>
-        <w:t>Análisis y orden de la convergencia</w:t>
+        <w:t>Análisis y convergencia</w:t>
       </w:r>
     </w:p>
     <w:p>
@@ -19293,7 +19672,8 @@
           <w:highlight w:val="yellow"/>
           <w:lang w:val="es-AR"/>
         </w:rPr>
-        <w:t xml:space="preserve">A partir de los resultados obtenidos se ve que el método </w:t>
+        <w:lastRenderedPageBreak/>
+        <w:t>Suponiendo averiguados los datos</w:t>
       </w:r>
       <w:r>
         <w:rPr>
@@ -19301,7 +19681,7 @@
           <w:highlight w:val="yellow"/>
           <w:lang w:val="es-AR"/>
         </w:rPr>
-        <w:t>converge</w:t>
+        <w:t xml:space="preserve"> se ve</w:t>
       </w:r>
       <w:r>
         <w:rPr>
@@ -19309,7 +19689,7 @@
           <w:highlight w:val="yellow"/>
           <w:lang w:val="es-AR"/>
         </w:rPr>
-        <w:t>,</w:t>
+        <w:t>ría</w:t>
       </w:r>
       <w:r>
         <w:rPr>
@@ -19317,7 +19697,7 @@
           <w:highlight w:val="yellow"/>
           <w:lang w:val="es-AR"/>
         </w:rPr>
-        <w:t xml:space="preserve"> pero </w:t>
+        <w:t xml:space="preserve"> que</w:t>
       </w:r>
       <w:r>
         <w:rPr>
@@ -19325,7 +19705,7 @@
           <w:highlight w:val="yellow"/>
           <w:lang w:val="es-AR"/>
         </w:rPr>
-        <w:t xml:space="preserve">a diferencia del primer algoritmo, la diferencia </w:t>
+        <w:t xml:space="preserve"> el área y periodo convergen a un número</w:t>
       </w:r>
       <w:r>
         <w:rPr>
@@ -19333,7 +19713,7 @@
           <w:highlight w:val="yellow"/>
           <w:lang w:val="es-AR"/>
         </w:rPr>
-        <w:t xml:space="preserve">entre los pasos pequeños con los pasos grandes, tal como se vio gráficamente en el TP1, </w:t>
+        <w:t>,</w:t>
       </w:r>
       <w:r>
         <w:rPr>
@@ -19341,7 +19721,28 @@
           <w:highlight w:val="yellow"/>
           <w:lang w:val="es-AR"/>
         </w:rPr>
-        <w:t xml:space="preserve">no es </w:t>
+        <w:t xml:space="preserve"> </w:t>
+      </w:r>
+      <w:r>
+        <w:rPr>
+          <w:rFonts w:asciiTheme="minorHAnsi" w:hAnsiTheme="minorHAnsi"/>
+          <w:lang w:val="es-AR"/>
+        </w:rPr>
+        <w:t xml:space="preserve">pero </w:t>
+      </w:r>
+      <w:r>
+        <w:rPr>
+          <w:rFonts w:asciiTheme="minorHAnsi" w:hAnsiTheme="minorHAnsi"/>
+          <w:lang w:val="es-AR"/>
+        </w:rPr>
+        <w:t xml:space="preserve">a diferencia del primer algoritmo, la diferencia </w:t>
+      </w:r>
+      <w:r>
+        <w:rPr>
+          <w:rFonts w:asciiTheme="minorHAnsi" w:hAnsiTheme="minorHAnsi"/>
+          <w:lang w:val="es-AR"/>
+        </w:rPr>
+        <w:t>entre los pasos pequeños con los pasos grandes, tal como se vio gráficamente en el TP1,</w:t>
       </w:r>
       <w:r>
         <w:rPr>
@@ -19349,7 +19750,7 @@
           <w:highlight w:val="yellow"/>
           <w:lang w:val="es-AR"/>
         </w:rPr>
-        <w:t>considerable</w:t>
+        <w:t xml:space="preserve"> </w:t>
       </w:r>
       <w:r>
         <w:rPr>
@@ -19357,7 +19758,7 @@
           <w:highlight w:val="yellow"/>
           <w:lang w:val="es-AR"/>
         </w:rPr>
-        <w:t>, son bastante similares</w:t>
+        <w:t xml:space="preserve">no </w:t>
       </w:r>
       <w:r>
         <w:rPr>
@@ -19365,7 +19766,7 @@
           <w:highlight w:val="yellow"/>
           <w:lang w:val="es-AR"/>
         </w:rPr>
-        <w:t xml:space="preserve"> en lo que refiere a semiejes entre el último paso (el que más se acerca a la solución real) con el primer paso mostrado, esto tiene que ver con el método utilizado (ahora se sabe que es un </w:t>
+        <w:t>sería</w:t>
       </w:r>
       <w:r>
         <w:rPr>
@@ -19373,12 +19774,39 @@
           <w:highlight w:val="yellow"/>
           <w:lang w:val="es-AR"/>
         </w:rPr>
+        <w:t xml:space="preserve"> </w:t>
+      </w:r>
+      <w:r>
+        <w:rPr>
+          <w:rFonts w:asciiTheme="minorHAnsi" w:hAnsiTheme="minorHAnsi"/>
+          <w:lang w:val="es-AR"/>
+        </w:rPr>
+        <w:t>considerable</w:t>
+      </w:r>
+      <w:r>
+        <w:rPr>
+          <w:rFonts w:asciiTheme="minorHAnsi" w:hAnsiTheme="minorHAnsi"/>
+          <w:lang w:val="es-AR"/>
+        </w:rPr>
+        <w:t>, son bastante similares</w:t>
+      </w:r>
+      <w:r>
+        <w:rPr>
+          <w:rFonts w:asciiTheme="minorHAnsi" w:hAnsiTheme="minorHAnsi"/>
+          <w:lang w:val="es-AR"/>
+        </w:rPr>
+        <w:t xml:space="preserve"> en lo que refiere a semiejes entre el último paso (el que más se acerca a la solución real) con el primer paso mostrado, esto tiene que ver con el método utilizado (ahora se sabe que es un </w:t>
+      </w:r>
+      <w:r>
+        <w:rPr>
+          <w:rFonts w:asciiTheme="minorHAnsi" w:hAnsiTheme="minorHAnsi"/>
+          <w:lang w:val="es-AR"/>
+        </w:rPr>
         <w:t>RK4</w:t>
       </w:r>
       <w:r>
         <w:rPr>
           <w:rFonts w:asciiTheme="minorHAnsi" w:hAnsiTheme="minorHAnsi"/>
-          <w:highlight w:val="yellow"/>
           <w:lang w:val="es-AR"/>
         </w:rPr>
         <w:t xml:space="preserve"> por las clases vistas) y su orden. </w:t>
@@ -19397,7 +19825,23 @@
           <w:highlight w:val="green"/>
           <w:lang w:val="es-AR"/>
         </w:rPr>
-        <w:t xml:space="preserve">i analizáramos el orden de convergencia para estas variables, converge en el orden de </w:t>
+        <w:t>i analizáramos el orden de convergencia para estas variables, converge</w:t>
+      </w:r>
+      <w:r>
+        <w:rPr>
+          <w:rFonts w:asciiTheme="minorHAnsi" w:hAnsiTheme="minorHAnsi"/>
+          <w:highlight w:val="green"/>
+          <w:lang w:val="es-AR"/>
+        </w:rPr>
+        <w:t>ría</w:t>
+      </w:r>
+      <w:r>
+        <w:rPr>
+          <w:rFonts w:asciiTheme="minorHAnsi" w:hAnsiTheme="minorHAnsi"/>
+          <w:highlight w:val="green"/>
+          <w:lang w:val="es-AR"/>
+        </w:rPr>
+        <w:t xml:space="preserve"> en el orden de </w:t>
       </w:r>
       <m:oMath>
         <m:r>
@@ -19406,32 +19850,37 @@
             <w:highlight w:val="green"/>
             <w:lang w:val="es-AR"/>
           </w:rPr>
-          <m:t xml:space="preserve">ρ= </m:t>
+          <m:t>ρ</m:t>
+        </m:r>
+        <m:r>
+          <w:rPr>
+            <w:rFonts w:ascii="Cambria Math" w:hAnsi="Cambria Math"/>
+            <w:lang w:val="es-AR"/>
+          </w:rPr>
+          <m:t xml:space="preserve"> </m:t>
+        </m:r>
+        <m:r>
+          <w:rPr>
+            <w:rFonts w:ascii="Cambria Math" w:hAnsi="Cambria Math"/>
+            <w:highlight w:val="green"/>
+            <w:lang w:val="es-AR"/>
+          </w:rPr>
+          <m:t>≅</m:t>
+        </m:r>
+        <m:r>
+          <w:rPr>
+            <w:rFonts w:ascii="Cambria Math" w:hAnsi="Cambria Math"/>
+            <w:lang w:val="es-AR"/>
+          </w:rPr>
+          <m:t>4</m:t>
         </m:r>
       </m:oMath>
       <w:r>
         <w:rPr>
           <w:rFonts w:asciiTheme="minorHAnsi" w:hAnsiTheme="minorHAnsi"/>
-          <w:highlight w:val="green"/>
-          <w:lang w:val="es-AR"/>
-        </w:rPr>
-        <w:t xml:space="preserve">(debería ser </w:t>
-      </w:r>
-      <w:r>
-        <w:rPr>
-          <w:rFonts w:asciiTheme="minorHAnsi" w:hAnsiTheme="minorHAnsi"/>
-          <w:highlight w:val="green"/>
-          <w:lang w:val="es-AR"/>
-        </w:rPr>
-        <w:t>4</w:t>
-      </w:r>
-      <w:r>
-        <w:rPr>
-          <w:rFonts w:asciiTheme="minorHAnsi" w:hAnsiTheme="minorHAnsi"/>
-          <w:highlight w:val="green"/>
-          <w:lang w:val="es-AR"/>
-        </w:rPr>
-        <w:t xml:space="preserve"> por el método utilizado).</w:t>
+          <w:lang w:val="es-AR"/>
+        </w:rPr>
+        <w:t>.</w:t>
       </w:r>
     </w:p>
     <w:p>
@@ -19439,61 +19888,40 @@
         <w:jc w:val="both"/>
         <w:rPr>
           <w:rFonts w:asciiTheme="minorHAnsi" w:hAnsiTheme="minorHAnsi"/>
-          <w:b/>
           <w:lang w:val="es-AR"/>
         </w:rPr>
       </w:pPr>
       <w:r>
         <w:rPr>
           <w:rFonts w:asciiTheme="minorHAnsi" w:hAnsiTheme="minorHAnsi"/>
-          <w:b/>
-          <w:highlight w:val="yellow"/>
-          <w:lang w:val="es-AR"/>
-        </w:rPr>
-        <w:lastRenderedPageBreak/>
+          <w:lang w:val="es-AR"/>
+        </w:rPr>
         <w:t xml:space="preserve">Entonces, ¿Se cumple la primera ley de Kepler? </w:t>
       </w:r>
       <w:r>
         <w:rPr>
           <w:rFonts w:asciiTheme="minorHAnsi" w:hAnsiTheme="minorHAnsi"/>
-          <w:b/>
-          <w:highlight w:val="yellow"/>
-          <w:lang w:val="es-AR"/>
-        </w:rPr>
-        <w:t xml:space="preserve">Claramente se ve que el orden del método ayuda mucho a obtener hasta con un paso pequeño una solución efectiva buscada para cualquier paso utilizado, y el sistema cumple realiza una órbita elíptica y cerrada. En cuanto </w:t>
+          <w:lang w:val="es-AR"/>
+        </w:rPr>
+        <w:t xml:space="preserve">Claramente se ve que el orden del método ayuda mucho a obtener hasta con un paso pequeño una solución efectiva buscada para cualquier paso utilizado, y el sistema cumple realiza una órbita elíptica y cerrada. En cuanto la referencia al Sol, presenta el mismo </w:t>
       </w:r>
       <w:r>
         <w:rPr>
           <w:rFonts w:asciiTheme="minorHAnsi" w:hAnsiTheme="minorHAnsi"/>
-          <w:b/>
-          <w:highlight w:val="yellow"/>
-          <w:lang w:val="es-AR"/>
-        </w:rPr>
-        <w:t xml:space="preserve">la referencia al Sol, presenta el mismo </w:t>
+          <w:lang w:val="es-AR"/>
+        </w:rPr>
+        <w:t>análisis</w:t>
       </w:r>
       <w:r>
         <w:rPr>
           <w:rFonts w:asciiTheme="minorHAnsi" w:hAnsiTheme="minorHAnsi"/>
-          <w:b/>
-          <w:highlight w:val="yellow"/>
-          <w:lang w:val="es-AR"/>
-        </w:rPr>
-        <w:t>análisis</w:t>
+          <w:lang w:val="es-AR"/>
+        </w:rPr>
+        <w:t xml:space="preserve"> que el punto A.1</w:t>
       </w:r>
       <w:r>
         <w:rPr>
           <w:rFonts w:asciiTheme="minorHAnsi" w:hAnsiTheme="minorHAnsi"/>
-          <w:b/>
-          <w:highlight w:val="yellow"/>
-          <w:lang w:val="es-AR"/>
-        </w:rPr>
-        <w:t xml:space="preserve"> que el punto A.1</w:t>
-      </w:r>
-      <w:r>
-        <w:rPr>
-          <w:rFonts w:asciiTheme="minorHAnsi" w:hAnsiTheme="minorHAnsi"/>
-          <w:b/>
-          <w:highlight w:val="yellow"/>
           <w:lang w:val="es-AR"/>
         </w:rPr>
         <w:t>.</w:t>
@@ -19616,7 +20044,13 @@
         <w:rPr>
           <w:lang w:val="es-AR"/>
         </w:rPr>
-        <w:t>método de Simpson o Romberg 2.</w:t>
+        <w:t>método de Simpson o Romberg</w:t>
+      </w:r>
+      <w:r>
+        <w:rPr>
+          <w:lang w:val="es-AR"/>
+        </w:rPr>
+        <w:t>.</w:t>
       </w:r>
     </w:p>
     <w:p>
@@ -19627,25 +20061,9 @@
       </w:pPr>
       <w:r>
         <w:rPr>
-          <w:highlight w:val="yellow"/>
-          <w:lang w:val="es-AR"/>
-        </w:rPr>
-        <w:t xml:space="preserve">Utilizando este </w:t>
-      </w:r>
-      <w:r>
-        <w:rPr>
-          <w:b/>
-          <w:highlight w:val="yellow"/>
-          <w:lang w:val="es-AR"/>
-        </w:rPr>
-        <w:t>método</w:t>
-      </w:r>
-      <w:r>
-        <w:rPr>
-          <w:highlight w:val="yellow"/>
-          <w:lang w:val="es-AR"/>
-        </w:rPr>
-        <w:t xml:space="preserve"> se llega a los siguientes resultados:</w:t>
+          <w:lang w:val="es-AR"/>
+        </w:rPr>
+        <w:t>Utilizando este método se llega a los siguientes resultados:</w:t>
       </w:r>
     </w:p>
     <w:tbl>
@@ -21045,6 +21463,7 @@
               <w:rPr>
                 <w:color w:val="000000"/>
               </w:rPr>
+              <w:lastRenderedPageBreak/>
               <w:t>1,00E+03</w:t>
             </w:r>
           </w:p>
@@ -21319,7 +21738,6 @@
                 <w:b/>
                 <w:color w:val="000000"/>
               </w:rPr>
-              <w:lastRenderedPageBreak/>
               <w:t>1,00E+07</w:t>
             </w:r>
           </w:p>
@@ -21676,6 +22094,7 @@
         <w:jc w:val="both"/>
         <w:rPr>
           <w:rFonts w:asciiTheme="minorHAnsi" w:hAnsiTheme="minorHAnsi"/>
+          <w:b/>
           <w:lang w:val="es-AR"/>
         </w:rPr>
       </w:pPr>
@@ -21685,7 +22104,7 @@
           <w:highlight w:val="yellow"/>
           <w:lang w:val="es-AR"/>
         </w:rPr>
-        <w:t>A partir de los resultados obtenidos se ve que el método converge</w:t>
+        <w:t>Suponiendo averiguados los datos</w:t>
       </w:r>
       <w:r>
         <w:rPr>
@@ -21693,7 +22112,125 @@
           <w:highlight w:val="yellow"/>
           <w:lang w:val="es-AR"/>
         </w:rPr>
-        <w:t xml:space="preserve"> a una solución. Si bien este método posee una mayor aproximación debido a su orden y metodología, los resultados siguen sin ser exactos. </w:t>
+        <w:t xml:space="preserve"> se ve</w:t>
+      </w:r>
+      <w:r>
+        <w:rPr>
+          <w:rFonts w:asciiTheme="minorHAnsi" w:hAnsiTheme="minorHAnsi"/>
+          <w:highlight w:val="yellow"/>
+          <w:lang w:val="es-AR"/>
+        </w:rPr>
+        <w:t>ría</w:t>
+      </w:r>
+      <w:r>
+        <w:rPr>
+          <w:rFonts w:asciiTheme="minorHAnsi" w:hAnsiTheme="minorHAnsi"/>
+          <w:highlight w:val="yellow"/>
+          <w:lang w:val="es-AR"/>
+        </w:rPr>
+        <w:t xml:space="preserve"> que</w:t>
+      </w:r>
+      <w:r>
+        <w:rPr>
+          <w:rFonts w:asciiTheme="minorHAnsi" w:hAnsiTheme="minorHAnsi"/>
+          <w:highlight w:val="yellow"/>
+          <w:lang w:val="es-AR"/>
+        </w:rPr>
+        <w:t xml:space="preserve"> el área y periodo convergen a un número</w:t>
+      </w:r>
+      <w:r>
+        <w:rPr>
+          <w:rFonts w:asciiTheme="minorHAnsi" w:hAnsiTheme="minorHAnsi"/>
+          <w:highlight w:val="yellow"/>
+          <w:lang w:val="es-AR"/>
+        </w:rPr>
+        <w:t xml:space="preserve">. </w:t>
+      </w:r>
+      <w:r>
+        <w:rPr>
+          <w:rFonts w:asciiTheme="minorHAnsi" w:hAnsiTheme="minorHAnsi"/>
+          <w:lang w:val="es-AR"/>
+        </w:rPr>
+        <w:t xml:space="preserve"> </w:t>
+      </w:r>
+      <w:r>
+        <w:rPr>
+          <w:rFonts w:asciiTheme="minorHAnsi" w:hAnsiTheme="minorHAnsi"/>
+          <w:lang w:val="es-AR"/>
+        </w:rPr>
+        <w:t>Si bien este método posee una mayor aproximación</w:t>
+      </w:r>
+      <w:r>
+        <w:rPr>
+          <w:rFonts w:asciiTheme="minorHAnsi" w:hAnsiTheme="minorHAnsi"/>
+          <w:lang w:val="es-AR"/>
+        </w:rPr>
+        <w:t xml:space="preserve">, y tanto los números y el grafico </w:t>
+      </w:r>
+      <w:r>
+        <w:rPr>
+          <w:rFonts w:asciiTheme="minorHAnsi" w:hAnsiTheme="minorHAnsi"/>
+          <w:highlight w:val="yellow"/>
+          <w:lang w:val="es-AR"/>
+        </w:rPr>
+        <w:t>sería</w:t>
+      </w:r>
+      <w:r>
+        <w:rPr>
+          <w:rFonts w:asciiTheme="minorHAnsi" w:hAnsiTheme="minorHAnsi"/>
+          <w:highlight w:val="yellow"/>
+          <w:lang w:val="es-AR"/>
+        </w:rPr>
+        <w:t>n</w:t>
+      </w:r>
+      <w:r>
+        <w:rPr>
+          <w:rFonts w:asciiTheme="minorHAnsi" w:hAnsiTheme="minorHAnsi"/>
+          <w:lang w:val="es-AR"/>
+        </w:rPr>
+        <w:t xml:space="preserve"> más consistente</w:t>
+      </w:r>
+      <w:r>
+        <w:rPr>
+          <w:rFonts w:asciiTheme="minorHAnsi" w:hAnsiTheme="minorHAnsi"/>
+          <w:lang w:val="es-AR"/>
+        </w:rPr>
+        <w:t>s</w:t>
+      </w:r>
+      <w:r>
+        <w:rPr>
+          <w:rFonts w:asciiTheme="minorHAnsi" w:hAnsiTheme="minorHAnsi"/>
+          <w:lang w:val="es-AR"/>
+        </w:rPr>
+        <w:t xml:space="preserve"> en cuanto a áreas y periodos</w:t>
+      </w:r>
+      <w:r>
+        <w:rPr>
+          <w:rFonts w:asciiTheme="minorHAnsi" w:hAnsiTheme="minorHAnsi"/>
+          <w:lang w:val="es-AR"/>
+        </w:rPr>
+        <w:t xml:space="preserve"> debido a su orden y metodología, los resultados siguen sin ser exactos</w:t>
+      </w:r>
+      <w:r>
+        <w:rPr>
+          <w:rFonts w:asciiTheme="minorHAnsi" w:hAnsiTheme="minorHAnsi"/>
+          <w:lang w:val="es-AR"/>
+        </w:rPr>
+        <w:t xml:space="preserve"> por el análisis producido en el ítem </w:t>
+      </w:r>
+      <w:r>
+        <w:rPr>
+          <w:rFonts w:asciiTheme="minorHAnsi" w:hAnsiTheme="minorHAnsi"/>
+          <w:lang w:val="es-AR"/>
+        </w:rPr>
+        <w:t>A.2</w:t>
+      </w:r>
+      <w:r>
+        <w:rPr>
+          <w:rFonts w:asciiTheme="minorHAnsi" w:hAnsiTheme="minorHAnsi"/>
+          <w:lang w:val="es-AR"/>
+        </w:rPr>
+        <w:t xml:space="preserve">. </w:t>
       </w:r>
       <w:r>
         <w:rPr>
@@ -21701,7 +22238,31 @@
           <w:highlight w:val="green"/>
           <w:lang w:val="es-AR"/>
         </w:rPr>
-        <w:t xml:space="preserve">Si analizáramos el orden de convergencia, converge en el orden de </w:t>
+        <w:t xml:space="preserve">Si analizáramos el orden de </w:t>
+      </w:r>
+      <w:r>
+        <w:rPr>
+          <w:rFonts w:asciiTheme="minorHAnsi" w:hAnsiTheme="minorHAnsi"/>
+          <w:highlight w:val="green"/>
+          <w:lang w:val="es-AR"/>
+        </w:rPr>
+        <w:t>convergencia, converge</w:t>
+      </w:r>
+      <w:r>
+        <w:rPr>
+          <w:rFonts w:asciiTheme="minorHAnsi" w:hAnsiTheme="minorHAnsi"/>
+          <w:highlight w:val="green"/>
+          <w:lang w:val="es-AR"/>
+        </w:rPr>
+        <w:t>ría</w:t>
+      </w:r>
+      <w:r>
+        <w:rPr>
+          <w:rFonts w:asciiTheme="minorHAnsi" w:hAnsiTheme="minorHAnsi"/>
+          <w:highlight w:val="green"/>
+          <w:lang w:val="es-AR"/>
+        </w:rPr>
+        <w:t xml:space="preserve"> en el orden de </w:t>
       </w:r>
       <m:oMath>
         <m:r>
@@ -21710,102 +22271,38 @@
             <w:highlight w:val="green"/>
             <w:lang w:val="es-AR"/>
           </w:rPr>
-          <m:t>ρ=</m:t>
-        </m:r>
-        <m:r>
-          <w:rPr>
-            <w:rFonts w:ascii="Cambria Math" w:hAnsi="Cambria Math"/>
-            <w:lang w:val="es-AR"/>
-          </w:rPr>
-          <m:t xml:space="preserve"> </m:t>
+          <m:t>ρ≅ 4</m:t>
         </m:r>
       </m:oMath>
-      <w:r>
-        <w:rPr>
-          <w:rFonts w:asciiTheme="minorHAnsi" w:hAnsiTheme="minorHAnsi"/>
-          <w:highlight w:val="green"/>
-          <w:lang w:val="es-AR"/>
-        </w:rPr>
-        <w:t xml:space="preserve">(debería dar </w:t>
-      </w:r>
-      <w:r>
-        <w:rPr>
-          <w:rFonts w:asciiTheme="minorHAnsi" w:hAnsiTheme="minorHAnsi"/>
-          <w:highlight w:val="green"/>
-          <w:lang w:val="es-AR"/>
-        </w:rPr>
-        <w:t>cuatro</w:t>
-      </w:r>
-      <w:r>
-        <w:rPr>
-          <w:rFonts w:asciiTheme="minorHAnsi" w:hAnsiTheme="minorHAnsi"/>
-          <w:highlight w:val="green"/>
-          <w:lang w:val="es-AR"/>
-        </w:rPr>
-        <w:t xml:space="preserve"> por el método)</w:t>
-      </w:r>
     </w:p>
     <w:p>
       <w:pPr>
         <w:jc w:val="both"/>
         <w:rPr>
           <w:rFonts w:asciiTheme="minorHAnsi" w:hAnsiTheme="minorHAnsi"/>
-          <w:b/>
           <w:lang w:val="es-AR"/>
         </w:rPr>
       </w:pPr>
       <w:r>
         <w:rPr>
           <w:rFonts w:asciiTheme="minorHAnsi" w:hAnsiTheme="minorHAnsi"/>
-          <w:b/>
-          <w:highlight w:val="yellow"/>
-          <w:lang w:val="es-AR"/>
-        </w:rPr>
-        <w:t>Entonces,</w:t>
+          <w:lang w:val="es-AR"/>
+        </w:rPr>
+        <w:t>Entonces, ¿Se cumple la segunda ley de Kepler?</w:t>
       </w:r>
       <w:r>
         <w:rPr>
           <w:rFonts w:asciiTheme="minorHAnsi" w:hAnsiTheme="minorHAnsi"/>
-          <w:b/>
-          <w:highlight w:val="yellow"/>
-          <w:lang w:val="es-AR"/>
-        </w:rPr>
-        <w:t xml:space="preserve"> ¿</w:t>
+          <w:lang w:val="es-AR"/>
+        </w:rPr>
+        <w:t xml:space="preserve"> Con un análisis similar al ítem A.2, para este problema numérico posiblemente nunca se llegue exactamente a una solución exacta, aunque sí bastante aproximada e</w:t>
       </w:r>
       <w:r>
         <w:rPr>
           <w:rFonts w:asciiTheme="minorHAnsi" w:hAnsiTheme="minorHAnsi"/>
-          <w:b/>
-          <w:highlight w:val="yellow"/>
-          <w:lang w:val="es-AR"/>
-        </w:rPr>
-        <w:t>Se cumple la segunda ley de Kepler</w:t>
-      </w:r>
-      <w:r>
-        <w:rPr>
-          <w:rFonts w:asciiTheme="minorHAnsi" w:hAnsiTheme="minorHAnsi"/>
-          <w:b/>
-          <w:highlight w:val="yellow"/>
-          <w:lang w:val="es-AR"/>
-        </w:rPr>
-        <w:t>?</w:t>
-      </w:r>
-      <w:r>
-        <w:rPr>
-          <w:rFonts w:asciiTheme="minorHAnsi" w:hAnsiTheme="minorHAnsi"/>
-          <w:b/>
-          <w:highlight w:val="yellow"/>
-          <w:lang w:val="es-AR"/>
-        </w:rPr>
-        <w:t xml:space="preserve"> Con un análisis similar al ítem A.2, para este problema numérico posiblemente nunca se llegue exactamente a una solución exacta, aunque sí bastante aproximada en este caso para cualquier paso.</w:t>
-      </w:r>
-      <w:r>
-        <w:rPr>
-          <w:rFonts w:asciiTheme="minorHAnsi" w:hAnsiTheme="minorHAnsi"/>
-          <w:b/>
-          <w:lang w:val="es-AR"/>
-        </w:rPr>
-        <w:t xml:space="preserve"> </w:t>
+          <w:lang w:val="es-AR"/>
+        </w:rPr>
+        <w:t>n este caso para cualquier paso, debido al orden del método como también la metodología asociada a ese orden para el cálculo de las áreas y periodos.</w:t>
       </w:r>
     </w:p>
     <w:p>
@@ -22373,6 +22870,7 @@
                 <w:b/>
                 <w:color w:val="000000"/>
               </w:rPr>
+              <w:lastRenderedPageBreak/>
               <w:t>1,00E+07</w:t>
             </w:r>
           </w:p>
@@ -22711,7 +23209,6 @@
           <w:bCs/>
           <w:lang w:val="es-AR"/>
         </w:rPr>
-        <w:lastRenderedPageBreak/>
         <w:t>Análisis y orden de la convergencia</w:t>
       </w:r>
     </w:p>
@@ -22729,7 +23226,7 @@
           <w:highlight w:val="yellow"/>
           <w:lang w:val="es-AR"/>
         </w:rPr>
-        <w:t>A partir de los resultados obtenidos se ve que el método converge</w:t>
+        <w:t>Suponiendo averiguados los datos</w:t>
       </w:r>
       <w:r>
         <w:rPr>
@@ -22737,7 +23234,7 @@
           <w:highlight w:val="yellow"/>
           <w:lang w:val="es-AR"/>
         </w:rPr>
-        <w:t xml:space="preserve"> a una constante, por lo cual la tercera ley se cumple, pero </w:t>
+        <w:t xml:space="preserve"> se ve</w:t>
       </w:r>
       <w:r>
         <w:rPr>
@@ -22745,7 +23242,7 @@
           <w:highlight w:val="yellow"/>
           <w:lang w:val="es-AR"/>
         </w:rPr>
-        <w:t>en este caso la</w:t>
+        <w:t>ría</w:t>
       </w:r>
       <w:r>
         <w:rPr>
@@ -22753,7 +23250,7 @@
           <w:highlight w:val="yellow"/>
           <w:lang w:val="es-AR"/>
         </w:rPr>
-        <w:t xml:space="preserve"> convergencia </w:t>
+        <w:t xml:space="preserve"> que</w:t>
       </w:r>
       <w:r>
         <w:rPr>
@@ -22761,7 +23258,7 @@
           <w:highlight w:val="yellow"/>
           <w:lang w:val="es-AR"/>
         </w:rPr>
-        <w:t xml:space="preserve">es más </w:t>
+        <w:t xml:space="preserve"> </w:t>
       </w:r>
       <w:r>
         <w:rPr>
@@ -22769,7 +23266,7 @@
           <w:highlight w:val="yellow"/>
           <w:lang w:val="es-AR"/>
         </w:rPr>
-        <w:t>rápida</w:t>
+        <w:t>se c</w:t>
       </w:r>
       <w:r>
         <w:rPr>
@@ -22777,7 +23274,7 @@
           <w:highlight w:val="yellow"/>
           <w:lang w:val="es-AR"/>
         </w:rPr>
-        <w:t xml:space="preserve"> por el  método utilizado, </w:t>
+        <w:t>onverge a un</w:t>
       </w:r>
       <w:r>
         <w:rPr>
@@ -22785,6 +23282,84 @@
           <w:highlight w:val="yellow"/>
           <w:lang w:val="es-AR"/>
         </w:rPr>
+        <w:t>a constante</w:t>
+      </w:r>
+      <w:r>
+        <w:rPr>
+          <w:rFonts w:asciiTheme="minorHAnsi" w:hAnsiTheme="minorHAnsi"/>
+          <w:highlight w:val="yellow"/>
+          <w:lang w:val="es-AR"/>
+        </w:rPr>
+        <w:t xml:space="preserve">. </w:t>
+      </w:r>
+      <w:r>
+        <w:rPr>
+          <w:rFonts w:asciiTheme="minorHAnsi" w:hAnsiTheme="minorHAnsi"/>
+          <w:lang w:val="es-AR"/>
+        </w:rPr>
+        <w:t xml:space="preserve"> </w:t>
+      </w:r>
+      <w:r>
+        <w:rPr>
+          <w:rFonts w:asciiTheme="minorHAnsi" w:hAnsiTheme="minorHAnsi"/>
+          <w:lang w:val="es-AR"/>
+        </w:rPr>
+        <w:t>P</w:t>
+      </w:r>
+      <w:r>
+        <w:rPr>
+          <w:rFonts w:asciiTheme="minorHAnsi" w:hAnsiTheme="minorHAnsi"/>
+          <w:lang w:val="es-AR"/>
+        </w:rPr>
+        <w:t xml:space="preserve">or lo cual la tercera ley se cumple, pero </w:t>
+      </w:r>
+      <w:r>
+        <w:rPr>
+          <w:rFonts w:asciiTheme="minorHAnsi" w:hAnsiTheme="minorHAnsi"/>
+          <w:lang w:val="es-AR"/>
+        </w:rPr>
+        <w:t>en este caso la</w:t>
+      </w:r>
+      <w:r>
+        <w:rPr>
+          <w:rFonts w:asciiTheme="minorHAnsi" w:hAnsiTheme="minorHAnsi"/>
+          <w:lang w:val="es-AR"/>
+        </w:rPr>
+        <w:t xml:space="preserve"> convergencia </w:t>
+      </w:r>
+      <w:r>
+        <w:rPr>
+          <w:rFonts w:asciiTheme="minorHAnsi" w:hAnsiTheme="minorHAnsi"/>
+          <w:lang w:val="es-AR"/>
+        </w:rPr>
+        <w:t xml:space="preserve">es más </w:t>
+      </w:r>
+      <w:r>
+        <w:rPr>
+          <w:rFonts w:asciiTheme="minorHAnsi" w:hAnsiTheme="minorHAnsi"/>
+          <w:lang w:val="es-AR"/>
+        </w:rPr>
+        <w:t>rápida</w:t>
+      </w:r>
+      <w:r>
+        <w:rPr>
+          <w:rFonts w:asciiTheme="minorHAnsi" w:hAnsiTheme="minorHAnsi"/>
+          <w:lang w:val="es-AR"/>
+        </w:rPr>
+        <w:t xml:space="preserve"> por el  método utilizado, </w:t>
+      </w:r>
+      <w:r>
+        <w:rPr>
+          <w:rFonts w:asciiTheme="minorHAnsi" w:hAnsiTheme="minorHAnsi"/>
+          <w:lang w:val="es-AR"/>
+        </w:rPr>
+        <w:t>como también más exacto.</w:t>
+      </w:r>
+      <w:r>
+        <w:rPr>
+          <w:rFonts w:asciiTheme="minorHAnsi" w:hAnsiTheme="minorHAnsi"/>
+          <w:lang w:val="es-AR"/>
+        </w:rPr>
         <w:t xml:space="preserve"> </w:t>
       </w:r>
       <w:r>
@@ -22793,7 +23368,31 @@
           <w:highlight w:val="green"/>
           <w:lang w:val="es-AR"/>
         </w:rPr>
-        <w:t xml:space="preserve">si analizáramos el orden de convergencia, converge en el orden de </w:t>
+        <w:t>S</w:t>
+      </w:r>
+      <w:r>
+        <w:rPr>
+          <w:rFonts w:asciiTheme="minorHAnsi" w:hAnsiTheme="minorHAnsi"/>
+          <w:highlight w:val="green"/>
+          <w:lang w:val="es-AR"/>
+        </w:rPr>
+        <w:t>i analizáramos el orden de convergencia, converge</w:t>
+      </w:r>
+      <w:r>
+        <w:rPr>
+          <w:rFonts w:asciiTheme="minorHAnsi" w:hAnsiTheme="minorHAnsi"/>
+          <w:highlight w:val="green"/>
+          <w:lang w:val="es-AR"/>
+        </w:rPr>
+        <w:t>ría</w:t>
+      </w:r>
+      <w:r>
+        <w:rPr>
+          <w:rFonts w:asciiTheme="minorHAnsi" w:hAnsiTheme="minorHAnsi"/>
+          <w:highlight w:val="green"/>
+          <w:lang w:val="es-AR"/>
+        </w:rPr>
+        <w:t xml:space="preserve"> en el orden de </w:t>
       </w:r>
       <m:oMath>
         <m:r>
@@ -22802,39 +23401,30 @@
             <w:highlight w:val="green"/>
             <w:lang w:val="es-AR"/>
           </w:rPr>
-          <m:t>ρ=</m:t>
+          <m:t>ρ</m:t>
+        </m:r>
+        <m:r>
+          <w:rPr>
+            <w:rFonts w:ascii="Cambria Math" w:hAnsi="Cambria Math"/>
+            <w:highlight w:val="green"/>
+            <w:lang w:val="es-AR"/>
+          </w:rPr>
+          <m:t>≅</m:t>
         </m:r>
         <m:r>
           <w:rPr>
             <w:rFonts w:ascii="Cambria Math" w:hAnsi="Cambria Math"/>
             <w:lang w:val="es-AR"/>
           </w:rPr>
-          <m:t xml:space="preserve"> </m:t>
+          <m:t>4</m:t>
         </m:r>
       </m:oMath>
       <w:r>
         <w:rPr>
           <w:rFonts w:asciiTheme="minorHAnsi" w:hAnsiTheme="minorHAnsi"/>
-          <w:highlight w:val="green"/>
-          <w:lang w:val="es-AR"/>
-        </w:rPr>
-        <w:t xml:space="preserve">(debería dar </w:t>
-      </w:r>
-      <w:r>
-        <w:rPr>
-          <w:rFonts w:asciiTheme="minorHAnsi" w:hAnsiTheme="minorHAnsi"/>
-          <w:highlight w:val="green"/>
-          <w:lang w:val="es-AR"/>
-        </w:rPr>
-        <w:t>cuatro</w:t>
-      </w:r>
-      <w:r>
-        <w:rPr>
-          <w:rFonts w:asciiTheme="minorHAnsi" w:hAnsiTheme="minorHAnsi"/>
-          <w:highlight w:val="green"/>
-          <w:lang w:val="es-AR"/>
-        </w:rPr>
-        <w:t xml:space="preserve"> por el método)</w:t>
+          <w:lang w:val="es-AR"/>
+        </w:rPr>
+        <w:t>.</w:t>
       </w:r>
     </w:p>
     <w:p>
@@ -23465,79 +24055,146 @@
         <w:jc w:val="both"/>
         <w:rPr>
           <w:b/>
+          <w:bCs/>
           <w:lang w:val="es-AR"/>
         </w:rPr>
       </w:pPr>
       <w:r>
         <w:rPr>
           <w:b/>
+          <w:bCs/>
+          <w:lang w:val="es-AR"/>
+        </w:rPr>
+        <w:lastRenderedPageBreak/>
+        <w:t>Análisis y convergencia</w:t>
+      </w:r>
+    </w:p>
+    <w:p>
+      <w:pPr>
+        <w:jc w:val="both"/>
+        <w:rPr>
+          <w:lang w:val="es-AR"/>
+        </w:rPr>
+      </w:pPr>
+      <w:r>
+        <w:rPr>
           <w:highlight w:val="yellow"/>
           <w:lang w:val="es-AR"/>
         </w:rPr>
-        <w:t xml:space="preserve">Realizar un gráfico superpuesto de la </w:t>
-      </w:r>
-      <w:r>
-        <w:rPr>
-          <w:b/>
+        <w:t>Si se realizaran los cálculos y los gráficos correspondientes, se vería</w:t>
+      </w:r>
+      <w:r>
+        <w:rPr>
+          <w:lang w:val="es-AR"/>
+        </w:rPr>
+        <w:t xml:space="preserve"> </w:t>
+      </w:r>
+      <w:r>
+        <w:rPr>
+          <w:lang w:val="es-AR"/>
+        </w:rPr>
+        <w:t xml:space="preserve">que el método </w:t>
+      </w:r>
+      <w:r>
+        <w:rPr>
           <w:highlight w:val="yellow"/>
           <w:lang w:val="es-AR"/>
         </w:rPr>
-        <w:t>solucio</w:t>
-      </w:r>
-      <w:r>
-        <w:rPr>
-          <w:b/>
+        <w:t>convergería</w:t>
+      </w:r>
+      <w:r>
+        <w:rPr>
+          <w:lang w:val="es-AR"/>
+        </w:rPr>
+        <w:t xml:space="preserve"> a un número y en relación a los gráficos se vería </w:t>
+      </w:r>
+      <w:r>
+        <w:rPr>
+          <w:lang w:val="es-AR"/>
+        </w:rPr>
+        <w:t xml:space="preserve">una </w:t>
+      </w:r>
+      <w:r>
+        <w:rPr>
+          <w:lang w:val="es-AR"/>
+        </w:rPr>
+        <w:t xml:space="preserve">pequeña </w:t>
+      </w:r>
+      <w:r>
+        <w:rPr>
+          <w:lang w:val="es-AR"/>
+        </w:rPr>
+        <w:t>diferencia entre los primeros 3 pasos en lo que respecta a la energía, pero</w:t>
+      </w:r>
+      <w:r>
+        <w:rPr>
+          <w:lang w:val="es-AR"/>
+        </w:rPr>
+        <w:t xml:space="preserve"> más exacto que el del algoritmo uno. Si bien el resultado es muy similar (posiblemente en los gráficos no se </w:t>
+      </w:r>
+      <w:r>
+        <w:rPr>
           <w:highlight w:val="yellow"/>
           <w:lang w:val="es-AR"/>
         </w:rPr>
-        <w:t>n</w:t>
-      </w:r>
-      <w:r>
-        <w:rPr>
-          <w:b/>
+        <w:t>ve</w:t>
+      </w:r>
+      <w:r>
+        <w:rPr>
           <w:highlight w:val="yellow"/>
           <w:lang w:val="es-AR"/>
         </w:rPr>
-        <w:t>es</w:t>
-      </w:r>
-      <w:r>
-        <w:rPr>
-          <w:b/>
+        <w:t>rí</w:t>
+      </w:r>
+      <w:r>
+        <w:rPr>
           <w:highlight w:val="yellow"/>
           <w:lang w:val="es-AR"/>
         </w:rPr>
-        <w:t xml:space="preserve"> de energía para las primeras 3 N</w:t>
-      </w:r>
-      <w:r>
-        <w:rPr>
-          <w:b/>
+        <w:t>a</w:t>
+      </w:r>
+      <w:r>
+        <w:rPr>
+          <w:lang w:val="es-AR"/>
+        </w:rPr>
+        <w:t xml:space="preserve"> mucha diferencia), el problema aun </w:t>
+      </w:r>
+      <w:r>
+        <w:rPr>
+          <w:lang w:val="es-AR"/>
+        </w:rPr>
+        <w:t xml:space="preserve"> </w:t>
+      </w:r>
+      <w:r>
+        <w:rPr>
           <w:highlight w:val="yellow"/>
           <w:lang w:val="es-AR"/>
         </w:rPr>
-        <w:t>s</w:t>
-      </w:r>
-      <w:r>
-        <w:rPr>
-          <w:b/>
-          <w:highlight w:val="yellow"/>
-          <w:lang w:val="es-AR"/>
-        </w:rPr>
-        <w:t>. ¿SE CONSERVA En?</w:t>
-      </w:r>
-      <w:r>
-        <w:rPr>
-          <w:b/>
+        <w:t>tendería</w:t>
+      </w:r>
+      <w:r>
+        <w:rPr>
           <w:lang w:val="es-AR"/>
         </w:rPr>
         <w:t xml:space="preserve"> </w:t>
       </w:r>
       <w:r>
         <w:rPr>
-          <w:b/>
-          <w:highlight w:val="yellow"/>
-          <w:lang w:val="es-AR"/>
-        </w:rPr>
-        <w:t>Si debería y explicar resultados</w:t>
+          <w:lang w:val="es-AR"/>
+        </w:rPr>
+        <w:t>a ser conservativo, no sería correcto afirmarlo</w:t>
+      </w:r>
+      <w:r>
+        <w:rPr>
+          <w:lang w:val="es-AR"/>
+        </w:rPr>
+        <w:t xml:space="preserve"> por el análisis no exacto a través del método numérico</w:t>
+      </w:r>
+      <w:r>
+        <w:rPr>
+          <w:lang w:val="es-AR"/>
+        </w:rPr>
+        <w:t>.</w:t>
       </w:r>
     </w:p>
     <w:p>
@@ -23724,7 +24381,6 @@
           <w:sz w:val="28"/>
           <w:lang w:val="es-ES"/>
         </w:rPr>
-        <w:lastRenderedPageBreak/>
         <w:t>B.1: Algoritmo 1-GR</w:t>
       </w:r>
       <w:r>
@@ -24499,6 +25155,7 @@
           <w:noProof/>
           <w:lang w:val="es-AR" w:eastAsia="es-AR"/>
         </w:rPr>
+        <w:lastRenderedPageBreak/>
         <mc:AlternateContent>
           <mc:Choice Requires="wps">
             <w:drawing>
@@ -25984,8 +26641,17 @@
           <w:color w:val="000000"/>
           <w:lang w:val="es-AR"/>
         </w:rPr>
-        <w:t xml:space="preserve"> Se modificará únicamente para este caso el valor de la variable </w:t>
-      </w:r>
+        <w:t xml:space="preserve"> Se modificará únicamente para este caso el valor de la </w:t>
+      </w:r>
+      <w:proofErr w:type="gramStart"/>
+      <w:r>
+        <w:rPr>
+          <w:color w:val="000000"/>
+          <w:lang w:val="es-AR"/>
+        </w:rPr>
+        <w:t xml:space="preserve">variable </w:t>
+      </w:r>
+      <w:proofErr w:type="gramEnd"/>
       <m:oMath>
         <m:r>
           <m:rPr>
@@ -26035,50 +26701,49 @@
           <w:color w:val="000000"/>
           <w:lang w:val="es-AR"/>
         </w:rPr>
-        <w:t xml:space="preserve"> También, por la misma </w:t>
+        <w:t xml:space="preserve"> También, por la misma razón del corrimiento se deberá realizar una interpolación </w:t>
       </w:r>
       <w:r>
         <w:rPr>
           <w:color w:val="000000"/>
           <w:lang w:val="es-AR"/>
         </w:rPr>
-        <w:lastRenderedPageBreak/>
-        <w:t xml:space="preserve">razón del corrimiento se deberá realizar una interpolación </w:t>
+        <w:t>debido a que por el análisis numérico la órbita posiblemente no vuelva al mismo lugar donde comenzó y se deberá interpolar entre los 3 puntos más próximos al inicio para deducir la precesión.</w:t>
       </w:r>
       <w:r>
         <w:rPr>
           <w:color w:val="000000"/>
           <w:lang w:val="es-AR"/>
         </w:rPr>
-        <w:t>debido a que por el análisis numérico la órbita posiblemente no vuelva al mismo lugar donde comenzó y se deberá interpolar entre los 3 puntos más próximos al inicio para deducir la precesión.</w:t>
-      </w:r>
-    </w:p>
-    <w:p>
-      <w:pPr>
-        <w:jc w:val="both"/>
-        <w:rPr>
-          <w:b/>
+        <w:t xml:space="preserve"> Como este algoritmo no es muy preciso, es </w:t>
+      </w:r>
+      <w:r>
+        <w:rPr>
           <w:color w:val="000000"/>
           <w:lang w:val="es-AR"/>
         </w:rPr>
-      </w:pPr>
-      <w:r>
-        <w:rPr>
-          <w:b/>
+        <w:t>posible</w:t>
+      </w:r>
+      <w:r>
+        <w:rPr>
           <w:color w:val="000000"/>
-          <w:highlight w:val="yellow"/>
-          <w:lang w:val="es-AR"/>
-        </w:rPr>
-        <w:t>¿</w:t>
-      </w:r>
-      <w:r>
-        <w:rPr>
-          <w:b/>
+          <w:lang w:val="es-AR"/>
+        </w:rPr>
+        <w:t xml:space="preserve"> que la validación </w:t>
+      </w:r>
+      <w:r>
+        <w:rPr>
           <w:color w:val="000000"/>
-          <w:highlight w:val="yellow"/>
-          <w:lang w:val="es-AR"/>
-        </w:rPr>
-        <w:t>VALIDA?</w:t>
+          <w:lang w:val="es-AR"/>
+        </w:rPr>
+        <w:t>de la precesión</w:t>
+      </w:r>
+      <w:r>
+        <w:rPr>
+          <w:color w:val="000000"/>
+          <w:lang w:val="es-AR"/>
+        </w:rPr>
+        <w:t xml:space="preserve"> se cumpla si o solo si el paso es muy pero muy grande.</w:t>
       </w:r>
     </w:p>
     <w:p>
@@ -26963,6 +27628,7 @@
               <w:rPr>
                 <w:color w:val="000000"/>
               </w:rPr>
+              <w:lastRenderedPageBreak/>
               <w:t>1,00E+08</w:t>
             </w:r>
           </w:p>
@@ -27344,7 +28010,19 @@
         <w:rPr>
           <w:lang w:val="es-AR"/>
         </w:rPr>
-        <w:t>siendo la resolución una posible derivada en atraso o en adelanto.</w:t>
+        <w:t>siendo la resolución una posible d</w:t>
+      </w:r>
+      <w:r>
+        <w:rPr>
+          <w:lang w:val="es-AR"/>
+        </w:rPr>
+        <w:t xml:space="preserve">erivada en atraso o en adelanto, </w:t>
+      </w:r>
+      <w:r>
+        <w:rPr>
+          <w:lang w:val="es-AR"/>
+        </w:rPr>
+        <w:t>a partir de la conversión de la segunda derivada en una derivada primera, de otra manera se utilizaría un método directo para la segunda derivada.</w:t>
       </w:r>
     </w:p>
     <w:tbl>
@@ -27662,7 +28340,6 @@
               <w:rPr>
                 <w:color w:val="000000"/>
               </w:rPr>
-              <w:lastRenderedPageBreak/>
               <w:t>1,00E+05</w:t>
             </w:r>
           </w:p>
@@ -28024,7 +28701,6 @@
         <w:rPr>
           <w:b/>
           <w:bCs/>
-          <w:lang w:val="es-AR"/>
         </w:rPr>
       </w:pPr>
     </w:p>
@@ -28032,25 +28708,107 @@
       <w:pPr>
         <w:jc w:val="both"/>
         <w:rPr>
-          <w:b/>
           <w:lang w:val="es-AR"/>
         </w:rPr>
       </w:pPr>
       <w:r>
         <w:rPr>
-          <w:b/>
+          <w:rFonts w:asciiTheme="minorHAnsi" w:hAnsiTheme="minorHAnsi"/>
+          <w:lang w:val="es-AR"/>
+        </w:rPr>
+        <w:t xml:space="preserve">Para los valores presentes en el sistema solar los resultados cuantitativos de la teoría </w:t>
+      </w:r>
+      <w:proofErr w:type="spellStart"/>
+      <w:r>
+        <w:rPr>
+          <w:rFonts w:asciiTheme="minorHAnsi" w:hAnsiTheme="minorHAnsi"/>
+          <w:lang w:val="es-AR"/>
+        </w:rPr>
+        <w:t>einsteniana</w:t>
+      </w:r>
+      <w:proofErr w:type="spellEnd"/>
+      <w:r>
+        <w:rPr>
+          <w:rFonts w:asciiTheme="minorHAnsi" w:hAnsiTheme="minorHAnsi"/>
+          <w:lang w:val="es-AR"/>
+        </w:rPr>
+        <w:t xml:space="preserve"> son numéricamente muy cercanos a la teoría newtoniana</w:t>
+      </w:r>
+      <w:r>
+        <w:rPr>
+          <w:rFonts w:asciiTheme="minorHAnsi" w:hAnsiTheme="minorHAnsi"/>
+          <w:lang w:val="es-AR"/>
+        </w:rPr>
+        <w:t xml:space="preserve">, </w:t>
+      </w:r>
+      <w:r>
+        <w:rPr>
           <w:highlight w:val="yellow"/>
           <w:lang w:val="es-AR"/>
         </w:rPr>
-        <w:t>Realizar grafico En vs On y co</w:t>
-      </w:r>
-      <w:r>
-        <w:rPr>
-          <w:b/>
+        <w:t>se vería</w:t>
+      </w:r>
+      <w:r>
+        <w:rPr>
+          <w:lang w:val="es-AR"/>
+        </w:rPr>
+        <w:t xml:space="preserve"> </w:t>
+      </w:r>
+      <w:r>
+        <w:rPr>
+          <w:lang w:val="es-AR"/>
+        </w:rPr>
+        <w:t xml:space="preserve">que el método </w:t>
+      </w:r>
+      <w:r>
+        <w:rPr>
           <w:highlight w:val="yellow"/>
           <w:lang w:val="es-AR"/>
         </w:rPr>
-        <w:t>mparar con el resultado clásico. Debería haber una diferencia en la llegada, la famosa precesión.</w:t>
+        <w:t>convergería</w:t>
+      </w:r>
+      <w:r>
+        <w:rPr>
+          <w:lang w:val="es-AR"/>
+        </w:rPr>
+        <w:t xml:space="preserve"> a un número y el problema aun </w:t>
+      </w:r>
+      <w:r>
+        <w:rPr>
+          <w:lang w:val="es-AR"/>
+        </w:rPr>
+        <w:t xml:space="preserve"> </w:t>
+      </w:r>
+      <w:r>
+        <w:rPr>
+          <w:highlight w:val="yellow"/>
+          <w:lang w:val="es-AR"/>
+        </w:rPr>
+        <w:t>tendería</w:t>
+      </w:r>
+      <w:r>
+        <w:rPr>
+          <w:lang w:val="es-AR"/>
+        </w:rPr>
+        <w:t xml:space="preserve"> </w:t>
+      </w:r>
+      <w:r>
+        <w:rPr>
+          <w:lang w:val="es-AR"/>
+        </w:rPr>
+        <w:t>a ser conservativo, no sería correcto afirmarlo por el análisis no exacto a través del método numérico</w:t>
+      </w:r>
+      <w:r>
+        <w:rPr>
+          <w:lang w:val="es-AR"/>
+        </w:rPr>
+        <w:t xml:space="preserve">, en este caso aún menos por </w:t>
+      </w:r>
+      <w:r>
+        <w:rPr>
+          <w:lang w:val="es-AR"/>
+        </w:rPr>
+        <w:t>la aparición del termino relativista de Einstein.</w:t>
       </w:r>
     </w:p>
     <w:p>
@@ -28067,86 +28825,28 @@
           <w:sz w:val="28"/>
           <w:lang w:val="es-ES"/>
         </w:rPr>
-        <w:t xml:space="preserve">B.4: </w:t>
-      </w:r>
-      <w:r>
-        <w:rPr>
-          <w:sz w:val="28"/>
-          <w:lang w:val="es-ES"/>
-        </w:rPr>
-        <w:t>Análisis de aptitud del algoritmo 1</w:t>
-      </w:r>
-      <w:r>
-        <w:rPr>
-          <w:sz w:val="28"/>
-          <w:lang w:val="es-ES"/>
-        </w:rPr>
-        <w:t>-GR</w:t>
+        <w:t>B.4: Análisis de aptitud del algoritmo 1-GR</w:t>
       </w:r>
     </w:p>
     <w:p>
       <w:pPr>
         <w:jc w:val="both"/>
         <w:rPr>
-          <w:b/>
+          <w:lang w:val="es-AR"/>
+        </w:rPr>
+      </w:pPr>
+      <w:r>
+        <w:rPr>
           <w:lang w:val="es-ES"/>
         </w:rPr>
-      </w:pPr>
-      <w:r>
-        <w:rPr>
-          <w:b/>
-          <w:highlight w:val="yellow"/>
+        <w:lastRenderedPageBreak/>
+        <w:t xml:space="preserve">Si bien </w:t>
+      </w:r>
+      <w:r>
+        <w:rPr>
           <w:lang w:val="es-ES"/>
         </w:rPr>
-        <w:t xml:space="preserve">Hay que mencionar que el termino nuevo agregado es muy pequeño </w:t>
-      </w:r>
-      <w:r>
-        <w:rPr>
-          <w:b/>
-          <w:highlight w:val="yellow"/>
-          <w:lang w:val="es-ES"/>
-        </w:rPr>
-        <w:t>así</w:t>
-      </w:r>
-      <w:r>
-        <w:rPr>
-          <w:b/>
-          <w:highlight w:val="yellow"/>
-          <w:lang w:val="es-ES"/>
-        </w:rPr>
-        <w:t xml:space="preserve"> que se debe tener mucho en cuenta la precesión ya que es de orden 1 este algoritmo y podría </w:t>
-      </w:r>
-      <w:r>
-        <w:rPr>
-          <w:b/>
-          <w:highlight w:val="yellow"/>
-          <w:lang w:val="es-ES"/>
-        </w:rPr>
-        <w:t xml:space="preserve">no ser eficiente para este </w:t>
-      </w:r>
-      <w:r>
-        <w:rPr>
-          <w:b/>
-          <w:highlight w:val="yellow"/>
-          <w:lang w:val="es-ES"/>
-        </w:rPr>
-        <w:t xml:space="preserve">caso, dando una diferencia gigante o una diferencia muy pequeña a la </w:t>
-      </w:r>
-      <w:r>
-        <w:rPr>
-          <w:b/>
-          <w:highlight w:val="yellow"/>
-          <w:lang w:val="es-ES"/>
-        </w:rPr>
-        <w:t>fórmula</w:t>
-      </w:r>
-      <w:r>
-        <w:rPr>
-          <w:b/>
-          <w:highlight w:val="yellow"/>
-          <w:lang w:val="es-ES"/>
-        </w:rPr>
-        <w:t xml:space="preserve"> de Newton original.</w:t>
+        <w:t>el nuevo termino de Einstein se utiliza para validar y verificar teoremas relativistas particulares, el pequeño termino que aparece influye en este algoritmo bruscamente por el orden que este posee, por lo cual se podría decir que este algoritmo será apto para una visión genérica del problema en cuestión, para pasos muy grandes, pasos que quizás deban ser calculados en lo posible (para verlo claramente) en una supercomputadora.</w:t>
       </w:r>
     </w:p>
     <w:p>
@@ -28212,7 +28912,6 @@
       <w:pPr>
         <w:jc w:val="both"/>
         <w:rPr>
-          <w:b/>
           <w:color w:val="000000"/>
           <w:lang w:val="es-AR"/>
         </w:rPr>
@@ -28222,7 +28921,6 @@
           <w:noProof/>
           <w:lang w:val="es-AR" w:eastAsia="es-AR"/>
         </w:rPr>
-        <w:lastRenderedPageBreak/>
         <mc:AlternateContent>
           <mc:Choice Requires="wps">
             <w:drawing>
@@ -31757,21 +32455,26 @@
       </w:r>
       <w:r>
         <w:rPr>
-          <w:b/>
           <w:color w:val="000000"/>
-          <w:highlight w:val="yellow"/>
-          <w:lang w:val="es-AR"/>
-        </w:rPr>
-        <w:t>¿</w:t>
-      </w:r>
-      <w:r>
-        <w:rPr>
-          <w:b/>
+          <w:lang w:val="es-AR"/>
+        </w:rPr>
+        <w:t xml:space="preserve">El algoritmo es bastante consistente durante todos sus pasos por eso </w:t>
+      </w:r>
+      <w:proofErr w:type="spellStart"/>
+      <w:r>
+        <w:rPr>
           <w:color w:val="000000"/>
-          <w:highlight w:val="yellow"/>
-          <w:lang w:val="es-AR"/>
-        </w:rPr>
-        <w:t>VALIDA?</w:t>
+          <w:lang w:val="es-AR"/>
+        </w:rPr>
+        <w:t>seria</w:t>
+      </w:r>
+      <w:proofErr w:type="spellEnd"/>
+      <w:r>
+        <w:rPr>
+          <w:color w:val="000000"/>
+          <w:lang w:val="es-AR"/>
+        </w:rPr>
+        <w:t xml:space="preserve"> una mejor aproximación a la validación del problema.</w:t>
       </w:r>
     </w:p>
     <w:p>
@@ -32242,6 +32945,7 @@
               <w:rPr>
                 <w:color w:val="000000"/>
               </w:rPr>
+              <w:lastRenderedPageBreak/>
               <w:t>1,00E+03</w:t>
             </w:r>
           </w:p>
@@ -32723,7 +33427,6 @@
               <w:rPr>
                 <w:color w:val="000000"/>
               </w:rPr>
-              <w:lastRenderedPageBreak/>
               <w:t>1,00E+10</w:t>
             </w:r>
           </w:p>
@@ -33625,175 +34328,6 @@
     </w:tbl>
     <w:p>
       <w:pPr>
-        <w:jc w:val="both"/>
-        <w:rPr>
-          <w:b/>
-          <w:lang w:val="es-AR"/>
-        </w:rPr>
-      </w:pPr>
-      <w:r>
-        <w:rPr>
-          <w:b/>
-          <w:highlight w:val="yellow"/>
-          <w:lang w:val="es-AR"/>
-        </w:rPr>
-        <w:t>Realizar grafico En vs On y comparar con el resultado clásico.</w:t>
-      </w:r>
-      <w:r>
-        <w:rPr>
-          <w:b/>
-          <w:highlight w:val="yellow"/>
-          <w:lang w:val="es-AR"/>
-        </w:rPr>
-        <w:t xml:space="preserve"> </w:t>
-      </w:r>
-      <w:r>
-        <w:rPr>
-          <w:b/>
-          <w:highlight w:val="yellow"/>
-          <w:lang w:val="es-AR"/>
-        </w:rPr>
-        <w:t>Debería haber una diferencia en la llegada, la famosa precesión.</w:t>
-      </w:r>
-    </w:p>
-    <w:p>
-      <w:pPr>
-        <w:pStyle w:val="Ttulo"/>
-        <w:jc w:val="both"/>
-        <w:rPr>
-          <w:sz w:val="24"/>
-          <w:lang w:val="es-ES"/>
-        </w:rPr>
-      </w:pPr>
-      <w:r>
-        <w:rPr>
-          <w:sz w:val="28"/>
-          <w:lang w:val="es-ES"/>
-        </w:rPr>
-        <w:t>B.8: Análisis de aptitud</w:t>
-      </w:r>
-      <w:r>
-        <w:rPr>
-          <w:sz w:val="28"/>
-          <w:lang w:val="es-ES"/>
-        </w:rPr>
-        <w:t xml:space="preserve"> del algoritmo 2</w:t>
-      </w:r>
-      <w:r>
-        <w:rPr>
-          <w:sz w:val="28"/>
-          <w:lang w:val="es-ES"/>
-        </w:rPr>
-        <w:t>-GR</w:t>
-      </w:r>
-    </w:p>
-    <w:p>
-      <w:pPr>
-        <w:jc w:val="both"/>
-        <w:rPr>
-          <w:b/>
-          <w:lang w:val="es-ES"/>
-        </w:rPr>
-      </w:pPr>
-      <w:r>
-        <w:rPr>
-          <w:b/>
-          <w:highlight w:val="yellow"/>
-          <w:lang w:val="es-ES"/>
-        </w:rPr>
-        <w:t xml:space="preserve">Hay que mencionar que el termino nuevo agregado es muy pequeño </w:t>
-      </w:r>
-      <w:r>
-        <w:rPr>
-          <w:b/>
-          <w:highlight w:val="yellow"/>
-          <w:lang w:val="es-ES"/>
-        </w:rPr>
-        <w:t>así</w:t>
-      </w:r>
-      <w:r>
-        <w:rPr>
-          <w:b/>
-          <w:highlight w:val="yellow"/>
-          <w:lang w:val="es-ES"/>
-        </w:rPr>
-        <w:t xml:space="preserve"> que se debe tener mucho en cuenta l</w:t>
-      </w:r>
-      <w:r>
-        <w:rPr>
-          <w:b/>
-          <w:highlight w:val="yellow"/>
-          <w:lang w:val="es-ES"/>
-        </w:rPr>
-        <w:t>a precesión ya que es de orden 4</w:t>
-      </w:r>
-      <w:r>
-        <w:rPr>
-          <w:b/>
-          <w:highlight w:val="yellow"/>
-          <w:lang w:val="es-ES"/>
-        </w:rPr>
-        <w:t xml:space="preserve"> este algoritmo y </w:t>
-      </w:r>
-      <w:r>
-        <w:rPr>
-          <w:b/>
-          <w:highlight w:val="yellow"/>
-          <w:lang w:val="es-ES"/>
-        </w:rPr>
-        <w:t>debería ser eficaz en este caso</w:t>
-      </w:r>
-      <w:r>
-        <w:rPr>
-          <w:b/>
-          <w:highlight w:val="yellow"/>
-          <w:lang w:val="es-ES"/>
-        </w:rPr>
-        <w:t xml:space="preserve"> dando una diferencia gigante o una diferencia muy pequeña a la fórmula de Newton original</w:t>
-      </w:r>
-      <w:r>
-        <w:rPr>
-          <w:b/>
-          <w:highlight w:val="yellow"/>
-          <w:lang w:val="es-ES"/>
-        </w:rPr>
-        <w:t xml:space="preserve">, pero </w:t>
-      </w:r>
-      <w:r>
-        <w:rPr>
-          <w:b/>
-          <w:highlight w:val="yellow"/>
-          <w:lang w:val="es-ES"/>
-        </w:rPr>
-        <w:t>más</w:t>
-      </w:r>
-      <w:r>
-        <w:rPr>
-          <w:b/>
-          <w:highlight w:val="yellow"/>
-          <w:lang w:val="es-ES"/>
-        </w:rPr>
-        <w:t xml:space="preserve"> eficaz y precisa en </w:t>
-      </w:r>
-      <w:r>
-        <w:rPr>
-          <w:b/>
-          <w:highlight w:val="yellow"/>
-          <w:lang w:val="es-ES"/>
-        </w:rPr>
-        <w:t>conclusión</w:t>
-      </w:r>
-      <w:r>
-        <w:rPr>
-          <w:b/>
-          <w:highlight w:val="yellow"/>
-          <w:lang w:val="es-ES"/>
-        </w:rPr>
-        <w:t>.</w:t>
-      </w:r>
-    </w:p>
-    <w:p>
-      <w:pPr>
         <w:pStyle w:val="Ttulo"/>
         <w:jc w:val="both"/>
         <w:rPr>
@@ -33807,10 +34341,94 @@
         <w:pStyle w:val="Ttulo"/>
         <w:jc w:val="both"/>
         <w:rPr>
+          <w:sz w:val="24"/>
+          <w:lang w:val="es-ES"/>
+        </w:rPr>
+      </w:pPr>
+      <w:r>
+        <w:rPr>
           <w:sz w:val="28"/>
           <w:lang w:val="es-ES"/>
         </w:rPr>
+        <w:t>B.8: Análisis de aptitud</w:t>
+      </w:r>
+      <w:r>
+        <w:rPr>
+          <w:sz w:val="28"/>
+          <w:lang w:val="es-ES"/>
+        </w:rPr>
+        <w:t xml:space="preserve"> del algoritmo 2</w:t>
+      </w:r>
+      <w:r>
+        <w:rPr>
+          <w:sz w:val="28"/>
+          <w:lang w:val="es-ES"/>
+        </w:rPr>
+        <w:t>-GR</w:t>
+      </w:r>
+    </w:p>
+    <w:p>
+      <w:pPr>
+        <w:jc w:val="both"/>
+        <w:rPr>
+          <w:lang w:val="es-AR"/>
+        </w:rPr>
       </w:pPr>
+      <w:r>
+        <w:rPr>
+          <w:lang w:val="es-ES"/>
+        </w:rPr>
+        <w:lastRenderedPageBreak/>
+        <w:t xml:space="preserve">Si bien </w:t>
+      </w:r>
+      <w:r>
+        <w:rPr>
+          <w:lang w:val="es-ES"/>
+        </w:rPr>
+        <w:t xml:space="preserve">el nuevo </w:t>
+      </w:r>
+      <w:r>
+        <w:rPr>
+          <w:lang w:val="es-ES"/>
+        </w:rPr>
+        <w:t>término</w:t>
+      </w:r>
+      <w:r>
+        <w:rPr>
+          <w:lang w:val="es-ES"/>
+        </w:rPr>
+        <w:t xml:space="preserve"> de Einstein se utiliza para validar y verificar teoremas relativistas particulares, el pequeño </w:t>
+      </w:r>
+      <w:r>
+        <w:rPr>
+          <w:lang w:val="es-ES"/>
+        </w:rPr>
+        <w:t>término</w:t>
+      </w:r>
+      <w:r>
+        <w:rPr>
+          <w:lang w:val="es-ES"/>
+        </w:rPr>
+        <w:t xml:space="preserve"> que aparece influye en este algoritmo,</w:t>
+      </w:r>
+      <w:r>
+        <w:rPr>
+          <w:lang w:val="es-ES"/>
+        </w:rPr>
+        <w:t xml:space="preserve"> pero por el orden que posee, el algoritmo es consistente y devuelve soluciones aceptables para pasos no tan pequeños. Si bien no sea posiblemente suficiente para resolver el problema completamente, es definitivamente la mejor aproximación que se puede tener con los algoritmos dados y mientras mayor sea el paso, más precisa será la solución, aunque también posee una gran </w:t>
+      </w:r>
+      <w:r>
+        <w:rPr>
+          <w:lang w:val="es-ES"/>
+        </w:rPr>
+        <w:t>propagación d</w:t>
+      </w:r>
+      <w:r>
+        <w:rPr>
+          <w:lang w:val="es-ES"/>
+        </w:rPr>
+        <w:t>e errores por la metodología compleja.</w:t>
+      </w:r>
     </w:p>
     <w:p>
       <w:pPr>
@@ -33821,22 +34439,11 @@
           <w:lang w:val="es-ES"/>
         </w:rPr>
       </w:pPr>
-    </w:p>
-    <w:p>
-      <w:pPr>
-        <w:pStyle w:val="Ttulo"/>
-        <w:jc w:val="both"/>
+      <w:r>
         <w:rPr>
           <w:sz w:val="28"/>
           <w:lang w:val="es-ES"/>
         </w:rPr>
-      </w:pPr>
-      <w:r>
-        <w:rPr>
-          <w:sz w:val="28"/>
-          <w:lang w:val="es-ES"/>
-        </w:rPr>
-        <w:lastRenderedPageBreak/>
         <w:t>Conclusi</w:t>
       </w:r>
       <w:r>
@@ -34115,14 +34722,22 @@
           <w:highlight w:val="yellow"/>
           <w:lang w:val="es-ES"/>
         </w:rPr>
-        <w:t>lo cual aquí se puede ver por los cálculos de la precesión (SUPONGO)</w:t>
-      </w:r>
-      <w:r>
-        <w:rPr>
+        <w:t>lo cual aquí se puede ver po</w:t>
+      </w:r>
+      <w:r>
+        <w:rPr>
+          <w:b/>
           <w:highlight w:val="yellow"/>
           <w:lang w:val="es-ES"/>
         </w:rPr>
-        <w:t>, como también tiene la desventaja de ser implícito y de orden uno, por lo cual después de todo lo analizado posiblemente para un problema tan complejo no sea lo mejor el uso de este algoritmo.</w:t>
+        <w:t xml:space="preserve">r los cálculos de la precesión, </w:t>
+      </w:r>
+      <w:r>
+        <w:rPr>
+          <w:highlight w:val="yellow"/>
+          <w:lang w:val="es-ES"/>
+        </w:rPr>
+        <w:t>como también tiene la desventaja de ser implícito y de orden uno, por lo cual después de todo lo analizado posiblemente para un problema tan complejo no sea lo mejor el uso de este algoritmo.</w:t>
       </w:r>
       <w:r>
         <w:rPr>
@@ -34164,6 +34779,7 @@
           <w:highlight w:val="yellow"/>
           <w:lang w:val="es-AR"/>
         </w:rPr>
+        <w:lastRenderedPageBreak/>
         <w:t>Velocidad de cómputo</w:t>
       </w:r>
       <w:r>
@@ -34186,64 +34802,6 @@
           <w:lang w:val="es-AR"/>
         </w:rPr>
         <w:t xml:space="preserve"> GR</w:t>
-      </w:r>
-      <w:r>
-        <w:rPr>
-          <w:highlight w:val="yellow"/>
-          <w:lang w:val="es-AR"/>
-        </w:rPr>
-        <w:t>,</w:t>
-      </w:r>
-      <w:r>
-        <w:rPr>
-          <w:highlight w:val="yellow"/>
-          <w:lang w:val="es-AR"/>
-        </w:rPr>
-        <w:t xml:space="preserve"> </w:t>
-      </w:r>
-      <w:r>
-        <w:rPr>
-          <w:highlight w:val="yellow"/>
-          <w:lang w:val="es-AR"/>
-        </w:rPr>
-        <w:t xml:space="preserve">tomando el máximo tiempo un tiempo de </w:t>
-      </w:r>
-      <w:r>
-        <w:rPr>
-          <w:rFonts w:eastAsia="Times New Roman"/>
-          <w:color w:val="000000"/>
-          <w:highlight w:val="yellow"/>
-          <w:lang w:val="es-AR" w:eastAsia="es-AR"/>
-        </w:rPr>
-        <w:t>(</w:t>
-      </w:r>
-      <w:r>
-        <w:rPr>
-          <w:rFonts w:eastAsia="Times New Roman"/>
-          <w:b/>
-          <w:color w:val="000000"/>
-          <w:highlight w:val="yellow"/>
-          <w:lang w:val="es-AR" w:eastAsia="es-AR"/>
-        </w:rPr>
-        <w:t>PONER MAXIMO TIEMPO</w:t>
-      </w:r>
-      <w:r>
-        <w:rPr>
-          <w:rFonts w:eastAsia="Times New Roman"/>
-          <w:color w:val="000000"/>
-          <w:highlight w:val="yellow"/>
-          <w:lang w:val="es-AR" w:eastAsia="es-AR"/>
-        </w:rPr>
-        <w:t>)</w:t>
-      </w:r>
-      <w:r>
-        <w:rPr>
-          <w:rFonts w:eastAsia="Times New Roman"/>
-          <w:color w:val="000000"/>
-          <w:highlight w:val="yellow"/>
-          <w:lang w:val="es-AR" w:eastAsia="es-AR"/>
-        </w:rPr>
-        <w:t xml:space="preserve"> para la cantidad de pasos de 1,00E+11</w:t>
       </w:r>
     </w:p>
     <w:p>
@@ -34366,7 +34924,6 @@
           <w:highlight w:val="yellow"/>
           <w:lang w:val="es-AR"/>
         </w:rPr>
-        <w:lastRenderedPageBreak/>
         <w:t xml:space="preserve">El segundo algoritmo-GR está mejor condicionado que el primero, debido a que la solución </w:t>
       </w:r>
       <w:r>
@@ -34752,14 +35309,8 @@
         </w:rPr>
         <w:t>*/</w:t>
       </w:r>
-    </w:p>
-    <w:p>
-      <w:pPr>
-        <w:jc w:val="both"/>
-        <w:rPr>
-          <w:lang w:val="es-ES"/>
-        </w:rPr>
-      </w:pPr>
+      <w:bookmarkStart w:id="2" w:name="_GoBack"/>
+      <w:bookmarkEnd w:id="2"/>
     </w:p>
     <w:p>
       <w:pPr>

</xml_diff>

<commit_message>
A1 tabla de resultados
</commit_message>
<xml_diff>
--- a/Análisis Numérico I - TP2.docx
+++ b/Análisis Numérico I - TP2.docx
@@ -42,7 +42,7 @@
             <v:imagedata r:id="rId6" o:title=""/>
             <w10:wrap anchory="page"/>
           </v:shape>
-          <o:OLEObject Type="Embed" ProgID="Word.Picture.8" ShapeID="_x0000_s1026" DrawAspect="Content" ObjectID="_1527665551" r:id="rId7"/>
+          <o:OLEObject Type="Embed" ProgID="Word.Picture.8" ShapeID="_x0000_s1026" DrawAspect="Content" ObjectID="_1527708978" r:id="rId7"/>
         </w:pict>
       </w:r>
       <w:r>
@@ -8410,10 +8410,10 @@
         <w:tblLook w:val="04A0" w:firstRow="1" w:lastRow="0" w:firstColumn="1" w:lastColumn="0" w:noHBand="0" w:noVBand="1"/>
       </w:tblPr>
       <w:tblGrid>
-        <w:gridCol w:w="2625"/>
-        <w:gridCol w:w="2419"/>
-        <w:gridCol w:w="1920"/>
-        <w:gridCol w:w="1920"/>
+        <w:gridCol w:w="1608"/>
+        <w:gridCol w:w="2268"/>
+        <w:gridCol w:w="2126"/>
+        <w:gridCol w:w="2882"/>
       </w:tblGrid>
       <w:tr>
         <w:trPr>
@@ -8422,7 +8422,7 @@
         </w:trPr>
         <w:tc>
           <w:tcPr>
-            <w:tcW w:w="2625" w:type="dxa"/>
+            <w:tcW w:w="1608" w:type="dxa"/>
           </w:tcPr>
           <w:p>
             <w:pPr>
@@ -8445,7 +8445,7 @@
         </w:tc>
         <w:tc>
           <w:tcPr>
-            <w:tcW w:w="2419" w:type="dxa"/>
+            <w:tcW w:w="2268" w:type="dxa"/>
           </w:tcPr>
           <w:p>
             <w:pPr>
@@ -8500,7 +8500,7 @@
         </w:tc>
         <w:tc>
           <w:tcPr>
-            <w:tcW w:w="1920" w:type="dxa"/>
+            <w:tcW w:w="2126" w:type="dxa"/>
           </w:tcPr>
           <w:p>
             <w:pPr>
@@ -8570,7 +8570,7 @@
         </w:tc>
         <w:tc>
           <w:tcPr>
-            <w:tcW w:w="1920" w:type="dxa"/>
+            <w:tcW w:w="2882" w:type="dxa"/>
           </w:tcPr>
           <w:p>
             <w:pPr>
@@ -8704,7 +8704,7 @@
         </w:trPr>
         <w:tc>
           <w:tcPr>
-            <w:tcW w:w="2625" w:type="dxa"/>
+            <w:tcW w:w="1608" w:type="dxa"/>
             <w:vAlign w:val="center"/>
           </w:tcPr>
           <w:p>
@@ -8724,44 +8724,86 @@
         </w:tc>
         <w:tc>
           <w:tcPr>
-            <w:tcW w:w="2419" w:type="dxa"/>
-            <w:vAlign w:val="center"/>
-          </w:tcPr>
-          <w:p>
-            <w:pPr>
-              <w:jc w:val="center"/>
-              <w:rPr>
-                <w:color w:val="000000"/>
-              </w:rPr>
-            </w:pPr>
-          </w:p>
-        </w:tc>
-        <w:tc>
-          <w:tcPr>
-            <w:tcW w:w="1920" w:type="dxa"/>
-            <w:vAlign w:val="center"/>
-          </w:tcPr>
-          <w:p>
-            <w:pPr>
-              <w:jc w:val="center"/>
-              <w:rPr>
-                <w:color w:val="000000"/>
-              </w:rPr>
-            </w:pPr>
-          </w:p>
-        </w:tc>
-        <w:tc>
-          <w:tcPr>
-            <w:tcW w:w="1920" w:type="dxa"/>
-            <w:vAlign w:val="center"/>
-          </w:tcPr>
-          <w:p>
-            <w:pPr>
-              <w:jc w:val="center"/>
-              <w:rPr>
-                <w:color w:val="000000"/>
-              </w:rPr>
-            </w:pPr>
+            <w:tcW w:w="2268" w:type="dxa"/>
+            <w:vAlign w:val="center"/>
+          </w:tcPr>
+          <w:p>
+            <w:pPr>
+              <w:jc w:val="center"/>
+              <w:rPr>
+                <w:color w:val="000000"/>
+              </w:rPr>
+            </w:pPr>
+            <w:r>
+              <w:rPr>
+                <w:color w:val="000000"/>
+              </w:rPr>
+              <w:t>6,</w:t>
+            </w:r>
+            <w:r>
+              <w:rPr>
+                <w:color w:val="000000"/>
+              </w:rPr>
+              <w:t>08083e+010</w:t>
+            </w:r>
+          </w:p>
+        </w:tc>
+        <w:tc>
+          <w:tcPr>
+            <w:tcW w:w="2126" w:type="dxa"/>
+            <w:vAlign w:val="center"/>
+          </w:tcPr>
+          <w:p>
+            <w:pPr>
+              <w:jc w:val="center"/>
+              <w:rPr>
+                <w:color w:val="000000"/>
+              </w:rPr>
+            </w:pPr>
+            <w:r>
+              <w:rPr>
+                <w:color w:val="000000"/>
+              </w:rPr>
+              <w:t>864523</w:t>
+            </w:r>
+          </w:p>
+        </w:tc>
+        <w:tc>
+          <w:tcPr>
+            <w:tcW w:w="2882" w:type="dxa"/>
+            <w:vAlign w:val="center"/>
+          </w:tcPr>
+          <w:p>
+            <w:pPr>
+              <w:jc w:val="center"/>
+              <w:rPr>
+                <w:color w:val="000000"/>
+              </w:rPr>
+            </w:pPr>
+            <w:r>
+              <w:rPr>
+                <w:color w:val="000000"/>
+              </w:rPr>
+              <w:t>6</w:t>
+            </w:r>
+            <w:r>
+              <w:rPr>
+                <w:color w:val="000000"/>
+              </w:rPr>
+              <w:t>,</w:t>
+            </w:r>
+            <w:r>
+              <w:rPr>
+                <w:color w:val="000000"/>
+              </w:rPr>
+              <w:t>0808</w:t>
+            </w:r>
+            <w:r>
+              <w:rPr>
+                <w:color w:val="000000"/>
+              </w:rPr>
+              <w:t>e+006 ± e+006</w:t>
+            </w:r>
           </w:p>
         </w:tc>
       </w:tr>
@@ -8772,7 +8814,7 @@
         </w:trPr>
         <w:tc>
           <w:tcPr>
-            <w:tcW w:w="2625" w:type="dxa"/>
+            <w:tcW w:w="1608" w:type="dxa"/>
             <w:vAlign w:val="center"/>
           </w:tcPr>
           <w:p>
@@ -8792,44 +8834,92 @@
         </w:tc>
         <w:tc>
           <w:tcPr>
-            <w:tcW w:w="2419" w:type="dxa"/>
-            <w:vAlign w:val="center"/>
-          </w:tcPr>
-          <w:p>
-            <w:pPr>
-              <w:jc w:val="center"/>
-              <w:rPr>
-                <w:color w:val="000000"/>
-              </w:rPr>
-            </w:pPr>
-          </w:p>
-        </w:tc>
-        <w:tc>
-          <w:tcPr>
-            <w:tcW w:w="1920" w:type="dxa"/>
-            <w:vAlign w:val="center"/>
-          </w:tcPr>
-          <w:p>
-            <w:pPr>
-              <w:jc w:val="center"/>
-              <w:rPr>
-                <w:color w:val="000000"/>
-              </w:rPr>
-            </w:pPr>
-          </w:p>
-        </w:tc>
-        <w:tc>
-          <w:tcPr>
-            <w:tcW w:w="1920" w:type="dxa"/>
-            <w:vAlign w:val="center"/>
-          </w:tcPr>
-          <w:p>
-            <w:pPr>
-              <w:jc w:val="center"/>
-              <w:rPr>
-                <w:color w:val="000000"/>
-              </w:rPr>
-            </w:pPr>
+            <w:tcW w:w="2268" w:type="dxa"/>
+            <w:vAlign w:val="center"/>
+          </w:tcPr>
+          <w:p>
+            <w:pPr>
+              <w:jc w:val="center"/>
+              <w:rPr>
+                <w:color w:val="000000"/>
+              </w:rPr>
+            </w:pPr>
+            <w:r>
+              <w:rPr>
+                <w:color w:val="000000"/>
+              </w:rPr>
+              <w:t>6</w:t>
+            </w:r>
+            <w:r>
+              <w:rPr>
+                <w:color w:val="000000"/>
+              </w:rPr>
+              <w:t>,</w:t>
+            </w:r>
+            <w:r>
+              <w:rPr>
+                <w:color w:val="000000"/>
+              </w:rPr>
+              <w:t>06744e+010</w:t>
+            </w:r>
+          </w:p>
+        </w:tc>
+        <w:tc>
+          <w:tcPr>
+            <w:tcW w:w="2126" w:type="dxa"/>
+            <w:vAlign w:val="center"/>
+          </w:tcPr>
+          <w:p>
+            <w:pPr>
+              <w:jc w:val="center"/>
+              <w:rPr>
+                <w:color w:val="000000"/>
+              </w:rPr>
+            </w:pPr>
+            <w:r>
+              <w:rPr>
+                <w:color w:val="000000"/>
+              </w:rPr>
+              <w:t>851339</w:t>
+            </w:r>
+          </w:p>
+        </w:tc>
+        <w:tc>
+          <w:tcPr>
+            <w:tcW w:w="2882" w:type="dxa"/>
+            <w:vAlign w:val="center"/>
+          </w:tcPr>
+          <w:p>
+            <w:pPr>
+              <w:jc w:val="center"/>
+              <w:rPr>
+                <w:color w:val="000000"/>
+              </w:rPr>
+            </w:pPr>
+            <w:r>
+              <w:rPr>
+                <w:color w:val="000000"/>
+              </w:rPr>
+              <w:t>6</w:t>
+            </w:r>
+            <w:r>
+              <w:rPr>
+                <w:color w:val="000000"/>
+              </w:rPr>
+              <w:t>,</w:t>
+            </w:r>
+            <w:r>
+              <w:rPr>
+                <w:color w:val="000000"/>
+              </w:rPr>
+              <w:t>0</w:t>
+            </w:r>
+            <w:r>
+              <w:rPr>
+                <w:color w:val="000000"/>
+              </w:rPr>
+              <w:t>674e+006 ± e+006</w:t>
+            </w:r>
           </w:p>
         </w:tc>
       </w:tr>
@@ -8840,7 +8930,7 @@
         </w:trPr>
         <w:tc>
           <w:tcPr>
-            <w:tcW w:w="2625" w:type="dxa"/>
+            <w:tcW w:w="1608" w:type="dxa"/>
             <w:vAlign w:val="center"/>
           </w:tcPr>
           <w:p>
@@ -8860,44 +8950,92 @@
         </w:tc>
         <w:tc>
           <w:tcPr>
-            <w:tcW w:w="2419" w:type="dxa"/>
-            <w:vAlign w:val="center"/>
-          </w:tcPr>
-          <w:p>
-            <w:pPr>
-              <w:jc w:val="center"/>
-              <w:rPr>
-                <w:color w:val="000000"/>
-              </w:rPr>
-            </w:pPr>
-          </w:p>
-        </w:tc>
-        <w:tc>
-          <w:tcPr>
-            <w:tcW w:w="1920" w:type="dxa"/>
-            <w:vAlign w:val="center"/>
-          </w:tcPr>
-          <w:p>
-            <w:pPr>
-              <w:jc w:val="center"/>
-              <w:rPr>
-                <w:color w:val="000000"/>
-              </w:rPr>
-            </w:pPr>
-          </w:p>
-        </w:tc>
-        <w:tc>
-          <w:tcPr>
-            <w:tcW w:w="1920" w:type="dxa"/>
-            <w:vAlign w:val="center"/>
-          </w:tcPr>
-          <w:p>
-            <w:pPr>
-              <w:jc w:val="center"/>
-              <w:rPr>
-                <w:color w:val="000000"/>
-              </w:rPr>
-            </w:pPr>
+            <w:tcW w:w="2268" w:type="dxa"/>
+            <w:vAlign w:val="center"/>
+          </w:tcPr>
+          <w:p>
+            <w:pPr>
+              <w:jc w:val="center"/>
+              <w:rPr>
+                <w:color w:val="000000"/>
+              </w:rPr>
+            </w:pPr>
+            <w:r>
+              <w:rPr>
+                <w:color w:val="000000"/>
+              </w:rPr>
+              <w:t>6</w:t>
+            </w:r>
+            <w:r>
+              <w:rPr>
+                <w:color w:val="000000"/>
+              </w:rPr>
+              <w:t>,</w:t>
+            </w:r>
+            <w:r>
+              <w:rPr>
+                <w:color w:val="000000"/>
+              </w:rPr>
+              <w:t>06641e+010</w:t>
+            </w:r>
+          </w:p>
+        </w:tc>
+        <w:tc>
+          <w:tcPr>
+            <w:tcW w:w="2126" w:type="dxa"/>
+            <w:vAlign w:val="center"/>
+          </w:tcPr>
+          <w:p>
+            <w:pPr>
+              <w:jc w:val="center"/>
+              <w:rPr>
+                <w:color w:val="000000"/>
+              </w:rPr>
+            </w:pPr>
+            <w:r>
+              <w:rPr>
+                <w:color w:val="000000"/>
+              </w:rPr>
+              <w:t>850217</w:t>
+            </w:r>
+          </w:p>
+        </w:tc>
+        <w:tc>
+          <w:tcPr>
+            <w:tcW w:w="2882" w:type="dxa"/>
+            <w:vAlign w:val="center"/>
+          </w:tcPr>
+          <w:p>
+            <w:pPr>
+              <w:jc w:val="center"/>
+              <w:rPr>
+                <w:color w:val="000000"/>
+              </w:rPr>
+            </w:pPr>
+            <w:r>
+              <w:rPr>
+                <w:color w:val="000000"/>
+              </w:rPr>
+              <w:t>6</w:t>
+            </w:r>
+            <w:r>
+              <w:rPr>
+                <w:color w:val="000000"/>
+              </w:rPr>
+              <w:t>,</w:t>
+            </w:r>
+            <w:r>
+              <w:rPr>
+                <w:color w:val="000000"/>
+              </w:rPr>
+              <w:t>0</w:t>
+            </w:r>
+            <w:r>
+              <w:rPr>
+                <w:color w:val="000000"/>
+              </w:rPr>
+              <w:t>664e+006 ± e+006</w:t>
+            </w:r>
           </w:p>
         </w:tc>
       </w:tr>
@@ -8908,7 +9046,7 @@
         </w:trPr>
         <w:tc>
           <w:tcPr>
-            <w:tcW w:w="2625" w:type="dxa"/>
+            <w:tcW w:w="1608" w:type="dxa"/>
             <w:vAlign w:val="center"/>
           </w:tcPr>
           <w:p>
@@ -8928,44 +9066,92 @@
         </w:tc>
         <w:tc>
           <w:tcPr>
-            <w:tcW w:w="2419" w:type="dxa"/>
-            <w:vAlign w:val="center"/>
-          </w:tcPr>
-          <w:p>
-            <w:pPr>
-              <w:jc w:val="center"/>
-              <w:rPr>
-                <w:color w:val="000000"/>
-              </w:rPr>
-            </w:pPr>
-          </w:p>
-        </w:tc>
-        <w:tc>
-          <w:tcPr>
-            <w:tcW w:w="1920" w:type="dxa"/>
-            <w:vAlign w:val="center"/>
-          </w:tcPr>
-          <w:p>
-            <w:pPr>
-              <w:jc w:val="center"/>
-              <w:rPr>
-                <w:color w:val="000000"/>
-              </w:rPr>
-            </w:pPr>
-          </w:p>
-        </w:tc>
-        <w:tc>
-          <w:tcPr>
-            <w:tcW w:w="1920" w:type="dxa"/>
-            <w:vAlign w:val="center"/>
-          </w:tcPr>
-          <w:p>
-            <w:pPr>
-              <w:jc w:val="center"/>
-              <w:rPr>
-                <w:color w:val="000000"/>
-              </w:rPr>
-            </w:pPr>
+            <w:tcW w:w="2268" w:type="dxa"/>
+            <w:vAlign w:val="center"/>
+          </w:tcPr>
+          <w:p>
+            <w:pPr>
+              <w:jc w:val="center"/>
+              <w:rPr>
+                <w:color w:val="000000"/>
+              </w:rPr>
+            </w:pPr>
+            <w:r>
+              <w:rPr>
+                <w:color w:val="000000"/>
+              </w:rPr>
+              <w:t>6</w:t>
+            </w:r>
+            <w:r>
+              <w:rPr>
+                <w:color w:val="000000"/>
+              </w:rPr>
+              <w:t>,</w:t>
+            </w:r>
+            <w:r>
+              <w:rPr>
+                <w:color w:val="000000"/>
+              </w:rPr>
+              <w:t>06691e+010</w:t>
+            </w:r>
+          </w:p>
+        </w:tc>
+        <w:tc>
+          <w:tcPr>
+            <w:tcW w:w="2126" w:type="dxa"/>
+            <w:vAlign w:val="center"/>
+          </w:tcPr>
+          <w:p>
+            <w:pPr>
+              <w:jc w:val="center"/>
+              <w:rPr>
+                <w:color w:val="000000"/>
+              </w:rPr>
+            </w:pPr>
+            <w:r>
+              <w:rPr>
+                <w:color w:val="000000"/>
+              </w:rPr>
+              <w:t>850300</w:t>
+            </w:r>
+          </w:p>
+        </w:tc>
+        <w:tc>
+          <w:tcPr>
+            <w:tcW w:w="2882" w:type="dxa"/>
+            <w:vAlign w:val="center"/>
+          </w:tcPr>
+          <w:p>
+            <w:pPr>
+              <w:jc w:val="center"/>
+              <w:rPr>
+                <w:color w:val="000000"/>
+              </w:rPr>
+            </w:pPr>
+            <w:r>
+              <w:rPr>
+                <w:color w:val="000000"/>
+              </w:rPr>
+              <w:t>6</w:t>
+            </w:r>
+            <w:r>
+              <w:rPr>
+                <w:color w:val="000000"/>
+              </w:rPr>
+              <w:t>,</w:t>
+            </w:r>
+            <w:r>
+              <w:rPr>
+                <w:color w:val="000000"/>
+              </w:rPr>
+              <w:t>0</w:t>
+            </w:r>
+            <w:r>
+              <w:rPr>
+                <w:color w:val="000000"/>
+              </w:rPr>
+              <w:t>669e+006 ± e+006</w:t>
+            </w:r>
           </w:p>
         </w:tc>
       </w:tr>
@@ -8976,7 +9162,7 @@
         </w:trPr>
         <w:tc>
           <w:tcPr>
-            <w:tcW w:w="2625" w:type="dxa"/>
+            <w:tcW w:w="1608" w:type="dxa"/>
             <w:vAlign w:val="center"/>
           </w:tcPr>
           <w:p>
@@ -8996,44 +9182,92 @@
         </w:tc>
         <w:tc>
           <w:tcPr>
-            <w:tcW w:w="2419" w:type="dxa"/>
-            <w:vAlign w:val="center"/>
-          </w:tcPr>
-          <w:p>
-            <w:pPr>
-              <w:jc w:val="center"/>
-              <w:rPr>
-                <w:color w:val="000000"/>
-              </w:rPr>
-            </w:pPr>
-          </w:p>
-        </w:tc>
-        <w:tc>
-          <w:tcPr>
-            <w:tcW w:w="1920" w:type="dxa"/>
-            <w:vAlign w:val="center"/>
-          </w:tcPr>
-          <w:p>
-            <w:pPr>
-              <w:jc w:val="center"/>
-              <w:rPr>
-                <w:color w:val="000000"/>
-              </w:rPr>
-            </w:pPr>
-          </w:p>
-        </w:tc>
-        <w:tc>
-          <w:tcPr>
-            <w:tcW w:w="1920" w:type="dxa"/>
-            <w:vAlign w:val="center"/>
-          </w:tcPr>
-          <w:p>
-            <w:pPr>
-              <w:jc w:val="center"/>
-              <w:rPr>
-                <w:color w:val="000000"/>
-              </w:rPr>
-            </w:pPr>
+            <w:tcW w:w="2268" w:type="dxa"/>
+            <w:vAlign w:val="center"/>
+          </w:tcPr>
+          <w:p>
+            <w:pPr>
+              <w:jc w:val="center"/>
+              <w:rPr>
+                <w:color w:val="000000"/>
+              </w:rPr>
+            </w:pPr>
+            <w:r>
+              <w:rPr>
+                <w:color w:val="000000"/>
+              </w:rPr>
+              <w:t>6</w:t>
+            </w:r>
+            <w:r>
+              <w:rPr>
+                <w:color w:val="000000"/>
+              </w:rPr>
+              <w:t>,</w:t>
+            </w:r>
+            <w:r>
+              <w:rPr>
+                <w:color w:val="000000"/>
+              </w:rPr>
+              <w:t>06275e+010</w:t>
+            </w:r>
+          </w:p>
+        </w:tc>
+        <w:tc>
+          <w:tcPr>
+            <w:tcW w:w="2126" w:type="dxa"/>
+            <w:vAlign w:val="center"/>
+          </w:tcPr>
+          <w:p>
+            <w:pPr>
+              <w:jc w:val="center"/>
+              <w:rPr>
+                <w:color w:val="000000"/>
+              </w:rPr>
+            </w:pPr>
+            <w:r>
+              <w:rPr>
+                <w:color w:val="000000"/>
+              </w:rPr>
+              <w:t>848947</w:t>
+            </w:r>
+          </w:p>
+        </w:tc>
+        <w:tc>
+          <w:tcPr>
+            <w:tcW w:w="2882" w:type="dxa"/>
+            <w:vAlign w:val="center"/>
+          </w:tcPr>
+          <w:p>
+            <w:pPr>
+              <w:jc w:val="center"/>
+              <w:rPr>
+                <w:color w:val="000000"/>
+              </w:rPr>
+            </w:pPr>
+            <w:r>
+              <w:rPr>
+                <w:color w:val="000000"/>
+              </w:rPr>
+              <w:t>6</w:t>
+            </w:r>
+            <w:r>
+              <w:rPr>
+                <w:color w:val="000000"/>
+              </w:rPr>
+              <w:t>,</w:t>
+            </w:r>
+            <w:r>
+              <w:rPr>
+                <w:color w:val="000000"/>
+              </w:rPr>
+              <w:t>0</w:t>
+            </w:r>
+            <w:r>
+              <w:rPr>
+                <w:color w:val="000000"/>
+              </w:rPr>
+              <w:t>628e+006 ± e+006</w:t>
+            </w:r>
           </w:p>
         </w:tc>
       </w:tr>
@@ -9044,7 +9278,7 @@
         </w:trPr>
         <w:tc>
           <w:tcPr>
-            <w:tcW w:w="2625" w:type="dxa"/>
+            <w:tcW w:w="1608" w:type="dxa"/>
             <w:vAlign w:val="center"/>
           </w:tcPr>
           <w:p>
@@ -9066,7 +9300,7 @@
         </w:tc>
         <w:tc>
           <w:tcPr>
-            <w:tcW w:w="2419" w:type="dxa"/>
+            <w:tcW w:w="2268" w:type="dxa"/>
             <w:vAlign w:val="center"/>
           </w:tcPr>
           <w:p>
@@ -9077,36 +9311,71 @@
                 <w:color w:val="000000"/>
               </w:rPr>
             </w:pPr>
-          </w:p>
-        </w:tc>
-        <w:tc>
-          <w:tcPr>
-            <w:tcW w:w="1920" w:type="dxa"/>
-            <w:vAlign w:val="center"/>
-          </w:tcPr>
-          <w:p>
-            <w:pPr>
-              <w:jc w:val="center"/>
+            <w:r>
               <w:rPr>
                 <w:b/>
                 <w:color w:val="000000"/>
               </w:rPr>
-            </w:pPr>
-          </w:p>
-        </w:tc>
-        <w:tc>
-          <w:tcPr>
-            <w:tcW w:w="1920" w:type="dxa"/>
-            <w:vAlign w:val="center"/>
-          </w:tcPr>
-          <w:p>
-            <w:pPr>
-              <w:jc w:val="center"/>
+              <w:t>6</w:t>
+            </w:r>
+            <w:r>
               <w:rPr>
                 <w:b/>
                 <w:color w:val="000000"/>
               </w:rPr>
-            </w:pPr>
+              <w:t>,</w:t>
+            </w:r>
+            <w:r>
+              <w:rPr>
+                <w:b/>
+                <w:color w:val="000000"/>
+              </w:rPr>
+              <w:t>02572e+010</w:t>
+            </w:r>
+          </w:p>
+        </w:tc>
+        <w:tc>
+          <w:tcPr>
+            <w:tcW w:w="2126" w:type="dxa"/>
+            <w:vAlign w:val="center"/>
+          </w:tcPr>
+          <w:p>
+            <w:pPr>
+              <w:jc w:val="center"/>
+              <w:rPr>
+                <w:b/>
+                <w:color w:val="000000"/>
+              </w:rPr>
+            </w:pPr>
+            <w:r>
+              <w:rPr>
+                <w:b/>
+                <w:color w:val="000000"/>
+              </w:rPr>
+              <w:t>837038</w:t>
+            </w:r>
+          </w:p>
+        </w:tc>
+        <w:tc>
+          <w:tcPr>
+            <w:tcW w:w="2882" w:type="dxa"/>
+            <w:vAlign w:val="center"/>
+          </w:tcPr>
+          <w:p>
+            <w:pPr>
+              <w:jc w:val="center"/>
+              <w:rPr>
+                <w:b/>
+                <w:color w:val="000000"/>
+              </w:rPr>
+            </w:pPr>
+            <w:r>
+              <w:rPr>
+                <w:b/>
+                <w:color w:val="000000"/>
+              </w:rPr>
+              <w:t>6,0257e+006 ± e+006</w:t>
+            </w:r>
           </w:p>
         </w:tc>
       </w:tr>
@@ -9117,7 +9386,7 @@
         </w:trPr>
         <w:tc>
           <w:tcPr>
-            <w:tcW w:w="2625" w:type="dxa"/>
+            <w:tcW w:w="1608" w:type="dxa"/>
             <w:vAlign w:val="center"/>
           </w:tcPr>
           <w:p>
@@ -9137,44 +9406,86 @@
         </w:tc>
         <w:tc>
           <w:tcPr>
-            <w:tcW w:w="2419" w:type="dxa"/>
-            <w:vAlign w:val="center"/>
-          </w:tcPr>
-          <w:p>
-            <w:pPr>
-              <w:jc w:val="center"/>
-              <w:rPr>
-                <w:color w:val="000000"/>
-              </w:rPr>
-            </w:pPr>
-          </w:p>
-        </w:tc>
-        <w:tc>
-          <w:tcPr>
-            <w:tcW w:w="1920" w:type="dxa"/>
-            <w:vAlign w:val="center"/>
-          </w:tcPr>
-          <w:p>
-            <w:pPr>
-              <w:jc w:val="center"/>
-              <w:rPr>
-                <w:color w:val="000000"/>
-              </w:rPr>
-            </w:pPr>
-          </w:p>
-        </w:tc>
-        <w:tc>
-          <w:tcPr>
-            <w:tcW w:w="1920" w:type="dxa"/>
-            <w:vAlign w:val="center"/>
-          </w:tcPr>
-          <w:p>
-            <w:pPr>
-              <w:jc w:val="center"/>
-              <w:rPr>
-                <w:color w:val="000000"/>
-              </w:rPr>
-            </w:pPr>
+            <w:tcW w:w="2268" w:type="dxa"/>
+            <w:vAlign w:val="center"/>
+          </w:tcPr>
+          <w:p>
+            <w:pPr>
+              <w:jc w:val="center"/>
+              <w:rPr>
+                <w:color w:val="000000"/>
+              </w:rPr>
+            </w:pPr>
+            <w:r>
+              <w:rPr>
+                <w:color w:val="000000"/>
+              </w:rPr>
+              <w:t>4</w:t>
+            </w:r>
+            <w:r>
+              <w:rPr>
+                <w:color w:val="000000"/>
+              </w:rPr>
+              <w:t>,</w:t>
+            </w:r>
+            <w:r>
+              <w:rPr>
+                <w:color w:val="000000"/>
+              </w:rPr>
+              <w:t>84777e+010</w:t>
+            </w:r>
+          </w:p>
+        </w:tc>
+        <w:tc>
+          <w:tcPr>
+            <w:tcW w:w="2126" w:type="dxa"/>
+            <w:vAlign w:val="center"/>
+          </w:tcPr>
+          <w:p>
+            <w:pPr>
+              <w:jc w:val="center"/>
+              <w:rPr>
+                <w:color w:val="000000"/>
+              </w:rPr>
+            </w:pPr>
+            <w:r>
+              <w:rPr>
+                <w:color w:val="000000"/>
+              </w:rPr>
+              <w:t>521823</w:t>
+            </w:r>
+          </w:p>
+        </w:tc>
+        <w:tc>
+          <w:tcPr>
+            <w:tcW w:w="2882" w:type="dxa"/>
+            <w:vAlign w:val="center"/>
+          </w:tcPr>
+          <w:p>
+            <w:pPr>
+              <w:jc w:val="center"/>
+              <w:rPr>
+                <w:color w:val="000000"/>
+              </w:rPr>
+            </w:pPr>
+            <w:r>
+              <w:rPr>
+                <w:color w:val="000000"/>
+              </w:rPr>
+              <w:t>4</w:t>
+            </w:r>
+            <w:r>
+              <w:rPr>
+                <w:color w:val="000000"/>
+              </w:rPr>
+              <w:t>,8478e</w:t>
+            </w:r>
+            <w:r>
+              <w:rPr>
+                <w:color w:val="000000"/>
+              </w:rPr>
+              <w:t>+006 ± e+006</w:t>
+            </w:r>
           </w:p>
         </w:tc>
       </w:tr>
@@ -9185,7 +9496,7 @@
         </w:trPr>
         <w:tc>
           <w:tcPr>
-            <w:tcW w:w="2625" w:type="dxa"/>
+            <w:tcW w:w="1608" w:type="dxa"/>
             <w:vAlign w:val="center"/>
           </w:tcPr>
           <w:p>
@@ -9205,44 +9516,86 @@
         </w:tc>
         <w:tc>
           <w:tcPr>
-            <w:tcW w:w="2419" w:type="dxa"/>
-            <w:vAlign w:val="center"/>
-          </w:tcPr>
-          <w:p>
-            <w:pPr>
-              <w:jc w:val="center"/>
-              <w:rPr>
-                <w:color w:val="000000"/>
-              </w:rPr>
-            </w:pPr>
-          </w:p>
-        </w:tc>
-        <w:tc>
-          <w:tcPr>
-            <w:tcW w:w="1920" w:type="dxa"/>
-            <w:vAlign w:val="center"/>
-          </w:tcPr>
-          <w:p>
-            <w:pPr>
-              <w:jc w:val="center"/>
-              <w:rPr>
-                <w:color w:val="000000"/>
-              </w:rPr>
-            </w:pPr>
-          </w:p>
-        </w:tc>
-        <w:tc>
-          <w:tcPr>
-            <w:tcW w:w="1920" w:type="dxa"/>
-            <w:vAlign w:val="center"/>
-          </w:tcPr>
-          <w:p>
-            <w:pPr>
-              <w:jc w:val="center"/>
-              <w:rPr>
-                <w:color w:val="000000"/>
-              </w:rPr>
-            </w:pPr>
+            <w:tcW w:w="2268" w:type="dxa"/>
+            <w:vAlign w:val="center"/>
+          </w:tcPr>
+          <w:p>
+            <w:pPr>
+              <w:jc w:val="center"/>
+              <w:rPr>
+                <w:color w:val="000000"/>
+              </w:rPr>
+            </w:pPr>
+            <w:r>
+              <w:rPr>
+                <w:color w:val="000000"/>
+              </w:rPr>
+              <w:t>4</w:t>
+            </w:r>
+            <w:r>
+              <w:rPr>
+                <w:color w:val="000000"/>
+              </w:rPr>
+              <w:t>,</w:t>
+            </w:r>
+            <w:r>
+              <w:rPr>
+                <w:color w:val="000000"/>
+              </w:rPr>
+              <w:t>84777e+010</w:t>
+            </w:r>
+          </w:p>
+        </w:tc>
+        <w:tc>
+          <w:tcPr>
+            <w:tcW w:w="2126" w:type="dxa"/>
+            <w:vAlign w:val="center"/>
+          </w:tcPr>
+          <w:p>
+            <w:pPr>
+              <w:jc w:val="center"/>
+              <w:rPr>
+                <w:color w:val="000000"/>
+              </w:rPr>
+            </w:pPr>
+            <w:r>
+              <w:rPr>
+                <w:color w:val="000000"/>
+              </w:rPr>
+              <w:t>521823</w:t>
+            </w:r>
+          </w:p>
+        </w:tc>
+        <w:tc>
+          <w:tcPr>
+            <w:tcW w:w="2882" w:type="dxa"/>
+            <w:vAlign w:val="center"/>
+          </w:tcPr>
+          <w:p>
+            <w:pPr>
+              <w:jc w:val="center"/>
+              <w:rPr>
+                <w:color w:val="000000"/>
+              </w:rPr>
+            </w:pPr>
+            <w:r>
+              <w:rPr>
+                <w:color w:val="000000"/>
+              </w:rPr>
+              <w:t>4</w:t>
+            </w:r>
+            <w:r>
+              <w:rPr>
+                <w:color w:val="000000"/>
+              </w:rPr>
+              <w:t>,8478e</w:t>
+            </w:r>
+            <w:r>
+              <w:rPr>
+                <w:color w:val="000000"/>
+              </w:rPr>
+              <w:t>+006 ± e+006</w:t>
+            </w:r>
           </w:p>
         </w:tc>
       </w:tr>
@@ -9253,7 +9606,7 @@
         </w:trPr>
         <w:tc>
           <w:tcPr>
-            <w:tcW w:w="2625" w:type="dxa"/>
+            <w:tcW w:w="1608" w:type="dxa"/>
             <w:vAlign w:val="center"/>
           </w:tcPr>
           <w:p>
@@ -9273,44 +9626,80 @@
         </w:tc>
         <w:tc>
           <w:tcPr>
-            <w:tcW w:w="2419" w:type="dxa"/>
-            <w:vAlign w:val="center"/>
-          </w:tcPr>
-          <w:p>
-            <w:pPr>
-              <w:jc w:val="center"/>
-              <w:rPr>
-                <w:color w:val="000000"/>
-              </w:rPr>
-            </w:pPr>
-          </w:p>
-        </w:tc>
-        <w:tc>
-          <w:tcPr>
-            <w:tcW w:w="1920" w:type="dxa"/>
-            <w:vAlign w:val="center"/>
-          </w:tcPr>
-          <w:p>
-            <w:pPr>
-              <w:jc w:val="center"/>
-              <w:rPr>
-                <w:color w:val="000000"/>
-              </w:rPr>
-            </w:pPr>
-          </w:p>
-        </w:tc>
-        <w:tc>
-          <w:tcPr>
-            <w:tcW w:w="1920" w:type="dxa"/>
-            <w:vAlign w:val="center"/>
-          </w:tcPr>
-          <w:p>
-            <w:pPr>
-              <w:jc w:val="center"/>
-              <w:rPr>
-                <w:color w:val="000000"/>
-              </w:rPr>
-            </w:pPr>
+            <w:tcW w:w="2268" w:type="dxa"/>
+            <w:vAlign w:val="center"/>
+          </w:tcPr>
+          <w:p>
+            <w:pPr>
+              <w:jc w:val="center"/>
+              <w:rPr>
+                <w:color w:val="000000"/>
+              </w:rPr>
+            </w:pPr>
+            <w:r>
+              <w:rPr>
+                <w:color w:val="000000"/>
+              </w:rPr>
+              <w:t>4</w:t>
+            </w:r>
+            <w:r>
+              <w:rPr>
+                <w:color w:val="000000"/>
+              </w:rPr>
+              <w:t>,</w:t>
+            </w:r>
+            <w:r>
+              <w:rPr>
+                <w:color w:val="000000"/>
+              </w:rPr>
+              <w:t>84777e+010</w:t>
+            </w:r>
+          </w:p>
+        </w:tc>
+        <w:tc>
+          <w:tcPr>
+            <w:tcW w:w="2126" w:type="dxa"/>
+            <w:vAlign w:val="center"/>
+          </w:tcPr>
+          <w:p>
+            <w:pPr>
+              <w:jc w:val="center"/>
+              <w:rPr>
+                <w:color w:val="000000"/>
+              </w:rPr>
+            </w:pPr>
+            <w:r>
+              <w:rPr>
+                <w:color w:val="000000"/>
+              </w:rPr>
+              <w:t>521823</w:t>
+            </w:r>
+          </w:p>
+        </w:tc>
+        <w:tc>
+          <w:tcPr>
+            <w:tcW w:w="2882" w:type="dxa"/>
+            <w:vAlign w:val="center"/>
+          </w:tcPr>
+          <w:p>
+            <w:pPr>
+              <w:jc w:val="center"/>
+              <w:rPr>
+                <w:color w:val="000000"/>
+              </w:rPr>
+            </w:pPr>
+            <w:r>
+              <w:rPr>
+                <w:color w:val="000000"/>
+              </w:rPr>
+              <w:t>4</w:t>
+            </w:r>
+            <w:r>
+              <w:rPr>
+                <w:color w:val="000000"/>
+              </w:rPr>
+              <w:t>,8478e+006 ± e+006</w:t>
+            </w:r>
           </w:p>
         </w:tc>
       </w:tr>
@@ -9321,7 +9710,7 @@
         </w:trPr>
         <w:tc>
           <w:tcPr>
-            <w:tcW w:w="2625" w:type="dxa"/>
+            <w:tcW w:w="1608" w:type="dxa"/>
             <w:vAlign w:val="center"/>
           </w:tcPr>
           <w:p>
@@ -9341,48 +9730,92 @@
         </w:tc>
         <w:tc>
           <w:tcPr>
-            <w:tcW w:w="2419" w:type="dxa"/>
-            <w:vAlign w:val="center"/>
-          </w:tcPr>
-          <w:p>
-            <w:pPr>
-              <w:jc w:val="center"/>
-              <w:rPr>
-                <w:color w:val="000000"/>
-              </w:rPr>
-            </w:pPr>
-          </w:p>
-        </w:tc>
-        <w:tc>
-          <w:tcPr>
-            <w:tcW w:w="1920" w:type="dxa"/>
-            <w:vAlign w:val="center"/>
-          </w:tcPr>
-          <w:p>
-            <w:pPr>
-              <w:jc w:val="center"/>
-              <w:rPr>
-                <w:color w:val="000000"/>
-              </w:rPr>
-            </w:pPr>
-          </w:p>
-        </w:tc>
-        <w:tc>
-          <w:tcPr>
-            <w:tcW w:w="1920" w:type="dxa"/>
-            <w:vAlign w:val="center"/>
-          </w:tcPr>
-          <w:p>
-            <w:pPr>
-              <w:jc w:val="center"/>
-              <w:rPr>
-                <w:color w:val="000000"/>
-              </w:rPr>
-            </w:pPr>
+            <w:tcW w:w="2268" w:type="dxa"/>
+            <w:vAlign w:val="center"/>
+          </w:tcPr>
+          <w:p>
+            <w:pPr>
+              <w:jc w:val="center"/>
+              <w:rPr>
+                <w:color w:val="000000"/>
+              </w:rPr>
+            </w:pPr>
+            <w:r>
+              <w:rPr>
+                <w:color w:val="000000"/>
+              </w:rPr>
+              <w:t>4</w:t>
+            </w:r>
+            <w:r>
+              <w:rPr>
+                <w:color w:val="000000"/>
+              </w:rPr>
+              <w:t>,</w:t>
+            </w:r>
+            <w:r>
+              <w:rPr>
+                <w:color w:val="000000"/>
+              </w:rPr>
+              <w:t>84777e+010</w:t>
+            </w:r>
+          </w:p>
+        </w:tc>
+        <w:tc>
+          <w:tcPr>
+            <w:tcW w:w="2126" w:type="dxa"/>
+            <w:vAlign w:val="center"/>
+          </w:tcPr>
+          <w:p>
+            <w:pPr>
+              <w:jc w:val="center"/>
+              <w:rPr>
+                <w:color w:val="000000"/>
+              </w:rPr>
+            </w:pPr>
+            <w:r>
+              <w:rPr>
+                <w:color w:val="000000"/>
+              </w:rPr>
+              <w:t>521823</w:t>
+            </w:r>
+          </w:p>
+        </w:tc>
+        <w:tc>
+          <w:tcPr>
+            <w:tcW w:w="2882" w:type="dxa"/>
+            <w:vAlign w:val="center"/>
+          </w:tcPr>
+          <w:p>
+            <w:pPr>
+              <w:jc w:val="center"/>
+              <w:rPr>
+                <w:color w:val="000000"/>
+              </w:rPr>
+            </w:pPr>
+            <w:r>
+              <w:rPr>
+                <w:color w:val="000000"/>
+              </w:rPr>
+              <w:t>4</w:t>
+            </w:r>
+            <w:r>
+              <w:rPr>
+                <w:color w:val="000000"/>
+              </w:rPr>
+              <w:t>,8478e+006 ± e+006</w:t>
+            </w:r>
           </w:p>
         </w:tc>
       </w:tr>
     </w:tbl>
+    <w:p>
+      <w:pPr>
+        <w:jc w:val="both"/>
+        <w:rPr>
+          <w:lang w:val="es-AR"/>
+        </w:rPr>
+      </w:pPr>
+    </w:p>
     <w:p>
       <w:pPr>
         <w:jc w:val="both"/>
@@ -9405,10 +9838,10 @@
         <w:tblLook w:val="04A0" w:firstRow="1" w:lastRow="0" w:firstColumn="1" w:lastColumn="0" w:noHBand="0" w:noVBand="1"/>
       </w:tblPr>
       <w:tblGrid>
-        <w:gridCol w:w="2625"/>
-        <w:gridCol w:w="2419"/>
-        <w:gridCol w:w="1920"/>
-        <w:gridCol w:w="1920"/>
+        <w:gridCol w:w="1608"/>
+        <w:gridCol w:w="2268"/>
+        <w:gridCol w:w="2126"/>
+        <w:gridCol w:w="2882"/>
       </w:tblGrid>
       <w:tr>
         <w:trPr>
@@ -9417,7 +9850,7 @@
         </w:trPr>
         <w:tc>
           <w:tcPr>
-            <w:tcW w:w="2625" w:type="dxa"/>
+            <w:tcW w:w="1608" w:type="dxa"/>
           </w:tcPr>
           <w:p>
             <w:pPr>
@@ -9440,7 +9873,7 @@
         </w:tc>
         <w:tc>
           <w:tcPr>
-            <w:tcW w:w="2419" w:type="dxa"/>
+            <w:tcW w:w="2268" w:type="dxa"/>
           </w:tcPr>
           <w:p>
             <w:pPr>
@@ -9502,7 +9935,7 @@
         </w:tc>
         <w:tc>
           <w:tcPr>
-            <w:tcW w:w="1920" w:type="dxa"/>
+            <w:tcW w:w="2126" w:type="dxa"/>
           </w:tcPr>
           <w:p>
             <w:pPr>
@@ -9586,7 +10019,7 @@
         </w:tc>
         <w:tc>
           <w:tcPr>
-            <w:tcW w:w="1920" w:type="dxa"/>
+            <w:tcW w:w="2882" w:type="dxa"/>
           </w:tcPr>
           <w:p>
             <w:pPr>
@@ -9727,7 +10160,7 @@
         </w:trPr>
         <w:tc>
           <w:tcPr>
-            <w:tcW w:w="2625" w:type="dxa"/>
+            <w:tcW w:w="1608" w:type="dxa"/>
             <w:vAlign w:val="center"/>
           </w:tcPr>
           <w:p>
@@ -9747,44 +10180,92 @@
         </w:tc>
         <w:tc>
           <w:tcPr>
-            <w:tcW w:w="2419" w:type="dxa"/>
-            <w:vAlign w:val="center"/>
-          </w:tcPr>
-          <w:p>
-            <w:pPr>
-              <w:jc w:val="center"/>
-              <w:rPr>
-                <w:color w:val="000000"/>
-              </w:rPr>
-            </w:pPr>
-          </w:p>
-        </w:tc>
-        <w:tc>
-          <w:tcPr>
-            <w:tcW w:w="1920" w:type="dxa"/>
-            <w:vAlign w:val="center"/>
-          </w:tcPr>
-          <w:p>
-            <w:pPr>
-              <w:jc w:val="center"/>
-              <w:rPr>
-                <w:color w:val="000000"/>
-              </w:rPr>
-            </w:pPr>
-          </w:p>
-        </w:tc>
-        <w:tc>
-          <w:tcPr>
-            <w:tcW w:w="1920" w:type="dxa"/>
-            <w:vAlign w:val="center"/>
-          </w:tcPr>
-          <w:p>
-            <w:pPr>
-              <w:jc w:val="center"/>
-              <w:rPr>
-                <w:color w:val="000000"/>
-              </w:rPr>
-            </w:pPr>
+            <w:tcW w:w="2268" w:type="dxa"/>
+            <w:vAlign w:val="center"/>
+          </w:tcPr>
+          <w:p>
+            <w:pPr>
+              <w:jc w:val="center"/>
+              <w:rPr>
+                <w:color w:val="000000"/>
+              </w:rPr>
+            </w:pPr>
+            <w:r>
+              <w:rPr>
+                <w:color w:val="000000"/>
+              </w:rPr>
+              <w:t>5</w:t>
+            </w:r>
+            <w:r>
+              <w:rPr>
+                <w:color w:val="000000"/>
+              </w:rPr>
+              <w:t>,</w:t>
+            </w:r>
+            <w:r>
+              <w:rPr>
+                <w:color w:val="000000"/>
+              </w:rPr>
+              <w:t>95688e+010</w:t>
+            </w:r>
+          </w:p>
+        </w:tc>
+        <w:tc>
+          <w:tcPr>
+            <w:tcW w:w="2126" w:type="dxa"/>
+            <w:vAlign w:val="center"/>
+          </w:tcPr>
+          <w:p>
+            <w:pPr>
+              <w:jc w:val="center"/>
+              <w:rPr>
+                <w:color w:val="000000"/>
+              </w:rPr>
+            </w:pPr>
+            <w:r>
+              <w:rPr>
+                <w:color w:val="000000"/>
+              </w:rPr>
+              <w:t>846900</w:t>
+            </w:r>
+          </w:p>
+        </w:tc>
+        <w:tc>
+          <w:tcPr>
+            <w:tcW w:w="2882" w:type="dxa"/>
+            <w:vAlign w:val="center"/>
+          </w:tcPr>
+          <w:p>
+            <w:pPr>
+              <w:jc w:val="center"/>
+              <w:rPr>
+                <w:color w:val="000000"/>
+              </w:rPr>
+            </w:pPr>
+            <w:r>
+              <w:rPr>
+                <w:color w:val="000000"/>
+              </w:rPr>
+              <w:t>5</w:t>
+            </w:r>
+            <w:r>
+              <w:rPr>
+                <w:color w:val="000000"/>
+              </w:rPr>
+              <w:t>,</w:t>
+            </w:r>
+            <w:r>
+              <w:rPr>
+                <w:color w:val="000000"/>
+              </w:rPr>
+              <w:t>9569</w:t>
+            </w:r>
+            <w:r>
+              <w:rPr>
+                <w:color w:val="000000"/>
+              </w:rPr>
+              <w:t>e+006 ± e+006</w:t>
+            </w:r>
           </w:p>
         </w:tc>
       </w:tr>
@@ -9795,7 +10276,7 @@
         </w:trPr>
         <w:tc>
           <w:tcPr>
-            <w:tcW w:w="2625" w:type="dxa"/>
+            <w:tcW w:w="1608" w:type="dxa"/>
             <w:vAlign w:val="center"/>
           </w:tcPr>
           <w:p>
@@ -9815,44 +10296,86 @@
         </w:tc>
         <w:tc>
           <w:tcPr>
-            <w:tcW w:w="2419" w:type="dxa"/>
-            <w:vAlign w:val="center"/>
-          </w:tcPr>
-          <w:p>
-            <w:pPr>
-              <w:jc w:val="center"/>
-              <w:rPr>
-                <w:color w:val="000000"/>
-              </w:rPr>
-            </w:pPr>
-          </w:p>
-        </w:tc>
-        <w:tc>
-          <w:tcPr>
-            <w:tcW w:w="1920" w:type="dxa"/>
-            <w:vAlign w:val="center"/>
-          </w:tcPr>
-          <w:p>
-            <w:pPr>
-              <w:jc w:val="center"/>
-              <w:rPr>
-                <w:color w:val="000000"/>
-              </w:rPr>
-            </w:pPr>
-          </w:p>
-        </w:tc>
-        <w:tc>
-          <w:tcPr>
-            <w:tcW w:w="1920" w:type="dxa"/>
-            <w:vAlign w:val="center"/>
-          </w:tcPr>
-          <w:p>
-            <w:pPr>
-              <w:jc w:val="center"/>
-              <w:rPr>
-                <w:color w:val="000000"/>
-              </w:rPr>
-            </w:pPr>
+            <w:tcW w:w="2268" w:type="dxa"/>
+            <w:vAlign w:val="center"/>
+          </w:tcPr>
+          <w:p>
+            <w:pPr>
+              <w:jc w:val="center"/>
+              <w:rPr>
+                <w:color w:val="000000"/>
+              </w:rPr>
+            </w:pPr>
+            <w:r>
+              <w:rPr>
+                <w:color w:val="000000"/>
+              </w:rPr>
+              <w:t>5</w:t>
+            </w:r>
+            <w:r>
+              <w:rPr>
+                <w:color w:val="000000"/>
+              </w:rPr>
+              <w:t>,</w:t>
+            </w:r>
+            <w:r>
+              <w:rPr>
+                <w:color w:val="000000"/>
+              </w:rPr>
+              <w:t>94376e+010</w:t>
+            </w:r>
+          </w:p>
+        </w:tc>
+        <w:tc>
+          <w:tcPr>
+            <w:tcW w:w="2126" w:type="dxa"/>
+            <w:vAlign w:val="center"/>
+          </w:tcPr>
+          <w:p>
+            <w:pPr>
+              <w:jc w:val="center"/>
+              <w:rPr>
+                <w:color w:val="000000"/>
+              </w:rPr>
+            </w:pPr>
+            <w:r>
+              <w:rPr>
+                <w:color w:val="000000"/>
+              </w:rPr>
+              <w:t>833985</w:t>
+            </w:r>
+          </w:p>
+        </w:tc>
+        <w:tc>
+          <w:tcPr>
+            <w:tcW w:w="2882" w:type="dxa"/>
+            <w:vAlign w:val="center"/>
+          </w:tcPr>
+          <w:p>
+            <w:pPr>
+              <w:jc w:val="center"/>
+              <w:rPr>
+                <w:color w:val="000000"/>
+              </w:rPr>
+            </w:pPr>
+            <w:r>
+              <w:rPr>
+                <w:color w:val="000000"/>
+              </w:rPr>
+              <w:t>5,</w:t>
+            </w:r>
+            <w:r>
+              <w:rPr>
+                <w:color w:val="000000"/>
+              </w:rPr>
+              <w:t>9438</w:t>
+            </w:r>
+            <w:r>
+              <w:rPr>
+                <w:color w:val="000000"/>
+              </w:rPr>
+              <w:t>e+006 ± e+006</w:t>
+            </w:r>
           </w:p>
         </w:tc>
       </w:tr>
@@ -9863,7 +10386,7 @@
         </w:trPr>
         <w:tc>
           <w:tcPr>
-            <w:tcW w:w="2625" w:type="dxa"/>
+            <w:tcW w:w="1608" w:type="dxa"/>
             <w:vAlign w:val="center"/>
           </w:tcPr>
           <w:p>
@@ -9883,44 +10406,86 @@
         </w:tc>
         <w:tc>
           <w:tcPr>
-            <w:tcW w:w="2419" w:type="dxa"/>
-            <w:vAlign w:val="center"/>
-          </w:tcPr>
-          <w:p>
-            <w:pPr>
-              <w:jc w:val="center"/>
-              <w:rPr>
-                <w:color w:val="000000"/>
-              </w:rPr>
-            </w:pPr>
-          </w:p>
-        </w:tc>
-        <w:tc>
-          <w:tcPr>
-            <w:tcW w:w="1920" w:type="dxa"/>
-            <w:vAlign w:val="center"/>
-          </w:tcPr>
-          <w:p>
-            <w:pPr>
-              <w:jc w:val="center"/>
-              <w:rPr>
-                <w:color w:val="000000"/>
-              </w:rPr>
-            </w:pPr>
-          </w:p>
-        </w:tc>
-        <w:tc>
-          <w:tcPr>
-            <w:tcW w:w="1920" w:type="dxa"/>
-            <w:vAlign w:val="center"/>
-          </w:tcPr>
-          <w:p>
-            <w:pPr>
-              <w:jc w:val="center"/>
-              <w:rPr>
-                <w:color w:val="000000"/>
-              </w:rPr>
-            </w:pPr>
+            <w:tcW w:w="2268" w:type="dxa"/>
+            <w:vAlign w:val="center"/>
+          </w:tcPr>
+          <w:p>
+            <w:pPr>
+              <w:jc w:val="center"/>
+              <w:rPr>
+                <w:color w:val="000000"/>
+              </w:rPr>
+            </w:pPr>
+            <w:r>
+              <w:rPr>
+                <w:color w:val="000000"/>
+              </w:rPr>
+              <w:t>5</w:t>
+            </w:r>
+            <w:r>
+              <w:rPr>
+                <w:color w:val="000000"/>
+              </w:rPr>
+              <w:t>,</w:t>
+            </w:r>
+            <w:r>
+              <w:rPr>
+                <w:color w:val="000000"/>
+              </w:rPr>
+              <w:t>94276e+010</w:t>
+            </w:r>
+          </w:p>
+        </w:tc>
+        <w:tc>
+          <w:tcPr>
+            <w:tcW w:w="2126" w:type="dxa"/>
+            <w:vAlign w:val="center"/>
+          </w:tcPr>
+          <w:p>
+            <w:pPr>
+              <w:jc w:val="center"/>
+              <w:rPr>
+                <w:color w:val="000000"/>
+              </w:rPr>
+            </w:pPr>
+            <w:r>
+              <w:rPr>
+                <w:color w:val="000000"/>
+              </w:rPr>
+              <w:t>832886</w:t>
+            </w:r>
+          </w:p>
+        </w:tc>
+        <w:tc>
+          <w:tcPr>
+            <w:tcW w:w="2882" w:type="dxa"/>
+            <w:vAlign w:val="center"/>
+          </w:tcPr>
+          <w:p>
+            <w:pPr>
+              <w:jc w:val="center"/>
+              <w:rPr>
+                <w:color w:val="000000"/>
+              </w:rPr>
+            </w:pPr>
+            <w:r>
+              <w:rPr>
+                <w:color w:val="000000"/>
+              </w:rPr>
+              <w:t>5,</w:t>
+            </w:r>
+            <w:r>
+              <w:rPr>
+                <w:color w:val="000000"/>
+              </w:rPr>
+              <w:t>9428</w:t>
+            </w:r>
+            <w:r>
+              <w:rPr>
+                <w:color w:val="000000"/>
+              </w:rPr>
+              <w:t>e+006 ± e+006</w:t>
+            </w:r>
           </w:p>
         </w:tc>
       </w:tr>
@@ -9931,7 +10496,7 @@
         </w:trPr>
         <w:tc>
           <w:tcPr>
-            <w:tcW w:w="2625" w:type="dxa"/>
+            <w:tcW w:w="1608" w:type="dxa"/>
             <w:vAlign w:val="center"/>
           </w:tcPr>
           <w:p>
@@ -9951,44 +10516,86 @@
         </w:tc>
         <w:tc>
           <w:tcPr>
-            <w:tcW w:w="2419" w:type="dxa"/>
-            <w:vAlign w:val="center"/>
-          </w:tcPr>
-          <w:p>
-            <w:pPr>
-              <w:jc w:val="center"/>
-              <w:rPr>
-                <w:color w:val="000000"/>
-              </w:rPr>
-            </w:pPr>
-          </w:p>
-        </w:tc>
-        <w:tc>
-          <w:tcPr>
-            <w:tcW w:w="1920" w:type="dxa"/>
-            <w:vAlign w:val="center"/>
-          </w:tcPr>
-          <w:p>
-            <w:pPr>
-              <w:jc w:val="center"/>
-              <w:rPr>
-                <w:color w:val="000000"/>
-              </w:rPr>
-            </w:pPr>
-          </w:p>
-        </w:tc>
-        <w:tc>
-          <w:tcPr>
-            <w:tcW w:w="1920" w:type="dxa"/>
-            <w:vAlign w:val="center"/>
-          </w:tcPr>
-          <w:p>
-            <w:pPr>
-              <w:jc w:val="center"/>
-              <w:rPr>
-                <w:color w:val="000000"/>
-              </w:rPr>
-            </w:pPr>
+            <w:tcW w:w="2268" w:type="dxa"/>
+            <w:vAlign w:val="center"/>
+          </w:tcPr>
+          <w:p>
+            <w:pPr>
+              <w:jc w:val="center"/>
+              <w:rPr>
+                <w:color w:val="000000"/>
+              </w:rPr>
+            </w:pPr>
+            <w:r>
+              <w:rPr>
+                <w:color w:val="000000"/>
+              </w:rPr>
+              <w:t>5</w:t>
+            </w:r>
+            <w:r>
+              <w:rPr>
+                <w:color w:val="000000"/>
+              </w:rPr>
+              <w:t>,</w:t>
+            </w:r>
+            <w:r>
+              <w:rPr>
+                <w:color w:val="000000"/>
+              </w:rPr>
+              <w:t>94324e+010</w:t>
+            </w:r>
+          </w:p>
+        </w:tc>
+        <w:tc>
+          <w:tcPr>
+            <w:tcW w:w="2126" w:type="dxa"/>
+            <w:vAlign w:val="center"/>
+          </w:tcPr>
+          <w:p>
+            <w:pPr>
+              <w:jc w:val="center"/>
+              <w:rPr>
+                <w:color w:val="000000"/>
+              </w:rPr>
+            </w:pPr>
+            <w:r>
+              <w:rPr>
+                <w:color w:val="000000"/>
+              </w:rPr>
+              <w:t>832968</w:t>
+            </w:r>
+          </w:p>
+        </w:tc>
+        <w:tc>
+          <w:tcPr>
+            <w:tcW w:w="2882" w:type="dxa"/>
+            <w:vAlign w:val="center"/>
+          </w:tcPr>
+          <w:p>
+            <w:pPr>
+              <w:jc w:val="center"/>
+              <w:rPr>
+                <w:color w:val="000000"/>
+              </w:rPr>
+            </w:pPr>
+            <w:r>
+              <w:rPr>
+                <w:color w:val="000000"/>
+              </w:rPr>
+              <w:t>5,</w:t>
+            </w:r>
+            <w:r>
+              <w:rPr>
+                <w:color w:val="000000"/>
+              </w:rPr>
+              <w:t>9432</w:t>
+            </w:r>
+            <w:r>
+              <w:rPr>
+                <w:color w:val="000000"/>
+              </w:rPr>
+              <w:t>e+006 ± e+006</w:t>
+            </w:r>
           </w:p>
         </w:tc>
       </w:tr>
@@ -9999,64 +10606,107 @@
         </w:trPr>
         <w:tc>
           <w:tcPr>
-            <w:tcW w:w="2625" w:type="dxa"/>
-            <w:vAlign w:val="center"/>
-          </w:tcPr>
-          <w:p>
-            <w:pPr>
-              <w:jc w:val="center"/>
-              <w:rPr>
-                <w:color w:val="000000"/>
-              </w:rPr>
-            </w:pPr>
-            <w:r>
-              <w:rPr>
-                <w:color w:val="000000"/>
-              </w:rPr>
+            <w:tcW w:w="1608" w:type="dxa"/>
+            <w:vAlign w:val="center"/>
+          </w:tcPr>
+          <w:p>
+            <w:pPr>
+              <w:jc w:val="center"/>
+              <w:rPr>
+                <w:color w:val="000000"/>
+              </w:rPr>
+            </w:pPr>
+            <w:r>
+              <w:rPr>
+                <w:color w:val="000000"/>
+              </w:rPr>
+              <w:lastRenderedPageBreak/>
               <w:t>1,00E+06</w:t>
             </w:r>
           </w:p>
         </w:tc>
         <w:tc>
           <w:tcPr>
-            <w:tcW w:w="2419" w:type="dxa"/>
-            <w:vAlign w:val="center"/>
-          </w:tcPr>
-          <w:p>
-            <w:pPr>
-              <w:jc w:val="center"/>
-              <w:rPr>
-                <w:color w:val="000000"/>
-              </w:rPr>
-            </w:pPr>
-          </w:p>
-        </w:tc>
-        <w:tc>
-          <w:tcPr>
-            <w:tcW w:w="1920" w:type="dxa"/>
-            <w:vAlign w:val="center"/>
-          </w:tcPr>
-          <w:p>
-            <w:pPr>
-              <w:jc w:val="center"/>
-              <w:rPr>
-                <w:color w:val="000000"/>
-              </w:rPr>
-            </w:pPr>
-          </w:p>
-        </w:tc>
-        <w:tc>
-          <w:tcPr>
-            <w:tcW w:w="1920" w:type="dxa"/>
-            <w:vAlign w:val="center"/>
-          </w:tcPr>
-          <w:p>
-            <w:pPr>
-              <w:jc w:val="center"/>
-              <w:rPr>
-                <w:color w:val="000000"/>
-              </w:rPr>
-            </w:pPr>
+            <w:tcW w:w="2268" w:type="dxa"/>
+            <w:vAlign w:val="center"/>
+          </w:tcPr>
+          <w:p>
+            <w:pPr>
+              <w:jc w:val="center"/>
+              <w:rPr>
+                <w:color w:val="000000"/>
+              </w:rPr>
+            </w:pPr>
+            <w:r>
+              <w:rPr>
+                <w:color w:val="000000"/>
+              </w:rPr>
+              <w:t>5</w:t>
+            </w:r>
+            <w:r>
+              <w:rPr>
+                <w:color w:val="000000"/>
+              </w:rPr>
+              <w:t>,</w:t>
+            </w:r>
+            <w:r>
+              <w:rPr>
+                <w:color w:val="000000"/>
+              </w:rPr>
+              <w:t>93917e+010</w:t>
+            </w:r>
+          </w:p>
+        </w:tc>
+        <w:tc>
+          <w:tcPr>
+            <w:tcW w:w="2126" w:type="dxa"/>
+            <w:vAlign w:val="center"/>
+          </w:tcPr>
+          <w:p>
+            <w:pPr>
+              <w:jc w:val="center"/>
+              <w:rPr>
+                <w:color w:val="000000"/>
+              </w:rPr>
+            </w:pPr>
+            <w:r>
+              <w:rPr>
+                <w:color w:val="000000"/>
+              </w:rPr>
+              <w:t>831642</w:t>
+            </w:r>
+          </w:p>
+        </w:tc>
+        <w:tc>
+          <w:tcPr>
+            <w:tcW w:w="2882" w:type="dxa"/>
+            <w:vAlign w:val="center"/>
+          </w:tcPr>
+          <w:p>
+            <w:pPr>
+              <w:jc w:val="center"/>
+              <w:rPr>
+                <w:color w:val="000000"/>
+              </w:rPr>
+            </w:pPr>
+            <w:r>
+              <w:rPr>
+                <w:color w:val="000000"/>
+              </w:rPr>
+              <w:t>5,</w:t>
+            </w:r>
+            <w:r>
+              <w:rPr>
+                <w:color w:val="000000"/>
+              </w:rPr>
+              <w:t>9392</w:t>
+            </w:r>
+            <w:r>
+              <w:rPr>
+                <w:color w:val="000000"/>
+              </w:rPr>
+              <w:t>e+006 ± e+006</w:t>
+            </w:r>
           </w:p>
         </w:tc>
       </w:tr>
@@ -10067,7 +10717,7 @@
         </w:trPr>
         <w:tc>
           <w:tcPr>
-            <w:tcW w:w="2625" w:type="dxa"/>
+            <w:tcW w:w="1608" w:type="dxa"/>
             <w:vAlign w:val="center"/>
           </w:tcPr>
           <w:p>
@@ -10089,7 +10739,7 @@
         </w:tc>
         <w:tc>
           <w:tcPr>
-            <w:tcW w:w="2419" w:type="dxa"/>
+            <w:tcW w:w="2268" w:type="dxa"/>
             <w:vAlign w:val="center"/>
           </w:tcPr>
           <w:p>
@@ -10100,36 +10750,92 @@
                 <w:color w:val="000000"/>
               </w:rPr>
             </w:pPr>
-          </w:p>
-        </w:tc>
-        <w:tc>
-          <w:tcPr>
-            <w:tcW w:w="1920" w:type="dxa"/>
-            <w:vAlign w:val="center"/>
-          </w:tcPr>
-          <w:p>
-            <w:pPr>
-              <w:jc w:val="center"/>
+            <w:r>
               <w:rPr>
                 <w:b/>
                 <w:color w:val="000000"/>
               </w:rPr>
-            </w:pPr>
-          </w:p>
-        </w:tc>
-        <w:tc>
-          <w:tcPr>
-            <w:tcW w:w="1920" w:type="dxa"/>
-            <w:vAlign w:val="center"/>
-          </w:tcPr>
-          <w:p>
-            <w:pPr>
-              <w:jc w:val="center"/>
+              <w:t>5</w:t>
+            </w:r>
+            <w:r>
               <w:rPr>
                 <w:b/>
                 <w:color w:val="000000"/>
               </w:rPr>
-            </w:pPr>
+              <w:t>,</w:t>
+            </w:r>
+            <w:r>
+              <w:rPr>
+                <w:b/>
+                <w:color w:val="000000"/>
+              </w:rPr>
+              <w:t>90289e+010</w:t>
+            </w:r>
+          </w:p>
+        </w:tc>
+        <w:tc>
+          <w:tcPr>
+            <w:tcW w:w="2126" w:type="dxa"/>
+            <w:vAlign w:val="center"/>
+          </w:tcPr>
+          <w:p>
+            <w:pPr>
+              <w:jc w:val="center"/>
+              <w:rPr>
+                <w:b/>
+                <w:color w:val="000000"/>
+              </w:rPr>
+            </w:pPr>
+            <w:r>
+              <w:rPr>
+                <w:b/>
+                <w:color w:val="000000"/>
+              </w:rPr>
+              <w:t>819976</w:t>
+            </w:r>
+          </w:p>
+        </w:tc>
+        <w:tc>
+          <w:tcPr>
+            <w:tcW w:w="2882" w:type="dxa"/>
+            <w:vAlign w:val="center"/>
+          </w:tcPr>
+          <w:p>
+            <w:pPr>
+              <w:jc w:val="center"/>
+              <w:rPr>
+                <w:b/>
+                <w:color w:val="000000"/>
+              </w:rPr>
+            </w:pPr>
+            <w:r>
+              <w:rPr>
+                <w:b/>
+                <w:color w:val="000000"/>
+              </w:rPr>
+              <w:t>5</w:t>
+            </w:r>
+            <w:r>
+              <w:rPr>
+                <w:b/>
+                <w:color w:val="000000"/>
+              </w:rPr>
+              <w:t>,</w:t>
+            </w:r>
+            <w:r>
+              <w:rPr>
+                <w:b/>
+                <w:color w:val="000000"/>
+              </w:rPr>
+              <w:t>9029</w:t>
+            </w:r>
+            <w:r>
+              <w:rPr>
+                <w:b/>
+                <w:color w:val="000000"/>
+              </w:rPr>
+              <w:t>e+006 ± e+006</w:t>
+            </w:r>
           </w:p>
         </w:tc>
       </w:tr>
@@ -10140,65 +10846,96 @@
         </w:trPr>
         <w:tc>
           <w:tcPr>
-            <w:tcW w:w="2625" w:type="dxa"/>
-            <w:vAlign w:val="center"/>
-          </w:tcPr>
-          <w:p>
-            <w:pPr>
-              <w:jc w:val="center"/>
-              <w:rPr>
-                <w:color w:val="000000"/>
-              </w:rPr>
-            </w:pPr>
-            <w:r>
-              <w:rPr>
-                <w:color w:val="000000"/>
-              </w:rPr>
-              <w:lastRenderedPageBreak/>
+            <w:tcW w:w="1608" w:type="dxa"/>
+            <w:vAlign w:val="center"/>
+          </w:tcPr>
+          <w:p>
+            <w:pPr>
+              <w:jc w:val="center"/>
+              <w:rPr>
+                <w:color w:val="000000"/>
+              </w:rPr>
+            </w:pPr>
+            <w:r>
+              <w:rPr>
+                <w:color w:val="000000"/>
+              </w:rPr>
               <w:t>1,00E+08</w:t>
             </w:r>
           </w:p>
         </w:tc>
         <w:tc>
           <w:tcPr>
-            <w:tcW w:w="2419" w:type="dxa"/>
-            <w:vAlign w:val="center"/>
-          </w:tcPr>
-          <w:p>
-            <w:pPr>
-              <w:jc w:val="center"/>
-              <w:rPr>
-                <w:color w:val="000000"/>
-              </w:rPr>
-            </w:pPr>
-          </w:p>
-        </w:tc>
-        <w:tc>
-          <w:tcPr>
-            <w:tcW w:w="1920" w:type="dxa"/>
-            <w:vAlign w:val="center"/>
-          </w:tcPr>
-          <w:p>
-            <w:pPr>
-              <w:jc w:val="center"/>
-              <w:rPr>
-                <w:color w:val="000000"/>
-              </w:rPr>
-            </w:pPr>
-          </w:p>
-        </w:tc>
-        <w:tc>
-          <w:tcPr>
-            <w:tcW w:w="1920" w:type="dxa"/>
-            <w:vAlign w:val="center"/>
-          </w:tcPr>
-          <w:p>
-            <w:pPr>
-              <w:jc w:val="center"/>
-              <w:rPr>
-                <w:color w:val="000000"/>
-              </w:rPr>
-            </w:pPr>
+            <w:tcW w:w="2268" w:type="dxa"/>
+            <w:vAlign w:val="center"/>
+          </w:tcPr>
+          <w:p>
+            <w:pPr>
+              <w:jc w:val="center"/>
+              <w:rPr>
+                <w:color w:val="000000"/>
+              </w:rPr>
+            </w:pPr>
+            <w:r>
+              <w:rPr>
+                <w:color w:val="000000"/>
+              </w:rPr>
+              <w:t>4</w:t>
+            </w:r>
+            <w:r>
+              <w:rPr>
+                <w:color w:val="000000"/>
+              </w:rPr>
+              <w:t>,</w:t>
+            </w:r>
+            <w:r>
+              <w:rPr>
+                <w:color w:val="000000"/>
+              </w:rPr>
+              <w:t>74895e+010</w:t>
+            </w:r>
+          </w:p>
+        </w:tc>
+        <w:tc>
+          <w:tcPr>
+            <w:tcW w:w="2126" w:type="dxa"/>
+            <w:vAlign w:val="center"/>
+          </w:tcPr>
+          <w:p>
+            <w:pPr>
+              <w:jc w:val="center"/>
+              <w:rPr>
+                <w:color w:val="000000"/>
+              </w:rPr>
+            </w:pPr>
+            <w:r>
+              <w:rPr>
+                <w:color w:val="000000"/>
+              </w:rPr>
+              <w:t>511186</w:t>
+            </w:r>
+          </w:p>
+        </w:tc>
+        <w:tc>
+          <w:tcPr>
+            <w:tcW w:w="2882" w:type="dxa"/>
+            <w:vAlign w:val="center"/>
+          </w:tcPr>
+          <w:p>
+            <w:pPr>
+              <w:jc w:val="center"/>
+              <w:rPr>
+                <w:color w:val="000000"/>
+              </w:rPr>
+            </w:pPr>
+            <w:r>
+              <w:rPr>
+                <w:color w:val="000000"/>
+              </w:rPr>
+              <w:t>4,7490e+006 ± e+006</w:t>
+            </w:r>
+            <w:bookmarkStart w:id="2" w:name="_GoBack"/>
+            <w:bookmarkEnd w:id="2"/>
           </w:p>
         </w:tc>
       </w:tr>
@@ -10209,7 +10946,7 @@
         </w:trPr>
         <w:tc>
           <w:tcPr>
-            <w:tcW w:w="2625" w:type="dxa"/>
+            <w:tcW w:w="1608" w:type="dxa"/>
             <w:vAlign w:val="center"/>
           </w:tcPr>
           <w:p>
@@ -10229,44 +10966,74 @@
         </w:tc>
         <w:tc>
           <w:tcPr>
-            <w:tcW w:w="2419" w:type="dxa"/>
-            <w:vAlign w:val="center"/>
-          </w:tcPr>
-          <w:p>
-            <w:pPr>
-              <w:jc w:val="center"/>
-              <w:rPr>
-                <w:color w:val="000000"/>
-              </w:rPr>
-            </w:pPr>
-          </w:p>
-        </w:tc>
-        <w:tc>
-          <w:tcPr>
-            <w:tcW w:w="1920" w:type="dxa"/>
-            <w:vAlign w:val="center"/>
-          </w:tcPr>
-          <w:p>
-            <w:pPr>
-              <w:jc w:val="center"/>
-              <w:rPr>
-                <w:color w:val="000000"/>
-              </w:rPr>
-            </w:pPr>
-          </w:p>
-        </w:tc>
-        <w:tc>
-          <w:tcPr>
-            <w:tcW w:w="1920" w:type="dxa"/>
-            <w:vAlign w:val="center"/>
-          </w:tcPr>
-          <w:p>
-            <w:pPr>
-              <w:jc w:val="center"/>
-              <w:rPr>
-                <w:color w:val="000000"/>
-              </w:rPr>
-            </w:pPr>
+            <w:tcW w:w="2268" w:type="dxa"/>
+            <w:vAlign w:val="center"/>
+          </w:tcPr>
+          <w:p>
+            <w:pPr>
+              <w:jc w:val="center"/>
+              <w:rPr>
+                <w:color w:val="000000"/>
+              </w:rPr>
+            </w:pPr>
+            <w:r>
+              <w:rPr>
+                <w:color w:val="000000"/>
+              </w:rPr>
+              <w:t>4</w:t>
+            </w:r>
+            <w:r>
+              <w:rPr>
+                <w:color w:val="000000"/>
+              </w:rPr>
+              <w:t>,</w:t>
+            </w:r>
+            <w:r>
+              <w:rPr>
+                <w:color w:val="000000"/>
+              </w:rPr>
+              <w:t>74895e+010</w:t>
+            </w:r>
+          </w:p>
+        </w:tc>
+        <w:tc>
+          <w:tcPr>
+            <w:tcW w:w="2126" w:type="dxa"/>
+            <w:vAlign w:val="center"/>
+          </w:tcPr>
+          <w:p>
+            <w:pPr>
+              <w:jc w:val="center"/>
+              <w:rPr>
+                <w:color w:val="000000"/>
+              </w:rPr>
+            </w:pPr>
+            <w:r>
+              <w:rPr>
+                <w:color w:val="000000"/>
+              </w:rPr>
+              <w:t>511186</w:t>
+            </w:r>
+          </w:p>
+        </w:tc>
+        <w:tc>
+          <w:tcPr>
+            <w:tcW w:w="2882" w:type="dxa"/>
+            <w:vAlign w:val="center"/>
+          </w:tcPr>
+          <w:p>
+            <w:pPr>
+              <w:jc w:val="center"/>
+              <w:rPr>
+                <w:color w:val="000000"/>
+              </w:rPr>
+            </w:pPr>
+            <w:r>
+              <w:rPr>
+                <w:color w:val="000000"/>
+              </w:rPr>
+              <w:t>4,7490e+006 ± e+006</w:t>
+            </w:r>
           </w:p>
         </w:tc>
       </w:tr>
@@ -10277,7 +11044,7 @@
         </w:trPr>
         <w:tc>
           <w:tcPr>
-            <w:tcW w:w="2625" w:type="dxa"/>
+            <w:tcW w:w="1608" w:type="dxa"/>
             <w:vAlign w:val="center"/>
           </w:tcPr>
           <w:p>
@@ -10297,44 +11064,74 @@
         </w:tc>
         <w:tc>
           <w:tcPr>
-            <w:tcW w:w="2419" w:type="dxa"/>
-            <w:vAlign w:val="center"/>
-          </w:tcPr>
-          <w:p>
-            <w:pPr>
-              <w:jc w:val="center"/>
-              <w:rPr>
-                <w:color w:val="000000"/>
-              </w:rPr>
-            </w:pPr>
-          </w:p>
-        </w:tc>
-        <w:tc>
-          <w:tcPr>
-            <w:tcW w:w="1920" w:type="dxa"/>
-            <w:vAlign w:val="center"/>
-          </w:tcPr>
-          <w:p>
-            <w:pPr>
-              <w:jc w:val="center"/>
-              <w:rPr>
-                <w:color w:val="000000"/>
-              </w:rPr>
-            </w:pPr>
-          </w:p>
-        </w:tc>
-        <w:tc>
-          <w:tcPr>
-            <w:tcW w:w="1920" w:type="dxa"/>
-            <w:vAlign w:val="center"/>
-          </w:tcPr>
-          <w:p>
-            <w:pPr>
-              <w:jc w:val="center"/>
-              <w:rPr>
-                <w:color w:val="000000"/>
-              </w:rPr>
-            </w:pPr>
+            <w:tcW w:w="2268" w:type="dxa"/>
+            <w:vAlign w:val="center"/>
+          </w:tcPr>
+          <w:p>
+            <w:pPr>
+              <w:jc w:val="center"/>
+              <w:rPr>
+                <w:color w:val="000000"/>
+              </w:rPr>
+            </w:pPr>
+            <w:r>
+              <w:rPr>
+                <w:color w:val="000000"/>
+              </w:rPr>
+              <w:t>4</w:t>
+            </w:r>
+            <w:r>
+              <w:rPr>
+                <w:color w:val="000000"/>
+              </w:rPr>
+              <w:t>,</w:t>
+            </w:r>
+            <w:r>
+              <w:rPr>
+                <w:color w:val="000000"/>
+              </w:rPr>
+              <w:t>74895e+010</w:t>
+            </w:r>
+          </w:p>
+        </w:tc>
+        <w:tc>
+          <w:tcPr>
+            <w:tcW w:w="2126" w:type="dxa"/>
+            <w:vAlign w:val="center"/>
+          </w:tcPr>
+          <w:p>
+            <w:pPr>
+              <w:jc w:val="center"/>
+              <w:rPr>
+                <w:color w:val="000000"/>
+              </w:rPr>
+            </w:pPr>
+            <w:r>
+              <w:rPr>
+                <w:color w:val="000000"/>
+              </w:rPr>
+              <w:t>511186</w:t>
+            </w:r>
+          </w:p>
+        </w:tc>
+        <w:tc>
+          <w:tcPr>
+            <w:tcW w:w="2882" w:type="dxa"/>
+            <w:vAlign w:val="center"/>
+          </w:tcPr>
+          <w:p>
+            <w:pPr>
+              <w:jc w:val="center"/>
+              <w:rPr>
+                <w:color w:val="000000"/>
+              </w:rPr>
+            </w:pPr>
+            <w:r>
+              <w:rPr>
+                <w:color w:val="000000"/>
+              </w:rPr>
+              <w:t>4,7490e+006 ± e+006</w:t>
+            </w:r>
           </w:p>
         </w:tc>
       </w:tr>
@@ -10345,7 +11142,7 @@
         </w:trPr>
         <w:tc>
           <w:tcPr>
-            <w:tcW w:w="2625" w:type="dxa"/>
+            <w:tcW w:w="1608" w:type="dxa"/>
             <w:vAlign w:val="center"/>
           </w:tcPr>
           <w:p>
@@ -10365,44 +11162,92 @@
         </w:tc>
         <w:tc>
           <w:tcPr>
-            <w:tcW w:w="2419" w:type="dxa"/>
-            <w:vAlign w:val="center"/>
-          </w:tcPr>
-          <w:p>
-            <w:pPr>
-              <w:jc w:val="center"/>
-              <w:rPr>
-                <w:color w:val="000000"/>
-              </w:rPr>
-            </w:pPr>
-          </w:p>
-        </w:tc>
-        <w:tc>
-          <w:tcPr>
-            <w:tcW w:w="1920" w:type="dxa"/>
-            <w:vAlign w:val="center"/>
-          </w:tcPr>
-          <w:p>
-            <w:pPr>
-              <w:jc w:val="center"/>
-              <w:rPr>
-                <w:color w:val="000000"/>
-              </w:rPr>
-            </w:pPr>
-          </w:p>
-        </w:tc>
-        <w:tc>
-          <w:tcPr>
-            <w:tcW w:w="1920" w:type="dxa"/>
-            <w:vAlign w:val="center"/>
-          </w:tcPr>
-          <w:p>
-            <w:pPr>
-              <w:jc w:val="center"/>
-              <w:rPr>
-                <w:color w:val="000000"/>
-              </w:rPr>
-            </w:pPr>
+            <w:tcW w:w="2268" w:type="dxa"/>
+            <w:vAlign w:val="center"/>
+          </w:tcPr>
+          <w:p>
+            <w:pPr>
+              <w:jc w:val="center"/>
+              <w:rPr>
+                <w:color w:val="000000"/>
+              </w:rPr>
+            </w:pPr>
+            <w:r>
+              <w:rPr>
+                <w:color w:val="000000"/>
+              </w:rPr>
+              <w:t>4</w:t>
+            </w:r>
+            <w:r>
+              <w:rPr>
+                <w:color w:val="000000"/>
+              </w:rPr>
+              <w:t>,</w:t>
+            </w:r>
+            <w:r>
+              <w:rPr>
+                <w:color w:val="000000"/>
+              </w:rPr>
+              <w:t>74895e+010</w:t>
+            </w:r>
+          </w:p>
+        </w:tc>
+        <w:tc>
+          <w:tcPr>
+            <w:tcW w:w="2126" w:type="dxa"/>
+            <w:vAlign w:val="center"/>
+          </w:tcPr>
+          <w:p>
+            <w:pPr>
+              <w:jc w:val="center"/>
+              <w:rPr>
+                <w:color w:val="000000"/>
+              </w:rPr>
+            </w:pPr>
+            <w:r>
+              <w:rPr>
+                <w:color w:val="000000"/>
+              </w:rPr>
+              <w:t>511186</w:t>
+            </w:r>
+          </w:p>
+        </w:tc>
+        <w:tc>
+          <w:tcPr>
+            <w:tcW w:w="2882" w:type="dxa"/>
+            <w:vAlign w:val="center"/>
+          </w:tcPr>
+          <w:p>
+            <w:pPr>
+              <w:jc w:val="center"/>
+              <w:rPr>
+                <w:color w:val="000000"/>
+              </w:rPr>
+            </w:pPr>
+            <w:r>
+              <w:rPr>
+                <w:color w:val="000000"/>
+              </w:rPr>
+              <w:t>4</w:t>
+            </w:r>
+            <w:r>
+              <w:rPr>
+                <w:color w:val="000000"/>
+              </w:rPr>
+              <w:t>,</w:t>
+            </w:r>
+            <w:r>
+              <w:rPr>
+                <w:color w:val="000000"/>
+              </w:rPr>
+              <w:t>7490</w:t>
+            </w:r>
+            <w:r>
+              <w:rPr>
+                <w:color w:val="000000"/>
+              </w:rPr>
+              <w:t>e+006 ± e+006</w:t>
+            </w:r>
           </w:p>
         </w:tc>
       </w:tr>
@@ -11315,31 +12160,7 @@
             <w:highlight w:val="green"/>
             <w:lang w:val="es-AR"/>
           </w:rPr>
-          <m:t>ρ</m:t>
-        </m:r>
-        <m:r>
-          <w:rPr>
-            <w:rFonts w:ascii="Cambria Math" w:hAnsi="Cambria Math"/>
-            <w:highlight w:val="green"/>
-            <w:lang w:val="es-AR"/>
-          </w:rPr>
-          <m:t>≅</m:t>
-        </m:r>
-        <m:r>
-          <w:rPr>
-            <w:rFonts w:ascii="Cambria Math" w:hAnsi="Cambria Math"/>
-            <w:highlight w:val="green"/>
-            <w:lang w:val="es-AR"/>
-          </w:rPr>
-          <m:t xml:space="preserve"> </m:t>
-        </m:r>
-        <m:r>
-          <w:rPr>
-            <w:rFonts w:ascii="Cambria Math" w:hAnsi="Cambria Math"/>
-            <w:highlight w:val="green"/>
-            <w:lang w:val="es-AR"/>
-          </w:rPr>
-          <m:t>1</m:t>
+          <m:t>ρ≅ 1</m:t>
         </m:r>
       </m:oMath>
       <w:r>
@@ -11398,7 +12219,15 @@
           <w:rFonts w:asciiTheme="minorHAnsi" w:hAnsiTheme="minorHAnsi"/>
           <w:lang w:val="es-AR"/>
         </w:rPr>
-        <w:t xml:space="preserve"> En cuanto a que el Sol se encuentra en uno de los focos no interesa para este caso ya que </w:t>
+        <w:t xml:space="preserve"> En </w:t>
+      </w:r>
+      <w:r>
+        <w:rPr>
+          <w:rFonts w:asciiTheme="minorHAnsi" w:hAnsiTheme="minorHAnsi"/>
+          <w:lang w:val="es-AR"/>
+        </w:rPr>
+        <w:lastRenderedPageBreak/>
+        <w:t xml:space="preserve">cuanto a que el Sol se encuentra en uno de los focos no interesa para este caso ya que </w:t>
       </w:r>
       <w:r>
         <w:rPr>
@@ -11529,7 +12358,6 @@
           <w:bCs/>
           <w:lang w:val="es-AR"/>
         </w:rPr>
-        <w:lastRenderedPageBreak/>
         <w:t>Segunda ley</w:t>
       </w:r>
       <w:r>
@@ -12903,6 +13731,7 @@
               <w:rPr>
                 <w:color w:val="000000"/>
               </w:rPr>
+              <w:lastRenderedPageBreak/>
               <w:t>1,00E+04</w:t>
             </w:r>
           </w:p>
@@ -13109,7 +13938,6 @@
                 <w:b/>
                 <w:color w:val="000000"/>
               </w:rPr>
-              <w:lastRenderedPageBreak/>
               <w:t>1,00E+07</w:t>
             </w:r>
           </w:p>
@@ -14525,15 +15353,7 @@
           <w:highlight w:val="yellow"/>
           <w:lang w:val="es-AR"/>
         </w:rPr>
-        <w:t xml:space="preserve"> el área y periodo</w:t>
-      </w:r>
-      <w:r>
-        <w:rPr>
-          <w:rFonts w:asciiTheme="minorHAnsi" w:hAnsiTheme="minorHAnsi"/>
-          <w:highlight w:val="yellow"/>
-          <w:lang w:val="es-AR"/>
-        </w:rPr>
-        <w:t xml:space="preserve"> convergen a un número</w:t>
+        <w:t xml:space="preserve"> el área y periodo convergen a un número</w:t>
       </w:r>
       <w:r>
         <w:rPr>
@@ -14675,15 +15495,7 @@
             <w:highlight w:val="green"/>
             <w:lang w:val="es-AR"/>
           </w:rPr>
-          <m:t>ρ</m:t>
-        </m:r>
-        <m:r>
-          <w:rPr>
-            <w:rFonts w:ascii="Cambria Math" w:hAnsi="Cambria Math"/>
-            <w:highlight w:val="green"/>
-            <w:lang w:val="es-AR"/>
-          </w:rPr>
-          <m:t>≅</m:t>
+          <m:t>ρ≅</m:t>
         </m:r>
         <m:r>
           <w:rPr>
@@ -14742,7 +15554,15 @@
           <w:rFonts w:asciiTheme="minorHAnsi" w:hAnsiTheme="minorHAnsi"/>
           <w:lang w:val="es-AR"/>
         </w:rPr>
-        <w:t>Como este ítem es más específico y menos visible, en un comienzo se puede decir que no se cumple, al menos no exactamente lo esperado en esta segunda ley, principalmente por todo aquello mencionado en el TP1 acerca de los errores, en este ítem influye significativamente la propagación de errores, el método utilizado</w:t>
+        <w:t xml:space="preserve">Como este ítem es más específico y menos visible, en un comienzo se puede decir que no se cumple, al menos no exactamente lo esperado en esta segunda ley, principalmente por todo aquello mencionado en el TP1 acerca </w:t>
+      </w:r>
+      <w:r>
+        <w:rPr>
+          <w:rFonts w:asciiTheme="minorHAnsi" w:hAnsiTheme="minorHAnsi"/>
+          <w:lang w:val="es-AR"/>
+        </w:rPr>
+        <w:lastRenderedPageBreak/>
+        <w:t>de los errores, en este ítem influye significativamente la propagación de errores, el método utilizado</w:t>
       </w:r>
       <w:r>
         <w:rPr>
@@ -14815,7 +15635,6 @@
           <w:sz w:val="28"/>
           <w:lang w:val="es-ES"/>
         </w:rPr>
-        <w:lastRenderedPageBreak/>
         <w:t>A.3: Tercera Ley de Kepler</w:t>
       </w:r>
       <w:r>
@@ -16115,15 +16934,7 @@
           <w:highlight w:val="yellow"/>
           <w:lang w:val="es-AR"/>
         </w:rPr>
-        <w:t xml:space="preserve"> el área y periodo converge</w:t>
-      </w:r>
-      <w:r>
-        <w:rPr>
-          <w:rFonts w:asciiTheme="minorHAnsi" w:hAnsiTheme="minorHAnsi"/>
-          <w:highlight w:val="yellow"/>
-          <w:lang w:val="es-AR"/>
-        </w:rPr>
-        <w:t xml:space="preserve">n a una constante. </w:t>
+        <w:t xml:space="preserve"> el área y periodo convergen a una constante. </w:t>
       </w:r>
       <w:r>
         <w:rPr>
@@ -16237,29 +17048,14 @@
             <w:highlight w:val="green"/>
             <w:lang w:val="es-AR"/>
           </w:rPr>
-          <m:t>ρ</m:t>
-        </m:r>
-        <m:r>
-          <w:rPr>
-            <w:rFonts w:ascii="Cambria Math" w:hAnsi="Cambria Math"/>
-            <w:highlight w:val="green"/>
-            <w:lang w:val="es-AR"/>
-          </w:rPr>
-          <m:t>≅</m:t>
+          <m:t>ρ≅</m:t>
         </m:r>
         <m:r>
           <w:rPr>
             <w:rFonts w:ascii="Cambria Math" w:hAnsi="Cambria Math"/>
             <w:lang w:val="es-AR"/>
           </w:rPr>
-          <m:t>1.</m:t>
-        </m:r>
-        <m:r>
-          <w:rPr>
-            <w:rFonts w:ascii="Cambria Math" w:hAnsi="Cambria Math"/>
-            <w:lang w:val="es-AR"/>
-          </w:rPr>
-          <m:t xml:space="preserve"> </m:t>
+          <m:t xml:space="preserve">1. </m:t>
         </m:r>
       </m:oMath>
     </w:p>
@@ -16277,6 +17073,7 @@
           <w:sz w:val="28"/>
           <w:lang w:val="es-ES"/>
         </w:rPr>
+        <w:lastRenderedPageBreak/>
         <w:t>A.4: Integral de energía del sistema</w:t>
       </w:r>
       <w:r>
@@ -16305,7 +17102,6 @@
         <w:rPr>
           <w:lang w:val="es-AR"/>
         </w:rPr>
-        <w:lastRenderedPageBreak/>
         <w:t>Se analizará la conservación de la energía del sistema a través de su fórmula correspondiente</w:t>
       </w:r>
       <w:r>
@@ -17552,13 +18348,7 @@
         <w:rPr>
           <w:lang w:val="es-AR"/>
         </w:rPr>
-        <w:t xml:space="preserve"> a un número </w:t>
-      </w:r>
-      <w:r>
-        <w:rPr>
-          <w:lang w:val="es-AR"/>
-        </w:rPr>
-        <w:t xml:space="preserve">y se </w:t>
+        <w:t xml:space="preserve"> a un número y se </w:t>
       </w:r>
       <w:r>
         <w:rPr>
@@ -17626,6 +18416,7 @@
           <w:sz w:val="28"/>
           <w:lang w:val="es-ES"/>
         </w:rPr>
+        <w:lastRenderedPageBreak/>
         <w:t>A.</w:t>
       </w:r>
       <w:r>
@@ -17675,7 +18466,6 @@
         <w:rPr>
           <w:lang w:val="es-AR"/>
         </w:rPr>
-        <w:lastRenderedPageBreak/>
         <w:t>Cálculos del semieje mayor de la órbita Mustafar a partir de los resultados del TP1:</w:t>
       </w:r>
     </w:p>
@@ -19672,7 +20462,6 @@
           <w:highlight w:val="yellow"/>
           <w:lang w:val="es-AR"/>
         </w:rPr>
-        <w:lastRenderedPageBreak/>
         <w:t>Suponiendo averiguados los datos</w:t>
       </w:r>
       <w:r>
@@ -21132,6 +21921,7 @@
                 <w:b/>
                 <w:lang w:val="es-ES"/>
               </w:rPr>
+              <w:lastRenderedPageBreak/>
               <w:t>PASOS (N)</w:t>
             </w:r>
           </w:p>
@@ -21463,7 +22253,6 @@
               <w:rPr>
                 <w:color w:val="000000"/>
               </w:rPr>
-              <w:lastRenderedPageBreak/>
               <w:t>1,00E+03</w:t>
             </w:r>
           </w:p>
@@ -22736,6 +23525,7 @@
               <w:rPr>
                 <w:color w:val="000000"/>
               </w:rPr>
+              <w:lastRenderedPageBreak/>
               <w:t>1,00E+05</w:t>
             </w:r>
           </w:p>
@@ -22870,7 +23660,6 @@
                 <w:b/>
                 <w:color w:val="000000"/>
               </w:rPr>
-              <w:lastRenderedPageBreak/>
               <w:t>1,00E+07</w:t>
             </w:r>
           </w:p>
@@ -23258,39 +24047,7 @@
           <w:highlight w:val="yellow"/>
           <w:lang w:val="es-AR"/>
         </w:rPr>
-        <w:t xml:space="preserve"> </w:t>
-      </w:r>
-      <w:r>
-        <w:rPr>
-          <w:rFonts w:asciiTheme="minorHAnsi" w:hAnsiTheme="minorHAnsi"/>
-          <w:highlight w:val="yellow"/>
-          <w:lang w:val="es-AR"/>
-        </w:rPr>
-        <w:t>se c</w:t>
-      </w:r>
-      <w:r>
-        <w:rPr>
-          <w:rFonts w:asciiTheme="minorHAnsi" w:hAnsiTheme="minorHAnsi"/>
-          <w:highlight w:val="yellow"/>
-          <w:lang w:val="es-AR"/>
-        </w:rPr>
-        <w:t>onverge a un</w:t>
-      </w:r>
-      <w:r>
-        <w:rPr>
-          <w:rFonts w:asciiTheme="minorHAnsi" w:hAnsiTheme="minorHAnsi"/>
-          <w:highlight w:val="yellow"/>
-          <w:lang w:val="es-AR"/>
-        </w:rPr>
-        <w:t>a constante</w:t>
-      </w:r>
-      <w:r>
-        <w:rPr>
-          <w:rFonts w:asciiTheme="minorHAnsi" w:hAnsiTheme="minorHAnsi"/>
-          <w:highlight w:val="yellow"/>
-          <w:lang w:val="es-AR"/>
-        </w:rPr>
-        <w:t xml:space="preserve">. </w:t>
+        <w:t xml:space="preserve"> se converge a una constante. </w:t>
       </w:r>
       <w:r>
         <w:rPr>
@@ -23401,15 +24158,7 @@
             <w:highlight w:val="green"/>
             <w:lang w:val="es-AR"/>
           </w:rPr>
-          <m:t>ρ</m:t>
-        </m:r>
-        <m:r>
-          <w:rPr>
-            <w:rFonts w:ascii="Cambria Math" w:hAnsi="Cambria Math"/>
-            <w:highlight w:val="green"/>
-            <w:lang w:val="es-AR"/>
-          </w:rPr>
-          <m:t>≅</m:t>
+          <m:t>ρ≅</m:t>
         </m:r>
         <m:r>
           <w:rPr>
@@ -24022,6 +24771,7 @@
               <w:rPr>
                 <w:color w:val="000000"/>
               </w:rPr>
+              <w:lastRenderedPageBreak/>
               <w:t>1,00E+11</w:t>
             </w:r>
           </w:p>
@@ -24065,7 +24815,6 @@
           <w:bCs/>
           <w:lang w:val="es-AR"/>
         </w:rPr>
-        <w:lastRenderedPageBreak/>
         <w:t>Análisis y convergencia</w:t>
       </w:r>
     </w:p>
@@ -24182,19 +24931,7 @@
         <w:rPr>
           <w:lang w:val="es-AR"/>
         </w:rPr>
-        <w:t>a ser conservativo, no sería correcto afirmarlo</w:t>
-      </w:r>
-      <w:r>
-        <w:rPr>
-          <w:lang w:val="es-AR"/>
-        </w:rPr>
-        <w:t xml:space="preserve"> por el análisis no exacto a través del método numérico</w:t>
-      </w:r>
-      <w:r>
-        <w:rPr>
-          <w:lang w:val="es-AR"/>
-        </w:rPr>
-        <w:t>.</w:t>
+        <w:t>a ser conservativo, no sería correcto afirmarlo por el análisis no exacto a través del método numérico.</w:t>
       </w:r>
     </w:p>
     <w:p>
@@ -28016,13 +28753,7 @@
         <w:rPr>
           <w:lang w:val="es-AR"/>
         </w:rPr>
-        <w:t xml:space="preserve">erivada en atraso o en adelanto, </w:t>
-      </w:r>
-      <w:r>
-        <w:rPr>
-          <w:lang w:val="es-AR"/>
-        </w:rPr>
-        <w:t>a partir de la conversión de la segunda derivada en una derivada primera, de otra manera se utilizaría un método directo para la segunda derivada.</w:t>
+        <w:t>erivada en atraso o en adelanto, a partir de la conversión de la segunda derivada en una derivada primera, de otra manera se utilizaría un método directo para la segunda derivada.</w:t>
       </w:r>
     </w:p>
     <w:tbl>
@@ -35309,8 +36040,6 @@
         </w:rPr>
         <w:t>*/</w:t>
       </w:r>
-      <w:bookmarkStart w:id="2" w:name="_GoBack"/>
-      <w:bookmarkEnd w:id="2"/>
     </w:p>
     <w:p>
       <w:pPr>
@@ -35908,6 +36637,7 @@
       <w:spacing w:after="0" w:line="240" w:lineRule="auto"/>
     </w:pPr>
     <w:tblPr>
+      <w:tblInd w:w="0" w:type="dxa"/>
       <w:tblBorders>
         <w:top w:val="single" w:sz="4" w:space="0" w:color="auto"/>
         <w:left w:val="single" w:sz="4" w:space="0" w:color="auto"/>
@@ -35916,6 +36646,12 @@
         <w:insideH w:val="single" w:sz="4" w:space="0" w:color="auto"/>
         <w:insideV w:val="single" w:sz="4" w:space="0" w:color="auto"/>
       </w:tblBorders>
+      <w:tblCellMar>
+        <w:top w:w="0" w:type="dxa"/>
+        <w:left w:w="108" w:type="dxa"/>
+        <w:bottom w:w="0" w:type="dxa"/>
+        <w:right w:w="108" w:type="dxa"/>
+      </w:tblCellMar>
     </w:tblPr>
   </w:style>
   <w:style w:type="character" w:styleId="Textodelmarcadordeposicin">
@@ -36226,6 +36962,7 @@
       <w:spacing w:after="0" w:line="240" w:lineRule="auto"/>
     </w:pPr>
     <w:tblPr>
+      <w:tblInd w:w="0" w:type="dxa"/>
       <w:tblBorders>
         <w:top w:val="single" w:sz="4" w:space="0" w:color="auto"/>
         <w:left w:val="single" w:sz="4" w:space="0" w:color="auto"/>
@@ -36234,6 +36971,12 @@
         <w:insideH w:val="single" w:sz="4" w:space="0" w:color="auto"/>
         <w:insideV w:val="single" w:sz="4" w:space="0" w:color="auto"/>
       </w:tblBorders>
+      <w:tblCellMar>
+        <w:top w:w="0" w:type="dxa"/>
+        <w:left w:w="108" w:type="dxa"/>
+        <w:bottom w:w="0" w:type="dxa"/>
+        <w:right w:w="108" w:type="dxa"/>
+      </w:tblCellMar>
     </w:tblPr>
   </w:style>
   <w:style w:type="character" w:styleId="Textodelmarcadordeposicin">

</xml_diff>